<commit_message>
troche o sprzecie i poczatek teorii stereowizji
</commit_message>
<xml_diff>
--- a/praca_mag.docx
+++ b/praca_mag.docx
@@ -3450,21 +3450,36 @@
         <w:t>Już jako niemowlę człowiek przyswaja sobie praktyczną umiejętność wykorzystania stereowizji</w:t>
       </w:r>
       <w:r>
+        <w:t xml:space="preserve"> do funkcjonowania w naturalnym środowisku. W</w:t>
+      </w:r>
+      <w:r>
+        <w:t xml:space="preserve"> biologicznym aspekcie znana jest jako „ widzenie binokularne”. Technika, czerpiąc pomysły garściami z przyrody, wykorzystała również i tę metodę określania głębi obrazu.</w:t>
+      </w:r>
+    </w:p>
+    <w:p>
+      <w:pPr>
+        <w:ind w:firstLine="360"/>
+      </w:pPr>
+      <w:r>
+        <w:t xml:space="preserve">Analiza głębi w stereowizji opiera się na wyznaczeniu </w:t>
+      </w:r>
+      <w:r>
+        <w:t>różnicy w horyzontalnym położeniu punktu zainteresowania</w:t>
+      </w:r>
+      <w:r>
+        <w:t xml:space="preserve"> na obrazach z obu kamer.</w:t>
+      </w:r>
+      <w:r>
         <w:t xml:space="preserve"> </w:t>
       </w:r>
       <w:r>
-        <w:t>do funkcjonowania w naturalnym środowisku</w:t>
-      </w:r>
-      <w:r>
-        <w:t>. W</w:t>
-      </w:r>
-      <w:r>
-        <w:t xml:space="preserve"> biologicznym aspekcie znana jest jako „ widzenie binokularne”</w:t>
-      </w:r>
-      <w:bookmarkStart w:id="15" w:name="_GoBack"/>
-      <w:bookmarkEnd w:id="15"/>
-      <w:r>
-        <w:t>. Technika, czerpiąc pomysły garściami z przyrody, wykorzystała również i tę metodę określania głębi obrazu.</w:t>
+        <w:t>Wyznaczona głębia danego punktu jest odwrotnie proporcjonalna do uzyskanej różnicy z porównaniu obrazów</w:t>
+      </w:r>
+      <w:r>
+        <w:t>.</w:t>
+      </w:r>
+      <w:r>
+        <w:t xml:space="preserve"> Zależność ta wynika z następującego wnioskowania:</w:t>
       </w:r>
     </w:p>
     <w:p>
@@ -3472,34 +3487,1003 @@
         <w:ind w:firstLine="360"/>
       </w:pPr>
       <w:r>
-        <w:t xml:space="preserve">Analiza głębi w stereowizji opiera się na wyznaczeniu </w:t>
-      </w:r>
-      <w:r>
-        <w:t>różnicy w horyzontalnym położeniu punktu zainteresowania, która jest</w:t>
-      </w:r>
-      <w:r>
-        <w:t xml:space="preserve"> </w:t>
-      </w:r>
-      <w:r>
-        <w:rPr>
-          <w:color w:val="FF0000"/>
-        </w:rPr>
-        <w:t>odwrotnie</w:t>
-      </w:r>
-      <w:r>
-        <w:t xml:space="preserve"> proporcjonalna do odległości od kamer.</w:t>
-      </w:r>
-      <w:r>
-        <w:t xml:space="preserve"> Zależność ta wynika z następującego wnioskowania:</w:t>
+        <w:t>Na rys. 3.1 przedstawiono schematycznie zapis</w:t>
+      </w:r>
+      <w:r>
+        <w:t xml:space="preserve"> jednowymiarowego</w:t>
+      </w:r>
+      <w:r>
+        <w:t xml:space="preserve"> położ</w:t>
+      </w:r>
+      <w:r>
+        <w:t xml:space="preserve">enia piksela na matrycach kamer. Różnica w położeniu zrzutowanego punktu P na matrycach kamer wynosi: </w:t>
       </w:r>
     </w:p>
     <w:p>
       <w:pPr>
         <w:ind w:firstLine="360"/>
-      </w:pPr>
-      <w:r>
-        <w:t xml:space="preserve">Na rys. 3.1 przedstawiono schematycznie zapis położenia piksela na matrycach kamer </w:t>
-      </w:r>
+        <w:rPr>
+          <w:rFonts w:eastAsiaTheme="minorEastAsia"/>
+          <w:noProof/>
+          <w:lang w:eastAsia="pl-PL"/>
+        </w:rPr>
+      </w:pPr>
+      <m:oMathPara>
+        <m:oMath>
+          <m:r>
+            <w:rPr>
+              <w:rFonts w:ascii="Cambria Math" w:hAnsi="Cambria Math"/>
+              <w:noProof/>
+              <w:lang w:eastAsia="pl-PL"/>
+            </w:rPr>
+            <m:t>różnica=</m:t>
+          </m:r>
+          <m:d>
+            <m:dPr>
+              <m:begChr m:val="|"/>
+              <m:endChr m:val="|"/>
+              <m:ctrlPr>
+                <w:rPr>
+                  <w:rFonts w:ascii="Cambria Math" w:hAnsi="Cambria Math"/>
+                  <w:i/>
+                  <w:noProof/>
+                  <w:lang w:eastAsia="pl-PL"/>
+                </w:rPr>
+              </m:ctrlPr>
+            </m:dPr>
+            <m:e>
+              <m:r>
+                <w:rPr>
+                  <w:rFonts w:ascii="Cambria Math" w:hAnsi="Cambria Math"/>
+                  <w:noProof/>
+                  <w:lang w:eastAsia="pl-PL"/>
+                </w:rPr>
+                <m:t>DE</m:t>
+              </m:r>
+            </m:e>
+          </m:d>
+          <m:r>
+            <w:rPr>
+              <w:rFonts w:ascii="Cambria Math" w:hAnsi="Cambria Math"/>
+              <w:noProof/>
+              <w:lang w:eastAsia="pl-PL"/>
+            </w:rPr>
+            <m:t>+|FG|</m:t>
+          </m:r>
+        </m:oMath>
+      </m:oMathPara>
+    </w:p>
+    <w:p>
+      <w:pPr>
+        <w:ind w:firstLine="360"/>
+        <w:rPr>
+          <w:rFonts w:eastAsiaTheme="minorEastAsia"/>
+          <w:noProof/>
+          <w:lang w:eastAsia="pl-PL"/>
+        </w:rPr>
+      </w:pPr>
+      <m:oMathPara>
+        <m:oMath>
+          <m:r>
+            <w:rPr>
+              <w:rFonts w:ascii="Cambria Math" w:hAnsi="Cambria Math"/>
+              <w:noProof/>
+              <w:lang w:eastAsia="pl-PL"/>
+            </w:rPr>
+            <w:lastRenderedPageBreak/>
+            <m:t>różnica=|AE|</m:t>
+          </m:r>
+          <m:d>
+            <m:dPr>
+              <m:ctrlPr>
+                <w:rPr>
+                  <w:rFonts w:ascii="Cambria Math" w:hAnsi="Cambria Math"/>
+                  <w:i/>
+                  <w:noProof/>
+                  <w:lang w:eastAsia="pl-PL"/>
+                </w:rPr>
+              </m:ctrlPr>
+            </m:dPr>
+            <m:e>
+              <m:f>
+                <m:fPr>
+                  <m:ctrlPr>
+                    <w:rPr>
+                      <w:rFonts w:ascii="Cambria Math" w:hAnsi="Cambria Math"/>
+                      <w:i/>
+                      <w:noProof/>
+                      <w:lang w:eastAsia="pl-PL"/>
+                    </w:rPr>
+                  </m:ctrlPr>
+                </m:fPr>
+                <m:num>
+                  <m:d>
+                    <m:dPr>
+                      <m:begChr m:val="|"/>
+                      <m:endChr m:val="|"/>
+                      <m:ctrlPr>
+                        <w:rPr>
+                          <w:rFonts w:ascii="Cambria Math" w:hAnsi="Cambria Math"/>
+                          <w:i/>
+                          <w:noProof/>
+                          <w:lang w:eastAsia="pl-PL"/>
+                        </w:rPr>
+                      </m:ctrlPr>
+                    </m:dPr>
+                    <m:e>
+                      <m:r>
+                        <w:rPr>
+                          <w:rFonts w:ascii="Cambria Math" w:hAnsi="Cambria Math"/>
+                          <w:noProof/>
+                          <w:lang w:eastAsia="pl-PL"/>
+                        </w:rPr>
+                        <m:t>DE</m:t>
+                      </m:r>
+                    </m:e>
+                  </m:d>
+                </m:num>
+                <m:den>
+                  <m:r>
+                    <w:rPr>
+                      <w:rFonts w:ascii="Cambria Math" w:hAnsi="Cambria Math"/>
+                      <w:noProof/>
+                      <w:lang w:eastAsia="pl-PL"/>
+                    </w:rPr>
+                    <m:t>|AE|</m:t>
+                  </m:r>
+                </m:den>
+              </m:f>
+              <m:r>
+                <w:rPr>
+                  <w:rFonts w:ascii="Cambria Math" w:hAnsi="Cambria Math"/>
+                  <w:noProof/>
+                  <w:lang w:eastAsia="pl-PL"/>
+                </w:rPr>
+                <m:t>+</m:t>
+              </m:r>
+              <m:f>
+                <m:fPr>
+                  <m:ctrlPr>
+                    <w:rPr>
+                      <w:rFonts w:ascii="Cambria Math" w:hAnsi="Cambria Math"/>
+                      <w:i/>
+                      <w:noProof/>
+                      <w:lang w:eastAsia="pl-PL"/>
+                    </w:rPr>
+                  </m:ctrlPr>
+                </m:fPr>
+                <m:num>
+                  <m:r>
+                    <w:rPr>
+                      <w:rFonts w:ascii="Cambria Math" w:hAnsi="Cambria Math"/>
+                      <w:noProof/>
+                      <w:lang w:eastAsia="pl-PL"/>
+                    </w:rPr>
+                    <m:t>|FG|</m:t>
+                  </m:r>
+                </m:num>
+                <m:den>
+                  <m:r>
+                    <w:rPr>
+                      <w:rFonts w:ascii="Cambria Math" w:hAnsi="Cambria Math"/>
+                      <w:noProof/>
+                      <w:lang w:eastAsia="pl-PL"/>
+                    </w:rPr>
+                    <m:t>|AE|</m:t>
+                  </m:r>
+                </m:den>
+              </m:f>
+            </m:e>
+          </m:d>
+        </m:oMath>
+      </m:oMathPara>
+    </w:p>
+    <w:p>
+      <w:pPr>
+        <w:ind w:firstLine="360"/>
+        <w:rPr>
+          <w:rFonts w:eastAsiaTheme="minorEastAsia"/>
+          <w:noProof/>
+          <w:lang w:eastAsia="pl-PL"/>
+        </w:rPr>
+      </w:pPr>
+      <w:r>
+        <w:rPr>
+          <w:rFonts w:eastAsiaTheme="minorEastAsia"/>
+          <w:noProof/>
+          <w:lang w:eastAsia="pl-PL"/>
+        </w:rPr>
+        <w:t>Odległości |AE| i |CF| są sobie równę, więc:</w:t>
+      </w:r>
+    </w:p>
+    <w:p>
+      <w:pPr>
+        <w:ind w:firstLine="360"/>
+        <w:rPr>
+          <w:rFonts w:eastAsiaTheme="minorEastAsia"/>
+          <w:noProof/>
+          <w:lang w:eastAsia="pl-PL"/>
+        </w:rPr>
+      </w:pPr>
+      <m:oMathPara>
+        <m:oMath>
+          <m:r>
+            <w:rPr>
+              <w:rFonts w:ascii="Cambria Math" w:hAnsi="Cambria Math"/>
+              <w:noProof/>
+              <w:lang w:eastAsia="pl-PL"/>
+            </w:rPr>
+            <m:t>różnica=|AE|</m:t>
+          </m:r>
+          <m:d>
+            <m:dPr>
+              <m:ctrlPr>
+                <w:rPr>
+                  <w:rFonts w:ascii="Cambria Math" w:hAnsi="Cambria Math"/>
+                  <w:i/>
+                  <w:noProof/>
+                  <w:lang w:eastAsia="pl-PL"/>
+                </w:rPr>
+              </m:ctrlPr>
+            </m:dPr>
+            <m:e>
+              <m:f>
+                <m:fPr>
+                  <m:ctrlPr>
+                    <w:rPr>
+                      <w:rFonts w:ascii="Cambria Math" w:hAnsi="Cambria Math"/>
+                      <w:i/>
+                      <w:noProof/>
+                      <w:lang w:eastAsia="pl-PL"/>
+                    </w:rPr>
+                  </m:ctrlPr>
+                </m:fPr>
+                <m:num>
+                  <m:d>
+                    <m:dPr>
+                      <m:begChr m:val="|"/>
+                      <m:endChr m:val="|"/>
+                      <m:ctrlPr>
+                        <w:rPr>
+                          <w:rFonts w:ascii="Cambria Math" w:hAnsi="Cambria Math"/>
+                          <w:i/>
+                          <w:noProof/>
+                          <w:lang w:eastAsia="pl-PL"/>
+                        </w:rPr>
+                      </m:ctrlPr>
+                    </m:dPr>
+                    <m:e>
+                      <m:r>
+                        <w:rPr>
+                          <w:rFonts w:ascii="Cambria Math" w:hAnsi="Cambria Math"/>
+                          <w:noProof/>
+                          <w:lang w:eastAsia="pl-PL"/>
+                        </w:rPr>
+                        <m:t>DE</m:t>
+                      </m:r>
+                    </m:e>
+                  </m:d>
+                </m:num>
+                <m:den>
+                  <m:r>
+                    <w:rPr>
+                      <w:rFonts w:ascii="Cambria Math" w:hAnsi="Cambria Math"/>
+                      <w:noProof/>
+                      <w:lang w:eastAsia="pl-PL"/>
+                    </w:rPr>
+                    <m:t>|AE|</m:t>
+                  </m:r>
+                </m:den>
+              </m:f>
+              <m:r>
+                <w:rPr>
+                  <w:rFonts w:ascii="Cambria Math" w:hAnsi="Cambria Math"/>
+                  <w:noProof/>
+                  <w:lang w:eastAsia="pl-PL"/>
+                </w:rPr>
+                <m:t>+</m:t>
+              </m:r>
+              <m:f>
+                <m:fPr>
+                  <m:ctrlPr>
+                    <w:rPr>
+                      <w:rFonts w:ascii="Cambria Math" w:hAnsi="Cambria Math"/>
+                      <w:i/>
+                      <w:noProof/>
+                      <w:lang w:eastAsia="pl-PL"/>
+                    </w:rPr>
+                  </m:ctrlPr>
+                </m:fPr>
+                <m:num>
+                  <m:r>
+                    <w:rPr>
+                      <w:rFonts w:ascii="Cambria Math" w:hAnsi="Cambria Math"/>
+                      <w:noProof/>
+                      <w:lang w:eastAsia="pl-PL"/>
+                    </w:rPr>
+                    <m:t>|FG|</m:t>
+                  </m:r>
+                </m:num>
+                <m:den>
+                  <m:r>
+                    <w:rPr>
+                      <w:rFonts w:ascii="Cambria Math" w:hAnsi="Cambria Math"/>
+                      <w:noProof/>
+                      <w:lang w:eastAsia="pl-PL"/>
+                    </w:rPr>
+                    <m:t>|CF|</m:t>
+                  </m:r>
+                </m:den>
+              </m:f>
+            </m:e>
+          </m:d>
+        </m:oMath>
+      </m:oMathPara>
+    </w:p>
+    <w:p>
+      <w:pPr>
+        <w:ind w:firstLine="360"/>
+        <w:rPr>
+          <w:rFonts w:eastAsiaTheme="minorEastAsia"/>
+          <w:noProof/>
+          <w:lang w:eastAsia="pl-PL"/>
+        </w:rPr>
+      </w:pPr>
+    </w:p>
+    <w:p>
+      <w:pPr>
+        <w:ind w:firstLine="360"/>
+      </w:pPr>
+      <w:r>
+        <w:rPr>
+          <w:noProof/>
+          <w:lang w:eastAsia="pl-PL"/>
+        </w:rPr>
+        <w:drawing>
+          <wp:anchor distT="0" distB="0" distL="114300" distR="114300" simplePos="0" relativeHeight="251660288" behindDoc="0" locked="0" layoutInCell="1" allowOverlap="1" wp14:anchorId="687D58BB" wp14:editId="2BC1FFDC">
+            <wp:simplePos x="0" y="0"/>
+            <wp:positionH relativeFrom="column">
+              <wp:posOffset>2795905</wp:posOffset>
+            </wp:positionH>
+            <wp:positionV relativeFrom="paragraph">
+              <wp:posOffset>894715</wp:posOffset>
+            </wp:positionV>
+            <wp:extent cx="3361055" cy="2883535"/>
+            <wp:effectExtent l="0" t="0" r="0" b="0"/>
+            <wp:wrapSquare wrapText="bothSides"/>
+            <wp:docPr id="1" name="Obraz 1"/>
+            <wp:cNvGraphicFramePr>
+              <a:graphicFrameLocks xmlns:a="http://schemas.openxmlformats.org/drawingml/2006/main" noChangeAspect="1"/>
+            </wp:cNvGraphicFramePr>
+            <a:graphic xmlns:a="http://schemas.openxmlformats.org/drawingml/2006/main">
+              <a:graphicData uri="http://schemas.openxmlformats.org/drawingml/2006/picture">
+                <pic:pic xmlns:pic="http://schemas.openxmlformats.org/drawingml/2006/picture">
+                  <pic:nvPicPr>
+                    <pic:cNvPr id="1" name="stereowizja_teoria1.png"/>
+                    <pic:cNvPicPr/>
+                  </pic:nvPicPr>
+                  <pic:blipFill rotWithShape="1">
+                    <a:blip r:embed="rId8">
+                      <a:extLst>
+                        <a:ext uri="{28A0092B-C50C-407E-A947-70E740481C1C}">
+                          <a14:useLocalDpi xmlns:a14="http://schemas.microsoft.com/office/drawing/2010/main" val="0"/>
+                        </a:ext>
+                      </a:extLst>
+                    </a:blip>
+                    <a:srcRect l="24091"/>
+                    <a:stretch/>
+                  </pic:blipFill>
+                  <pic:spPr bwMode="auto">
+                    <a:xfrm>
+                      <a:off x="0" y="0"/>
+                      <a:ext cx="3361055" cy="2883535"/>
+                    </a:xfrm>
+                    <a:prstGeom prst="rect">
+                      <a:avLst/>
+                    </a:prstGeom>
+                    <a:ln>
+                      <a:noFill/>
+                    </a:ln>
+                    <a:extLst>
+                      <a:ext uri="{53640926-AAD7-44D8-BBD7-CCE9431645EC}">
+                        <a14:shadowObscured xmlns:a14="http://schemas.microsoft.com/office/drawing/2010/main"/>
+                      </a:ext>
+                    </a:extLst>
+                  </pic:spPr>
+                </pic:pic>
+              </a:graphicData>
+            </a:graphic>
+          </wp:anchor>
+        </w:drawing>
+      </w:r>
+      <w:r>
+        <w:t>Ze względu na kątowe cechy podobieństwa pary trójkątów PBA i AED oraz PBC i CFG są podobne, stąd:</w:t>
+      </w:r>
+    </w:p>
+    <w:p>
+      <w:pPr>
+        <w:ind w:firstLine="360"/>
+        <w:rPr>
+          <w:rFonts w:eastAsiaTheme="minorEastAsia"/>
+          <w:noProof/>
+          <w:lang w:eastAsia="pl-PL"/>
+        </w:rPr>
+      </w:pPr>
+      <m:oMathPara>
+        <m:oMath>
+          <m:r>
+            <w:rPr>
+              <w:rFonts w:ascii="Cambria Math" w:hAnsi="Cambria Math"/>
+              <w:noProof/>
+              <w:lang w:eastAsia="pl-PL"/>
+            </w:rPr>
+            <m:t>różnica=</m:t>
+          </m:r>
+          <m:d>
+            <m:dPr>
+              <m:begChr m:val="|"/>
+              <m:endChr m:val="|"/>
+              <m:ctrlPr>
+                <w:rPr>
+                  <w:rFonts w:ascii="Cambria Math" w:hAnsi="Cambria Math"/>
+                  <w:i/>
+                  <w:noProof/>
+                  <w:lang w:eastAsia="pl-PL"/>
+                </w:rPr>
+              </m:ctrlPr>
+            </m:dPr>
+            <m:e>
+              <m:r>
+                <w:rPr>
+                  <w:rFonts w:ascii="Cambria Math" w:hAnsi="Cambria Math"/>
+                  <w:noProof/>
+                  <w:lang w:eastAsia="pl-PL"/>
+                </w:rPr>
+                <m:t>AE</m:t>
+              </m:r>
+            </m:e>
+          </m:d>
+          <m:d>
+            <m:dPr>
+              <m:ctrlPr>
+                <w:rPr>
+                  <w:rFonts w:ascii="Cambria Math" w:hAnsi="Cambria Math"/>
+                  <w:i/>
+                  <w:noProof/>
+                  <w:lang w:eastAsia="pl-PL"/>
+                </w:rPr>
+              </m:ctrlPr>
+            </m:dPr>
+            <m:e>
+              <m:f>
+                <m:fPr>
+                  <m:ctrlPr>
+                    <w:rPr>
+                      <w:rFonts w:ascii="Cambria Math" w:hAnsi="Cambria Math"/>
+                      <w:i/>
+                      <w:noProof/>
+                      <w:lang w:eastAsia="pl-PL"/>
+                    </w:rPr>
+                  </m:ctrlPr>
+                </m:fPr>
+                <m:num>
+                  <m:d>
+                    <m:dPr>
+                      <m:begChr m:val="|"/>
+                      <m:endChr m:val="|"/>
+                      <m:ctrlPr>
+                        <w:rPr>
+                          <w:rFonts w:ascii="Cambria Math" w:hAnsi="Cambria Math"/>
+                          <w:i/>
+                          <w:noProof/>
+                          <w:lang w:eastAsia="pl-PL"/>
+                        </w:rPr>
+                      </m:ctrlPr>
+                    </m:dPr>
+                    <m:e>
+                      <m:r>
+                        <w:rPr>
+                          <w:rFonts w:ascii="Cambria Math" w:hAnsi="Cambria Math"/>
+                          <w:noProof/>
+                          <w:lang w:eastAsia="pl-PL"/>
+                        </w:rPr>
+                        <m:t>AB</m:t>
+                      </m:r>
+                    </m:e>
+                  </m:d>
+                </m:num>
+                <m:den>
+                  <m:d>
+                    <m:dPr>
+                      <m:begChr m:val="|"/>
+                      <m:endChr m:val="|"/>
+                      <m:ctrlPr>
+                        <w:rPr>
+                          <w:rFonts w:ascii="Cambria Math" w:hAnsi="Cambria Math"/>
+                          <w:i/>
+                          <w:noProof/>
+                          <w:lang w:eastAsia="pl-PL"/>
+                        </w:rPr>
+                      </m:ctrlPr>
+                    </m:dPr>
+                    <m:e>
+                      <m:r>
+                        <w:rPr>
+                          <w:rFonts w:ascii="Cambria Math" w:hAnsi="Cambria Math"/>
+                          <w:noProof/>
+                          <w:lang w:eastAsia="pl-PL"/>
+                        </w:rPr>
+                        <m:t>PB</m:t>
+                      </m:r>
+                    </m:e>
+                  </m:d>
+                </m:den>
+              </m:f>
+              <m:r>
+                <w:rPr>
+                  <w:rFonts w:ascii="Cambria Math" w:hAnsi="Cambria Math"/>
+                  <w:noProof/>
+                  <w:lang w:eastAsia="pl-PL"/>
+                </w:rPr>
+                <m:t>+</m:t>
+              </m:r>
+              <m:f>
+                <m:fPr>
+                  <m:ctrlPr>
+                    <w:rPr>
+                      <w:rFonts w:ascii="Cambria Math" w:hAnsi="Cambria Math"/>
+                      <w:i/>
+                      <w:noProof/>
+                      <w:lang w:eastAsia="pl-PL"/>
+                    </w:rPr>
+                  </m:ctrlPr>
+                </m:fPr>
+                <m:num>
+                  <m:d>
+                    <m:dPr>
+                      <m:begChr m:val="|"/>
+                      <m:endChr m:val="|"/>
+                      <m:ctrlPr>
+                        <w:rPr>
+                          <w:rFonts w:ascii="Cambria Math" w:hAnsi="Cambria Math"/>
+                          <w:i/>
+                          <w:noProof/>
+                          <w:lang w:eastAsia="pl-PL"/>
+                        </w:rPr>
+                      </m:ctrlPr>
+                    </m:dPr>
+                    <m:e>
+                      <m:r>
+                        <w:rPr>
+                          <w:rFonts w:ascii="Cambria Math" w:hAnsi="Cambria Math"/>
+                          <w:noProof/>
+                          <w:lang w:eastAsia="pl-PL"/>
+                        </w:rPr>
+                        <m:t>BC</m:t>
+                      </m:r>
+                    </m:e>
+                  </m:d>
+                </m:num>
+                <m:den>
+                  <m:d>
+                    <m:dPr>
+                      <m:begChr m:val="|"/>
+                      <m:endChr m:val="|"/>
+                      <m:ctrlPr>
+                        <w:rPr>
+                          <w:rFonts w:ascii="Cambria Math" w:hAnsi="Cambria Math"/>
+                          <w:i/>
+                          <w:noProof/>
+                          <w:lang w:eastAsia="pl-PL"/>
+                        </w:rPr>
+                      </m:ctrlPr>
+                    </m:dPr>
+                    <m:e>
+                      <m:r>
+                        <w:rPr>
+                          <w:rFonts w:ascii="Cambria Math" w:hAnsi="Cambria Math"/>
+                          <w:noProof/>
+                          <w:lang w:eastAsia="pl-PL"/>
+                        </w:rPr>
+                        <m:t>PB</m:t>
+                      </m:r>
+                    </m:e>
+                  </m:d>
+                </m:den>
+              </m:f>
+            </m:e>
+          </m:d>
+          <m:r>
+            <w:rPr>
+              <w:rFonts w:ascii="Cambria Math" w:hAnsi="Cambria Math"/>
+              <w:noProof/>
+              <w:lang w:eastAsia="pl-PL"/>
+            </w:rPr>
+            <m:t>=</m:t>
+          </m:r>
+          <m:d>
+            <m:dPr>
+              <m:begChr m:val="|"/>
+              <m:endChr m:val="|"/>
+              <m:ctrlPr>
+                <w:rPr>
+                  <w:rFonts w:ascii="Cambria Math" w:hAnsi="Cambria Math"/>
+                  <w:i/>
+                  <w:noProof/>
+                  <w:lang w:eastAsia="pl-PL"/>
+                </w:rPr>
+              </m:ctrlPr>
+            </m:dPr>
+            <m:e>
+              <m:r>
+                <w:rPr>
+                  <w:rFonts w:ascii="Cambria Math" w:hAnsi="Cambria Math"/>
+                  <w:noProof/>
+                  <w:lang w:eastAsia="pl-PL"/>
+                </w:rPr>
+                <m:t>AE</m:t>
+              </m:r>
+            </m:e>
+          </m:d>
+          <m:d>
+            <m:dPr>
+              <m:ctrlPr>
+                <w:rPr>
+                  <w:rFonts w:ascii="Cambria Math" w:hAnsi="Cambria Math"/>
+                  <w:i/>
+                  <w:noProof/>
+                  <w:lang w:eastAsia="pl-PL"/>
+                </w:rPr>
+              </m:ctrlPr>
+            </m:dPr>
+            <m:e>
+              <m:f>
+                <m:fPr>
+                  <m:ctrlPr>
+                    <w:rPr>
+                      <w:rFonts w:ascii="Cambria Math" w:hAnsi="Cambria Math"/>
+                      <w:i/>
+                      <w:noProof/>
+                      <w:lang w:eastAsia="pl-PL"/>
+                    </w:rPr>
+                  </m:ctrlPr>
+                </m:fPr>
+                <m:num>
+                  <m:d>
+                    <m:dPr>
+                      <m:begChr m:val="|"/>
+                      <m:endChr m:val="|"/>
+                      <m:ctrlPr>
+                        <w:rPr>
+                          <w:rFonts w:ascii="Cambria Math" w:hAnsi="Cambria Math"/>
+                          <w:i/>
+                          <w:noProof/>
+                          <w:lang w:eastAsia="pl-PL"/>
+                        </w:rPr>
+                      </m:ctrlPr>
+                    </m:dPr>
+                    <m:e>
+                      <m:r>
+                        <w:rPr>
+                          <w:rFonts w:ascii="Cambria Math" w:hAnsi="Cambria Math"/>
+                          <w:noProof/>
+                          <w:lang w:eastAsia="pl-PL"/>
+                        </w:rPr>
+                        <m:t>AB</m:t>
+                      </m:r>
+                    </m:e>
+                  </m:d>
+                  <m:r>
+                    <w:rPr>
+                      <w:rFonts w:ascii="Cambria Math" w:hAnsi="Cambria Math"/>
+                      <w:noProof/>
+                      <w:lang w:eastAsia="pl-PL"/>
+                    </w:rPr>
+                    <m:t>+</m:t>
+                  </m:r>
+                  <m:d>
+                    <m:dPr>
+                      <m:begChr m:val="|"/>
+                      <m:endChr m:val="|"/>
+                      <m:ctrlPr>
+                        <w:rPr>
+                          <w:rFonts w:ascii="Cambria Math" w:hAnsi="Cambria Math"/>
+                          <w:i/>
+                          <w:noProof/>
+                          <w:lang w:eastAsia="pl-PL"/>
+                        </w:rPr>
+                      </m:ctrlPr>
+                    </m:dPr>
+                    <m:e>
+                      <m:r>
+                        <w:rPr>
+                          <w:rFonts w:ascii="Cambria Math" w:hAnsi="Cambria Math"/>
+                          <w:noProof/>
+                          <w:lang w:eastAsia="pl-PL"/>
+                        </w:rPr>
+                        <m:t>BC</m:t>
+                      </m:r>
+                    </m:e>
+                  </m:d>
+                </m:num>
+                <m:den>
+                  <m:d>
+                    <m:dPr>
+                      <m:begChr m:val="|"/>
+                      <m:endChr m:val="|"/>
+                      <m:ctrlPr>
+                        <w:rPr>
+                          <w:rFonts w:ascii="Cambria Math" w:hAnsi="Cambria Math"/>
+                          <w:i/>
+                          <w:noProof/>
+                          <w:lang w:eastAsia="pl-PL"/>
+                        </w:rPr>
+                      </m:ctrlPr>
+                    </m:dPr>
+                    <m:e>
+                      <m:r>
+                        <w:rPr>
+                          <w:rFonts w:ascii="Cambria Math" w:hAnsi="Cambria Math"/>
+                          <w:noProof/>
+                          <w:lang w:eastAsia="pl-PL"/>
+                        </w:rPr>
+                        <m:t>PB</m:t>
+                      </m:r>
+                    </m:e>
+                  </m:d>
+                </m:den>
+              </m:f>
+            </m:e>
+          </m:d>
+          <m:r>
+            <w:rPr>
+              <w:rFonts w:ascii="Cambria Math" w:hAnsi="Cambria Math"/>
+              <w:noProof/>
+              <w:lang w:eastAsia="pl-PL"/>
+            </w:rPr>
+            <m:t>=</m:t>
+          </m:r>
+          <m:d>
+            <m:dPr>
+              <m:begChr m:val="|"/>
+              <m:endChr m:val="|"/>
+              <m:ctrlPr>
+                <w:rPr>
+                  <w:rFonts w:ascii="Cambria Math" w:hAnsi="Cambria Math"/>
+                  <w:i/>
+                  <w:noProof/>
+                  <w:lang w:eastAsia="pl-PL"/>
+                </w:rPr>
+              </m:ctrlPr>
+            </m:dPr>
+            <m:e>
+              <m:r>
+                <w:rPr>
+                  <w:rFonts w:ascii="Cambria Math" w:hAnsi="Cambria Math"/>
+                  <w:noProof/>
+                  <w:lang w:eastAsia="pl-PL"/>
+                </w:rPr>
+                <m:t>AE</m:t>
+              </m:r>
+            </m:e>
+          </m:d>
+          <m:r>
+            <w:rPr>
+              <w:rFonts w:ascii="Cambria Math" w:hAnsi="Cambria Math"/>
+              <w:noProof/>
+              <w:lang w:eastAsia="pl-PL"/>
+            </w:rPr>
+            <m:t>∙</m:t>
+          </m:r>
+          <m:f>
+            <m:fPr>
+              <m:ctrlPr>
+                <w:rPr>
+                  <w:rFonts w:ascii="Cambria Math" w:hAnsi="Cambria Math"/>
+                  <w:i/>
+                  <w:noProof/>
+                  <w:lang w:eastAsia="pl-PL"/>
+                </w:rPr>
+              </m:ctrlPr>
+            </m:fPr>
+            <m:num>
+              <m:d>
+                <m:dPr>
+                  <m:begChr m:val="|"/>
+                  <m:endChr m:val="|"/>
+                  <m:ctrlPr>
+                    <w:rPr>
+                      <w:rFonts w:ascii="Cambria Math" w:hAnsi="Cambria Math"/>
+                      <w:i/>
+                      <w:noProof/>
+                      <w:lang w:eastAsia="pl-PL"/>
+                    </w:rPr>
+                  </m:ctrlPr>
+                </m:dPr>
+                <m:e>
+                  <m:r>
+                    <w:rPr>
+                      <w:rFonts w:ascii="Cambria Math" w:hAnsi="Cambria Math"/>
+                      <w:noProof/>
+                      <w:lang w:eastAsia="pl-PL"/>
+                    </w:rPr>
+                    <m:t>AC</m:t>
+                  </m:r>
+                </m:e>
+              </m:d>
+            </m:num>
+            <m:den>
+              <m:d>
+                <m:dPr>
+                  <m:begChr m:val="|"/>
+                  <m:endChr m:val="|"/>
+                  <m:ctrlPr>
+                    <w:rPr>
+                      <w:rFonts w:ascii="Cambria Math" w:hAnsi="Cambria Math"/>
+                      <w:i/>
+                      <w:noProof/>
+                      <w:lang w:eastAsia="pl-PL"/>
+                    </w:rPr>
+                  </m:ctrlPr>
+                </m:dPr>
+                <m:e>
+                  <m:r>
+                    <w:rPr>
+                      <w:rFonts w:ascii="Cambria Math" w:hAnsi="Cambria Math"/>
+                      <w:noProof/>
+                      <w:lang w:eastAsia="pl-PL"/>
+                    </w:rPr>
+                    <m:t>PB</m:t>
+                  </m:r>
+                </m:e>
+              </m:d>
+            </m:den>
+          </m:f>
+          <m:r>
+            <w:rPr>
+              <w:rFonts w:ascii="Cambria Math" w:eastAsiaTheme="minorEastAsia" w:hAnsi="Cambria Math"/>
+              <w:noProof/>
+              <w:lang w:eastAsia="pl-PL"/>
+            </w:rPr>
+            <m:t>=f</m:t>
+          </m:r>
+          <m:f>
+            <m:fPr>
+              <m:ctrlPr>
+                <w:rPr>
+                  <w:rFonts w:ascii="Cambria Math" w:eastAsiaTheme="minorEastAsia" w:hAnsi="Cambria Math"/>
+                  <w:i/>
+                  <w:noProof/>
+                  <w:lang w:eastAsia="pl-PL"/>
+                </w:rPr>
+              </m:ctrlPr>
+            </m:fPr>
+            <m:num>
+              <m:r>
+                <w:rPr>
+                  <w:rFonts w:ascii="Cambria Math" w:eastAsiaTheme="minorEastAsia" w:hAnsi="Cambria Math"/>
+                  <w:noProof/>
+                  <w:lang w:eastAsia="pl-PL"/>
+                </w:rPr>
+                <m:t>b</m:t>
+              </m:r>
+            </m:num>
+            <m:den>
+              <m:r>
+                <w:rPr>
+                  <w:rFonts w:ascii="Cambria Math" w:eastAsiaTheme="minorEastAsia" w:hAnsi="Cambria Math"/>
+                  <w:noProof/>
+                  <w:lang w:eastAsia="pl-PL"/>
+                </w:rPr>
+                <m:t>z</m:t>
+              </m:r>
+            </m:den>
+          </m:f>
+          <m:r>
+            <w:rPr>
+              <w:rFonts w:ascii="Cambria Math" w:eastAsiaTheme="minorEastAsia" w:hAnsi="Cambria Math"/>
+              <w:noProof/>
+              <w:lang w:eastAsia="pl-PL"/>
+            </w:rPr>
+            <m:t xml:space="preserve">    ,gdzie:</m:t>
+          </m:r>
+        </m:oMath>
+      </m:oMathPara>
+    </w:p>
+    <w:p>
+      <w:pPr>
+        <w:ind w:firstLine="360"/>
+        <w:rPr>
+          <w:rFonts w:eastAsiaTheme="minorEastAsia"/>
+          <w:noProof/>
+          <w:lang w:eastAsia="pl-PL"/>
+        </w:rPr>
+      </w:pPr>
+    </w:p>
+    <w:p>
+      <w:pPr>
+        <w:rPr>
+          <w:rFonts w:eastAsiaTheme="minorEastAsia"/>
+          <w:noProof/>
+          <w:lang w:eastAsia="pl-PL"/>
+        </w:rPr>
+      </w:pPr>
+      <m:oMath>
+        <m:r>
+          <w:rPr>
+            <w:rFonts w:ascii="Cambria Math" w:eastAsiaTheme="minorEastAsia" w:hAnsi="Cambria Math"/>
+            <w:noProof/>
+            <w:lang w:eastAsia="pl-PL"/>
+          </w:rPr>
+          <m:t>f</m:t>
+        </m:r>
+      </m:oMath>
+      <w:r>
+        <w:rPr>
+          <w:rFonts w:eastAsiaTheme="minorEastAsia"/>
+          <w:noProof/>
+          <w:lang w:eastAsia="pl-PL"/>
+        </w:rPr>
+        <w:t xml:space="preserve"> – ogniskowa kamer</w:t>
+      </w:r>
+    </w:p>
+    <w:p>
+      <w:pPr>
+        <w:rPr>
+          <w:rFonts w:eastAsiaTheme="minorEastAsia"/>
+          <w:noProof/>
+          <w:lang w:eastAsia="pl-PL"/>
+        </w:rPr>
+      </w:pPr>
+      <m:oMath>
+        <m:r>
+          <w:rPr>
+            <w:rFonts w:ascii="Cambria Math" w:eastAsiaTheme="minorEastAsia" w:hAnsi="Cambria Math"/>
+            <w:noProof/>
+            <w:lang w:eastAsia="pl-PL"/>
+          </w:rPr>
+          <m:t>b</m:t>
+        </m:r>
+      </m:oMath>
+      <w:r>
+        <w:rPr>
+          <w:rFonts w:eastAsiaTheme="minorEastAsia"/>
+          <w:noProof/>
+          <w:lang w:eastAsia="pl-PL"/>
+        </w:rPr>
+        <w:t xml:space="preserve"> – odległość kamer od siebie</w:t>
+      </w:r>
+    </w:p>
+    <w:p>
+      <w:pPr>
+        <w:rPr>
+          <w:noProof/>
+          <w:lang w:eastAsia="pl-PL"/>
+        </w:rPr>
+      </w:pPr>
+      <m:oMath>
+        <m:r>
+          <w:rPr>
+            <w:rFonts w:ascii="Cambria Math" w:eastAsiaTheme="minorEastAsia" w:hAnsi="Cambria Math"/>
+            <w:noProof/>
+            <w:lang w:eastAsia="pl-PL"/>
+          </w:rPr>
+          <m:t>z</m:t>
+        </m:r>
+      </m:oMath>
+      <w:r>
+        <w:rPr>
+          <w:rFonts w:eastAsiaTheme="minorEastAsia"/>
+          <w:noProof/>
+          <w:lang w:eastAsia="pl-PL"/>
+        </w:rPr>
+        <w:t xml:space="preserve"> – odległość punktu od płaszczyzny kamer</w:t>
+      </w:r>
+    </w:p>
+    <w:p>
+      <w:pPr>
+        <w:ind w:firstLine="360"/>
+      </w:pPr>
       <w:r>
         <w:br/>
       </w:r>
@@ -3512,12 +4496,11 @@
           <w:numId w:val="2"/>
         </w:numPr>
       </w:pPr>
-      <w:bookmarkStart w:id="16" w:name="_Toc448825337"/>
-      <w:r>
-        <w:lastRenderedPageBreak/>
+      <w:bookmarkStart w:id="15" w:name="_Toc448825337"/>
+      <w:r>
         <w:t>Dobór osprzętu</w:t>
       </w:r>
-      <w:bookmarkEnd w:id="16"/>
+      <w:bookmarkEnd w:id="15"/>
     </w:p>
     <w:p>
       <w:pPr>
@@ -3527,11 +4510,203 @@
           <w:numId w:val="2"/>
         </w:numPr>
       </w:pPr>
-      <w:bookmarkStart w:id="17" w:name="_Toc448825338"/>
+      <w:bookmarkStart w:id="16" w:name="_Toc448825338"/>
       <w:r>
         <w:t>Jednostka obliczeniowa</w:t>
       </w:r>
-      <w:bookmarkEnd w:id="17"/>
+      <w:bookmarkEnd w:id="16"/>
+    </w:p>
+    <w:p>
+      <w:pPr>
+        <w:ind w:firstLine="360"/>
+      </w:pPr>
+      <w:r>
+        <w:t xml:space="preserve">Wstępny projekt uwzględniał wykorzystanie </w:t>
+      </w:r>
+      <w:r>
+        <w:t>popularnych</w:t>
+      </w:r>
+      <w:r>
+        <w:t xml:space="preserve"> w ostatnich latach</w:t>
+      </w:r>
+      <w:r>
+        <w:t xml:space="preserve"> komputerów jednopłytkowych takich</w:t>
+      </w:r>
+      <w:r>
+        <w:t xml:space="preserve"> jak</w:t>
+      </w:r>
+      <w:r>
+        <w:t>:</w:t>
+      </w:r>
+      <w:r>
+        <w:t xml:space="preserve"> Raspberry Pi, Banana Pi,</w:t>
+      </w:r>
+      <w:r>
+        <w:t xml:space="preserve"> czy</w:t>
+      </w:r>
+      <w:r>
+        <w:t xml:space="preserve"> BeagleBone. </w:t>
+      </w:r>
+      <w:r>
+        <w:t xml:space="preserve">Przegląd podobnych rozwiązań </w:t>
+      </w:r>
+      <w:r>
+        <w:rPr>
+          <w:color w:val="FF0000"/>
+        </w:rPr>
+        <w:t>[wskaż które]</w:t>
+      </w:r>
+      <w:r>
+        <w:t>, w których również wykorzystano podobne jednostki wykazał, że cechują się one za niską mocą obliczeniową, co zmniejszyło liczbę przetwarzanych klatek na sekundę. Z tego powodu p</w:t>
+      </w:r>
+      <w:r>
+        <w:t>orzucono te założenia na korzyść komputer</w:t>
+      </w:r>
+      <w:r>
+        <w:t>a</w:t>
+      </w:r>
+      <w:r>
+        <w:t xml:space="preserve"> PC</w:t>
+      </w:r>
+      <w:r>
+        <w:t xml:space="preserve">. </w:t>
+      </w:r>
+      <w:r>
+        <w:t>Ostatecznie wszystkie testy</w:t>
+      </w:r>
+      <w:r>
+        <w:t xml:space="preserve"> zostały</w:t>
+      </w:r>
+      <w:r>
+        <w:t xml:space="preserve"> przeprowa</w:t>
+      </w:r>
+      <w:r>
+        <w:t xml:space="preserve">dzane </w:t>
+      </w:r>
+      <w:r>
+        <w:t>na laptopie HP Pavili</w:t>
+      </w:r>
+      <w:r>
+        <w:t>on dv6, którego</w:t>
+      </w:r>
+      <w:r>
+        <w:t xml:space="preserve"> główną</w:t>
+      </w:r>
+      <w:r>
+        <w:t xml:space="preserve"> specyfikacje przedstawiono w tab. 4.1.</w:t>
+      </w:r>
+    </w:p>
+    <w:p>
+      <w:pPr>
+        <w:ind w:firstLine="360"/>
+      </w:pPr>
+    </w:p>
+    <w:tbl>
+      <w:tblPr>
+        <w:tblStyle w:val="Tabela-Siatka"/>
+        <w:tblW w:w="0" w:type="auto"/>
+        <w:tblLook w:val="04A0" w:firstRow="1" w:lastRow="0" w:firstColumn="1" w:lastColumn="0" w:noHBand="0" w:noVBand="1"/>
+      </w:tblPr>
+      <w:tblGrid>
+        <w:gridCol w:w="2049"/>
+        <w:gridCol w:w="2783"/>
+      </w:tblGrid>
+      <w:tr>
+        <w:tc>
+          <w:tcPr>
+            <w:tcW w:w="0" w:type="auto"/>
+          </w:tcPr>
+          <w:p>
+            <w:r>
+              <w:t>System operacyjny</w:t>
+            </w:r>
+          </w:p>
+        </w:tc>
+        <w:tc>
+          <w:tcPr>
+            <w:tcW w:w="0" w:type="auto"/>
+          </w:tcPr>
+          <w:p>
+            <w:r>
+              <w:t>Windows 7 Home</w:t>
+            </w:r>
+            <w:r>
+              <w:t xml:space="preserve"> x64</w:t>
+            </w:r>
+          </w:p>
+        </w:tc>
+      </w:tr>
+      <w:tr>
+        <w:tc>
+          <w:tcPr>
+            <w:tcW w:w="0" w:type="auto"/>
+          </w:tcPr>
+          <w:p>
+            <w:r>
+              <w:t>Procesor</w:t>
+            </w:r>
+          </w:p>
+        </w:tc>
+        <w:tc>
+          <w:tcPr>
+            <w:tcW w:w="0" w:type="auto"/>
+          </w:tcPr>
+          <w:p>
+            <w:r>
+              <w:t>8 x Intel Core i7 2.20 GHz</w:t>
+            </w:r>
+          </w:p>
+        </w:tc>
+      </w:tr>
+      <w:tr>
+        <w:tc>
+          <w:tcPr>
+            <w:tcW w:w="0" w:type="auto"/>
+          </w:tcPr>
+          <w:p>
+            <w:r>
+              <w:t>Pamięć</w:t>
+            </w:r>
+          </w:p>
+        </w:tc>
+        <w:tc>
+          <w:tcPr>
+            <w:tcW w:w="0" w:type="auto"/>
+          </w:tcPr>
+          <w:p>
+            <w:r>
+              <w:t>8 GB</w:t>
+            </w:r>
+          </w:p>
+        </w:tc>
+      </w:tr>
+      <w:tr>
+        <w:tc>
+          <w:tcPr>
+            <w:tcW w:w="0" w:type="auto"/>
+          </w:tcPr>
+          <w:p>
+            <w:r>
+              <w:t>Karta graficzna</w:t>
+            </w:r>
+          </w:p>
+        </w:tc>
+        <w:tc>
+          <w:tcPr>
+            <w:tcW w:w="0" w:type="auto"/>
+          </w:tcPr>
+          <w:p>
+            <w:r>
+              <w:t>AMD Radeon HD 6700M</w:t>
+            </w:r>
+          </w:p>
+        </w:tc>
+      </w:tr>
+    </w:tbl>
+    <w:p>
+      <w:pPr>
+        <w:ind w:firstLine="360"/>
+      </w:pPr>
     </w:p>
     <w:p>
       <w:pPr>
@@ -3541,11 +4716,214 @@
           <w:numId w:val="2"/>
         </w:numPr>
       </w:pPr>
-      <w:bookmarkStart w:id="18" w:name="_Toc448825339"/>
+      <w:bookmarkStart w:id="17" w:name="_Toc448825339"/>
       <w:r>
         <w:t>Kamery</w:t>
       </w:r>
+      <w:bookmarkEnd w:id="17"/>
+    </w:p>
+    <w:p>
+      <w:pPr>
+        <w:ind w:firstLine="360"/>
+      </w:pPr>
+      <w:r>
+        <w:t>Dobór kamer był</w:t>
+      </w:r>
+      <w:r>
+        <w:t xml:space="preserve"> kluczowym elementem </w:t>
+      </w:r>
+      <w:r>
+        <w:t>przy wstępnych założeniach. Głównymi parametrami kamer, którymi się kierowano są:</w:t>
+      </w:r>
+    </w:p>
+    <w:p>
+      <w:pPr>
+        <w:pStyle w:val="Akapitzlist"/>
+        <w:numPr>
+          <w:ilvl w:val="0"/>
+          <w:numId w:val="7"/>
+        </w:numPr>
+      </w:pPr>
+      <w:r>
+        <w:lastRenderedPageBreak/>
+        <w:t>Ilość pikseli</w:t>
+      </w:r>
+    </w:p>
+    <w:p>
+      <w:pPr>
+        <w:pStyle w:val="Akapitzlist"/>
+        <w:numPr>
+          <w:ilvl w:val="0"/>
+          <w:numId w:val="7"/>
+        </w:numPr>
+      </w:pPr>
+      <w:r>
+        <w:t>Maksymalna rozdzielczość</w:t>
+      </w:r>
+    </w:p>
+    <w:p>
+      <w:pPr>
+        <w:pStyle w:val="Akapitzlist"/>
+        <w:numPr>
+          <w:ilvl w:val="0"/>
+          <w:numId w:val="7"/>
+        </w:numPr>
+      </w:pPr>
+      <w:r>
+        <w:t>Liczba klatek na sekundę</w:t>
+      </w:r>
+    </w:p>
+    <w:p>
+      <w:pPr>
+        <w:pStyle w:val="Akapitzlist"/>
+        <w:numPr>
+          <w:ilvl w:val="0"/>
+          <w:numId w:val="7"/>
+        </w:numPr>
+      </w:pPr>
+      <w:r>
+        <w:t>Możliwość konfiguracji parametrów ( ekspozycja, wzmocnienie)</w:t>
+      </w:r>
+    </w:p>
+    <w:p>
+      <w:pPr>
+        <w:pStyle w:val="Akapitzlist"/>
+        <w:numPr>
+          <w:ilvl w:val="0"/>
+          <w:numId w:val="7"/>
+        </w:numPr>
+      </w:pPr>
+      <w:r>
+        <w:t>Typ przewodu</w:t>
+      </w:r>
+    </w:p>
+    <w:p>
+      <w:pPr>
+        <w:ind w:firstLine="360"/>
+      </w:pPr>
+      <w:r>
+        <w:t xml:space="preserve">Rozdzielczość obrazu wpływa na dokładność wyznaczanej głębokości punktu ale jednocześnie zwiększa wymaganą moc obliczeniową do przetworzenia większej ilości danych. Istotną i często pomijaną cechą jest możliwość kontrolowania ustawień kamery. Zazwyczaj producenci kamer internetowych wprowadzają automatyczne dopasowanie wzmocnienia lub ekspozycji, którego użytkownik nie może kontrolować. Takie rozwiązanie świetnie sprawdza się przy domowym użytkowaniu ( do tego zostały stworzone), </w:t>
+      </w:r>
+      <w:r>
+        <w:t>jednak często powoduje pojawianie się szumów. Możliwość sterowania tymi parametrami daje kolejne stopnie swobody np. przy filtrowaniu obrazu.</w:t>
+      </w:r>
+      <w:r>
+        <w:t xml:space="preserve"> Liczba klatek na sekundę nie jest już tak istotną cechą, ze względu na </w:t>
+      </w:r>
+      <w:r>
+        <w:t>długi okres przetwarzania pojedynczej klatki, przez co trudno jest wykorzystać całkowity potencjał szybkości pobierania obrazu przez kamerę.</w:t>
+      </w:r>
+      <w:bookmarkStart w:id="18" w:name="_GoBack"/>
       <w:bookmarkEnd w:id="18"/>
+    </w:p>
+    <w:p>
+      <w:pPr>
+        <w:ind w:firstLine="360"/>
+      </w:pPr>
+    </w:p>
+    <w:tbl>
+      <w:tblPr>
+        <w:tblStyle w:val="Tabela-Siatka"/>
+        <w:tblW w:w="0" w:type="auto"/>
+        <w:tblLook w:val="04A0" w:firstRow="1" w:lastRow="0" w:firstColumn="1" w:lastColumn="0" w:noHBand="0" w:noVBand="1"/>
+      </w:tblPr>
+      <w:tblGrid>
+        <w:gridCol w:w="4531"/>
+        <w:gridCol w:w="4531"/>
+      </w:tblGrid>
+      <w:tr>
+        <w:tc>
+          <w:tcPr>
+            <w:tcW w:w="4531" w:type="dxa"/>
+          </w:tcPr>
+          <w:p>
+            <w:r>
+              <w:t>Ilość pikseli</w:t>
+            </w:r>
+          </w:p>
+        </w:tc>
+        <w:tc>
+          <w:tcPr>
+            <w:tcW w:w="4531" w:type="dxa"/>
+          </w:tcPr>
+          <w:p>
+            <w:r>
+              <w:t>2 Mpix</w:t>
+            </w:r>
+          </w:p>
+        </w:tc>
+      </w:tr>
+      <w:tr>
+        <w:tc>
+          <w:tcPr>
+            <w:tcW w:w="4531" w:type="dxa"/>
+          </w:tcPr>
+          <w:p>
+            <w:r>
+              <w:t>Maks. rozdzielczość</w:t>
+            </w:r>
+          </w:p>
+        </w:tc>
+        <w:tc>
+          <w:tcPr>
+            <w:tcW w:w="4531" w:type="dxa"/>
+          </w:tcPr>
+          <w:p>
+            <w:r>
+              <w:t>1600 x 1200</w:t>
+            </w:r>
+          </w:p>
+        </w:tc>
+      </w:tr>
+      <w:tr>
+        <w:tc>
+          <w:tcPr>
+            <w:tcW w:w="4531" w:type="dxa"/>
+          </w:tcPr>
+          <w:p>
+            <w:r>
+              <w:t>Liczba klatek na sekundę</w:t>
+            </w:r>
+          </w:p>
+        </w:tc>
+        <w:tc>
+          <w:tcPr>
+            <w:tcW w:w="4531" w:type="dxa"/>
+          </w:tcPr>
+          <w:p>
+            <w:r>
+              <w:t>30</w:t>
+            </w:r>
+          </w:p>
+        </w:tc>
+      </w:tr>
+      <w:tr>
+        <w:tc>
+          <w:tcPr>
+            <w:tcW w:w="4531" w:type="dxa"/>
+          </w:tcPr>
+          <w:p>
+            <w:r>
+              <w:t>Typ przewodu</w:t>
+            </w:r>
+          </w:p>
+        </w:tc>
+        <w:tc>
+          <w:tcPr>
+            <w:tcW w:w="4531" w:type="dxa"/>
+          </w:tcPr>
+          <w:p>
+            <w:r>
+              <w:t>USB 2.0</w:t>
+            </w:r>
+          </w:p>
+        </w:tc>
+      </w:tr>
+    </w:tbl>
+    <w:p>
+      <w:pPr>
+        <w:ind w:firstLine="360"/>
+      </w:pPr>
     </w:p>
     <w:p>
       <w:pPr>
@@ -3557,6 +4935,7 @@
       </w:pPr>
       <w:bookmarkStart w:id="19" w:name="_Toc448825340"/>
       <w:r>
+        <w:lastRenderedPageBreak/>
         <w:t>Protokół komunikacyjny</w:t>
       </w:r>
       <w:bookmarkEnd w:id="19"/>
@@ -4279,9 +5658,9 @@
     </w:lvl>
   </w:abstractNum>
   <w:abstractNum w:abstractNumId="4" w15:restartNumberingAfterBreak="0">
-    <w:nsid w:val="66CC76C6"/>
+    <w:nsid w:val="48647AD6"/>
     <w:multiLevelType w:val="hybridMultilevel"/>
-    <w:tmpl w:val="A240E792"/>
+    <w:tmpl w:val="86F259BC"/>
     <w:lvl w:ilvl="0" w:tplc="04150001">
       <w:start w:val="1"/>
       <w:numFmt w:val="bullet"/>
@@ -4392,6 +5771,119 @@
     </w:lvl>
   </w:abstractNum>
   <w:abstractNum w:abstractNumId="5" w15:restartNumberingAfterBreak="0">
+    <w:nsid w:val="66CC76C6"/>
+    <w:multiLevelType w:val="hybridMultilevel"/>
+    <w:tmpl w:val="A240E792"/>
+    <w:lvl w:ilvl="0" w:tplc="04150001">
+      <w:start w:val="1"/>
+      <w:numFmt w:val="bullet"/>
+      <w:lvlText w:val=""/>
+      <w:lvlJc w:val="left"/>
+      <w:pPr>
+        <w:ind w:left="1080" w:hanging="360"/>
+      </w:pPr>
+      <w:rPr>
+        <w:rFonts w:ascii="Symbol" w:hAnsi="Symbol" w:hint="default"/>
+      </w:rPr>
+    </w:lvl>
+    <w:lvl w:ilvl="1" w:tplc="04150003" w:tentative="1">
+      <w:start w:val="1"/>
+      <w:numFmt w:val="bullet"/>
+      <w:lvlText w:val="o"/>
+      <w:lvlJc w:val="left"/>
+      <w:pPr>
+        <w:ind w:left="1800" w:hanging="360"/>
+      </w:pPr>
+      <w:rPr>
+        <w:rFonts w:ascii="Courier New" w:hAnsi="Courier New" w:cs="Courier New" w:hint="default"/>
+      </w:rPr>
+    </w:lvl>
+    <w:lvl w:ilvl="2" w:tplc="04150005" w:tentative="1">
+      <w:start w:val="1"/>
+      <w:numFmt w:val="bullet"/>
+      <w:lvlText w:val=""/>
+      <w:lvlJc w:val="left"/>
+      <w:pPr>
+        <w:ind w:left="2520" w:hanging="360"/>
+      </w:pPr>
+      <w:rPr>
+        <w:rFonts w:ascii="Wingdings" w:hAnsi="Wingdings" w:hint="default"/>
+      </w:rPr>
+    </w:lvl>
+    <w:lvl w:ilvl="3" w:tplc="04150001" w:tentative="1">
+      <w:start w:val="1"/>
+      <w:numFmt w:val="bullet"/>
+      <w:lvlText w:val=""/>
+      <w:lvlJc w:val="left"/>
+      <w:pPr>
+        <w:ind w:left="3240" w:hanging="360"/>
+      </w:pPr>
+      <w:rPr>
+        <w:rFonts w:ascii="Symbol" w:hAnsi="Symbol" w:hint="default"/>
+      </w:rPr>
+    </w:lvl>
+    <w:lvl w:ilvl="4" w:tplc="04150003" w:tentative="1">
+      <w:start w:val="1"/>
+      <w:numFmt w:val="bullet"/>
+      <w:lvlText w:val="o"/>
+      <w:lvlJc w:val="left"/>
+      <w:pPr>
+        <w:ind w:left="3960" w:hanging="360"/>
+      </w:pPr>
+      <w:rPr>
+        <w:rFonts w:ascii="Courier New" w:hAnsi="Courier New" w:cs="Courier New" w:hint="default"/>
+      </w:rPr>
+    </w:lvl>
+    <w:lvl w:ilvl="5" w:tplc="04150005" w:tentative="1">
+      <w:start w:val="1"/>
+      <w:numFmt w:val="bullet"/>
+      <w:lvlText w:val=""/>
+      <w:lvlJc w:val="left"/>
+      <w:pPr>
+        <w:ind w:left="4680" w:hanging="360"/>
+      </w:pPr>
+      <w:rPr>
+        <w:rFonts w:ascii="Wingdings" w:hAnsi="Wingdings" w:hint="default"/>
+      </w:rPr>
+    </w:lvl>
+    <w:lvl w:ilvl="6" w:tplc="04150001" w:tentative="1">
+      <w:start w:val="1"/>
+      <w:numFmt w:val="bullet"/>
+      <w:lvlText w:val=""/>
+      <w:lvlJc w:val="left"/>
+      <w:pPr>
+        <w:ind w:left="5400" w:hanging="360"/>
+      </w:pPr>
+      <w:rPr>
+        <w:rFonts w:ascii="Symbol" w:hAnsi="Symbol" w:hint="default"/>
+      </w:rPr>
+    </w:lvl>
+    <w:lvl w:ilvl="7" w:tplc="04150003" w:tentative="1">
+      <w:start w:val="1"/>
+      <w:numFmt w:val="bullet"/>
+      <w:lvlText w:val="o"/>
+      <w:lvlJc w:val="left"/>
+      <w:pPr>
+        <w:ind w:left="6120" w:hanging="360"/>
+      </w:pPr>
+      <w:rPr>
+        <w:rFonts w:ascii="Courier New" w:hAnsi="Courier New" w:cs="Courier New" w:hint="default"/>
+      </w:rPr>
+    </w:lvl>
+    <w:lvl w:ilvl="8" w:tplc="04150005" w:tentative="1">
+      <w:start w:val="1"/>
+      <w:numFmt w:val="bullet"/>
+      <w:lvlText w:val=""/>
+      <w:lvlJc w:val="left"/>
+      <w:pPr>
+        <w:ind w:left="6840" w:hanging="360"/>
+      </w:pPr>
+      <w:rPr>
+        <w:rFonts w:ascii="Wingdings" w:hAnsi="Wingdings" w:hint="default"/>
+      </w:rPr>
+    </w:lvl>
+  </w:abstractNum>
+  <w:abstractNum w:abstractNumId="6" w15:restartNumberingAfterBreak="0">
     <w:nsid w:val="715B71ED"/>
     <w:multiLevelType w:val="multilevel"/>
     <w:tmpl w:val="0415001F"/>
@@ -4478,7 +5970,7 @@
     </w:lvl>
   </w:abstractNum>
   <w:num w:numId="1">
-    <w:abstractNumId w:val="5"/>
+    <w:abstractNumId w:val="6"/>
   </w:num>
   <w:num w:numId="2">
     <w:abstractNumId w:val="3"/>
@@ -4493,6 +5985,9 @@
     <w:abstractNumId w:val="2"/>
   </w:num>
   <w:num w:numId="6">
+    <w:abstractNumId w:val="5"/>
+  </w:num>
+  <w:num w:numId="7">
     <w:abstractNumId w:val="4"/>
   </w:num>
 </w:numbering>
@@ -5210,6 +6705,35 @@
       <w:u w:val="single"/>
     </w:rPr>
   </w:style>
+  <w:style w:type="character" w:styleId="Tekstzastpczy">
+    <w:name w:val="Placeholder Text"/>
+    <w:basedOn w:val="Domylnaczcionkaakapitu"/>
+    <w:uiPriority w:val="99"/>
+    <w:semiHidden/>
+    <w:rsid w:val="00BF7E4C"/>
+    <w:rPr>
+      <w:color w:val="808080"/>
+    </w:rPr>
+  </w:style>
+  <w:style w:type="table" w:styleId="Tabela-Siatka">
+    <w:name w:val="Table Grid"/>
+    <w:basedOn w:val="Standardowy"/>
+    <w:uiPriority w:val="39"/>
+    <w:rsid w:val="001E03C8"/>
+    <w:pPr>
+      <w:spacing w:after="0" w:line="240" w:lineRule="auto"/>
+    </w:pPr>
+    <w:tblPr>
+      <w:tblBorders>
+        <w:top w:val="single" w:sz="4" w:space="0" w:color="auto"/>
+        <w:left w:val="single" w:sz="4" w:space="0" w:color="auto"/>
+        <w:bottom w:val="single" w:sz="4" w:space="0" w:color="auto"/>
+        <w:right w:val="single" w:sz="4" w:space="0" w:color="auto"/>
+        <w:insideH w:val="single" w:sz="4" w:space="0" w:color="auto"/>
+        <w:insideV w:val="single" w:sz="4" w:space="0" w:color="auto"/>
+      </w:tblBorders>
+    </w:tblPr>
+  </w:style>
 </w:styles>
 </file>
 
@@ -5479,7 +7003,7 @@
 </file>
 
 <file path=customXml/itemProps1.xml><?xml version="1.0" encoding="utf-8"?>
-<ds:datastoreItem xmlns:ds="http://schemas.openxmlformats.org/officeDocument/2006/customXml" ds:itemID="{AB9BF64D-EEFC-41FC-B664-271B34068D26}">
+<ds:datastoreItem xmlns:ds="http://schemas.openxmlformats.org/officeDocument/2006/customXml" ds:itemID="{6C5921DE-79D7-46BD-8094-BE228F94741B}">
   <ds:schemaRefs>
     <ds:schemaRef ds:uri="http://schemas.openxmlformats.org/officeDocument/2006/bibliography"/>
   </ds:schemaRefs>

</xml_diff>

<commit_message>
Spora czesc o programie jednostki obl
</commit_message>
<xml_diff>
--- a/praca_mag.docx
+++ b/praca_mag.docx
@@ -4625,8 +4625,12 @@
         <w:tc>
           <w:tcPr>
             <w:tcW w:w="0" w:type="auto"/>
+            <w:vAlign w:val="center"/>
           </w:tcPr>
           <w:p>
+            <w:pPr>
+              <w:jc w:val="center"/>
+            </w:pPr>
             <w:r>
               <w:t>Windows 7 Home</w:t>
             </w:r>
@@ -4650,9 +4654,19 @@
         <w:tc>
           <w:tcPr>
             <w:tcW w:w="0" w:type="auto"/>
+            <w:vAlign w:val="center"/>
           </w:tcPr>
           <w:p>
-            <w:r>
+            <w:pPr>
+              <w:jc w:val="center"/>
+              <w:rPr>
+                <w:lang w:val="en-US"/>
+              </w:rPr>
+            </w:pPr>
+            <w:r>
+              <w:rPr>
+                <w:lang w:val="en-US"/>
+              </w:rPr>
               <w:t>8 x Intel Core i7 2.20 GHz</w:t>
             </w:r>
           </w:p>
@@ -4672,8 +4686,12 @@
         <w:tc>
           <w:tcPr>
             <w:tcW w:w="0" w:type="auto"/>
+            <w:vAlign w:val="center"/>
           </w:tcPr>
           <w:p>
+            <w:pPr>
+              <w:jc w:val="center"/>
+            </w:pPr>
             <w:r>
               <w:t>8 GB</w:t>
             </w:r>
@@ -4694,8 +4712,12 @@
         <w:tc>
           <w:tcPr>
             <w:tcW w:w="0" w:type="auto"/>
+            <w:vAlign w:val="center"/>
           </w:tcPr>
           <w:p>
+            <w:pPr>
+              <w:jc w:val="center"/>
+            </w:pPr>
             <w:r>
               <w:t>AMD Radeon HD 6700M</w:t>
             </w:r>
@@ -4733,7 +4755,16 @@
         <w:t xml:space="preserve"> kluczowym elementem </w:t>
       </w:r>
       <w:r>
-        <w:t>przy wstępnych założeniach. Głównymi parametrami kamer, którymi się kierowano są:</w:t>
+        <w:t>przy wstępnych założeniach. Gł</w:t>
+      </w:r>
+      <w:r>
+        <w:t>ównymi parametrami</w:t>
+      </w:r>
+      <w:r>
+        <w:t>, które miały wpływ na wybór urządzenia były</w:t>
+      </w:r>
+      <w:r>
+        <w:t>:</w:t>
       </w:r>
     </w:p>
     <w:p>
@@ -4802,10 +4833,25 @@
         <w:ind w:firstLine="360"/>
       </w:pPr>
       <w:r>
-        <w:t xml:space="preserve">Rozdzielczość obrazu wpływa na dokładność wyznaczanej głębokości punktu ale jednocześnie zwiększa wymaganą moc obliczeniową do przetworzenia większej ilości danych. Istotną i często pomijaną cechą jest możliwość kontrolowania ustawień kamery. Zazwyczaj producenci kamer internetowych wprowadzają automatyczne dopasowanie wzmocnienia lub ekspozycji, którego użytkownik nie może kontrolować. Takie rozwiązanie świetnie sprawdza się przy domowym użytkowaniu ( do tego zostały stworzone), </w:t>
-      </w:r>
-      <w:r>
-        <w:t>jednak często powoduje pojawianie się szumów. Możliwość sterowania tymi parametrami daje kolejne stopnie swobody np. przy filtrowaniu obrazu.</w:t>
+        <w:t>Rozdzielczość obrazu wpływa na dokładność wyznaczanej głębokości punktu ale jednocześnie zwiększa wymaganą moc obliczeniową do przetworzenia większej ilości danych. Istotną i często pomijaną cechą jest możliwość kontrolowania ustawień kamery. Zazwyczaj producenci kamer internetowych wprowadzają automatyczne dopasowanie wzm</w:t>
+      </w:r>
+      <w:r>
+        <w:t>ocnienia lub ekspozycji, których</w:t>
+      </w:r>
+      <w:r>
+        <w:t xml:space="preserve"> użytkownik nie może kontrolować</w:t>
+      </w:r>
+      <w:r>
+        <w:t xml:space="preserve"> i </w:t>
+      </w:r>
+      <w:r>
+        <w:t>często powoduje</w:t>
+      </w:r>
+      <w:r>
+        <w:t xml:space="preserve"> to</w:t>
+      </w:r>
+      <w:r>
+        <w:t xml:space="preserve"> pojawianie się szumów. Możliwość sterowania tymi parametrami daje kolejne stopnie swobody np. przy filtrowaniu obrazu.</w:t>
       </w:r>
       <w:r>
         <w:t xml:space="preserve"> Liczba klatek na sekundę nie jest już tak istotną cechą, ze względu na </w:t>
@@ -4813,8 +4859,14 @@
       <w:r>
         <w:t>długi okres przetwarzania pojedynczej klatki, przez co trudno jest wykorzystać całkowity potencjał szybkości pobierania obrazu przez kamerę.</w:t>
       </w:r>
-      <w:bookmarkStart w:id="18" w:name="_GoBack"/>
-      <w:bookmarkEnd w:id="18"/>
+    </w:p>
+    <w:p>
+      <w:pPr>
+        <w:ind w:firstLine="360"/>
+      </w:pPr>
+      <w:r>
+        <w:t>Podczas projektowania i testowania systemu korzystano z kamery Logitech C905. Charakteryzuje się ona zawyżoną maks. rozdzielczością od zakładanej, jednak pozwoliło to na zbadanie zależności czasu przetwarzania obrazu od jego rozdzielczości. Dodatkowo producent udostępnia oprogramowanie umożliwiające przełączenie doboru nastaw z automatycznego na ręczne.</w:t>
+      </w:r>
     </w:p>
     <w:p>
       <w:pPr>
@@ -4828,15 +4880,19 @@
         <w:tblLook w:val="04A0" w:firstRow="1" w:lastRow="0" w:firstColumn="1" w:lastColumn="0" w:noHBand="0" w:noVBand="1"/>
       </w:tblPr>
       <w:tblGrid>
-        <w:gridCol w:w="4531"/>
-        <w:gridCol w:w="4531"/>
+        <w:gridCol w:w="2649"/>
+        <w:gridCol w:w="1416"/>
       </w:tblGrid>
       <w:tr>
         <w:tc>
           <w:tcPr>
-            <w:tcW w:w="4531" w:type="dxa"/>
+            <w:tcW w:w="0" w:type="auto"/>
+            <w:vAlign w:val="center"/>
           </w:tcPr>
           <w:p>
+            <w:pPr>
+              <w:jc w:val="left"/>
+            </w:pPr>
             <w:r>
               <w:t>Ilość pikseli</w:t>
             </w:r>
@@ -4844,9 +4900,13 @@
         </w:tc>
         <w:tc>
           <w:tcPr>
-            <w:tcW w:w="4531" w:type="dxa"/>
+            <w:tcW w:w="0" w:type="auto"/>
+            <w:vAlign w:val="center"/>
           </w:tcPr>
           <w:p>
+            <w:pPr>
+              <w:jc w:val="center"/>
+            </w:pPr>
             <w:r>
               <w:t>2 Mpix</w:t>
             </w:r>
@@ -4856,9 +4916,13 @@
       <w:tr>
         <w:tc>
           <w:tcPr>
-            <w:tcW w:w="4531" w:type="dxa"/>
+            <w:tcW w:w="0" w:type="auto"/>
+            <w:vAlign w:val="center"/>
           </w:tcPr>
           <w:p>
+            <w:pPr>
+              <w:jc w:val="left"/>
+            </w:pPr>
             <w:r>
               <w:t>Maks. rozdzielczość</w:t>
             </w:r>
@@ -4866,9 +4930,13 @@
         </w:tc>
         <w:tc>
           <w:tcPr>
-            <w:tcW w:w="4531" w:type="dxa"/>
+            <w:tcW w:w="0" w:type="auto"/>
+            <w:vAlign w:val="center"/>
           </w:tcPr>
           <w:p>
+            <w:pPr>
+              <w:jc w:val="center"/>
+            </w:pPr>
             <w:r>
               <w:t>1600 x 1200</w:t>
             </w:r>
@@ -4878,9 +4946,13 @@
       <w:tr>
         <w:tc>
           <w:tcPr>
-            <w:tcW w:w="4531" w:type="dxa"/>
+            <w:tcW w:w="0" w:type="auto"/>
+            <w:vAlign w:val="center"/>
           </w:tcPr>
           <w:p>
+            <w:pPr>
+              <w:jc w:val="left"/>
+            </w:pPr>
             <w:r>
               <w:t>Liczba klatek na sekundę</w:t>
             </w:r>
@@ -4888,9 +4960,13 @@
         </w:tc>
         <w:tc>
           <w:tcPr>
-            <w:tcW w:w="4531" w:type="dxa"/>
+            <w:tcW w:w="0" w:type="auto"/>
+            <w:vAlign w:val="center"/>
           </w:tcPr>
           <w:p>
+            <w:pPr>
+              <w:jc w:val="center"/>
+            </w:pPr>
             <w:r>
               <w:t>30</w:t>
             </w:r>
@@ -4900,9 +4976,13 @@
       <w:tr>
         <w:tc>
           <w:tcPr>
-            <w:tcW w:w="4531" w:type="dxa"/>
+            <w:tcW w:w="0" w:type="auto"/>
+            <w:vAlign w:val="center"/>
           </w:tcPr>
           <w:p>
+            <w:pPr>
+              <w:jc w:val="left"/>
+            </w:pPr>
             <w:r>
               <w:t>Typ przewodu</w:t>
             </w:r>
@@ -4910,9 +4990,13 @@
         </w:tc>
         <w:tc>
           <w:tcPr>
-            <w:tcW w:w="4531" w:type="dxa"/>
+            <w:tcW w:w="0" w:type="auto"/>
+            <w:vAlign w:val="center"/>
           </w:tcPr>
           <w:p>
+            <w:pPr>
+              <w:jc w:val="center"/>
+            </w:pPr>
             <w:r>
               <w:t>USB 2.0</w:t>
             </w:r>
@@ -4933,12 +5017,17 @@
           <w:numId w:val="2"/>
         </w:numPr>
       </w:pPr>
-      <w:bookmarkStart w:id="19" w:name="_Toc448825340"/>
-      <w:r>
-        <w:lastRenderedPageBreak/>
-        <w:t>Protokół komunikacyjny</w:t>
-      </w:r>
-      <w:bookmarkEnd w:id="19"/>
+      <w:bookmarkStart w:id="18" w:name="_Toc448825340"/>
+      <w:r>
+        <w:t>Komunikac</w:t>
+      </w:r>
+      <w:r>
+        <w:t>j</w:t>
+      </w:r>
+      <w:bookmarkEnd w:id="18"/>
+      <w:r>
+        <w:t>a jednostka obliczeniowa - robot</w:t>
+      </w:r>
     </w:p>
     <w:p>
       <w:pPr>
@@ -4948,11 +5037,114 @@
           <w:numId w:val="2"/>
         </w:numPr>
       </w:pPr>
-      <w:bookmarkStart w:id="20" w:name="_Toc448825341"/>
+      <w:bookmarkStart w:id="19" w:name="_Toc448825341"/>
       <w:r>
         <w:t>Stawiane wymagania</w:t>
       </w:r>
-      <w:bookmarkEnd w:id="20"/>
+      <w:bookmarkEnd w:id="19"/>
+    </w:p>
+    <w:p>
+      <w:pPr>
+        <w:ind w:firstLine="360"/>
+      </w:pPr>
+      <w:r>
+        <w:t>Wymogi odnoszące się do komunikacji jednostki obliczeniowej z robotem uwzględniają następujące cechy:</w:t>
+      </w:r>
+    </w:p>
+    <w:p>
+      <w:pPr>
+        <w:pStyle w:val="Akapitzlist"/>
+        <w:numPr>
+          <w:ilvl w:val="0"/>
+          <w:numId w:val="8"/>
+        </w:numPr>
+      </w:pPr>
+      <w:r>
+        <w:t>Dostępność</w:t>
+      </w:r>
+      <w:r>
+        <w:t xml:space="preserve"> portów, złączy</w:t>
+      </w:r>
+      <w:r>
+        <w:t xml:space="preserve"> – takie same porty lub złącza w sterowniku robota i jednostce obliczeniowej eliminują potrzebę stosowania konwerterów </w:t>
+      </w:r>
+    </w:p>
+    <w:p>
+      <w:pPr>
+        <w:pStyle w:val="Akapitzlist"/>
+        <w:numPr>
+          <w:ilvl w:val="0"/>
+          <w:numId w:val="8"/>
+        </w:numPr>
+      </w:pPr>
+      <w:r>
+        <w:t xml:space="preserve">Rodzaje obsługiwanych protokołów </w:t>
+      </w:r>
+      <w:r>
+        <w:t>–</w:t>
+      </w:r>
+      <w:r>
+        <w:t xml:space="preserve"> </w:t>
+      </w:r>
+      <w:r>
+        <w:t>sterownik robota nie jest tak elastyczny jak jednostka obliczeniowa i ogranicza zbiór możliwych protokołów komunikacyjnych</w:t>
+      </w:r>
+    </w:p>
+    <w:p>
+      <w:pPr>
+        <w:pStyle w:val="Akapitzlist"/>
+        <w:numPr>
+          <w:ilvl w:val="0"/>
+          <w:numId w:val="8"/>
+        </w:numPr>
+      </w:pPr>
+      <w:r>
+        <w:t>Funkcje programowe</w:t>
+      </w:r>
+      <w:r>
+        <w:t xml:space="preserve"> </w:t>
+      </w:r>
+      <w:r>
+        <w:t>–</w:t>
+      </w:r>
+      <w:r>
+        <w:t xml:space="preserve"> </w:t>
+      </w:r>
+      <w:r>
+        <w:t>łatwość i przejrzystość funkcji inicjujących komunikację, odbierania i wysyłania danych</w:t>
+      </w:r>
+    </w:p>
+    <w:p>
+      <w:pPr>
+        <w:pStyle w:val="Akapitzlist"/>
+        <w:numPr>
+          <w:ilvl w:val="0"/>
+          <w:numId w:val="8"/>
+        </w:numPr>
+      </w:pPr>
+      <w:r>
+        <w:t xml:space="preserve">Obsługa błędów – protokół z zaimplementowaną kontrolą danych i ew. retransmisją </w:t>
+      </w:r>
+      <w:r>
+        <w:t>pozwala uniknąć dodatkowej obsługi błędów na poziomie aplikacji</w:t>
+      </w:r>
+    </w:p>
+    <w:p>
+      <w:pPr>
+        <w:pStyle w:val="Akapitzlist"/>
+        <w:numPr>
+          <w:ilvl w:val="0"/>
+          <w:numId w:val="8"/>
+        </w:numPr>
+      </w:pPr>
+      <w:r>
+        <w:t xml:space="preserve">Szybkość transmisji danych – mniej istotna cecha, ze względu na okresową,  niewielką ilość przesyłanych informacji </w:t>
+      </w:r>
+    </w:p>
+    <w:p>
+      <w:pPr>
+        <w:ind w:left="360"/>
+      </w:pPr>
     </w:p>
     <w:p>
       <w:pPr>
@@ -4962,11 +5154,2275 @@
           <w:numId w:val="2"/>
         </w:numPr>
       </w:pPr>
-      <w:bookmarkStart w:id="21" w:name="_Toc448825342"/>
-      <w:r>
+      <w:bookmarkStart w:id="20" w:name="_Toc448825342"/>
+      <w:r>
+        <w:lastRenderedPageBreak/>
         <w:t>TCP</w:t>
       </w:r>
-      <w:bookmarkEnd w:id="21"/>
+      <w:bookmarkEnd w:id="20"/>
+    </w:p>
+    <w:p>
+      <w:pPr>
+        <w:ind w:firstLine="360"/>
+      </w:pPr>
+      <w:r>
+        <w:t>Uwzględniając stawiane wymagania co do sposobu komunikacji jednostki obliczeniowej z robotem zdecydowano się na wybór protokołu transportowego TCP.</w:t>
+      </w:r>
+    </w:p>
+    <w:tbl>
+      <w:tblPr>
+        <w:tblW w:w="9178" w:type="dxa"/>
+        <w:jc w:val="center"/>
+        <w:tblCellMar>
+          <w:left w:w="70" w:type="dxa"/>
+          <w:right w:w="70" w:type="dxa"/>
+        </w:tblCellMar>
+        <w:tblLook w:val="04A0" w:firstRow="1" w:lastRow="0" w:firstColumn="1" w:lastColumn="0" w:noHBand="0" w:noVBand="1"/>
+      </w:tblPr>
+      <w:tblGrid>
+        <w:gridCol w:w="410"/>
+        <w:gridCol w:w="269"/>
+        <w:gridCol w:w="269"/>
+        <w:gridCol w:w="269"/>
+        <w:gridCol w:w="269"/>
+        <w:gridCol w:w="239"/>
+        <w:gridCol w:w="239"/>
+        <w:gridCol w:w="239"/>
+        <w:gridCol w:w="314"/>
+        <w:gridCol w:w="367"/>
+        <w:gridCol w:w="301"/>
+        <w:gridCol w:w="320"/>
+        <w:gridCol w:w="320"/>
+        <w:gridCol w:w="320"/>
+        <w:gridCol w:w="320"/>
+        <w:gridCol w:w="320"/>
+        <w:gridCol w:w="320"/>
+        <w:gridCol w:w="320"/>
+        <w:gridCol w:w="320"/>
+        <w:gridCol w:w="320"/>
+        <w:gridCol w:w="320"/>
+        <w:gridCol w:w="320"/>
+        <w:gridCol w:w="320"/>
+        <w:gridCol w:w="320"/>
+        <w:gridCol w:w="320"/>
+        <w:gridCol w:w="320"/>
+        <w:gridCol w:w="320"/>
+        <w:gridCol w:w="320"/>
+        <w:gridCol w:w="320"/>
+        <w:gridCol w:w="320"/>
+        <w:gridCol w:w="320"/>
+        <w:gridCol w:w="320"/>
+        <w:gridCol w:w="320"/>
+      </w:tblGrid>
+      <w:tr>
+        <w:trPr>
+          <w:trHeight w:val="415"/>
+          <w:jc w:val="center"/>
+        </w:trPr>
+        <w:tc>
+          <w:tcPr>
+            <w:tcW w:w="360" w:type="dxa"/>
+            <w:tcBorders>
+              <w:top w:val="single" w:sz="4" w:space="0" w:color="auto"/>
+              <w:left w:val="single" w:sz="4" w:space="0" w:color="auto"/>
+              <w:bottom w:val="single" w:sz="4" w:space="0" w:color="auto"/>
+              <w:right w:val="single" w:sz="4" w:space="0" w:color="auto"/>
+            </w:tcBorders>
+            <w:shd w:val="clear" w:color="auto" w:fill="auto"/>
+            <w:noWrap/>
+            <w:vAlign w:val="center"/>
+            <w:hideMark/>
+          </w:tcPr>
+          <w:p>
+            <w:pPr>
+              <w:spacing w:after="0"/>
+              <w:jc w:val="center"/>
+              <w:rPr>
+                <w:rFonts w:eastAsia="Times New Roman" w:cs="Times New Roman"/>
+                <w:color w:val="000000"/>
+                <w:sz w:val="18"/>
+                <w:szCs w:val="18"/>
+                <w:lang w:eastAsia="pl-PL"/>
+              </w:rPr>
+            </w:pPr>
+            <w:r>
+              <w:rPr>
+                <w:rFonts w:eastAsia="Times New Roman" w:cs="Times New Roman"/>
+                <w:color w:val="000000"/>
+                <w:szCs w:val="18"/>
+                <w:lang w:eastAsia="pl-PL"/>
+              </w:rPr>
+              <w:t>bit</w:t>
+            </w:r>
+          </w:p>
+        </w:tc>
+        <w:tc>
+          <w:tcPr>
+            <w:tcW w:w="239" w:type="dxa"/>
+            <w:tcBorders>
+              <w:top w:val="single" w:sz="4" w:space="0" w:color="auto"/>
+              <w:left w:val="nil"/>
+              <w:bottom w:val="single" w:sz="4" w:space="0" w:color="auto"/>
+              <w:right w:val="single" w:sz="4" w:space="0" w:color="auto"/>
+            </w:tcBorders>
+            <w:shd w:val="clear" w:color="auto" w:fill="auto"/>
+            <w:noWrap/>
+            <w:vAlign w:val="center"/>
+            <w:hideMark/>
+          </w:tcPr>
+          <w:p>
+            <w:pPr>
+              <w:spacing w:after="0"/>
+              <w:jc w:val="center"/>
+              <w:rPr>
+                <w:rFonts w:eastAsia="Times New Roman" w:cs="Times New Roman"/>
+                <w:color w:val="000000"/>
+                <w:sz w:val="18"/>
+                <w:szCs w:val="18"/>
+                <w:lang w:eastAsia="pl-PL"/>
+              </w:rPr>
+            </w:pPr>
+            <w:r>
+              <w:rPr>
+                <w:rFonts w:eastAsia="Times New Roman" w:cs="Times New Roman"/>
+                <w:color w:val="000000"/>
+                <w:sz w:val="18"/>
+                <w:szCs w:val="18"/>
+                <w:lang w:eastAsia="pl-PL"/>
+              </w:rPr>
+              <w:t>0</w:t>
+            </w:r>
+          </w:p>
+        </w:tc>
+        <w:tc>
+          <w:tcPr>
+            <w:tcW w:w="239" w:type="dxa"/>
+            <w:tcBorders>
+              <w:top w:val="single" w:sz="4" w:space="0" w:color="auto"/>
+              <w:left w:val="nil"/>
+              <w:bottom w:val="single" w:sz="4" w:space="0" w:color="auto"/>
+              <w:right w:val="single" w:sz="4" w:space="0" w:color="auto"/>
+            </w:tcBorders>
+            <w:shd w:val="clear" w:color="auto" w:fill="auto"/>
+            <w:noWrap/>
+            <w:vAlign w:val="center"/>
+            <w:hideMark/>
+          </w:tcPr>
+          <w:p>
+            <w:pPr>
+              <w:spacing w:after="0"/>
+              <w:jc w:val="center"/>
+              <w:rPr>
+                <w:rFonts w:eastAsia="Times New Roman" w:cs="Times New Roman"/>
+                <w:color w:val="000000"/>
+                <w:sz w:val="18"/>
+                <w:szCs w:val="18"/>
+                <w:lang w:eastAsia="pl-PL"/>
+              </w:rPr>
+            </w:pPr>
+            <w:r>
+              <w:rPr>
+                <w:rFonts w:eastAsia="Times New Roman" w:cs="Times New Roman"/>
+                <w:color w:val="000000"/>
+                <w:sz w:val="18"/>
+                <w:szCs w:val="18"/>
+                <w:lang w:eastAsia="pl-PL"/>
+              </w:rPr>
+              <w:t>1</w:t>
+            </w:r>
+          </w:p>
+        </w:tc>
+        <w:tc>
+          <w:tcPr>
+            <w:tcW w:w="239" w:type="dxa"/>
+            <w:tcBorders>
+              <w:top w:val="single" w:sz="4" w:space="0" w:color="auto"/>
+              <w:left w:val="nil"/>
+              <w:bottom w:val="single" w:sz="4" w:space="0" w:color="auto"/>
+              <w:right w:val="single" w:sz="4" w:space="0" w:color="auto"/>
+            </w:tcBorders>
+            <w:shd w:val="clear" w:color="auto" w:fill="auto"/>
+            <w:noWrap/>
+            <w:vAlign w:val="center"/>
+            <w:hideMark/>
+          </w:tcPr>
+          <w:p>
+            <w:pPr>
+              <w:spacing w:after="0"/>
+              <w:jc w:val="center"/>
+              <w:rPr>
+                <w:rFonts w:eastAsia="Times New Roman" w:cs="Times New Roman"/>
+                <w:color w:val="000000"/>
+                <w:sz w:val="18"/>
+                <w:szCs w:val="18"/>
+                <w:lang w:eastAsia="pl-PL"/>
+              </w:rPr>
+            </w:pPr>
+            <w:r>
+              <w:rPr>
+                <w:rFonts w:eastAsia="Times New Roman" w:cs="Times New Roman"/>
+                <w:color w:val="000000"/>
+                <w:sz w:val="18"/>
+                <w:szCs w:val="18"/>
+                <w:lang w:eastAsia="pl-PL"/>
+              </w:rPr>
+              <w:t>2</w:t>
+            </w:r>
+          </w:p>
+        </w:tc>
+        <w:tc>
+          <w:tcPr>
+            <w:tcW w:w="239" w:type="dxa"/>
+            <w:tcBorders>
+              <w:top w:val="single" w:sz="4" w:space="0" w:color="auto"/>
+              <w:left w:val="nil"/>
+              <w:bottom w:val="single" w:sz="4" w:space="0" w:color="auto"/>
+              <w:right w:val="single" w:sz="4" w:space="0" w:color="auto"/>
+            </w:tcBorders>
+            <w:shd w:val="clear" w:color="auto" w:fill="auto"/>
+            <w:noWrap/>
+            <w:vAlign w:val="center"/>
+            <w:hideMark/>
+          </w:tcPr>
+          <w:p>
+            <w:pPr>
+              <w:spacing w:after="0"/>
+              <w:jc w:val="center"/>
+              <w:rPr>
+                <w:rFonts w:eastAsia="Times New Roman" w:cs="Times New Roman"/>
+                <w:color w:val="000000"/>
+                <w:sz w:val="18"/>
+                <w:szCs w:val="18"/>
+                <w:lang w:eastAsia="pl-PL"/>
+              </w:rPr>
+            </w:pPr>
+            <w:r>
+              <w:rPr>
+                <w:rFonts w:eastAsia="Times New Roman" w:cs="Times New Roman"/>
+                <w:color w:val="000000"/>
+                <w:sz w:val="18"/>
+                <w:szCs w:val="18"/>
+                <w:lang w:eastAsia="pl-PL"/>
+              </w:rPr>
+              <w:t>3</w:t>
+            </w:r>
+          </w:p>
+        </w:tc>
+        <w:tc>
+          <w:tcPr>
+            <w:tcW w:w="239" w:type="dxa"/>
+            <w:tcBorders>
+              <w:top w:val="single" w:sz="4" w:space="0" w:color="auto"/>
+              <w:left w:val="nil"/>
+              <w:bottom w:val="single" w:sz="4" w:space="0" w:color="auto"/>
+              <w:right w:val="single" w:sz="4" w:space="0" w:color="auto"/>
+            </w:tcBorders>
+            <w:shd w:val="clear" w:color="auto" w:fill="auto"/>
+            <w:noWrap/>
+            <w:vAlign w:val="center"/>
+            <w:hideMark/>
+          </w:tcPr>
+          <w:p>
+            <w:pPr>
+              <w:spacing w:after="0"/>
+              <w:jc w:val="center"/>
+              <w:rPr>
+                <w:rFonts w:eastAsia="Times New Roman" w:cs="Times New Roman"/>
+                <w:color w:val="000000"/>
+                <w:sz w:val="18"/>
+                <w:szCs w:val="18"/>
+                <w:lang w:eastAsia="pl-PL"/>
+              </w:rPr>
+            </w:pPr>
+            <w:r>
+              <w:rPr>
+                <w:rFonts w:eastAsia="Times New Roman" w:cs="Times New Roman"/>
+                <w:color w:val="000000"/>
+                <w:sz w:val="18"/>
+                <w:szCs w:val="18"/>
+                <w:lang w:eastAsia="pl-PL"/>
+              </w:rPr>
+              <w:t>4</w:t>
+            </w:r>
+          </w:p>
+        </w:tc>
+        <w:tc>
+          <w:tcPr>
+            <w:tcW w:w="239" w:type="dxa"/>
+            <w:tcBorders>
+              <w:top w:val="single" w:sz="4" w:space="0" w:color="auto"/>
+              <w:left w:val="nil"/>
+              <w:bottom w:val="single" w:sz="4" w:space="0" w:color="auto"/>
+              <w:right w:val="single" w:sz="4" w:space="0" w:color="auto"/>
+            </w:tcBorders>
+            <w:shd w:val="clear" w:color="auto" w:fill="auto"/>
+            <w:noWrap/>
+            <w:vAlign w:val="center"/>
+            <w:hideMark/>
+          </w:tcPr>
+          <w:p>
+            <w:pPr>
+              <w:spacing w:after="0"/>
+              <w:jc w:val="center"/>
+              <w:rPr>
+                <w:rFonts w:eastAsia="Times New Roman" w:cs="Times New Roman"/>
+                <w:color w:val="000000"/>
+                <w:sz w:val="18"/>
+                <w:szCs w:val="18"/>
+                <w:lang w:eastAsia="pl-PL"/>
+              </w:rPr>
+            </w:pPr>
+            <w:r>
+              <w:rPr>
+                <w:rFonts w:eastAsia="Times New Roman" w:cs="Times New Roman"/>
+                <w:color w:val="000000"/>
+                <w:sz w:val="18"/>
+                <w:szCs w:val="18"/>
+                <w:lang w:eastAsia="pl-PL"/>
+              </w:rPr>
+              <w:t>5</w:t>
+            </w:r>
+          </w:p>
+        </w:tc>
+        <w:tc>
+          <w:tcPr>
+            <w:tcW w:w="239" w:type="dxa"/>
+            <w:tcBorders>
+              <w:top w:val="single" w:sz="4" w:space="0" w:color="auto"/>
+              <w:left w:val="nil"/>
+              <w:bottom w:val="single" w:sz="4" w:space="0" w:color="auto"/>
+              <w:right w:val="single" w:sz="4" w:space="0" w:color="auto"/>
+            </w:tcBorders>
+            <w:shd w:val="clear" w:color="auto" w:fill="auto"/>
+            <w:noWrap/>
+            <w:vAlign w:val="center"/>
+            <w:hideMark/>
+          </w:tcPr>
+          <w:p>
+            <w:pPr>
+              <w:spacing w:after="0"/>
+              <w:jc w:val="center"/>
+              <w:rPr>
+                <w:rFonts w:eastAsia="Times New Roman" w:cs="Times New Roman"/>
+                <w:color w:val="000000"/>
+                <w:sz w:val="18"/>
+                <w:szCs w:val="18"/>
+                <w:lang w:eastAsia="pl-PL"/>
+              </w:rPr>
+            </w:pPr>
+            <w:r>
+              <w:rPr>
+                <w:rFonts w:eastAsia="Times New Roman" w:cs="Times New Roman"/>
+                <w:color w:val="000000"/>
+                <w:sz w:val="18"/>
+                <w:szCs w:val="18"/>
+                <w:lang w:eastAsia="pl-PL"/>
+              </w:rPr>
+              <w:t>6</w:t>
+            </w:r>
+          </w:p>
+        </w:tc>
+        <w:tc>
+          <w:tcPr>
+            <w:tcW w:w="269" w:type="dxa"/>
+            <w:tcBorders>
+              <w:top w:val="single" w:sz="4" w:space="0" w:color="auto"/>
+              <w:left w:val="nil"/>
+              <w:bottom w:val="single" w:sz="4" w:space="0" w:color="auto"/>
+              <w:right w:val="single" w:sz="4" w:space="0" w:color="auto"/>
+            </w:tcBorders>
+            <w:shd w:val="clear" w:color="auto" w:fill="auto"/>
+            <w:noWrap/>
+            <w:vAlign w:val="center"/>
+            <w:hideMark/>
+          </w:tcPr>
+          <w:p>
+            <w:pPr>
+              <w:spacing w:after="0"/>
+              <w:jc w:val="center"/>
+              <w:rPr>
+                <w:rFonts w:eastAsia="Times New Roman" w:cs="Times New Roman"/>
+                <w:color w:val="000000"/>
+                <w:sz w:val="18"/>
+                <w:szCs w:val="18"/>
+                <w:lang w:eastAsia="pl-PL"/>
+              </w:rPr>
+            </w:pPr>
+            <w:r>
+              <w:rPr>
+                <w:rFonts w:eastAsia="Times New Roman" w:cs="Times New Roman"/>
+                <w:color w:val="000000"/>
+                <w:sz w:val="18"/>
+                <w:szCs w:val="18"/>
+                <w:lang w:eastAsia="pl-PL"/>
+              </w:rPr>
+              <w:t>7</w:t>
+            </w:r>
+          </w:p>
+        </w:tc>
+        <w:tc>
+          <w:tcPr>
+            <w:tcW w:w="308" w:type="dxa"/>
+            <w:tcBorders>
+              <w:top w:val="single" w:sz="4" w:space="0" w:color="auto"/>
+              <w:left w:val="nil"/>
+              <w:bottom w:val="single" w:sz="4" w:space="0" w:color="auto"/>
+              <w:right w:val="single" w:sz="4" w:space="0" w:color="auto"/>
+            </w:tcBorders>
+            <w:shd w:val="clear" w:color="auto" w:fill="auto"/>
+            <w:noWrap/>
+            <w:vAlign w:val="center"/>
+            <w:hideMark/>
+          </w:tcPr>
+          <w:p>
+            <w:pPr>
+              <w:spacing w:after="0"/>
+              <w:jc w:val="center"/>
+              <w:rPr>
+                <w:rFonts w:eastAsia="Times New Roman" w:cs="Times New Roman"/>
+                <w:color w:val="000000"/>
+                <w:sz w:val="18"/>
+                <w:szCs w:val="18"/>
+                <w:lang w:eastAsia="pl-PL"/>
+              </w:rPr>
+            </w:pPr>
+            <w:r>
+              <w:rPr>
+                <w:rFonts w:eastAsia="Times New Roman" w:cs="Times New Roman"/>
+                <w:color w:val="000000"/>
+                <w:sz w:val="18"/>
+                <w:szCs w:val="18"/>
+                <w:lang w:eastAsia="pl-PL"/>
+              </w:rPr>
+              <w:t>8</w:t>
+            </w:r>
+          </w:p>
+        </w:tc>
+        <w:tc>
+          <w:tcPr>
+            <w:tcW w:w="260" w:type="dxa"/>
+            <w:tcBorders>
+              <w:top w:val="single" w:sz="4" w:space="0" w:color="auto"/>
+              <w:left w:val="nil"/>
+              <w:bottom w:val="single" w:sz="4" w:space="0" w:color="auto"/>
+              <w:right w:val="single" w:sz="4" w:space="0" w:color="auto"/>
+            </w:tcBorders>
+            <w:shd w:val="clear" w:color="auto" w:fill="auto"/>
+            <w:noWrap/>
+            <w:vAlign w:val="center"/>
+            <w:hideMark/>
+          </w:tcPr>
+          <w:p>
+            <w:pPr>
+              <w:spacing w:after="0"/>
+              <w:jc w:val="center"/>
+              <w:rPr>
+                <w:rFonts w:eastAsia="Times New Roman" w:cs="Times New Roman"/>
+                <w:color w:val="000000"/>
+                <w:sz w:val="18"/>
+                <w:szCs w:val="18"/>
+                <w:lang w:eastAsia="pl-PL"/>
+              </w:rPr>
+            </w:pPr>
+            <w:r>
+              <w:rPr>
+                <w:rFonts w:eastAsia="Times New Roman" w:cs="Times New Roman"/>
+                <w:color w:val="000000"/>
+                <w:sz w:val="18"/>
+                <w:szCs w:val="18"/>
+                <w:lang w:eastAsia="pl-PL"/>
+              </w:rPr>
+              <w:t>9</w:t>
+            </w:r>
+          </w:p>
+        </w:tc>
+        <w:tc>
+          <w:tcPr>
+            <w:tcW w:w="286" w:type="dxa"/>
+            <w:tcBorders>
+              <w:top w:val="single" w:sz="4" w:space="0" w:color="auto"/>
+              <w:left w:val="nil"/>
+              <w:bottom w:val="single" w:sz="4" w:space="0" w:color="auto"/>
+              <w:right w:val="single" w:sz="4" w:space="0" w:color="auto"/>
+            </w:tcBorders>
+            <w:shd w:val="clear" w:color="auto" w:fill="auto"/>
+            <w:noWrap/>
+            <w:vAlign w:val="center"/>
+            <w:hideMark/>
+          </w:tcPr>
+          <w:p>
+            <w:pPr>
+              <w:spacing w:after="0"/>
+              <w:jc w:val="center"/>
+              <w:rPr>
+                <w:rFonts w:eastAsia="Times New Roman" w:cs="Times New Roman"/>
+                <w:color w:val="000000"/>
+                <w:sz w:val="18"/>
+                <w:szCs w:val="18"/>
+                <w:lang w:eastAsia="pl-PL"/>
+              </w:rPr>
+            </w:pPr>
+            <w:r>
+              <w:rPr>
+                <w:rFonts w:eastAsia="Times New Roman" w:cs="Times New Roman"/>
+                <w:color w:val="000000"/>
+                <w:sz w:val="18"/>
+                <w:szCs w:val="18"/>
+                <w:lang w:eastAsia="pl-PL"/>
+              </w:rPr>
+              <w:t>10</w:t>
+            </w:r>
+          </w:p>
+        </w:tc>
+        <w:tc>
+          <w:tcPr>
+            <w:tcW w:w="286" w:type="dxa"/>
+            <w:tcBorders>
+              <w:top w:val="single" w:sz="4" w:space="0" w:color="auto"/>
+              <w:left w:val="nil"/>
+              <w:bottom w:val="single" w:sz="4" w:space="0" w:color="auto"/>
+              <w:right w:val="single" w:sz="4" w:space="0" w:color="auto"/>
+            </w:tcBorders>
+            <w:shd w:val="clear" w:color="auto" w:fill="auto"/>
+            <w:noWrap/>
+            <w:vAlign w:val="center"/>
+            <w:hideMark/>
+          </w:tcPr>
+          <w:p>
+            <w:pPr>
+              <w:spacing w:after="0"/>
+              <w:jc w:val="center"/>
+              <w:rPr>
+                <w:rFonts w:eastAsia="Times New Roman" w:cs="Times New Roman"/>
+                <w:color w:val="000000"/>
+                <w:sz w:val="18"/>
+                <w:szCs w:val="18"/>
+                <w:lang w:eastAsia="pl-PL"/>
+              </w:rPr>
+            </w:pPr>
+            <w:r>
+              <w:rPr>
+                <w:rFonts w:eastAsia="Times New Roman" w:cs="Times New Roman"/>
+                <w:color w:val="000000"/>
+                <w:sz w:val="18"/>
+                <w:szCs w:val="18"/>
+                <w:lang w:eastAsia="pl-PL"/>
+              </w:rPr>
+              <w:t>11</w:t>
+            </w:r>
+          </w:p>
+        </w:tc>
+        <w:tc>
+          <w:tcPr>
+            <w:tcW w:w="286" w:type="dxa"/>
+            <w:tcBorders>
+              <w:top w:val="single" w:sz="4" w:space="0" w:color="auto"/>
+              <w:left w:val="nil"/>
+              <w:bottom w:val="single" w:sz="4" w:space="0" w:color="auto"/>
+              <w:right w:val="single" w:sz="4" w:space="0" w:color="auto"/>
+            </w:tcBorders>
+            <w:shd w:val="clear" w:color="auto" w:fill="auto"/>
+            <w:noWrap/>
+            <w:vAlign w:val="center"/>
+            <w:hideMark/>
+          </w:tcPr>
+          <w:p>
+            <w:pPr>
+              <w:spacing w:after="0"/>
+              <w:jc w:val="center"/>
+              <w:rPr>
+                <w:rFonts w:eastAsia="Times New Roman" w:cs="Times New Roman"/>
+                <w:color w:val="000000"/>
+                <w:sz w:val="18"/>
+                <w:szCs w:val="18"/>
+                <w:lang w:eastAsia="pl-PL"/>
+              </w:rPr>
+            </w:pPr>
+            <w:r>
+              <w:rPr>
+                <w:rFonts w:eastAsia="Times New Roman" w:cs="Times New Roman"/>
+                <w:color w:val="000000"/>
+                <w:sz w:val="18"/>
+                <w:szCs w:val="18"/>
+                <w:lang w:eastAsia="pl-PL"/>
+              </w:rPr>
+              <w:t>12</w:t>
+            </w:r>
+          </w:p>
+        </w:tc>
+        <w:tc>
+          <w:tcPr>
+            <w:tcW w:w="286" w:type="dxa"/>
+            <w:tcBorders>
+              <w:top w:val="single" w:sz="4" w:space="0" w:color="auto"/>
+              <w:left w:val="nil"/>
+              <w:bottom w:val="single" w:sz="4" w:space="0" w:color="auto"/>
+              <w:right w:val="single" w:sz="4" w:space="0" w:color="auto"/>
+            </w:tcBorders>
+            <w:shd w:val="clear" w:color="auto" w:fill="auto"/>
+            <w:noWrap/>
+            <w:vAlign w:val="center"/>
+            <w:hideMark/>
+          </w:tcPr>
+          <w:p>
+            <w:pPr>
+              <w:spacing w:after="0"/>
+              <w:jc w:val="center"/>
+              <w:rPr>
+                <w:rFonts w:eastAsia="Times New Roman" w:cs="Times New Roman"/>
+                <w:color w:val="000000"/>
+                <w:sz w:val="18"/>
+                <w:szCs w:val="18"/>
+                <w:lang w:eastAsia="pl-PL"/>
+              </w:rPr>
+            </w:pPr>
+            <w:r>
+              <w:rPr>
+                <w:rFonts w:eastAsia="Times New Roman" w:cs="Times New Roman"/>
+                <w:color w:val="000000"/>
+                <w:sz w:val="18"/>
+                <w:szCs w:val="18"/>
+                <w:lang w:eastAsia="pl-PL"/>
+              </w:rPr>
+              <w:t>13</w:t>
+            </w:r>
+          </w:p>
+        </w:tc>
+        <w:tc>
+          <w:tcPr>
+            <w:tcW w:w="286" w:type="dxa"/>
+            <w:tcBorders>
+              <w:top w:val="single" w:sz="4" w:space="0" w:color="auto"/>
+              <w:left w:val="nil"/>
+              <w:bottom w:val="single" w:sz="4" w:space="0" w:color="auto"/>
+              <w:right w:val="single" w:sz="4" w:space="0" w:color="auto"/>
+            </w:tcBorders>
+            <w:shd w:val="clear" w:color="auto" w:fill="auto"/>
+            <w:noWrap/>
+            <w:vAlign w:val="center"/>
+            <w:hideMark/>
+          </w:tcPr>
+          <w:p>
+            <w:pPr>
+              <w:spacing w:after="0"/>
+              <w:jc w:val="center"/>
+              <w:rPr>
+                <w:rFonts w:eastAsia="Times New Roman" w:cs="Times New Roman"/>
+                <w:color w:val="000000"/>
+                <w:sz w:val="18"/>
+                <w:szCs w:val="18"/>
+                <w:lang w:eastAsia="pl-PL"/>
+              </w:rPr>
+            </w:pPr>
+            <w:r>
+              <w:rPr>
+                <w:rFonts w:eastAsia="Times New Roman" w:cs="Times New Roman"/>
+                <w:color w:val="000000"/>
+                <w:sz w:val="18"/>
+                <w:szCs w:val="18"/>
+                <w:lang w:eastAsia="pl-PL"/>
+              </w:rPr>
+              <w:t>14</w:t>
+            </w:r>
+          </w:p>
+        </w:tc>
+        <w:tc>
+          <w:tcPr>
+            <w:tcW w:w="286" w:type="dxa"/>
+            <w:tcBorders>
+              <w:top w:val="single" w:sz="4" w:space="0" w:color="auto"/>
+              <w:left w:val="nil"/>
+              <w:bottom w:val="single" w:sz="4" w:space="0" w:color="auto"/>
+              <w:right w:val="single" w:sz="4" w:space="0" w:color="auto"/>
+            </w:tcBorders>
+            <w:shd w:val="clear" w:color="auto" w:fill="auto"/>
+            <w:noWrap/>
+            <w:vAlign w:val="center"/>
+            <w:hideMark/>
+          </w:tcPr>
+          <w:p>
+            <w:pPr>
+              <w:spacing w:after="0"/>
+              <w:jc w:val="center"/>
+              <w:rPr>
+                <w:rFonts w:eastAsia="Times New Roman" w:cs="Times New Roman"/>
+                <w:color w:val="000000"/>
+                <w:sz w:val="18"/>
+                <w:szCs w:val="18"/>
+                <w:lang w:eastAsia="pl-PL"/>
+              </w:rPr>
+            </w:pPr>
+            <w:r>
+              <w:rPr>
+                <w:rFonts w:eastAsia="Times New Roman" w:cs="Times New Roman"/>
+                <w:color w:val="000000"/>
+                <w:sz w:val="18"/>
+                <w:szCs w:val="18"/>
+                <w:lang w:eastAsia="pl-PL"/>
+              </w:rPr>
+              <w:t>15</w:t>
+            </w:r>
+          </w:p>
+        </w:tc>
+        <w:tc>
+          <w:tcPr>
+            <w:tcW w:w="286" w:type="dxa"/>
+            <w:tcBorders>
+              <w:top w:val="single" w:sz="4" w:space="0" w:color="auto"/>
+              <w:left w:val="nil"/>
+              <w:bottom w:val="single" w:sz="4" w:space="0" w:color="auto"/>
+              <w:right w:val="single" w:sz="4" w:space="0" w:color="auto"/>
+            </w:tcBorders>
+            <w:shd w:val="clear" w:color="auto" w:fill="auto"/>
+            <w:noWrap/>
+            <w:vAlign w:val="center"/>
+            <w:hideMark/>
+          </w:tcPr>
+          <w:p>
+            <w:pPr>
+              <w:spacing w:after="0"/>
+              <w:jc w:val="center"/>
+              <w:rPr>
+                <w:rFonts w:eastAsia="Times New Roman" w:cs="Times New Roman"/>
+                <w:color w:val="000000"/>
+                <w:sz w:val="18"/>
+                <w:szCs w:val="18"/>
+                <w:lang w:eastAsia="pl-PL"/>
+              </w:rPr>
+            </w:pPr>
+            <w:r>
+              <w:rPr>
+                <w:rFonts w:eastAsia="Times New Roman" w:cs="Times New Roman"/>
+                <w:color w:val="000000"/>
+                <w:sz w:val="18"/>
+                <w:szCs w:val="18"/>
+                <w:lang w:eastAsia="pl-PL"/>
+              </w:rPr>
+              <w:t>16</w:t>
+            </w:r>
+          </w:p>
+        </w:tc>
+        <w:tc>
+          <w:tcPr>
+            <w:tcW w:w="286" w:type="dxa"/>
+            <w:tcBorders>
+              <w:top w:val="single" w:sz="4" w:space="0" w:color="auto"/>
+              <w:left w:val="nil"/>
+              <w:bottom w:val="single" w:sz="4" w:space="0" w:color="auto"/>
+              <w:right w:val="single" w:sz="4" w:space="0" w:color="auto"/>
+            </w:tcBorders>
+            <w:shd w:val="clear" w:color="auto" w:fill="auto"/>
+            <w:noWrap/>
+            <w:vAlign w:val="center"/>
+            <w:hideMark/>
+          </w:tcPr>
+          <w:p>
+            <w:pPr>
+              <w:spacing w:after="0"/>
+              <w:jc w:val="center"/>
+              <w:rPr>
+                <w:rFonts w:eastAsia="Times New Roman" w:cs="Times New Roman"/>
+                <w:color w:val="000000"/>
+                <w:sz w:val="18"/>
+                <w:szCs w:val="18"/>
+                <w:lang w:eastAsia="pl-PL"/>
+              </w:rPr>
+            </w:pPr>
+            <w:r>
+              <w:rPr>
+                <w:rFonts w:eastAsia="Times New Roman" w:cs="Times New Roman"/>
+                <w:color w:val="000000"/>
+                <w:sz w:val="18"/>
+                <w:szCs w:val="18"/>
+                <w:lang w:eastAsia="pl-PL"/>
+              </w:rPr>
+              <w:t>17</w:t>
+            </w:r>
+          </w:p>
+        </w:tc>
+        <w:tc>
+          <w:tcPr>
+            <w:tcW w:w="286" w:type="dxa"/>
+            <w:tcBorders>
+              <w:top w:val="single" w:sz="4" w:space="0" w:color="auto"/>
+              <w:left w:val="nil"/>
+              <w:bottom w:val="single" w:sz="4" w:space="0" w:color="auto"/>
+              <w:right w:val="single" w:sz="4" w:space="0" w:color="auto"/>
+            </w:tcBorders>
+            <w:shd w:val="clear" w:color="auto" w:fill="auto"/>
+            <w:noWrap/>
+            <w:vAlign w:val="center"/>
+            <w:hideMark/>
+          </w:tcPr>
+          <w:p>
+            <w:pPr>
+              <w:spacing w:after="0"/>
+              <w:jc w:val="center"/>
+              <w:rPr>
+                <w:rFonts w:eastAsia="Times New Roman" w:cs="Times New Roman"/>
+                <w:color w:val="000000"/>
+                <w:sz w:val="18"/>
+                <w:szCs w:val="18"/>
+                <w:lang w:eastAsia="pl-PL"/>
+              </w:rPr>
+            </w:pPr>
+            <w:r>
+              <w:rPr>
+                <w:rFonts w:eastAsia="Times New Roman" w:cs="Times New Roman"/>
+                <w:color w:val="000000"/>
+                <w:sz w:val="18"/>
+                <w:szCs w:val="18"/>
+                <w:lang w:eastAsia="pl-PL"/>
+              </w:rPr>
+              <w:t>18</w:t>
+            </w:r>
+          </w:p>
+        </w:tc>
+        <w:tc>
+          <w:tcPr>
+            <w:tcW w:w="286" w:type="dxa"/>
+            <w:tcBorders>
+              <w:top w:val="single" w:sz="4" w:space="0" w:color="auto"/>
+              <w:left w:val="nil"/>
+              <w:bottom w:val="single" w:sz="4" w:space="0" w:color="auto"/>
+              <w:right w:val="single" w:sz="4" w:space="0" w:color="auto"/>
+            </w:tcBorders>
+            <w:shd w:val="clear" w:color="auto" w:fill="auto"/>
+            <w:noWrap/>
+            <w:vAlign w:val="center"/>
+            <w:hideMark/>
+          </w:tcPr>
+          <w:p>
+            <w:pPr>
+              <w:spacing w:after="0"/>
+              <w:jc w:val="center"/>
+              <w:rPr>
+                <w:rFonts w:eastAsia="Times New Roman" w:cs="Times New Roman"/>
+                <w:color w:val="000000"/>
+                <w:sz w:val="18"/>
+                <w:szCs w:val="18"/>
+                <w:lang w:eastAsia="pl-PL"/>
+              </w:rPr>
+            </w:pPr>
+            <w:r>
+              <w:rPr>
+                <w:rFonts w:eastAsia="Times New Roman" w:cs="Times New Roman"/>
+                <w:color w:val="000000"/>
+                <w:sz w:val="18"/>
+                <w:szCs w:val="18"/>
+                <w:lang w:eastAsia="pl-PL"/>
+              </w:rPr>
+              <w:t>19</w:t>
+            </w:r>
+          </w:p>
+        </w:tc>
+        <w:tc>
+          <w:tcPr>
+            <w:tcW w:w="286" w:type="dxa"/>
+            <w:tcBorders>
+              <w:top w:val="single" w:sz="4" w:space="0" w:color="auto"/>
+              <w:left w:val="nil"/>
+              <w:bottom w:val="single" w:sz="4" w:space="0" w:color="auto"/>
+              <w:right w:val="single" w:sz="4" w:space="0" w:color="auto"/>
+            </w:tcBorders>
+            <w:shd w:val="clear" w:color="auto" w:fill="auto"/>
+            <w:noWrap/>
+            <w:vAlign w:val="center"/>
+            <w:hideMark/>
+          </w:tcPr>
+          <w:p>
+            <w:pPr>
+              <w:spacing w:after="0"/>
+              <w:jc w:val="center"/>
+              <w:rPr>
+                <w:rFonts w:eastAsia="Times New Roman" w:cs="Times New Roman"/>
+                <w:color w:val="000000"/>
+                <w:sz w:val="18"/>
+                <w:szCs w:val="18"/>
+                <w:lang w:eastAsia="pl-PL"/>
+              </w:rPr>
+            </w:pPr>
+            <w:r>
+              <w:rPr>
+                <w:rFonts w:eastAsia="Times New Roman" w:cs="Times New Roman"/>
+                <w:color w:val="000000"/>
+                <w:sz w:val="18"/>
+                <w:szCs w:val="18"/>
+                <w:lang w:eastAsia="pl-PL"/>
+              </w:rPr>
+              <w:t>20</w:t>
+            </w:r>
+          </w:p>
+        </w:tc>
+        <w:tc>
+          <w:tcPr>
+            <w:tcW w:w="286" w:type="dxa"/>
+            <w:tcBorders>
+              <w:top w:val="single" w:sz="4" w:space="0" w:color="auto"/>
+              <w:left w:val="nil"/>
+              <w:bottom w:val="single" w:sz="4" w:space="0" w:color="auto"/>
+              <w:right w:val="single" w:sz="4" w:space="0" w:color="auto"/>
+            </w:tcBorders>
+            <w:shd w:val="clear" w:color="auto" w:fill="auto"/>
+            <w:noWrap/>
+            <w:vAlign w:val="center"/>
+            <w:hideMark/>
+          </w:tcPr>
+          <w:p>
+            <w:pPr>
+              <w:spacing w:after="0"/>
+              <w:jc w:val="center"/>
+              <w:rPr>
+                <w:rFonts w:eastAsia="Times New Roman" w:cs="Times New Roman"/>
+                <w:color w:val="000000"/>
+                <w:sz w:val="18"/>
+                <w:szCs w:val="18"/>
+                <w:lang w:eastAsia="pl-PL"/>
+              </w:rPr>
+            </w:pPr>
+            <w:r>
+              <w:rPr>
+                <w:rFonts w:eastAsia="Times New Roman" w:cs="Times New Roman"/>
+                <w:color w:val="000000"/>
+                <w:sz w:val="18"/>
+                <w:szCs w:val="18"/>
+                <w:lang w:eastAsia="pl-PL"/>
+              </w:rPr>
+              <w:t>21</w:t>
+            </w:r>
+          </w:p>
+        </w:tc>
+        <w:tc>
+          <w:tcPr>
+            <w:tcW w:w="286" w:type="dxa"/>
+            <w:tcBorders>
+              <w:top w:val="single" w:sz="4" w:space="0" w:color="auto"/>
+              <w:left w:val="nil"/>
+              <w:bottom w:val="single" w:sz="4" w:space="0" w:color="auto"/>
+              <w:right w:val="single" w:sz="4" w:space="0" w:color="auto"/>
+            </w:tcBorders>
+            <w:shd w:val="clear" w:color="auto" w:fill="auto"/>
+            <w:noWrap/>
+            <w:vAlign w:val="center"/>
+            <w:hideMark/>
+          </w:tcPr>
+          <w:p>
+            <w:pPr>
+              <w:spacing w:after="0"/>
+              <w:jc w:val="center"/>
+              <w:rPr>
+                <w:rFonts w:eastAsia="Times New Roman" w:cs="Times New Roman"/>
+                <w:color w:val="000000"/>
+                <w:sz w:val="18"/>
+                <w:szCs w:val="18"/>
+                <w:lang w:eastAsia="pl-PL"/>
+              </w:rPr>
+            </w:pPr>
+            <w:r>
+              <w:rPr>
+                <w:rFonts w:eastAsia="Times New Roman" w:cs="Times New Roman"/>
+                <w:color w:val="000000"/>
+                <w:sz w:val="18"/>
+                <w:szCs w:val="18"/>
+                <w:lang w:eastAsia="pl-PL"/>
+              </w:rPr>
+              <w:t>22</w:t>
+            </w:r>
+          </w:p>
+        </w:tc>
+        <w:tc>
+          <w:tcPr>
+            <w:tcW w:w="286" w:type="dxa"/>
+            <w:tcBorders>
+              <w:top w:val="single" w:sz="4" w:space="0" w:color="auto"/>
+              <w:left w:val="nil"/>
+              <w:bottom w:val="single" w:sz="4" w:space="0" w:color="auto"/>
+              <w:right w:val="single" w:sz="4" w:space="0" w:color="auto"/>
+            </w:tcBorders>
+            <w:shd w:val="clear" w:color="auto" w:fill="auto"/>
+            <w:noWrap/>
+            <w:vAlign w:val="center"/>
+            <w:hideMark/>
+          </w:tcPr>
+          <w:p>
+            <w:pPr>
+              <w:spacing w:after="0"/>
+              <w:jc w:val="center"/>
+              <w:rPr>
+                <w:rFonts w:eastAsia="Times New Roman" w:cs="Times New Roman"/>
+                <w:color w:val="000000"/>
+                <w:sz w:val="18"/>
+                <w:szCs w:val="18"/>
+                <w:lang w:eastAsia="pl-PL"/>
+              </w:rPr>
+            </w:pPr>
+            <w:r>
+              <w:rPr>
+                <w:rFonts w:eastAsia="Times New Roman" w:cs="Times New Roman"/>
+                <w:color w:val="000000"/>
+                <w:sz w:val="18"/>
+                <w:szCs w:val="18"/>
+                <w:lang w:eastAsia="pl-PL"/>
+              </w:rPr>
+              <w:t>23</w:t>
+            </w:r>
+          </w:p>
+        </w:tc>
+        <w:tc>
+          <w:tcPr>
+            <w:tcW w:w="286" w:type="dxa"/>
+            <w:tcBorders>
+              <w:top w:val="single" w:sz="4" w:space="0" w:color="auto"/>
+              <w:left w:val="nil"/>
+              <w:bottom w:val="single" w:sz="4" w:space="0" w:color="auto"/>
+              <w:right w:val="single" w:sz="4" w:space="0" w:color="auto"/>
+            </w:tcBorders>
+            <w:shd w:val="clear" w:color="auto" w:fill="auto"/>
+            <w:noWrap/>
+            <w:vAlign w:val="center"/>
+            <w:hideMark/>
+          </w:tcPr>
+          <w:p>
+            <w:pPr>
+              <w:spacing w:after="0"/>
+              <w:jc w:val="center"/>
+              <w:rPr>
+                <w:rFonts w:eastAsia="Times New Roman" w:cs="Times New Roman"/>
+                <w:color w:val="000000"/>
+                <w:sz w:val="18"/>
+                <w:szCs w:val="18"/>
+                <w:lang w:eastAsia="pl-PL"/>
+              </w:rPr>
+            </w:pPr>
+            <w:r>
+              <w:rPr>
+                <w:rFonts w:eastAsia="Times New Roman" w:cs="Times New Roman"/>
+                <w:color w:val="000000"/>
+                <w:sz w:val="18"/>
+                <w:szCs w:val="18"/>
+                <w:lang w:eastAsia="pl-PL"/>
+              </w:rPr>
+              <w:t>24</w:t>
+            </w:r>
+          </w:p>
+        </w:tc>
+        <w:tc>
+          <w:tcPr>
+            <w:tcW w:w="286" w:type="dxa"/>
+            <w:tcBorders>
+              <w:top w:val="single" w:sz="4" w:space="0" w:color="auto"/>
+              <w:left w:val="nil"/>
+              <w:bottom w:val="single" w:sz="4" w:space="0" w:color="auto"/>
+              <w:right w:val="single" w:sz="4" w:space="0" w:color="auto"/>
+            </w:tcBorders>
+            <w:shd w:val="clear" w:color="auto" w:fill="auto"/>
+            <w:noWrap/>
+            <w:vAlign w:val="center"/>
+            <w:hideMark/>
+          </w:tcPr>
+          <w:p>
+            <w:pPr>
+              <w:spacing w:after="0"/>
+              <w:jc w:val="center"/>
+              <w:rPr>
+                <w:rFonts w:eastAsia="Times New Roman" w:cs="Times New Roman"/>
+                <w:color w:val="000000"/>
+                <w:sz w:val="18"/>
+                <w:szCs w:val="18"/>
+                <w:lang w:eastAsia="pl-PL"/>
+              </w:rPr>
+            </w:pPr>
+            <w:r>
+              <w:rPr>
+                <w:rFonts w:eastAsia="Times New Roman" w:cs="Times New Roman"/>
+                <w:color w:val="000000"/>
+                <w:sz w:val="18"/>
+                <w:szCs w:val="18"/>
+                <w:lang w:eastAsia="pl-PL"/>
+              </w:rPr>
+              <w:t>25</w:t>
+            </w:r>
+          </w:p>
+        </w:tc>
+        <w:tc>
+          <w:tcPr>
+            <w:tcW w:w="286" w:type="dxa"/>
+            <w:tcBorders>
+              <w:top w:val="single" w:sz="4" w:space="0" w:color="auto"/>
+              <w:left w:val="nil"/>
+              <w:bottom w:val="single" w:sz="4" w:space="0" w:color="auto"/>
+              <w:right w:val="single" w:sz="4" w:space="0" w:color="auto"/>
+            </w:tcBorders>
+            <w:shd w:val="clear" w:color="auto" w:fill="auto"/>
+            <w:noWrap/>
+            <w:vAlign w:val="center"/>
+            <w:hideMark/>
+          </w:tcPr>
+          <w:p>
+            <w:pPr>
+              <w:spacing w:after="0"/>
+              <w:jc w:val="center"/>
+              <w:rPr>
+                <w:rFonts w:eastAsia="Times New Roman" w:cs="Times New Roman"/>
+                <w:color w:val="000000"/>
+                <w:sz w:val="18"/>
+                <w:szCs w:val="18"/>
+                <w:lang w:eastAsia="pl-PL"/>
+              </w:rPr>
+            </w:pPr>
+            <w:r>
+              <w:rPr>
+                <w:rFonts w:eastAsia="Times New Roman" w:cs="Times New Roman"/>
+                <w:color w:val="000000"/>
+                <w:sz w:val="18"/>
+                <w:szCs w:val="18"/>
+                <w:lang w:eastAsia="pl-PL"/>
+              </w:rPr>
+              <w:t>26</w:t>
+            </w:r>
+          </w:p>
+        </w:tc>
+        <w:tc>
+          <w:tcPr>
+            <w:tcW w:w="286" w:type="dxa"/>
+            <w:tcBorders>
+              <w:top w:val="single" w:sz="4" w:space="0" w:color="auto"/>
+              <w:left w:val="nil"/>
+              <w:bottom w:val="single" w:sz="4" w:space="0" w:color="auto"/>
+              <w:right w:val="single" w:sz="4" w:space="0" w:color="auto"/>
+            </w:tcBorders>
+            <w:shd w:val="clear" w:color="auto" w:fill="auto"/>
+            <w:noWrap/>
+            <w:vAlign w:val="center"/>
+            <w:hideMark/>
+          </w:tcPr>
+          <w:p>
+            <w:pPr>
+              <w:spacing w:after="0"/>
+              <w:jc w:val="center"/>
+              <w:rPr>
+                <w:rFonts w:eastAsia="Times New Roman" w:cs="Times New Roman"/>
+                <w:color w:val="000000"/>
+                <w:sz w:val="18"/>
+                <w:szCs w:val="18"/>
+                <w:lang w:eastAsia="pl-PL"/>
+              </w:rPr>
+            </w:pPr>
+            <w:r>
+              <w:rPr>
+                <w:rFonts w:eastAsia="Times New Roman" w:cs="Times New Roman"/>
+                <w:color w:val="000000"/>
+                <w:sz w:val="18"/>
+                <w:szCs w:val="18"/>
+                <w:lang w:eastAsia="pl-PL"/>
+              </w:rPr>
+              <w:t>27</w:t>
+            </w:r>
+          </w:p>
+        </w:tc>
+        <w:tc>
+          <w:tcPr>
+            <w:tcW w:w="286" w:type="dxa"/>
+            <w:tcBorders>
+              <w:top w:val="single" w:sz="4" w:space="0" w:color="auto"/>
+              <w:left w:val="nil"/>
+              <w:bottom w:val="single" w:sz="4" w:space="0" w:color="auto"/>
+              <w:right w:val="single" w:sz="4" w:space="0" w:color="auto"/>
+            </w:tcBorders>
+            <w:shd w:val="clear" w:color="auto" w:fill="auto"/>
+            <w:noWrap/>
+            <w:vAlign w:val="center"/>
+            <w:hideMark/>
+          </w:tcPr>
+          <w:p>
+            <w:pPr>
+              <w:spacing w:after="0"/>
+              <w:jc w:val="center"/>
+              <w:rPr>
+                <w:rFonts w:eastAsia="Times New Roman" w:cs="Times New Roman"/>
+                <w:color w:val="000000"/>
+                <w:sz w:val="18"/>
+                <w:szCs w:val="18"/>
+                <w:lang w:eastAsia="pl-PL"/>
+              </w:rPr>
+            </w:pPr>
+            <w:r>
+              <w:rPr>
+                <w:rFonts w:eastAsia="Times New Roman" w:cs="Times New Roman"/>
+                <w:color w:val="000000"/>
+                <w:sz w:val="18"/>
+                <w:szCs w:val="18"/>
+                <w:lang w:eastAsia="pl-PL"/>
+              </w:rPr>
+              <w:t>28</w:t>
+            </w:r>
+          </w:p>
+        </w:tc>
+        <w:tc>
+          <w:tcPr>
+            <w:tcW w:w="286" w:type="dxa"/>
+            <w:tcBorders>
+              <w:top w:val="single" w:sz="4" w:space="0" w:color="auto"/>
+              <w:left w:val="nil"/>
+              <w:bottom w:val="single" w:sz="4" w:space="0" w:color="auto"/>
+              <w:right w:val="single" w:sz="4" w:space="0" w:color="auto"/>
+            </w:tcBorders>
+            <w:shd w:val="clear" w:color="auto" w:fill="auto"/>
+            <w:noWrap/>
+            <w:vAlign w:val="center"/>
+            <w:hideMark/>
+          </w:tcPr>
+          <w:p>
+            <w:pPr>
+              <w:spacing w:after="0"/>
+              <w:jc w:val="center"/>
+              <w:rPr>
+                <w:rFonts w:eastAsia="Times New Roman" w:cs="Times New Roman"/>
+                <w:color w:val="000000"/>
+                <w:sz w:val="18"/>
+                <w:szCs w:val="18"/>
+                <w:lang w:eastAsia="pl-PL"/>
+              </w:rPr>
+            </w:pPr>
+            <w:r>
+              <w:rPr>
+                <w:rFonts w:eastAsia="Times New Roman" w:cs="Times New Roman"/>
+                <w:color w:val="000000"/>
+                <w:sz w:val="18"/>
+                <w:szCs w:val="18"/>
+                <w:lang w:eastAsia="pl-PL"/>
+              </w:rPr>
+              <w:t>29</w:t>
+            </w:r>
+          </w:p>
+        </w:tc>
+        <w:tc>
+          <w:tcPr>
+            <w:tcW w:w="286" w:type="dxa"/>
+            <w:tcBorders>
+              <w:top w:val="single" w:sz="4" w:space="0" w:color="auto"/>
+              <w:left w:val="nil"/>
+              <w:bottom w:val="single" w:sz="4" w:space="0" w:color="auto"/>
+              <w:right w:val="single" w:sz="4" w:space="0" w:color="auto"/>
+            </w:tcBorders>
+            <w:shd w:val="clear" w:color="auto" w:fill="auto"/>
+            <w:noWrap/>
+            <w:vAlign w:val="center"/>
+            <w:hideMark/>
+          </w:tcPr>
+          <w:p>
+            <w:pPr>
+              <w:spacing w:after="0"/>
+              <w:jc w:val="center"/>
+              <w:rPr>
+                <w:rFonts w:eastAsia="Times New Roman" w:cs="Times New Roman"/>
+                <w:color w:val="000000"/>
+                <w:sz w:val="18"/>
+                <w:szCs w:val="18"/>
+                <w:lang w:eastAsia="pl-PL"/>
+              </w:rPr>
+            </w:pPr>
+            <w:r>
+              <w:rPr>
+                <w:rFonts w:eastAsia="Times New Roman" w:cs="Times New Roman"/>
+                <w:color w:val="000000"/>
+                <w:sz w:val="18"/>
+                <w:szCs w:val="18"/>
+                <w:lang w:eastAsia="pl-PL"/>
+              </w:rPr>
+              <w:t>30</w:t>
+            </w:r>
+          </w:p>
+        </w:tc>
+        <w:tc>
+          <w:tcPr>
+            <w:tcW w:w="286" w:type="dxa"/>
+            <w:tcBorders>
+              <w:top w:val="single" w:sz="4" w:space="0" w:color="auto"/>
+              <w:left w:val="nil"/>
+              <w:bottom w:val="single" w:sz="4" w:space="0" w:color="auto"/>
+              <w:right w:val="single" w:sz="4" w:space="0" w:color="auto"/>
+            </w:tcBorders>
+            <w:shd w:val="clear" w:color="auto" w:fill="auto"/>
+            <w:noWrap/>
+            <w:vAlign w:val="center"/>
+            <w:hideMark/>
+          </w:tcPr>
+          <w:p>
+            <w:pPr>
+              <w:spacing w:after="0"/>
+              <w:jc w:val="center"/>
+              <w:rPr>
+                <w:rFonts w:eastAsia="Times New Roman" w:cs="Times New Roman"/>
+                <w:color w:val="000000"/>
+                <w:sz w:val="18"/>
+                <w:szCs w:val="18"/>
+                <w:lang w:eastAsia="pl-PL"/>
+              </w:rPr>
+            </w:pPr>
+            <w:r>
+              <w:rPr>
+                <w:rFonts w:eastAsia="Times New Roman" w:cs="Times New Roman"/>
+                <w:color w:val="000000"/>
+                <w:sz w:val="18"/>
+                <w:szCs w:val="18"/>
+                <w:lang w:eastAsia="pl-PL"/>
+              </w:rPr>
+              <w:t>31</w:t>
+            </w:r>
+          </w:p>
+        </w:tc>
+      </w:tr>
+      <w:tr>
+        <w:trPr>
+          <w:trHeight w:val="415"/>
+          <w:jc w:val="center"/>
+        </w:trPr>
+        <w:tc>
+          <w:tcPr>
+            <w:tcW w:w="360" w:type="dxa"/>
+            <w:tcBorders>
+              <w:top w:val="nil"/>
+              <w:left w:val="single" w:sz="4" w:space="0" w:color="auto"/>
+              <w:bottom w:val="single" w:sz="4" w:space="0" w:color="auto"/>
+              <w:right w:val="single" w:sz="4" w:space="0" w:color="auto"/>
+            </w:tcBorders>
+            <w:shd w:val="clear" w:color="auto" w:fill="auto"/>
+            <w:noWrap/>
+            <w:vAlign w:val="center"/>
+            <w:hideMark/>
+          </w:tcPr>
+          <w:p>
+            <w:pPr>
+              <w:spacing w:after="0"/>
+              <w:jc w:val="center"/>
+              <w:rPr>
+                <w:rFonts w:eastAsia="Times New Roman" w:cs="Times New Roman"/>
+                <w:color w:val="000000"/>
+                <w:sz w:val="18"/>
+                <w:szCs w:val="18"/>
+                <w:lang w:eastAsia="pl-PL"/>
+              </w:rPr>
+            </w:pPr>
+            <w:r>
+              <w:rPr>
+                <w:rFonts w:eastAsia="Times New Roman" w:cs="Times New Roman"/>
+                <w:color w:val="000000"/>
+                <w:sz w:val="18"/>
+                <w:szCs w:val="18"/>
+                <w:lang w:eastAsia="pl-PL"/>
+              </w:rPr>
+              <w:t>0</w:t>
+            </w:r>
+          </w:p>
+        </w:tc>
+        <w:tc>
+          <w:tcPr>
+            <w:tcW w:w="4231" w:type="dxa"/>
+            <w:gridSpan w:val="16"/>
+            <w:tcBorders>
+              <w:top w:val="single" w:sz="4" w:space="0" w:color="auto"/>
+              <w:left w:val="nil"/>
+              <w:bottom w:val="single" w:sz="4" w:space="0" w:color="auto"/>
+              <w:right w:val="single" w:sz="4" w:space="0" w:color="auto"/>
+            </w:tcBorders>
+            <w:shd w:val="clear" w:color="auto" w:fill="auto"/>
+            <w:noWrap/>
+            <w:vAlign w:val="center"/>
+            <w:hideMark/>
+          </w:tcPr>
+          <w:p>
+            <w:pPr>
+              <w:spacing w:after="0"/>
+              <w:jc w:val="center"/>
+              <w:rPr>
+                <w:rFonts w:eastAsia="Times New Roman" w:cs="Times New Roman"/>
+                <w:color w:val="000000"/>
+                <w:szCs w:val="24"/>
+                <w:lang w:eastAsia="pl-PL"/>
+              </w:rPr>
+            </w:pPr>
+            <w:r>
+              <w:rPr>
+                <w:rFonts w:eastAsia="Times New Roman" w:cs="Times New Roman"/>
+                <w:color w:val="000000"/>
+                <w:szCs w:val="24"/>
+                <w:lang w:eastAsia="pl-PL"/>
+              </w:rPr>
+              <w:t>Port źródłowy</w:t>
+            </w:r>
+          </w:p>
+        </w:tc>
+        <w:tc>
+          <w:tcPr>
+            <w:tcW w:w="4586" w:type="dxa"/>
+            <w:gridSpan w:val="16"/>
+            <w:tcBorders>
+              <w:top w:val="single" w:sz="4" w:space="0" w:color="auto"/>
+              <w:left w:val="nil"/>
+              <w:bottom w:val="single" w:sz="4" w:space="0" w:color="auto"/>
+              <w:right w:val="single" w:sz="4" w:space="0" w:color="auto"/>
+            </w:tcBorders>
+            <w:shd w:val="clear" w:color="auto" w:fill="auto"/>
+            <w:noWrap/>
+            <w:vAlign w:val="center"/>
+            <w:hideMark/>
+          </w:tcPr>
+          <w:p>
+            <w:pPr>
+              <w:spacing w:after="0"/>
+              <w:jc w:val="center"/>
+              <w:rPr>
+                <w:rFonts w:eastAsia="Times New Roman" w:cs="Times New Roman"/>
+                <w:color w:val="000000"/>
+                <w:szCs w:val="24"/>
+                <w:lang w:eastAsia="pl-PL"/>
+              </w:rPr>
+            </w:pPr>
+            <w:r>
+              <w:rPr>
+                <w:rFonts w:eastAsia="Times New Roman" w:cs="Times New Roman"/>
+                <w:color w:val="000000"/>
+                <w:szCs w:val="24"/>
+                <w:lang w:eastAsia="pl-PL"/>
+              </w:rPr>
+              <w:t>Port docelowy</w:t>
+            </w:r>
+          </w:p>
+        </w:tc>
+      </w:tr>
+      <w:tr>
+        <w:trPr>
+          <w:trHeight w:val="415"/>
+          <w:jc w:val="center"/>
+        </w:trPr>
+        <w:tc>
+          <w:tcPr>
+            <w:tcW w:w="360" w:type="dxa"/>
+            <w:tcBorders>
+              <w:top w:val="nil"/>
+              <w:left w:val="single" w:sz="4" w:space="0" w:color="auto"/>
+              <w:bottom w:val="single" w:sz="4" w:space="0" w:color="auto"/>
+              <w:right w:val="single" w:sz="4" w:space="0" w:color="auto"/>
+            </w:tcBorders>
+            <w:shd w:val="clear" w:color="auto" w:fill="auto"/>
+            <w:noWrap/>
+            <w:vAlign w:val="center"/>
+            <w:hideMark/>
+          </w:tcPr>
+          <w:p>
+            <w:pPr>
+              <w:spacing w:after="0"/>
+              <w:jc w:val="center"/>
+              <w:rPr>
+                <w:rFonts w:eastAsia="Times New Roman" w:cs="Times New Roman"/>
+                <w:color w:val="000000"/>
+                <w:sz w:val="18"/>
+                <w:szCs w:val="18"/>
+                <w:lang w:eastAsia="pl-PL"/>
+              </w:rPr>
+            </w:pPr>
+            <w:r>
+              <w:rPr>
+                <w:rFonts w:eastAsia="Times New Roman" w:cs="Times New Roman"/>
+                <w:color w:val="000000"/>
+                <w:sz w:val="18"/>
+                <w:szCs w:val="18"/>
+                <w:lang w:eastAsia="pl-PL"/>
+              </w:rPr>
+              <w:t>32</w:t>
+            </w:r>
+          </w:p>
+        </w:tc>
+        <w:tc>
+          <w:tcPr>
+            <w:tcW w:w="8818" w:type="dxa"/>
+            <w:gridSpan w:val="32"/>
+            <w:tcBorders>
+              <w:top w:val="single" w:sz="4" w:space="0" w:color="auto"/>
+              <w:left w:val="nil"/>
+              <w:bottom w:val="single" w:sz="4" w:space="0" w:color="auto"/>
+              <w:right w:val="single" w:sz="4" w:space="0" w:color="auto"/>
+            </w:tcBorders>
+            <w:shd w:val="clear" w:color="auto" w:fill="auto"/>
+            <w:noWrap/>
+            <w:vAlign w:val="center"/>
+            <w:hideMark/>
+          </w:tcPr>
+          <w:p>
+            <w:pPr>
+              <w:spacing w:after="0"/>
+              <w:jc w:val="center"/>
+              <w:rPr>
+                <w:rFonts w:eastAsia="Times New Roman" w:cs="Times New Roman"/>
+                <w:color w:val="000000"/>
+                <w:szCs w:val="24"/>
+                <w:lang w:eastAsia="pl-PL"/>
+              </w:rPr>
+            </w:pPr>
+            <w:r>
+              <w:rPr>
+                <w:rFonts w:eastAsia="Times New Roman" w:cs="Times New Roman"/>
+                <w:color w:val="000000"/>
+                <w:szCs w:val="24"/>
+                <w:lang w:eastAsia="pl-PL"/>
+              </w:rPr>
+              <w:t>Numer sekwencyjny</w:t>
+            </w:r>
+          </w:p>
+        </w:tc>
+      </w:tr>
+      <w:tr>
+        <w:trPr>
+          <w:trHeight w:val="415"/>
+          <w:jc w:val="center"/>
+        </w:trPr>
+        <w:tc>
+          <w:tcPr>
+            <w:tcW w:w="360" w:type="dxa"/>
+            <w:tcBorders>
+              <w:top w:val="nil"/>
+              <w:left w:val="single" w:sz="4" w:space="0" w:color="auto"/>
+              <w:bottom w:val="single" w:sz="4" w:space="0" w:color="auto"/>
+              <w:right w:val="single" w:sz="4" w:space="0" w:color="auto"/>
+            </w:tcBorders>
+            <w:shd w:val="clear" w:color="auto" w:fill="auto"/>
+            <w:noWrap/>
+            <w:vAlign w:val="center"/>
+            <w:hideMark/>
+          </w:tcPr>
+          <w:p>
+            <w:pPr>
+              <w:spacing w:after="0"/>
+              <w:jc w:val="center"/>
+              <w:rPr>
+                <w:rFonts w:eastAsia="Times New Roman" w:cs="Times New Roman"/>
+                <w:color w:val="000000"/>
+                <w:sz w:val="18"/>
+                <w:szCs w:val="18"/>
+                <w:lang w:eastAsia="pl-PL"/>
+              </w:rPr>
+            </w:pPr>
+            <w:r>
+              <w:rPr>
+                <w:rFonts w:eastAsia="Times New Roman" w:cs="Times New Roman"/>
+                <w:color w:val="000000"/>
+                <w:sz w:val="18"/>
+                <w:szCs w:val="18"/>
+                <w:lang w:eastAsia="pl-PL"/>
+              </w:rPr>
+              <w:t>64</w:t>
+            </w:r>
+          </w:p>
+        </w:tc>
+        <w:tc>
+          <w:tcPr>
+            <w:tcW w:w="8818" w:type="dxa"/>
+            <w:gridSpan w:val="32"/>
+            <w:tcBorders>
+              <w:top w:val="single" w:sz="4" w:space="0" w:color="auto"/>
+              <w:left w:val="nil"/>
+              <w:bottom w:val="single" w:sz="4" w:space="0" w:color="auto"/>
+              <w:right w:val="single" w:sz="4" w:space="0" w:color="auto"/>
+            </w:tcBorders>
+            <w:shd w:val="clear" w:color="auto" w:fill="auto"/>
+            <w:noWrap/>
+            <w:vAlign w:val="center"/>
+            <w:hideMark/>
+          </w:tcPr>
+          <w:p>
+            <w:pPr>
+              <w:spacing w:after="0"/>
+              <w:jc w:val="center"/>
+              <w:rPr>
+                <w:rFonts w:eastAsia="Times New Roman" w:cs="Times New Roman"/>
+                <w:color w:val="000000"/>
+                <w:szCs w:val="24"/>
+                <w:lang w:eastAsia="pl-PL"/>
+              </w:rPr>
+            </w:pPr>
+            <w:r>
+              <w:rPr>
+                <w:rFonts w:eastAsia="Times New Roman" w:cs="Times New Roman"/>
+                <w:color w:val="000000"/>
+                <w:szCs w:val="24"/>
+                <w:lang w:eastAsia="pl-PL"/>
+              </w:rPr>
+              <w:t>Numer potwierdzenia</w:t>
+            </w:r>
+          </w:p>
+        </w:tc>
+      </w:tr>
+      <w:tr>
+        <w:trPr>
+          <w:trHeight w:val="961"/>
+          <w:jc w:val="center"/>
+        </w:trPr>
+        <w:tc>
+          <w:tcPr>
+            <w:tcW w:w="360" w:type="dxa"/>
+            <w:tcBorders>
+              <w:top w:val="nil"/>
+              <w:left w:val="single" w:sz="4" w:space="0" w:color="auto"/>
+              <w:bottom w:val="single" w:sz="4" w:space="0" w:color="auto"/>
+              <w:right w:val="single" w:sz="4" w:space="0" w:color="auto"/>
+            </w:tcBorders>
+            <w:shd w:val="clear" w:color="auto" w:fill="auto"/>
+            <w:noWrap/>
+            <w:vAlign w:val="center"/>
+            <w:hideMark/>
+          </w:tcPr>
+          <w:p>
+            <w:pPr>
+              <w:spacing w:after="0"/>
+              <w:jc w:val="center"/>
+              <w:rPr>
+                <w:rFonts w:eastAsia="Times New Roman" w:cs="Times New Roman"/>
+                <w:color w:val="000000"/>
+                <w:sz w:val="18"/>
+                <w:szCs w:val="18"/>
+                <w:lang w:eastAsia="pl-PL"/>
+              </w:rPr>
+            </w:pPr>
+            <w:r>
+              <w:rPr>
+                <w:rFonts w:eastAsia="Times New Roman" w:cs="Times New Roman"/>
+                <w:color w:val="000000"/>
+                <w:sz w:val="18"/>
+                <w:szCs w:val="18"/>
+                <w:lang w:eastAsia="pl-PL"/>
+              </w:rPr>
+              <w:t>96</w:t>
+            </w:r>
+          </w:p>
+        </w:tc>
+        <w:tc>
+          <w:tcPr>
+            <w:tcW w:w="956" w:type="dxa"/>
+            <w:gridSpan w:val="4"/>
+            <w:tcBorders>
+              <w:top w:val="single" w:sz="4" w:space="0" w:color="auto"/>
+              <w:left w:val="nil"/>
+              <w:bottom w:val="single" w:sz="4" w:space="0" w:color="auto"/>
+              <w:right w:val="single" w:sz="4" w:space="0" w:color="auto"/>
+            </w:tcBorders>
+            <w:shd w:val="clear" w:color="auto" w:fill="auto"/>
+            <w:vAlign w:val="center"/>
+            <w:hideMark/>
+          </w:tcPr>
+          <w:p>
+            <w:pPr>
+              <w:spacing w:after="0"/>
+              <w:jc w:val="center"/>
+              <w:rPr>
+                <w:rFonts w:eastAsia="Times New Roman" w:cs="Times New Roman"/>
+                <w:color w:val="000000"/>
+                <w:szCs w:val="24"/>
+                <w:lang w:eastAsia="pl-PL"/>
+              </w:rPr>
+            </w:pPr>
+            <w:r>
+              <w:rPr>
+                <w:rFonts w:eastAsia="Times New Roman" w:cs="Times New Roman"/>
+                <w:color w:val="000000"/>
+                <w:szCs w:val="24"/>
+                <w:lang w:eastAsia="pl-PL"/>
+              </w:rPr>
+              <w:t>Długość nagłówka TCP</w:t>
+            </w:r>
+          </w:p>
+        </w:tc>
+        <w:tc>
+          <w:tcPr>
+            <w:tcW w:w="717" w:type="dxa"/>
+            <w:gridSpan w:val="3"/>
+            <w:tcBorders>
+              <w:top w:val="single" w:sz="4" w:space="0" w:color="auto"/>
+              <w:left w:val="nil"/>
+              <w:bottom w:val="single" w:sz="4" w:space="0" w:color="auto"/>
+              <w:right w:val="single" w:sz="4" w:space="0" w:color="auto"/>
+            </w:tcBorders>
+            <w:shd w:val="clear" w:color="000000" w:fill="757171"/>
+            <w:noWrap/>
+            <w:vAlign w:val="center"/>
+            <w:hideMark/>
+          </w:tcPr>
+          <w:p>
+            <w:pPr>
+              <w:spacing w:after="0"/>
+              <w:jc w:val="center"/>
+              <w:rPr>
+                <w:rFonts w:eastAsia="Times New Roman" w:cs="Times New Roman"/>
+                <w:color w:val="000000"/>
+                <w:szCs w:val="24"/>
+                <w:lang w:eastAsia="pl-PL"/>
+              </w:rPr>
+            </w:pPr>
+            <w:r>
+              <w:rPr>
+                <w:rFonts w:eastAsia="Times New Roman" w:cs="Times New Roman"/>
+                <w:color w:val="000000"/>
+                <w:szCs w:val="24"/>
+                <w:lang w:eastAsia="pl-PL"/>
+              </w:rPr>
+              <w:t> </w:t>
+            </w:r>
+          </w:p>
+        </w:tc>
+        <w:tc>
+          <w:tcPr>
+            <w:tcW w:w="269" w:type="dxa"/>
+            <w:tcBorders>
+              <w:top w:val="nil"/>
+              <w:left w:val="nil"/>
+              <w:bottom w:val="single" w:sz="4" w:space="0" w:color="auto"/>
+              <w:right w:val="single" w:sz="4" w:space="0" w:color="auto"/>
+            </w:tcBorders>
+            <w:shd w:val="clear" w:color="auto" w:fill="auto"/>
+            <w:vAlign w:val="center"/>
+            <w:hideMark/>
+          </w:tcPr>
+          <w:p>
+            <w:pPr>
+              <w:spacing w:after="0"/>
+              <w:rPr>
+                <w:rFonts w:eastAsia="Times New Roman" w:cs="Times New Roman"/>
+                <w:color w:val="000000"/>
+                <w:szCs w:val="24"/>
+                <w:lang w:eastAsia="pl-PL"/>
+              </w:rPr>
+            </w:pPr>
+            <w:r>
+              <w:rPr>
+                <w:rFonts w:eastAsia="Times New Roman" w:cs="Times New Roman"/>
+                <w:color w:val="000000"/>
+                <w:szCs w:val="24"/>
+                <w:lang w:eastAsia="pl-PL"/>
+              </w:rPr>
+              <w:t>N S</w:t>
+            </w:r>
+          </w:p>
+        </w:tc>
+        <w:tc>
+          <w:tcPr>
+            <w:tcW w:w="308" w:type="dxa"/>
+            <w:tcBorders>
+              <w:top w:val="nil"/>
+              <w:left w:val="nil"/>
+              <w:bottom w:val="single" w:sz="4" w:space="0" w:color="auto"/>
+              <w:right w:val="single" w:sz="4" w:space="0" w:color="auto"/>
+            </w:tcBorders>
+            <w:shd w:val="clear" w:color="auto" w:fill="auto"/>
+            <w:vAlign w:val="bottom"/>
+            <w:hideMark/>
+          </w:tcPr>
+          <w:p>
+            <w:pPr>
+              <w:spacing w:after="0"/>
+              <w:rPr>
+                <w:rFonts w:eastAsia="Times New Roman" w:cs="Times New Roman"/>
+                <w:color w:val="000000"/>
+                <w:szCs w:val="24"/>
+                <w:lang w:eastAsia="pl-PL"/>
+              </w:rPr>
+            </w:pPr>
+            <w:r>
+              <w:rPr>
+                <w:rFonts w:eastAsia="Times New Roman" w:cs="Times New Roman"/>
+                <w:color w:val="000000"/>
+                <w:szCs w:val="24"/>
+                <w:lang w:eastAsia="pl-PL"/>
+              </w:rPr>
+              <w:t>C W R</w:t>
+            </w:r>
+          </w:p>
+        </w:tc>
+        <w:tc>
+          <w:tcPr>
+            <w:tcW w:w="260" w:type="dxa"/>
+            <w:tcBorders>
+              <w:top w:val="nil"/>
+              <w:left w:val="nil"/>
+              <w:bottom w:val="single" w:sz="4" w:space="0" w:color="auto"/>
+              <w:right w:val="single" w:sz="4" w:space="0" w:color="auto"/>
+            </w:tcBorders>
+            <w:shd w:val="clear" w:color="auto" w:fill="auto"/>
+            <w:vAlign w:val="bottom"/>
+            <w:hideMark/>
+          </w:tcPr>
+          <w:p>
+            <w:pPr>
+              <w:spacing w:after="0"/>
+              <w:rPr>
+                <w:rFonts w:eastAsia="Times New Roman" w:cs="Times New Roman"/>
+                <w:color w:val="000000"/>
+                <w:szCs w:val="24"/>
+                <w:lang w:eastAsia="pl-PL"/>
+              </w:rPr>
+            </w:pPr>
+            <w:r>
+              <w:rPr>
+                <w:rFonts w:eastAsia="Times New Roman" w:cs="Times New Roman"/>
+                <w:color w:val="000000"/>
+                <w:szCs w:val="24"/>
+                <w:lang w:eastAsia="pl-PL"/>
+              </w:rPr>
+              <w:t>E C E</w:t>
+            </w:r>
+          </w:p>
+        </w:tc>
+        <w:tc>
+          <w:tcPr>
+            <w:tcW w:w="286" w:type="dxa"/>
+            <w:tcBorders>
+              <w:top w:val="nil"/>
+              <w:left w:val="nil"/>
+              <w:bottom w:val="single" w:sz="4" w:space="0" w:color="auto"/>
+              <w:right w:val="single" w:sz="4" w:space="0" w:color="auto"/>
+            </w:tcBorders>
+            <w:shd w:val="clear" w:color="auto" w:fill="auto"/>
+            <w:vAlign w:val="center"/>
+            <w:hideMark/>
+          </w:tcPr>
+          <w:p>
+            <w:pPr>
+              <w:spacing w:after="0"/>
+              <w:jc w:val="center"/>
+              <w:rPr>
+                <w:rFonts w:eastAsia="Times New Roman" w:cs="Times New Roman"/>
+                <w:color w:val="000000"/>
+                <w:szCs w:val="24"/>
+                <w:lang w:eastAsia="pl-PL"/>
+              </w:rPr>
+            </w:pPr>
+            <w:r>
+              <w:rPr>
+                <w:rFonts w:eastAsia="Times New Roman" w:cs="Times New Roman"/>
+                <w:color w:val="000000"/>
+                <w:szCs w:val="24"/>
+                <w:lang w:eastAsia="pl-PL"/>
+              </w:rPr>
+              <w:t>U R G</w:t>
+            </w:r>
+          </w:p>
+        </w:tc>
+        <w:tc>
+          <w:tcPr>
+            <w:tcW w:w="286" w:type="dxa"/>
+            <w:tcBorders>
+              <w:top w:val="nil"/>
+              <w:left w:val="nil"/>
+              <w:bottom w:val="single" w:sz="4" w:space="0" w:color="auto"/>
+              <w:right w:val="single" w:sz="4" w:space="0" w:color="auto"/>
+            </w:tcBorders>
+            <w:shd w:val="clear" w:color="auto" w:fill="auto"/>
+            <w:vAlign w:val="center"/>
+            <w:hideMark/>
+          </w:tcPr>
+          <w:p>
+            <w:pPr>
+              <w:spacing w:after="0"/>
+              <w:jc w:val="center"/>
+              <w:rPr>
+                <w:rFonts w:eastAsia="Times New Roman" w:cs="Times New Roman"/>
+                <w:color w:val="000000"/>
+                <w:szCs w:val="24"/>
+                <w:lang w:eastAsia="pl-PL"/>
+              </w:rPr>
+            </w:pPr>
+            <w:r>
+              <w:rPr>
+                <w:rFonts w:eastAsia="Times New Roman" w:cs="Times New Roman"/>
+                <w:color w:val="000000"/>
+                <w:szCs w:val="24"/>
+                <w:lang w:eastAsia="pl-PL"/>
+              </w:rPr>
+              <w:t>A C K</w:t>
+            </w:r>
+          </w:p>
+        </w:tc>
+        <w:tc>
+          <w:tcPr>
+            <w:tcW w:w="286" w:type="dxa"/>
+            <w:tcBorders>
+              <w:top w:val="nil"/>
+              <w:left w:val="nil"/>
+              <w:bottom w:val="single" w:sz="4" w:space="0" w:color="auto"/>
+              <w:right w:val="single" w:sz="4" w:space="0" w:color="auto"/>
+            </w:tcBorders>
+            <w:shd w:val="clear" w:color="auto" w:fill="auto"/>
+            <w:vAlign w:val="center"/>
+            <w:hideMark/>
+          </w:tcPr>
+          <w:p>
+            <w:pPr>
+              <w:spacing w:after="0"/>
+              <w:jc w:val="center"/>
+              <w:rPr>
+                <w:rFonts w:eastAsia="Times New Roman" w:cs="Times New Roman"/>
+                <w:color w:val="000000"/>
+                <w:szCs w:val="24"/>
+                <w:lang w:eastAsia="pl-PL"/>
+              </w:rPr>
+            </w:pPr>
+            <w:r>
+              <w:rPr>
+                <w:rFonts w:eastAsia="Times New Roman" w:cs="Times New Roman"/>
+                <w:color w:val="000000"/>
+                <w:szCs w:val="24"/>
+                <w:lang w:eastAsia="pl-PL"/>
+              </w:rPr>
+              <w:t>P S H</w:t>
+            </w:r>
+          </w:p>
+        </w:tc>
+        <w:tc>
+          <w:tcPr>
+            <w:tcW w:w="286" w:type="dxa"/>
+            <w:tcBorders>
+              <w:top w:val="nil"/>
+              <w:left w:val="nil"/>
+              <w:bottom w:val="single" w:sz="4" w:space="0" w:color="auto"/>
+              <w:right w:val="single" w:sz="4" w:space="0" w:color="auto"/>
+            </w:tcBorders>
+            <w:shd w:val="clear" w:color="auto" w:fill="auto"/>
+            <w:vAlign w:val="center"/>
+            <w:hideMark/>
+          </w:tcPr>
+          <w:p>
+            <w:pPr>
+              <w:spacing w:after="0"/>
+              <w:jc w:val="center"/>
+              <w:rPr>
+                <w:rFonts w:eastAsia="Times New Roman" w:cs="Times New Roman"/>
+                <w:color w:val="000000"/>
+                <w:szCs w:val="24"/>
+                <w:lang w:eastAsia="pl-PL"/>
+              </w:rPr>
+            </w:pPr>
+            <w:r>
+              <w:rPr>
+                <w:rFonts w:eastAsia="Times New Roman" w:cs="Times New Roman"/>
+                <w:color w:val="000000"/>
+                <w:szCs w:val="24"/>
+                <w:lang w:eastAsia="pl-PL"/>
+              </w:rPr>
+              <w:t>R S T</w:t>
+            </w:r>
+          </w:p>
+        </w:tc>
+        <w:tc>
+          <w:tcPr>
+            <w:tcW w:w="286" w:type="dxa"/>
+            <w:tcBorders>
+              <w:top w:val="nil"/>
+              <w:left w:val="nil"/>
+              <w:bottom w:val="single" w:sz="4" w:space="0" w:color="auto"/>
+              <w:right w:val="single" w:sz="4" w:space="0" w:color="auto"/>
+            </w:tcBorders>
+            <w:shd w:val="clear" w:color="auto" w:fill="auto"/>
+            <w:vAlign w:val="center"/>
+            <w:hideMark/>
+          </w:tcPr>
+          <w:p>
+            <w:pPr>
+              <w:spacing w:after="0"/>
+              <w:jc w:val="center"/>
+              <w:rPr>
+                <w:rFonts w:eastAsia="Times New Roman" w:cs="Times New Roman"/>
+                <w:color w:val="000000"/>
+                <w:szCs w:val="24"/>
+                <w:lang w:eastAsia="pl-PL"/>
+              </w:rPr>
+            </w:pPr>
+            <w:r>
+              <w:rPr>
+                <w:rFonts w:eastAsia="Times New Roman" w:cs="Times New Roman"/>
+                <w:color w:val="000000"/>
+                <w:szCs w:val="24"/>
+                <w:lang w:eastAsia="pl-PL"/>
+              </w:rPr>
+              <w:t>S Y N</w:t>
+            </w:r>
+          </w:p>
+        </w:tc>
+        <w:tc>
+          <w:tcPr>
+            <w:tcW w:w="286" w:type="dxa"/>
+            <w:tcBorders>
+              <w:top w:val="nil"/>
+              <w:left w:val="nil"/>
+              <w:bottom w:val="single" w:sz="4" w:space="0" w:color="auto"/>
+              <w:right w:val="single" w:sz="4" w:space="0" w:color="auto"/>
+            </w:tcBorders>
+            <w:shd w:val="clear" w:color="auto" w:fill="auto"/>
+            <w:vAlign w:val="center"/>
+            <w:hideMark/>
+          </w:tcPr>
+          <w:p>
+            <w:pPr>
+              <w:spacing w:after="0"/>
+              <w:jc w:val="center"/>
+              <w:rPr>
+                <w:rFonts w:eastAsia="Times New Roman" w:cs="Times New Roman"/>
+                <w:color w:val="000000"/>
+                <w:szCs w:val="24"/>
+                <w:lang w:eastAsia="pl-PL"/>
+              </w:rPr>
+            </w:pPr>
+            <w:r>
+              <w:rPr>
+                <w:rFonts w:eastAsia="Times New Roman" w:cs="Times New Roman"/>
+                <w:color w:val="000000"/>
+                <w:szCs w:val="24"/>
+                <w:lang w:eastAsia="pl-PL"/>
+              </w:rPr>
+              <w:t>F  I N</w:t>
+            </w:r>
+          </w:p>
+        </w:tc>
+        <w:tc>
+          <w:tcPr>
+            <w:tcW w:w="4586" w:type="dxa"/>
+            <w:gridSpan w:val="16"/>
+            <w:tcBorders>
+              <w:top w:val="single" w:sz="4" w:space="0" w:color="auto"/>
+              <w:left w:val="nil"/>
+              <w:bottom w:val="single" w:sz="4" w:space="0" w:color="auto"/>
+              <w:right w:val="single" w:sz="4" w:space="0" w:color="auto"/>
+            </w:tcBorders>
+            <w:shd w:val="clear" w:color="auto" w:fill="auto"/>
+            <w:noWrap/>
+            <w:vAlign w:val="center"/>
+            <w:hideMark/>
+          </w:tcPr>
+          <w:p>
+            <w:pPr>
+              <w:spacing w:after="0"/>
+              <w:jc w:val="center"/>
+              <w:rPr>
+                <w:rFonts w:eastAsia="Times New Roman" w:cs="Times New Roman"/>
+                <w:color w:val="000000"/>
+                <w:szCs w:val="24"/>
+                <w:lang w:eastAsia="pl-PL"/>
+              </w:rPr>
+            </w:pPr>
+            <w:r>
+              <w:rPr>
+                <w:rFonts w:eastAsia="Times New Roman" w:cs="Times New Roman"/>
+                <w:color w:val="000000"/>
+                <w:szCs w:val="24"/>
+                <w:lang w:eastAsia="pl-PL"/>
+              </w:rPr>
+              <w:t>Rozmiar okna</w:t>
+            </w:r>
+          </w:p>
+        </w:tc>
+      </w:tr>
+      <w:tr>
+        <w:trPr>
+          <w:trHeight w:val="415"/>
+          <w:jc w:val="center"/>
+        </w:trPr>
+        <w:tc>
+          <w:tcPr>
+            <w:tcW w:w="360" w:type="dxa"/>
+            <w:tcBorders>
+              <w:top w:val="nil"/>
+              <w:left w:val="single" w:sz="4" w:space="0" w:color="auto"/>
+              <w:bottom w:val="single" w:sz="4" w:space="0" w:color="auto"/>
+              <w:right w:val="single" w:sz="4" w:space="0" w:color="auto"/>
+            </w:tcBorders>
+            <w:shd w:val="clear" w:color="auto" w:fill="auto"/>
+            <w:noWrap/>
+            <w:vAlign w:val="center"/>
+            <w:hideMark/>
+          </w:tcPr>
+          <w:p>
+            <w:pPr>
+              <w:spacing w:after="0"/>
+              <w:jc w:val="center"/>
+              <w:rPr>
+                <w:rFonts w:eastAsia="Times New Roman" w:cs="Times New Roman"/>
+                <w:color w:val="000000"/>
+                <w:sz w:val="18"/>
+                <w:szCs w:val="18"/>
+                <w:lang w:eastAsia="pl-PL"/>
+              </w:rPr>
+            </w:pPr>
+            <w:r>
+              <w:rPr>
+                <w:rFonts w:eastAsia="Times New Roman" w:cs="Times New Roman"/>
+                <w:color w:val="000000"/>
+                <w:sz w:val="18"/>
+                <w:szCs w:val="18"/>
+                <w:lang w:eastAsia="pl-PL"/>
+              </w:rPr>
+              <w:t>128</w:t>
+            </w:r>
+          </w:p>
+        </w:tc>
+        <w:tc>
+          <w:tcPr>
+            <w:tcW w:w="4231" w:type="dxa"/>
+            <w:gridSpan w:val="16"/>
+            <w:tcBorders>
+              <w:top w:val="single" w:sz="4" w:space="0" w:color="auto"/>
+              <w:left w:val="nil"/>
+              <w:bottom w:val="single" w:sz="4" w:space="0" w:color="auto"/>
+              <w:right w:val="single" w:sz="4" w:space="0" w:color="auto"/>
+            </w:tcBorders>
+            <w:shd w:val="clear" w:color="auto" w:fill="auto"/>
+            <w:noWrap/>
+            <w:vAlign w:val="center"/>
+            <w:hideMark/>
+          </w:tcPr>
+          <w:p>
+            <w:pPr>
+              <w:spacing w:after="0"/>
+              <w:jc w:val="center"/>
+              <w:rPr>
+                <w:rFonts w:eastAsia="Times New Roman" w:cs="Times New Roman"/>
+                <w:color w:val="000000"/>
+                <w:szCs w:val="24"/>
+                <w:lang w:eastAsia="pl-PL"/>
+              </w:rPr>
+            </w:pPr>
+            <w:r>
+              <w:rPr>
+                <w:rFonts w:eastAsia="Times New Roman" w:cs="Times New Roman"/>
+                <w:color w:val="000000"/>
+                <w:szCs w:val="24"/>
+                <w:lang w:eastAsia="pl-PL"/>
+              </w:rPr>
+              <w:t>Suma kontrolna</w:t>
+            </w:r>
+          </w:p>
+        </w:tc>
+        <w:tc>
+          <w:tcPr>
+            <w:tcW w:w="4586" w:type="dxa"/>
+            <w:gridSpan w:val="16"/>
+            <w:tcBorders>
+              <w:top w:val="single" w:sz="4" w:space="0" w:color="auto"/>
+              <w:left w:val="nil"/>
+              <w:bottom w:val="single" w:sz="4" w:space="0" w:color="auto"/>
+              <w:right w:val="single" w:sz="4" w:space="0" w:color="auto"/>
+            </w:tcBorders>
+            <w:shd w:val="clear" w:color="auto" w:fill="auto"/>
+            <w:noWrap/>
+            <w:vAlign w:val="center"/>
+            <w:hideMark/>
+          </w:tcPr>
+          <w:p>
+            <w:pPr>
+              <w:spacing w:after="0"/>
+              <w:jc w:val="center"/>
+              <w:rPr>
+                <w:rFonts w:eastAsia="Times New Roman" w:cs="Times New Roman"/>
+                <w:color w:val="000000"/>
+                <w:szCs w:val="24"/>
+                <w:lang w:eastAsia="pl-PL"/>
+              </w:rPr>
+            </w:pPr>
+            <w:r>
+              <w:rPr>
+                <w:rFonts w:eastAsia="Times New Roman" w:cs="Times New Roman"/>
+                <w:color w:val="000000"/>
+                <w:szCs w:val="24"/>
+                <w:lang w:eastAsia="pl-PL"/>
+              </w:rPr>
+              <w:t>Wskaźnik pilności</w:t>
+            </w:r>
+          </w:p>
+        </w:tc>
+      </w:tr>
+      <w:tr>
+        <w:trPr>
+          <w:trHeight w:val="415"/>
+          <w:jc w:val="center"/>
+        </w:trPr>
+        <w:tc>
+          <w:tcPr>
+            <w:tcW w:w="360" w:type="dxa"/>
+            <w:tcBorders>
+              <w:top w:val="nil"/>
+              <w:left w:val="single" w:sz="4" w:space="0" w:color="auto"/>
+              <w:bottom w:val="single" w:sz="4" w:space="0" w:color="auto"/>
+              <w:right w:val="single" w:sz="4" w:space="0" w:color="auto"/>
+            </w:tcBorders>
+            <w:shd w:val="clear" w:color="auto" w:fill="auto"/>
+            <w:noWrap/>
+            <w:vAlign w:val="center"/>
+            <w:hideMark/>
+          </w:tcPr>
+          <w:p>
+            <w:pPr>
+              <w:spacing w:after="0"/>
+              <w:jc w:val="center"/>
+              <w:rPr>
+                <w:rFonts w:eastAsia="Times New Roman" w:cs="Times New Roman"/>
+                <w:color w:val="000000"/>
+                <w:sz w:val="18"/>
+                <w:szCs w:val="18"/>
+                <w:lang w:eastAsia="pl-PL"/>
+              </w:rPr>
+            </w:pPr>
+            <w:r>
+              <w:rPr>
+                <w:rFonts w:eastAsia="Times New Roman" w:cs="Times New Roman"/>
+                <w:color w:val="000000"/>
+                <w:sz w:val="18"/>
+                <w:szCs w:val="18"/>
+                <w:lang w:eastAsia="pl-PL"/>
+              </w:rPr>
+              <w:t>160</w:t>
+            </w:r>
+          </w:p>
+        </w:tc>
+        <w:tc>
+          <w:tcPr>
+            <w:tcW w:w="8818" w:type="dxa"/>
+            <w:gridSpan w:val="32"/>
+            <w:tcBorders>
+              <w:top w:val="single" w:sz="4" w:space="0" w:color="auto"/>
+              <w:left w:val="nil"/>
+              <w:bottom w:val="single" w:sz="4" w:space="0" w:color="auto"/>
+              <w:right w:val="single" w:sz="4" w:space="0" w:color="auto"/>
+            </w:tcBorders>
+            <w:shd w:val="clear" w:color="auto" w:fill="auto"/>
+            <w:noWrap/>
+            <w:vAlign w:val="center"/>
+            <w:hideMark/>
+          </w:tcPr>
+          <w:p>
+            <w:pPr>
+              <w:spacing w:after="0"/>
+              <w:jc w:val="center"/>
+              <w:rPr>
+                <w:rFonts w:eastAsia="Times New Roman" w:cs="Times New Roman"/>
+                <w:color w:val="000000"/>
+                <w:szCs w:val="24"/>
+                <w:lang w:eastAsia="pl-PL"/>
+              </w:rPr>
+            </w:pPr>
+            <w:r>
+              <w:rPr>
+                <w:rFonts w:eastAsia="Times New Roman" w:cs="Times New Roman"/>
+                <w:color w:val="000000"/>
+                <w:szCs w:val="24"/>
+                <w:lang w:eastAsia="pl-PL"/>
+              </w:rPr>
+              <w:t>Opcje</w:t>
+            </w:r>
+          </w:p>
+        </w:tc>
+      </w:tr>
+    </w:tbl>
+    <w:p>
+      <w:pPr>
+        <w:ind w:left="360"/>
+      </w:pPr>
     </w:p>
     <w:p>
       <w:pPr>
@@ -4976,11 +7432,11 @@
           <w:numId w:val="2"/>
         </w:numPr>
       </w:pPr>
-      <w:bookmarkStart w:id="22" w:name="_Toc448825343"/>
+      <w:bookmarkStart w:id="21" w:name="_Toc448825343"/>
       <w:r>
         <w:t>Oprogramowanie jednostki obliczeniowej</w:t>
       </w:r>
-      <w:bookmarkEnd w:id="22"/>
+      <w:bookmarkEnd w:id="21"/>
     </w:p>
     <w:p>
       <w:pPr>
@@ -4990,11 +7446,458 @@
           <w:numId w:val="2"/>
         </w:numPr>
       </w:pPr>
-      <w:bookmarkStart w:id="23" w:name="_Toc448825344"/>
+      <w:bookmarkStart w:id="22" w:name="_Toc448825344"/>
       <w:r>
         <w:t>Struktura</w:t>
       </w:r>
+      <w:bookmarkEnd w:id="22"/>
+    </w:p>
+    <w:p>
+      <w:pPr>
+        <w:ind w:firstLine="360"/>
+      </w:pPr>
+      <w:r>
+        <w:t>W jednostce obliczeniowej zaimplementowano dwa programy:</w:t>
+      </w:r>
+    </w:p>
+    <w:p>
+      <w:pPr>
+        <w:pStyle w:val="Akapitzlist"/>
+        <w:numPr>
+          <w:ilvl w:val="0"/>
+          <w:numId w:val="9"/>
+        </w:numPr>
+      </w:pPr>
+      <w:r>
+        <w:t>Kalibrujący - mający na calu wyznaczenie i zapisanie do zewnętrznego pliku współczynników i macierzy niezbędnych do przeprowadzenia poprawnej analizy obrazów.</w:t>
+      </w:r>
+    </w:p>
+    <w:p>
+      <w:pPr>
+        <w:pStyle w:val="Akapitzlist"/>
+        <w:numPr>
+          <w:ilvl w:val="0"/>
+          <w:numId w:val="9"/>
+        </w:numPr>
+      </w:pPr>
+      <w:r>
+        <w:t>Wykonawczy – główny program realizujący sekwencję: nawiązania połączenia, pobrania obrazów, analizy obrazów oraz przesłania informacji do robota</w:t>
+      </w:r>
+    </w:p>
+    <w:p>
+      <w:pPr>
+        <w:ind w:firstLine="360"/>
+      </w:pPr>
+      <w:r>
+        <w:t xml:space="preserve">Ogólna procedura kalibracji systemu przedstawiona została na rys. </w:t>
+      </w:r>
+      <w:r>
+        <w:rPr>
+          <w:color w:val="FF0000"/>
+        </w:rPr>
+        <w:t>NUMER</w:t>
+      </w:r>
+      <w:r>
+        <w:t>. Po uruchomieniu programu kalibrującego wykonywany jest krok inicjalizacji, w którym sprawdzane jest połączenie z kamerami oraz parsowane są ewentualne parametry doty</w:t>
+      </w:r>
+      <w:r>
+        <w:t>czące kalibracji. Kolejny</w:t>
+      </w:r>
+      <w:r>
+        <w:t xml:space="preserve"> etap to</w:t>
+      </w:r>
+      <w:r>
+        <w:t xml:space="preserve"> pętla porównująca</w:t>
+      </w:r>
+      <w:r>
+        <w:t xml:space="preserve"> aktualną ilość próbek</w:t>
+      </w:r>
+      <w:r>
+        <w:t xml:space="preserve"> do ich wymaganej liczby </w:t>
+      </w:r>
+      <w:r>
+        <w:rPr>
+          <w:color w:val="FF0000"/>
+        </w:rPr>
+        <w:t>(określanej przy inicjalizacji )</w:t>
+      </w:r>
+      <w:r>
+        <w:t>. W przypadku negatywnego wyniku porównania pobierana jest para obrazów, a następnie odnajduje się punktu charakterystycz</w:t>
+      </w:r>
+      <w:r>
+        <w:t>ne. Jeżeli istnieją takie punkty</w:t>
+      </w:r>
+      <w:r>
+        <w:t xml:space="preserve"> na obu obrazach, są one wprowadzane do bufora próbek. W prz</w:t>
+      </w:r>
+      <w:r>
+        <w:t>eciwnym wypadku ponownie</w:t>
+      </w:r>
+      <w:r>
+        <w:t xml:space="preserve"> pobiera się parę obrazów. Jeśli spełniony jest warunek pętli wymaganej ilości próbek, program przechodzi do kroku faktycznej kalibracji, a następn</w:t>
+      </w:r>
+      <w:r>
+        <w:t>ie zapisuje jej wyniki do pliku i kończy swoje działanie.</w:t>
+      </w:r>
+      <w:r>
+        <w:t xml:space="preserve"> Potrzebnymi argumentami przy uruchamianiu programu są:</w:t>
+      </w:r>
+    </w:p>
+    <w:p>
+      <w:pPr>
+        <w:pStyle w:val="Akapitzlist"/>
+        <w:numPr>
+          <w:ilvl w:val="0"/>
+          <w:numId w:val="10"/>
+        </w:numPr>
+      </w:pPr>
+      <w:r>
+        <w:t>Numery identyfikacyjne kamer</w:t>
+      </w:r>
+      <w:r>
+        <w:t xml:space="preserve"> – zazwyczaj są to liczby 0 i 1. </w:t>
+      </w:r>
+      <w:r>
+        <w:rPr>
+          <w:color w:val="FF0000"/>
+        </w:rPr>
+        <w:t>W przypadku występowania wbudowanej kamery lub wcześniej podłączonego urządzenia wizyjnego</w:t>
+      </w:r>
+      <w:r>
+        <w:rPr>
+          <w:color w:val="FF0000"/>
+        </w:rPr>
+        <w:t>,</w:t>
+      </w:r>
+      <w:r>
+        <w:rPr>
+          <w:color w:val="FF0000"/>
+        </w:rPr>
+        <w:t xml:space="preserve"> numery te są in</w:t>
+      </w:r>
+      <w:r>
+        <w:rPr>
+          <w:color w:val="FF0000"/>
+        </w:rPr>
+        <w:t>krementowane o liczbę aktualnie podłączonych</w:t>
+      </w:r>
+      <w:r>
+        <w:rPr>
+          <w:color w:val="FF0000"/>
+        </w:rPr>
+        <w:t xml:space="preserve"> urządzeń</w:t>
+      </w:r>
+      <w:r>
+        <w:t>.</w:t>
+      </w:r>
+    </w:p>
+    <w:p>
+      <w:pPr>
+        <w:pStyle w:val="Akapitzlist"/>
+        <w:numPr>
+          <w:ilvl w:val="0"/>
+          <w:numId w:val="10"/>
+        </w:numPr>
+      </w:pPr>
+      <w:r>
+        <w:t>Liczba wymaganych próbek –</w:t>
+      </w:r>
+      <w:r>
+        <w:t xml:space="preserve"> określa minimalną ilość próbek ( zbioru znalezionych punktów charakterystycznych na obrazach), która jest wymagana przy procedurze kalibracji. Większa liczba próbek </w:t>
+      </w:r>
+      <w:r>
+        <w:t xml:space="preserve">podwyższa dokładność kalibracji, jednak znacząco wydłuża czas jej wykonywania. </w:t>
+      </w:r>
+      <w:r>
+        <w:rPr>
+          <w:color w:val="FF0000"/>
+        </w:rPr>
+        <w:t>Domyślna wartość to 20.</w:t>
+      </w:r>
+    </w:p>
+    <w:p>
+      <w:pPr>
+        <w:pStyle w:val="Akapitzlist"/>
+        <w:numPr>
+          <w:ilvl w:val="0"/>
+          <w:numId w:val="10"/>
+        </w:numPr>
+      </w:pPr>
+      <w:r>
+        <w:t>Czas między pobraniem próbek – liczba ustalająca przerwę czasową w sekundach po zaakceptowaniu aktualnej pary obrazów. Zapobiega przed pobranej podobnej pary obrazów</w:t>
+      </w:r>
+      <w:r>
+        <w:t xml:space="preserve"> i uzyskaniem zbliżonych wartości próbek.</w:t>
+      </w:r>
+    </w:p>
+    <w:p>
+      <w:pPr>
+        <w:ind w:left="708"/>
+      </w:pPr>
+      <w:r>
+        <w:lastRenderedPageBreak/>
+        <w:t xml:space="preserve">Zasadę działania głównego programu analizującego położenie punktu wskaźnika opisuje schemat blokowy na rys. </w:t>
+      </w:r>
+      <w:r>
+        <w:rPr>
+          <w:color w:val="FF0000"/>
+        </w:rPr>
+        <w:t>NUMER</w:t>
+      </w:r>
+      <w:r>
+        <w:t>. Podobnie jak w przypadku kalibracji pierwszym krokiem jest inicjalizacja, podczas której sprawdzany jest dostęp do pliku wynikowego programu kalibrującego</w:t>
+      </w:r>
+      <w:r>
+        <w:t xml:space="preserve"> i odczytywane są dane oraz weryfikuje się połączenie z kamerami. </w:t>
+      </w:r>
+      <w:r>
+        <w:t>Następnie pobierana jest para obrazów, która pod</w:t>
+      </w:r>
+      <w:r>
+        <w:t>dawana jest szeregowi operacji:</w:t>
+      </w:r>
+    </w:p>
+    <w:p>
+      <w:pPr>
+        <w:pStyle w:val="Akapitzlist"/>
+        <w:numPr>
+          <w:ilvl w:val="0"/>
+          <w:numId w:val="11"/>
+        </w:numPr>
+      </w:pPr>
+      <w:r>
+        <w:t>Filtracja -  ma na celu wyodrębnienie punktu świetlnego wskaźnika od tła</w:t>
+      </w:r>
+    </w:p>
+    <w:p>
+      <w:pPr>
+        <w:pStyle w:val="Akapitzlist"/>
+        <w:numPr>
+          <w:ilvl w:val="0"/>
+          <w:numId w:val="11"/>
+        </w:numPr>
+      </w:pPr>
+      <w:r>
+        <w:t>Transformacja – kompensuje dystorsje obrazów</w:t>
+      </w:r>
+    </w:p>
+    <w:p>
+      <w:pPr>
+        <w:pStyle w:val="Akapitzlist"/>
+        <w:numPr>
+          <w:ilvl w:val="0"/>
+          <w:numId w:val="11"/>
+        </w:numPr>
+      </w:pPr>
+      <w:r>
+        <w:t>Wykrycie punktu – z przekształconych wcześniej obrazów uzyskuje</w:t>
+      </w:r>
+      <w:r>
+        <w:t xml:space="preserve"> </w:t>
+      </w:r>
+      <w:r>
+        <w:t>położenie punkt</w:t>
+      </w:r>
+      <w:r>
+        <w:t>u wskaźnika na obrazach</w:t>
+      </w:r>
+    </w:p>
+    <w:p>
+      <w:pPr>
+        <w:ind w:left="708"/>
+      </w:pPr>
+      <w:r>
+        <w:t>Jeśli wykryto punkt na obu obrazach to</w:t>
+      </w:r>
+      <w:r>
+        <w:t xml:space="preserve"> jego</w:t>
+      </w:r>
+      <w:r>
+        <w:t xml:space="preserve"> położe</w:t>
+      </w:r>
+      <w:r>
+        <w:t>nia na obu obrazach</w:t>
+      </w:r>
+      <w:r>
+        <w:t xml:space="preserve"> porównuje się na zasadzie triangulacji, czego wynikiem jest przestrzenne położenie punktu wskaźnika. </w:t>
+      </w:r>
+      <w:r>
+        <w:t>Uzyskana pozycja przesyłana jest do robota, który podejmuje odpowiednią akcję.</w:t>
+      </w:r>
+      <w:bookmarkStart w:id="23" w:name="_GoBack"/>
       <w:bookmarkEnd w:id="23"/>
+    </w:p>
+    <w:p>
+      <w:pPr>
+        <w:ind w:firstLine="360"/>
+      </w:pPr>
+    </w:p>
+    <w:p>
+      <w:pPr>
+        <w:ind w:left="360"/>
+        <w:rPr>
+          <w:noProof/>
+          <w:lang w:eastAsia="pl-PL"/>
+        </w:rPr>
+      </w:pPr>
+    </w:p>
+    <w:p>
+      <w:pPr>
+        <w:spacing w:before="0" w:after="160" w:line="259" w:lineRule="auto"/>
+        <w:jc w:val="left"/>
+      </w:pPr>
+      <w:r>
+        <w:br w:type="page"/>
+      </w:r>
+    </w:p>
+    <w:p>
+      <w:pPr>
+        <w:spacing w:before="0" w:after="160" w:line="259" w:lineRule="auto"/>
+        <w:jc w:val="left"/>
+      </w:pPr>
+      <w:r>
+        <w:rPr>
+          <w:noProof/>
+          <w:lang w:eastAsia="pl-PL"/>
+        </w:rPr>
+        <w:lastRenderedPageBreak/>
+        <w:drawing>
+          <wp:anchor distT="0" distB="0" distL="114300" distR="114300" simplePos="0" relativeHeight="251664384" behindDoc="0" locked="0" layoutInCell="1" allowOverlap="1" wp14:anchorId="2C1EED4A" wp14:editId="3982059A">
+            <wp:simplePos x="0" y="0"/>
+            <wp:positionH relativeFrom="column">
+              <wp:posOffset>2802255</wp:posOffset>
+            </wp:positionH>
+            <wp:positionV relativeFrom="paragraph">
+              <wp:posOffset>0</wp:posOffset>
+            </wp:positionV>
+            <wp:extent cx="3204000" cy="5797712"/>
+            <wp:effectExtent l="0" t="0" r="0" b="0"/>
+            <wp:wrapSquare wrapText="bothSides"/>
+            <wp:docPr id="6" name="Obraz 6"/>
+            <wp:cNvGraphicFramePr>
+              <a:graphicFrameLocks xmlns:a="http://schemas.openxmlformats.org/drawingml/2006/main" noChangeAspect="1"/>
+            </wp:cNvGraphicFramePr>
+            <a:graphic xmlns:a="http://schemas.openxmlformats.org/drawingml/2006/main">
+              <a:graphicData uri="http://schemas.openxmlformats.org/drawingml/2006/picture">
+                <pic:pic xmlns:pic="http://schemas.openxmlformats.org/drawingml/2006/picture">
+                  <pic:nvPicPr>
+                    <pic:cNvPr id="6" name="GLOWNY_PROGRAM.png"/>
+                    <pic:cNvPicPr/>
+                  </pic:nvPicPr>
+                  <pic:blipFill>
+                    <a:blip r:embed="rId9">
+                      <a:extLst>
+                        <a:ext uri="{28A0092B-C50C-407E-A947-70E740481C1C}">
+                          <a14:useLocalDpi xmlns:a14="http://schemas.microsoft.com/office/drawing/2010/main" val="0"/>
+                        </a:ext>
+                      </a:extLst>
+                    </a:blip>
+                    <a:stretch>
+                      <a:fillRect/>
+                    </a:stretch>
+                  </pic:blipFill>
+                  <pic:spPr>
+                    <a:xfrm>
+                      <a:off x="0" y="0"/>
+                      <a:ext cx="3204000" cy="5797712"/>
+                    </a:xfrm>
+                    <a:prstGeom prst="rect">
+                      <a:avLst/>
+                    </a:prstGeom>
+                  </pic:spPr>
+                </pic:pic>
+              </a:graphicData>
+            </a:graphic>
+            <wp14:sizeRelH relativeFrom="page">
+              <wp14:pctWidth>0</wp14:pctWidth>
+            </wp14:sizeRelH>
+            <wp14:sizeRelV relativeFrom="page">
+              <wp14:pctHeight>0</wp14:pctHeight>
+            </wp14:sizeRelV>
+          </wp:anchor>
+        </w:drawing>
+      </w:r>
+      <w:r>
+        <w:rPr>
+          <w:noProof/>
+          <w:lang w:eastAsia="pl-PL"/>
+        </w:rPr>
+        <w:drawing>
+          <wp:anchor distT="0" distB="0" distL="114300" distR="114300" simplePos="0" relativeHeight="251663360" behindDoc="0" locked="0" layoutInCell="1" allowOverlap="1" wp14:anchorId="6E52491C" wp14:editId="65CBB9FF">
+            <wp:simplePos x="0" y="0"/>
+            <wp:positionH relativeFrom="column">
+              <wp:posOffset>-185420</wp:posOffset>
+            </wp:positionH>
+            <wp:positionV relativeFrom="paragraph">
+              <wp:posOffset>0</wp:posOffset>
+            </wp:positionV>
+            <wp:extent cx="2988000" cy="4148910"/>
+            <wp:effectExtent l="0" t="0" r="3175" b="4445"/>
+            <wp:wrapSquare wrapText="bothSides"/>
+            <wp:docPr id="5" name="Obraz 5"/>
+            <wp:cNvGraphicFramePr>
+              <a:graphicFrameLocks xmlns:a="http://schemas.openxmlformats.org/drawingml/2006/main" noChangeAspect="1"/>
+            </wp:cNvGraphicFramePr>
+            <a:graphic xmlns:a="http://schemas.openxmlformats.org/drawingml/2006/main">
+              <a:graphicData uri="http://schemas.openxmlformats.org/drawingml/2006/picture">
+                <pic:pic xmlns:pic="http://schemas.openxmlformats.org/drawingml/2006/picture">
+                  <pic:nvPicPr>
+                    <pic:cNvPr id="5" name="KALIBRACJA.png"/>
+                    <pic:cNvPicPr/>
+                  </pic:nvPicPr>
+                  <pic:blipFill>
+                    <a:blip r:embed="rId10">
+                      <a:extLst>
+                        <a:ext uri="{28A0092B-C50C-407E-A947-70E740481C1C}">
+                          <a14:useLocalDpi xmlns:a14="http://schemas.microsoft.com/office/drawing/2010/main" val="0"/>
+                        </a:ext>
+                      </a:extLst>
+                    </a:blip>
+                    <a:stretch>
+                      <a:fillRect/>
+                    </a:stretch>
+                  </pic:blipFill>
+                  <pic:spPr>
+                    <a:xfrm>
+                      <a:off x="0" y="0"/>
+                      <a:ext cx="2988000" cy="4148910"/>
+                    </a:xfrm>
+                    <a:prstGeom prst="rect">
+                      <a:avLst/>
+                    </a:prstGeom>
+                  </pic:spPr>
+                </pic:pic>
+              </a:graphicData>
+            </a:graphic>
+            <wp14:sizeRelH relativeFrom="margin">
+              <wp14:pctWidth>0</wp14:pctWidth>
+            </wp14:sizeRelH>
+            <wp14:sizeRelV relativeFrom="margin">
+              <wp14:pctHeight>0</wp14:pctHeight>
+            </wp14:sizeRelV>
+          </wp:anchor>
+        </w:drawing>
+      </w:r>
+    </w:p>
+    <w:p>
+      <w:pPr>
+        <w:spacing w:before="0" w:after="160" w:line="259" w:lineRule="auto"/>
+        <w:jc w:val="left"/>
+        <w:rPr>
+          <w:rFonts w:eastAsiaTheme="majorEastAsia" w:cstheme="majorBidi"/>
+          <w:b/>
+          <w:szCs w:val="26"/>
+        </w:rPr>
+      </w:pPr>
+      <w:bookmarkStart w:id="24" w:name="_Toc448825345"/>
+      <w:r>
+        <w:br w:type="page"/>
+      </w:r>
+    </w:p>
+    <w:p>
+      <w:pPr>
+        <w:pStyle w:val="Nagwek2"/>
+      </w:pPr>
     </w:p>
     <w:p>
       <w:pPr>
@@ -5004,7 +7907,6 @@
           <w:numId w:val="2"/>
         </w:numPr>
       </w:pPr>
-      <w:bookmarkStart w:id="24" w:name="_Toc448825345"/>
       <w:r>
         <w:t>Klasa CStereoCalib</w:t>
       </w:r>
@@ -5572,95 +8474,9 @@
     </w:lvl>
   </w:abstractNum>
   <w:abstractNum w:abstractNumId="3" w15:restartNumberingAfterBreak="0">
-    <w:nsid w:val="42F85B6C"/>
-    <w:multiLevelType w:val="multilevel"/>
-    <w:tmpl w:val="0415001F"/>
-    <w:lvl w:ilvl="0">
-      <w:start w:val="1"/>
-      <w:numFmt w:val="decimal"/>
-      <w:lvlText w:val="%1."/>
-      <w:lvlJc w:val="left"/>
-      <w:pPr>
-        <w:ind w:left="360" w:hanging="360"/>
-      </w:pPr>
-    </w:lvl>
-    <w:lvl w:ilvl="1">
-      <w:start w:val="1"/>
-      <w:numFmt w:val="decimal"/>
-      <w:lvlText w:val="%1.%2."/>
-      <w:lvlJc w:val="left"/>
-      <w:pPr>
-        <w:ind w:left="792" w:hanging="432"/>
-      </w:pPr>
-    </w:lvl>
-    <w:lvl w:ilvl="2">
-      <w:start w:val="1"/>
-      <w:numFmt w:val="decimal"/>
-      <w:lvlText w:val="%1.%2.%3."/>
-      <w:lvlJc w:val="left"/>
-      <w:pPr>
-        <w:ind w:left="1224" w:hanging="504"/>
-      </w:pPr>
-    </w:lvl>
-    <w:lvl w:ilvl="3">
-      <w:start w:val="1"/>
-      <w:numFmt w:val="decimal"/>
-      <w:lvlText w:val="%1.%2.%3.%4."/>
-      <w:lvlJc w:val="left"/>
-      <w:pPr>
-        <w:ind w:left="1728" w:hanging="648"/>
-      </w:pPr>
-    </w:lvl>
-    <w:lvl w:ilvl="4">
-      <w:start w:val="1"/>
-      <w:numFmt w:val="decimal"/>
-      <w:lvlText w:val="%1.%2.%3.%4.%5."/>
-      <w:lvlJc w:val="left"/>
-      <w:pPr>
-        <w:ind w:left="2232" w:hanging="792"/>
-      </w:pPr>
-    </w:lvl>
-    <w:lvl w:ilvl="5">
-      <w:start w:val="1"/>
-      <w:numFmt w:val="decimal"/>
-      <w:lvlText w:val="%1.%2.%3.%4.%5.%6."/>
-      <w:lvlJc w:val="left"/>
-      <w:pPr>
-        <w:ind w:left="2736" w:hanging="936"/>
-      </w:pPr>
-    </w:lvl>
-    <w:lvl w:ilvl="6">
-      <w:start w:val="1"/>
-      <w:numFmt w:val="decimal"/>
-      <w:lvlText w:val="%1.%2.%3.%4.%5.%6.%7."/>
-      <w:lvlJc w:val="left"/>
-      <w:pPr>
-        <w:ind w:left="3240" w:hanging="1080"/>
-      </w:pPr>
-    </w:lvl>
-    <w:lvl w:ilvl="7">
-      <w:start w:val="1"/>
-      <w:numFmt w:val="decimal"/>
-      <w:lvlText w:val="%1.%2.%3.%4.%5.%6.%7.%8."/>
-      <w:lvlJc w:val="left"/>
-      <w:pPr>
-        <w:ind w:left="3744" w:hanging="1224"/>
-      </w:pPr>
-    </w:lvl>
-    <w:lvl w:ilvl="8">
-      <w:start w:val="1"/>
-      <w:numFmt w:val="decimal"/>
-      <w:lvlText w:val="%1.%2.%3.%4.%5.%6.%7.%8.%9."/>
-      <w:lvlJc w:val="left"/>
-      <w:pPr>
-        <w:ind w:left="4320" w:hanging="1440"/>
-      </w:pPr>
-    </w:lvl>
-  </w:abstractNum>
-  <w:abstractNum w:abstractNumId="4" w15:restartNumberingAfterBreak="0">
-    <w:nsid w:val="48647AD6"/>
+    <w:nsid w:val="3BBB22B0"/>
     <w:multiLevelType w:val="hybridMultilevel"/>
-    <w:tmpl w:val="86F259BC"/>
+    <w:tmpl w:val="EC38BAB6"/>
     <w:lvl w:ilvl="0" w:tplc="04150001">
       <w:start w:val="1"/>
       <w:numFmt w:val="bullet"/>
@@ -5770,10 +8586,96 @@
       </w:rPr>
     </w:lvl>
   </w:abstractNum>
+  <w:abstractNum w:abstractNumId="4" w15:restartNumberingAfterBreak="0">
+    <w:nsid w:val="42F85B6C"/>
+    <w:multiLevelType w:val="multilevel"/>
+    <w:tmpl w:val="0415001F"/>
+    <w:lvl w:ilvl="0">
+      <w:start w:val="1"/>
+      <w:numFmt w:val="decimal"/>
+      <w:lvlText w:val="%1."/>
+      <w:lvlJc w:val="left"/>
+      <w:pPr>
+        <w:ind w:left="360" w:hanging="360"/>
+      </w:pPr>
+    </w:lvl>
+    <w:lvl w:ilvl="1">
+      <w:start w:val="1"/>
+      <w:numFmt w:val="decimal"/>
+      <w:lvlText w:val="%1.%2."/>
+      <w:lvlJc w:val="left"/>
+      <w:pPr>
+        <w:ind w:left="792" w:hanging="432"/>
+      </w:pPr>
+    </w:lvl>
+    <w:lvl w:ilvl="2">
+      <w:start w:val="1"/>
+      <w:numFmt w:val="decimal"/>
+      <w:lvlText w:val="%1.%2.%3."/>
+      <w:lvlJc w:val="left"/>
+      <w:pPr>
+        <w:ind w:left="1224" w:hanging="504"/>
+      </w:pPr>
+    </w:lvl>
+    <w:lvl w:ilvl="3">
+      <w:start w:val="1"/>
+      <w:numFmt w:val="decimal"/>
+      <w:lvlText w:val="%1.%2.%3.%4."/>
+      <w:lvlJc w:val="left"/>
+      <w:pPr>
+        <w:ind w:left="1728" w:hanging="648"/>
+      </w:pPr>
+    </w:lvl>
+    <w:lvl w:ilvl="4">
+      <w:start w:val="1"/>
+      <w:numFmt w:val="decimal"/>
+      <w:lvlText w:val="%1.%2.%3.%4.%5."/>
+      <w:lvlJc w:val="left"/>
+      <w:pPr>
+        <w:ind w:left="2232" w:hanging="792"/>
+      </w:pPr>
+    </w:lvl>
+    <w:lvl w:ilvl="5">
+      <w:start w:val="1"/>
+      <w:numFmt w:val="decimal"/>
+      <w:lvlText w:val="%1.%2.%3.%4.%5.%6."/>
+      <w:lvlJc w:val="left"/>
+      <w:pPr>
+        <w:ind w:left="2736" w:hanging="936"/>
+      </w:pPr>
+    </w:lvl>
+    <w:lvl w:ilvl="6">
+      <w:start w:val="1"/>
+      <w:numFmt w:val="decimal"/>
+      <w:lvlText w:val="%1.%2.%3.%4.%5.%6.%7."/>
+      <w:lvlJc w:val="left"/>
+      <w:pPr>
+        <w:ind w:left="3240" w:hanging="1080"/>
+      </w:pPr>
+    </w:lvl>
+    <w:lvl w:ilvl="7">
+      <w:start w:val="1"/>
+      <w:numFmt w:val="decimal"/>
+      <w:lvlText w:val="%1.%2.%3.%4.%5.%6.%7.%8."/>
+      <w:lvlJc w:val="left"/>
+      <w:pPr>
+        <w:ind w:left="3744" w:hanging="1224"/>
+      </w:pPr>
+    </w:lvl>
+    <w:lvl w:ilvl="8">
+      <w:start w:val="1"/>
+      <w:numFmt w:val="decimal"/>
+      <w:lvlText w:val="%1.%2.%3.%4.%5.%6.%7.%8.%9."/>
+      <w:lvlJc w:val="left"/>
+      <w:pPr>
+        <w:ind w:left="4320" w:hanging="1440"/>
+      </w:pPr>
+    </w:lvl>
+  </w:abstractNum>
   <w:abstractNum w:abstractNumId="5" w15:restartNumberingAfterBreak="0">
-    <w:nsid w:val="66CC76C6"/>
+    <w:nsid w:val="48647AD6"/>
     <w:multiLevelType w:val="hybridMultilevel"/>
-    <w:tmpl w:val="A240E792"/>
+    <w:tmpl w:val="86F259BC"/>
     <w:lvl w:ilvl="0" w:tplc="04150001">
       <w:start w:val="1"/>
       <w:numFmt w:val="bullet"/>
@@ -5884,6 +8786,458 @@
     </w:lvl>
   </w:abstractNum>
   <w:abstractNum w:abstractNumId="6" w15:restartNumberingAfterBreak="0">
+    <w:nsid w:val="4A4B519A"/>
+    <w:multiLevelType w:val="hybridMultilevel"/>
+    <w:tmpl w:val="92EA8CE6"/>
+    <w:lvl w:ilvl="0" w:tplc="04150001">
+      <w:start w:val="1"/>
+      <w:numFmt w:val="bullet"/>
+      <w:lvlText w:val=""/>
+      <w:lvlJc w:val="left"/>
+      <w:pPr>
+        <w:ind w:left="1140" w:hanging="360"/>
+      </w:pPr>
+      <w:rPr>
+        <w:rFonts w:ascii="Symbol" w:hAnsi="Symbol" w:hint="default"/>
+      </w:rPr>
+    </w:lvl>
+    <w:lvl w:ilvl="1" w:tplc="04150003" w:tentative="1">
+      <w:start w:val="1"/>
+      <w:numFmt w:val="bullet"/>
+      <w:lvlText w:val="o"/>
+      <w:lvlJc w:val="left"/>
+      <w:pPr>
+        <w:ind w:left="1860" w:hanging="360"/>
+      </w:pPr>
+      <w:rPr>
+        <w:rFonts w:ascii="Courier New" w:hAnsi="Courier New" w:cs="Courier New" w:hint="default"/>
+      </w:rPr>
+    </w:lvl>
+    <w:lvl w:ilvl="2" w:tplc="04150005" w:tentative="1">
+      <w:start w:val="1"/>
+      <w:numFmt w:val="bullet"/>
+      <w:lvlText w:val=""/>
+      <w:lvlJc w:val="left"/>
+      <w:pPr>
+        <w:ind w:left="2580" w:hanging="360"/>
+      </w:pPr>
+      <w:rPr>
+        <w:rFonts w:ascii="Wingdings" w:hAnsi="Wingdings" w:hint="default"/>
+      </w:rPr>
+    </w:lvl>
+    <w:lvl w:ilvl="3" w:tplc="04150001" w:tentative="1">
+      <w:start w:val="1"/>
+      <w:numFmt w:val="bullet"/>
+      <w:lvlText w:val=""/>
+      <w:lvlJc w:val="left"/>
+      <w:pPr>
+        <w:ind w:left="3300" w:hanging="360"/>
+      </w:pPr>
+      <w:rPr>
+        <w:rFonts w:ascii="Symbol" w:hAnsi="Symbol" w:hint="default"/>
+      </w:rPr>
+    </w:lvl>
+    <w:lvl w:ilvl="4" w:tplc="04150003" w:tentative="1">
+      <w:start w:val="1"/>
+      <w:numFmt w:val="bullet"/>
+      <w:lvlText w:val="o"/>
+      <w:lvlJc w:val="left"/>
+      <w:pPr>
+        <w:ind w:left="4020" w:hanging="360"/>
+      </w:pPr>
+      <w:rPr>
+        <w:rFonts w:ascii="Courier New" w:hAnsi="Courier New" w:cs="Courier New" w:hint="default"/>
+      </w:rPr>
+    </w:lvl>
+    <w:lvl w:ilvl="5" w:tplc="04150005" w:tentative="1">
+      <w:start w:val="1"/>
+      <w:numFmt w:val="bullet"/>
+      <w:lvlText w:val=""/>
+      <w:lvlJc w:val="left"/>
+      <w:pPr>
+        <w:ind w:left="4740" w:hanging="360"/>
+      </w:pPr>
+      <w:rPr>
+        <w:rFonts w:ascii="Wingdings" w:hAnsi="Wingdings" w:hint="default"/>
+      </w:rPr>
+    </w:lvl>
+    <w:lvl w:ilvl="6" w:tplc="04150001" w:tentative="1">
+      <w:start w:val="1"/>
+      <w:numFmt w:val="bullet"/>
+      <w:lvlText w:val=""/>
+      <w:lvlJc w:val="left"/>
+      <w:pPr>
+        <w:ind w:left="5460" w:hanging="360"/>
+      </w:pPr>
+      <w:rPr>
+        <w:rFonts w:ascii="Symbol" w:hAnsi="Symbol" w:hint="default"/>
+      </w:rPr>
+    </w:lvl>
+    <w:lvl w:ilvl="7" w:tplc="04150003" w:tentative="1">
+      <w:start w:val="1"/>
+      <w:numFmt w:val="bullet"/>
+      <w:lvlText w:val="o"/>
+      <w:lvlJc w:val="left"/>
+      <w:pPr>
+        <w:ind w:left="6180" w:hanging="360"/>
+      </w:pPr>
+      <w:rPr>
+        <w:rFonts w:ascii="Courier New" w:hAnsi="Courier New" w:cs="Courier New" w:hint="default"/>
+      </w:rPr>
+    </w:lvl>
+    <w:lvl w:ilvl="8" w:tplc="04150005" w:tentative="1">
+      <w:start w:val="1"/>
+      <w:numFmt w:val="bullet"/>
+      <w:lvlText w:val=""/>
+      <w:lvlJc w:val="left"/>
+      <w:pPr>
+        <w:ind w:left="6900" w:hanging="360"/>
+      </w:pPr>
+      <w:rPr>
+        <w:rFonts w:ascii="Wingdings" w:hAnsi="Wingdings" w:hint="default"/>
+      </w:rPr>
+    </w:lvl>
+  </w:abstractNum>
+  <w:abstractNum w:abstractNumId="7" w15:restartNumberingAfterBreak="0">
+    <w:nsid w:val="5D612ADF"/>
+    <w:multiLevelType w:val="hybridMultilevel"/>
+    <w:tmpl w:val="D292BB6C"/>
+    <w:lvl w:ilvl="0" w:tplc="04150001">
+      <w:start w:val="1"/>
+      <w:numFmt w:val="bullet"/>
+      <w:lvlText w:val=""/>
+      <w:lvlJc w:val="left"/>
+      <w:pPr>
+        <w:ind w:left="1428" w:hanging="360"/>
+      </w:pPr>
+      <w:rPr>
+        <w:rFonts w:ascii="Symbol" w:hAnsi="Symbol" w:hint="default"/>
+      </w:rPr>
+    </w:lvl>
+    <w:lvl w:ilvl="1" w:tplc="04150003" w:tentative="1">
+      <w:start w:val="1"/>
+      <w:numFmt w:val="bullet"/>
+      <w:lvlText w:val="o"/>
+      <w:lvlJc w:val="left"/>
+      <w:pPr>
+        <w:ind w:left="2148" w:hanging="360"/>
+      </w:pPr>
+      <w:rPr>
+        <w:rFonts w:ascii="Courier New" w:hAnsi="Courier New" w:cs="Courier New" w:hint="default"/>
+      </w:rPr>
+    </w:lvl>
+    <w:lvl w:ilvl="2" w:tplc="04150005" w:tentative="1">
+      <w:start w:val="1"/>
+      <w:numFmt w:val="bullet"/>
+      <w:lvlText w:val=""/>
+      <w:lvlJc w:val="left"/>
+      <w:pPr>
+        <w:ind w:left="2868" w:hanging="360"/>
+      </w:pPr>
+      <w:rPr>
+        <w:rFonts w:ascii="Wingdings" w:hAnsi="Wingdings" w:hint="default"/>
+      </w:rPr>
+    </w:lvl>
+    <w:lvl w:ilvl="3" w:tplc="04150001" w:tentative="1">
+      <w:start w:val="1"/>
+      <w:numFmt w:val="bullet"/>
+      <w:lvlText w:val=""/>
+      <w:lvlJc w:val="left"/>
+      <w:pPr>
+        <w:ind w:left="3588" w:hanging="360"/>
+      </w:pPr>
+      <w:rPr>
+        <w:rFonts w:ascii="Symbol" w:hAnsi="Symbol" w:hint="default"/>
+      </w:rPr>
+    </w:lvl>
+    <w:lvl w:ilvl="4" w:tplc="04150003" w:tentative="1">
+      <w:start w:val="1"/>
+      <w:numFmt w:val="bullet"/>
+      <w:lvlText w:val="o"/>
+      <w:lvlJc w:val="left"/>
+      <w:pPr>
+        <w:ind w:left="4308" w:hanging="360"/>
+      </w:pPr>
+      <w:rPr>
+        <w:rFonts w:ascii="Courier New" w:hAnsi="Courier New" w:cs="Courier New" w:hint="default"/>
+      </w:rPr>
+    </w:lvl>
+    <w:lvl w:ilvl="5" w:tplc="04150005" w:tentative="1">
+      <w:start w:val="1"/>
+      <w:numFmt w:val="bullet"/>
+      <w:lvlText w:val=""/>
+      <w:lvlJc w:val="left"/>
+      <w:pPr>
+        <w:ind w:left="5028" w:hanging="360"/>
+      </w:pPr>
+      <w:rPr>
+        <w:rFonts w:ascii="Wingdings" w:hAnsi="Wingdings" w:hint="default"/>
+      </w:rPr>
+    </w:lvl>
+    <w:lvl w:ilvl="6" w:tplc="04150001" w:tentative="1">
+      <w:start w:val="1"/>
+      <w:numFmt w:val="bullet"/>
+      <w:lvlText w:val=""/>
+      <w:lvlJc w:val="left"/>
+      <w:pPr>
+        <w:ind w:left="5748" w:hanging="360"/>
+      </w:pPr>
+      <w:rPr>
+        <w:rFonts w:ascii="Symbol" w:hAnsi="Symbol" w:hint="default"/>
+      </w:rPr>
+    </w:lvl>
+    <w:lvl w:ilvl="7" w:tplc="04150003" w:tentative="1">
+      <w:start w:val="1"/>
+      <w:numFmt w:val="bullet"/>
+      <w:lvlText w:val="o"/>
+      <w:lvlJc w:val="left"/>
+      <w:pPr>
+        <w:ind w:left="6468" w:hanging="360"/>
+      </w:pPr>
+      <w:rPr>
+        <w:rFonts w:ascii="Courier New" w:hAnsi="Courier New" w:cs="Courier New" w:hint="default"/>
+      </w:rPr>
+    </w:lvl>
+    <w:lvl w:ilvl="8" w:tplc="04150005" w:tentative="1">
+      <w:start w:val="1"/>
+      <w:numFmt w:val="bullet"/>
+      <w:lvlText w:val=""/>
+      <w:lvlJc w:val="left"/>
+      <w:pPr>
+        <w:ind w:left="7188" w:hanging="360"/>
+      </w:pPr>
+      <w:rPr>
+        <w:rFonts w:ascii="Wingdings" w:hAnsi="Wingdings" w:hint="default"/>
+      </w:rPr>
+    </w:lvl>
+  </w:abstractNum>
+  <w:abstractNum w:abstractNumId="8" w15:restartNumberingAfterBreak="0">
+    <w:nsid w:val="66CC76C6"/>
+    <w:multiLevelType w:val="hybridMultilevel"/>
+    <w:tmpl w:val="A240E792"/>
+    <w:lvl w:ilvl="0" w:tplc="04150001">
+      <w:start w:val="1"/>
+      <w:numFmt w:val="bullet"/>
+      <w:lvlText w:val=""/>
+      <w:lvlJc w:val="left"/>
+      <w:pPr>
+        <w:ind w:left="1080" w:hanging="360"/>
+      </w:pPr>
+      <w:rPr>
+        <w:rFonts w:ascii="Symbol" w:hAnsi="Symbol" w:hint="default"/>
+      </w:rPr>
+    </w:lvl>
+    <w:lvl w:ilvl="1" w:tplc="04150003" w:tentative="1">
+      <w:start w:val="1"/>
+      <w:numFmt w:val="bullet"/>
+      <w:lvlText w:val="o"/>
+      <w:lvlJc w:val="left"/>
+      <w:pPr>
+        <w:ind w:left="1800" w:hanging="360"/>
+      </w:pPr>
+      <w:rPr>
+        <w:rFonts w:ascii="Courier New" w:hAnsi="Courier New" w:cs="Courier New" w:hint="default"/>
+      </w:rPr>
+    </w:lvl>
+    <w:lvl w:ilvl="2" w:tplc="04150005" w:tentative="1">
+      <w:start w:val="1"/>
+      <w:numFmt w:val="bullet"/>
+      <w:lvlText w:val=""/>
+      <w:lvlJc w:val="left"/>
+      <w:pPr>
+        <w:ind w:left="2520" w:hanging="360"/>
+      </w:pPr>
+      <w:rPr>
+        <w:rFonts w:ascii="Wingdings" w:hAnsi="Wingdings" w:hint="default"/>
+      </w:rPr>
+    </w:lvl>
+    <w:lvl w:ilvl="3" w:tplc="04150001" w:tentative="1">
+      <w:start w:val="1"/>
+      <w:numFmt w:val="bullet"/>
+      <w:lvlText w:val=""/>
+      <w:lvlJc w:val="left"/>
+      <w:pPr>
+        <w:ind w:left="3240" w:hanging="360"/>
+      </w:pPr>
+      <w:rPr>
+        <w:rFonts w:ascii="Symbol" w:hAnsi="Symbol" w:hint="default"/>
+      </w:rPr>
+    </w:lvl>
+    <w:lvl w:ilvl="4" w:tplc="04150003" w:tentative="1">
+      <w:start w:val="1"/>
+      <w:numFmt w:val="bullet"/>
+      <w:lvlText w:val="o"/>
+      <w:lvlJc w:val="left"/>
+      <w:pPr>
+        <w:ind w:left="3960" w:hanging="360"/>
+      </w:pPr>
+      <w:rPr>
+        <w:rFonts w:ascii="Courier New" w:hAnsi="Courier New" w:cs="Courier New" w:hint="default"/>
+      </w:rPr>
+    </w:lvl>
+    <w:lvl w:ilvl="5" w:tplc="04150005" w:tentative="1">
+      <w:start w:val="1"/>
+      <w:numFmt w:val="bullet"/>
+      <w:lvlText w:val=""/>
+      <w:lvlJc w:val="left"/>
+      <w:pPr>
+        <w:ind w:left="4680" w:hanging="360"/>
+      </w:pPr>
+      <w:rPr>
+        <w:rFonts w:ascii="Wingdings" w:hAnsi="Wingdings" w:hint="default"/>
+      </w:rPr>
+    </w:lvl>
+    <w:lvl w:ilvl="6" w:tplc="04150001" w:tentative="1">
+      <w:start w:val="1"/>
+      <w:numFmt w:val="bullet"/>
+      <w:lvlText w:val=""/>
+      <w:lvlJc w:val="left"/>
+      <w:pPr>
+        <w:ind w:left="5400" w:hanging="360"/>
+      </w:pPr>
+      <w:rPr>
+        <w:rFonts w:ascii="Symbol" w:hAnsi="Symbol" w:hint="default"/>
+      </w:rPr>
+    </w:lvl>
+    <w:lvl w:ilvl="7" w:tplc="04150003" w:tentative="1">
+      <w:start w:val="1"/>
+      <w:numFmt w:val="bullet"/>
+      <w:lvlText w:val="o"/>
+      <w:lvlJc w:val="left"/>
+      <w:pPr>
+        <w:ind w:left="6120" w:hanging="360"/>
+      </w:pPr>
+      <w:rPr>
+        <w:rFonts w:ascii="Courier New" w:hAnsi="Courier New" w:cs="Courier New" w:hint="default"/>
+      </w:rPr>
+    </w:lvl>
+    <w:lvl w:ilvl="8" w:tplc="04150005" w:tentative="1">
+      <w:start w:val="1"/>
+      <w:numFmt w:val="bullet"/>
+      <w:lvlText w:val=""/>
+      <w:lvlJc w:val="left"/>
+      <w:pPr>
+        <w:ind w:left="6840" w:hanging="360"/>
+      </w:pPr>
+      <w:rPr>
+        <w:rFonts w:ascii="Wingdings" w:hAnsi="Wingdings" w:hint="default"/>
+      </w:rPr>
+    </w:lvl>
+  </w:abstractNum>
+  <w:abstractNum w:abstractNumId="9" w15:restartNumberingAfterBreak="0">
+    <w:nsid w:val="6BD402B2"/>
+    <w:multiLevelType w:val="hybridMultilevel"/>
+    <w:tmpl w:val="1B1E914C"/>
+    <w:lvl w:ilvl="0" w:tplc="04150001">
+      <w:start w:val="1"/>
+      <w:numFmt w:val="bullet"/>
+      <w:lvlText w:val=""/>
+      <w:lvlJc w:val="left"/>
+      <w:pPr>
+        <w:ind w:left="1080" w:hanging="360"/>
+      </w:pPr>
+      <w:rPr>
+        <w:rFonts w:ascii="Symbol" w:hAnsi="Symbol" w:hint="default"/>
+      </w:rPr>
+    </w:lvl>
+    <w:lvl w:ilvl="1" w:tplc="04150003" w:tentative="1">
+      <w:start w:val="1"/>
+      <w:numFmt w:val="bullet"/>
+      <w:lvlText w:val="o"/>
+      <w:lvlJc w:val="left"/>
+      <w:pPr>
+        <w:ind w:left="1800" w:hanging="360"/>
+      </w:pPr>
+      <w:rPr>
+        <w:rFonts w:ascii="Courier New" w:hAnsi="Courier New" w:cs="Courier New" w:hint="default"/>
+      </w:rPr>
+    </w:lvl>
+    <w:lvl w:ilvl="2" w:tplc="04150005" w:tentative="1">
+      <w:start w:val="1"/>
+      <w:numFmt w:val="bullet"/>
+      <w:lvlText w:val=""/>
+      <w:lvlJc w:val="left"/>
+      <w:pPr>
+        <w:ind w:left="2520" w:hanging="360"/>
+      </w:pPr>
+      <w:rPr>
+        <w:rFonts w:ascii="Wingdings" w:hAnsi="Wingdings" w:hint="default"/>
+      </w:rPr>
+    </w:lvl>
+    <w:lvl w:ilvl="3" w:tplc="04150001" w:tentative="1">
+      <w:start w:val="1"/>
+      <w:numFmt w:val="bullet"/>
+      <w:lvlText w:val=""/>
+      <w:lvlJc w:val="left"/>
+      <w:pPr>
+        <w:ind w:left="3240" w:hanging="360"/>
+      </w:pPr>
+      <w:rPr>
+        <w:rFonts w:ascii="Symbol" w:hAnsi="Symbol" w:hint="default"/>
+      </w:rPr>
+    </w:lvl>
+    <w:lvl w:ilvl="4" w:tplc="04150003" w:tentative="1">
+      <w:start w:val="1"/>
+      <w:numFmt w:val="bullet"/>
+      <w:lvlText w:val="o"/>
+      <w:lvlJc w:val="left"/>
+      <w:pPr>
+        <w:ind w:left="3960" w:hanging="360"/>
+      </w:pPr>
+      <w:rPr>
+        <w:rFonts w:ascii="Courier New" w:hAnsi="Courier New" w:cs="Courier New" w:hint="default"/>
+      </w:rPr>
+    </w:lvl>
+    <w:lvl w:ilvl="5" w:tplc="04150005" w:tentative="1">
+      <w:start w:val="1"/>
+      <w:numFmt w:val="bullet"/>
+      <w:lvlText w:val=""/>
+      <w:lvlJc w:val="left"/>
+      <w:pPr>
+        <w:ind w:left="4680" w:hanging="360"/>
+      </w:pPr>
+      <w:rPr>
+        <w:rFonts w:ascii="Wingdings" w:hAnsi="Wingdings" w:hint="default"/>
+      </w:rPr>
+    </w:lvl>
+    <w:lvl w:ilvl="6" w:tplc="04150001" w:tentative="1">
+      <w:start w:val="1"/>
+      <w:numFmt w:val="bullet"/>
+      <w:lvlText w:val=""/>
+      <w:lvlJc w:val="left"/>
+      <w:pPr>
+        <w:ind w:left="5400" w:hanging="360"/>
+      </w:pPr>
+      <w:rPr>
+        <w:rFonts w:ascii="Symbol" w:hAnsi="Symbol" w:hint="default"/>
+      </w:rPr>
+    </w:lvl>
+    <w:lvl w:ilvl="7" w:tplc="04150003" w:tentative="1">
+      <w:start w:val="1"/>
+      <w:numFmt w:val="bullet"/>
+      <w:lvlText w:val="o"/>
+      <w:lvlJc w:val="left"/>
+      <w:pPr>
+        <w:ind w:left="6120" w:hanging="360"/>
+      </w:pPr>
+      <w:rPr>
+        <w:rFonts w:ascii="Courier New" w:hAnsi="Courier New" w:cs="Courier New" w:hint="default"/>
+      </w:rPr>
+    </w:lvl>
+    <w:lvl w:ilvl="8" w:tplc="04150005" w:tentative="1">
+      <w:start w:val="1"/>
+      <w:numFmt w:val="bullet"/>
+      <w:lvlText w:val=""/>
+      <w:lvlJc w:val="left"/>
+      <w:pPr>
+        <w:ind w:left="6840" w:hanging="360"/>
+      </w:pPr>
+      <w:rPr>
+        <w:rFonts w:ascii="Wingdings" w:hAnsi="Wingdings" w:hint="default"/>
+      </w:rPr>
+    </w:lvl>
+  </w:abstractNum>
+  <w:abstractNum w:abstractNumId="10" w15:restartNumberingAfterBreak="0">
     <w:nsid w:val="715B71ED"/>
     <w:multiLevelType w:val="multilevel"/>
     <w:tmpl w:val="0415001F"/>
@@ -5970,10 +9324,10 @@
     </w:lvl>
   </w:abstractNum>
   <w:num w:numId="1">
-    <w:abstractNumId w:val="6"/>
+    <w:abstractNumId w:val="10"/>
   </w:num>
   <w:num w:numId="2">
-    <w:abstractNumId w:val="3"/>
+    <w:abstractNumId w:val="4"/>
   </w:num>
   <w:num w:numId="3">
     <w:abstractNumId w:val="0"/>
@@ -5985,10 +9339,22 @@
     <w:abstractNumId w:val="2"/>
   </w:num>
   <w:num w:numId="6">
+    <w:abstractNumId w:val="8"/>
+  </w:num>
+  <w:num w:numId="7">
     <w:abstractNumId w:val="5"/>
   </w:num>
-  <w:num w:numId="7">
-    <w:abstractNumId w:val="4"/>
+  <w:num w:numId="8">
+    <w:abstractNumId w:val="3"/>
+  </w:num>
+  <w:num w:numId="9">
+    <w:abstractNumId w:val="6"/>
+  </w:num>
+  <w:num w:numId="10">
+    <w:abstractNumId w:val="9"/>
+  </w:num>
+  <w:num w:numId="11">
+    <w:abstractNumId w:val="7"/>
   </w:num>
 </w:numbering>
 </file>
@@ -7003,7 +10369,7 @@
 </file>
 
 <file path=customXml/itemProps1.xml><?xml version="1.0" encoding="utf-8"?>
-<ds:datastoreItem xmlns:ds="http://schemas.openxmlformats.org/officeDocument/2006/customXml" ds:itemID="{6C5921DE-79D7-46BD-8094-BE228F94741B}">
+<ds:datastoreItem xmlns:ds="http://schemas.openxmlformats.org/officeDocument/2006/customXml" ds:itemID="{EF59ADB3-8551-4F86-A37D-D80A1BC661CD}">
   <ds:schemaRefs>
     <ds:schemaRef ds:uri="http://schemas.openxmlformats.org/officeDocument/2006/bibliography"/>
   </ds:schemaRefs>

</xml_diff>

<commit_message>
epipolarna + triangulacja + opencv
</commit_message>
<xml_diff>
--- a/praca_mag.docx
+++ b/praca_mag.docx
@@ -3409,10 +3409,22 @@
         <w:ind w:firstLine="360"/>
       </w:pPr>
       <w:r>
-        <w:t xml:space="preserve">Do rozpoznania i analizy położenia zadanego punktu w przestrzeni wykorzystano dwie jednakowe kamery umieszczone na jednej linii. Wykorzystując technikę stereowizji opisaną w pkt. 3 możliwe jest </w:t>
-      </w:r>
-      <w:r>
-        <w:t xml:space="preserve">wyznaczenie głębi z dwóch obrazów, a co za tym idzie, określenie przestrzennej pozycji danego piksela. </w:t>
+        <w:t>Do rozpoznania i analizy położenia zadanego punktu w przestrzeni wykorzystano dwie jednakowe kamery umieszczone na jednej linii. Wykorzystując tec</w:t>
+      </w:r>
+      <w:r>
+        <w:t>hnikę stereowizji opisaną w rozdziale</w:t>
+      </w:r>
+      <w:r>
+        <w:t xml:space="preserve"> 3 możliwe jest </w:t>
+      </w:r>
+      <w:r>
+        <w:t>wyznaczenie głębi</w:t>
+      </w:r>
+      <w:r>
+        <w:t xml:space="preserve"> punktu</w:t>
+      </w:r>
+      <w:r>
+        <w:t xml:space="preserve"> z dwóch obrazów, a co za tym idzie, określenie przestrzennej pozycji danego piksela. </w:t>
       </w:r>
       <w:r>
         <w:t>Korzyści wynikające z zastosowania tej metody to  m. in.:</w:t>
@@ -3486,7 +3498,13 @@
         </w:numPr>
       </w:pPr>
       <w:r>
-        <w:t>Ułatwienie procedury filtrowania i wyłuskania odpowiednich pikseli, ze względu na dużą jasność punktu, charakterystyczny względem tła kolor</w:t>
+        <w:t>Ułatwienie pr</w:t>
+      </w:r>
+      <w:r>
+        <w:t>ocedury filtrowania i wydobycia</w:t>
+      </w:r>
+      <w:r>
+        <w:t xml:space="preserve"> odpowiednich pikseli, ze względu na dużą jasność punktu, charakterystyczny względem tła kolor</w:t>
       </w:r>
     </w:p>
     <w:p>
@@ -3498,7 +3516,13 @@
         </w:numPr>
       </w:pPr>
       <w:r>
-        <w:t>Możliwość wskazania punktu z daleka, nie będą bezpośrednio w strefie roboczej robota</w:t>
+        <w:t>Możliwość wskazania punktu z daleka, nie będą</w:t>
+      </w:r>
+      <w:r>
+        <w:t>c</w:t>
+      </w:r>
+      <w:r>
+        <w:t xml:space="preserve"> bezpośrednio w strefie roboczej robota</w:t>
       </w:r>
     </w:p>
     <w:p>
@@ -5056,6 +5080,685 @@
         <w:rPr>
           <w:rFonts w:eastAsiaTheme="minorEastAsia"/>
         </w:rPr>
+        <w:t>Przekształcając powyższe równanie do postaci macierzowej otrzyma się:</w:t>
+      </w:r>
+    </w:p>
+    <w:p>
+      <w:pPr>
+        <w:ind w:firstLine="360"/>
+        <w:jc w:val="center"/>
+        <w:rPr>
+          <w:rFonts w:eastAsiaTheme="minorEastAsia"/>
+        </w:rPr>
+      </w:pPr>
+      <m:oMathPara>
+        <m:oMath>
+          <m:d>
+            <m:dPr>
+              <m:begChr m:val="["/>
+              <m:endChr m:val="]"/>
+              <m:ctrlPr>
+                <w:rPr>
+                  <w:rFonts w:ascii="Cambria Math" w:eastAsiaTheme="minorEastAsia" w:hAnsi="Cambria Math"/>
+                  <w:i/>
+                </w:rPr>
+              </m:ctrlPr>
+            </m:dPr>
+            <m:e>
+              <m:m>
+                <m:mPr>
+                  <m:mcs>
+                    <m:mc>
+                      <m:mcPr>
+                        <m:count m:val="1"/>
+                        <m:mcJc m:val="center"/>
+                      </m:mcPr>
+                    </m:mc>
+                  </m:mcs>
+                  <m:ctrlPr>
+                    <w:rPr>
+                      <w:rFonts w:ascii="Cambria Math" w:eastAsiaTheme="minorEastAsia" w:hAnsi="Cambria Math"/>
+                      <w:i/>
+                    </w:rPr>
+                  </m:ctrlPr>
+                </m:mPr>
+                <m:mr>
+                  <m:e>
+                    <m:sSub>
+                      <m:sSubPr>
+                        <m:ctrlPr>
+                          <w:rPr>
+                            <w:rFonts w:ascii="Cambria Math" w:eastAsiaTheme="minorEastAsia" w:hAnsi="Cambria Math"/>
+                            <w:i/>
+                          </w:rPr>
+                        </m:ctrlPr>
+                      </m:sSubPr>
+                      <m:e>
+                        <m:r>
+                          <w:rPr>
+                            <w:rFonts w:ascii="Cambria Math" w:eastAsiaTheme="minorEastAsia" w:hAnsi="Cambria Math"/>
+                          </w:rPr>
+                          <m:t>P'</m:t>
+                        </m:r>
+                      </m:e>
+                      <m:sub>
+                        <m:r>
+                          <w:rPr>
+                            <w:rFonts w:ascii="Cambria Math" w:eastAsiaTheme="minorEastAsia" w:hAnsi="Cambria Math"/>
+                          </w:rPr>
+                          <m:t>X</m:t>
+                        </m:r>
+                      </m:sub>
+                    </m:sSub>
+                  </m:e>
+                </m:mr>
+                <m:mr>
+                  <m:e>
+                    <m:sSub>
+                      <m:sSubPr>
+                        <m:ctrlPr>
+                          <w:rPr>
+                            <w:rFonts w:ascii="Cambria Math" w:eastAsiaTheme="minorEastAsia" w:hAnsi="Cambria Math"/>
+                            <w:i/>
+                          </w:rPr>
+                        </m:ctrlPr>
+                      </m:sSubPr>
+                      <m:e>
+                        <m:r>
+                          <w:rPr>
+                            <w:rFonts w:ascii="Cambria Math" w:eastAsiaTheme="minorEastAsia" w:hAnsi="Cambria Math"/>
+                          </w:rPr>
+                          <m:t>P'</m:t>
+                        </m:r>
+                      </m:e>
+                      <m:sub>
+                        <m:r>
+                          <w:rPr>
+                            <w:rFonts w:ascii="Cambria Math" w:eastAsiaTheme="minorEastAsia" w:hAnsi="Cambria Math"/>
+                          </w:rPr>
+                          <m:t>Y</m:t>
+                        </m:r>
+                      </m:sub>
+                    </m:sSub>
+                    <m:ctrlPr>
+                      <w:rPr>
+                        <w:rFonts w:ascii="Cambria Math" w:eastAsia="Cambria Math" w:hAnsi="Cambria Math" w:cs="Cambria Math"/>
+                        <w:i/>
+                      </w:rPr>
+                    </m:ctrlPr>
+                  </m:e>
+                </m:mr>
+                <m:mr>
+                  <m:e>
+                    <m:r>
+                      <w:rPr>
+                        <w:rFonts w:ascii="Cambria Math" w:eastAsia="Cambria Math" w:hAnsi="Cambria Math" w:cs="Cambria Math"/>
+                      </w:rPr>
+                      <m:t>1</m:t>
+                    </m:r>
+                  </m:e>
+                </m:mr>
+              </m:m>
+            </m:e>
+          </m:d>
+          <m:r>
+            <w:rPr>
+              <w:rFonts w:ascii="Cambria Math" w:eastAsiaTheme="minorEastAsia" w:hAnsi="Cambria Math"/>
+            </w:rPr>
+            <m:t>=</m:t>
+          </m:r>
+          <m:d>
+            <m:dPr>
+              <m:begChr m:val="["/>
+              <m:endChr m:val="]"/>
+              <m:ctrlPr>
+                <w:rPr>
+                  <w:rFonts w:ascii="Cambria Math" w:eastAsiaTheme="minorEastAsia" w:hAnsi="Cambria Math"/>
+                  <w:i/>
+                </w:rPr>
+              </m:ctrlPr>
+            </m:dPr>
+            <m:e>
+              <m:m>
+                <m:mPr>
+                  <m:mcs>
+                    <m:mc>
+                      <m:mcPr>
+                        <m:count m:val="3"/>
+                        <m:mcJc m:val="center"/>
+                      </m:mcPr>
+                    </m:mc>
+                  </m:mcs>
+                  <m:ctrlPr>
+                    <w:rPr>
+                      <w:rFonts w:ascii="Cambria Math" w:eastAsiaTheme="minorEastAsia" w:hAnsi="Cambria Math"/>
+                      <w:i/>
+                    </w:rPr>
+                  </m:ctrlPr>
+                </m:mPr>
+                <m:mr>
+                  <m:e>
+                    <m:sSub>
+                      <m:sSubPr>
+                        <m:ctrlPr>
+                          <w:rPr>
+                            <w:rFonts w:ascii="Cambria Math" w:eastAsiaTheme="minorEastAsia" w:hAnsi="Cambria Math"/>
+                            <w:i/>
+                          </w:rPr>
+                        </m:ctrlPr>
+                      </m:sSubPr>
+                      <m:e>
+                        <m:r>
+                          <w:rPr>
+                            <w:rFonts w:ascii="Cambria Math" w:eastAsiaTheme="minorEastAsia" w:hAnsi="Cambria Math"/>
+                          </w:rPr>
+                          <m:t>f</m:t>
+                        </m:r>
+                      </m:e>
+                      <m:sub>
+                        <m:r>
+                          <w:rPr>
+                            <w:rFonts w:ascii="Cambria Math" w:eastAsiaTheme="minorEastAsia" w:hAnsi="Cambria Math"/>
+                          </w:rPr>
+                          <m:t>X</m:t>
+                        </m:r>
+                      </m:sub>
+                    </m:sSub>
+                    <m:ctrlPr>
+                      <w:rPr>
+                        <w:rFonts w:ascii="Cambria Math" w:eastAsia="Cambria Math" w:hAnsi="Cambria Math" w:cs="Cambria Math"/>
+                        <w:i/>
+                      </w:rPr>
+                    </m:ctrlPr>
+                  </m:e>
+                  <m:e>
+                    <m:r>
+                      <w:rPr>
+                        <w:rFonts w:ascii="Cambria Math" w:eastAsia="Cambria Math" w:hAnsi="Cambria Math" w:cs="Cambria Math"/>
+                      </w:rPr>
+                      <m:t>0</m:t>
+                    </m:r>
+                    <m:ctrlPr>
+                      <w:rPr>
+                        <w:rFonts w:ascii="Cambria Math" w:eastAsia="Cambria Math" w:hAnsi="Cambria Math" w:cs="Cambria Math"/>
+                        <w:i/>
+                      </w:rPr>
+                    </m:ctrlPr>
+                  </m:e>
+                  <m:e>
+                    <m:sSub>
+                      <m:sSubPr>
+                        <m:ctrlPr>
+                          <w:rPr>
+                            <w:rFonts w:ascii="Cambria Math" w:eastAsiaTheme="minorEastAsia" w:hAnsi="Cambria Math"/>
+                            <w:i/>
+                          </w:rPr>
+                        </m:ctrlPr>
+                      </m:sSubPr>
+                      <m:e>
+                        <m:r>
+                          <w:rPr>
+                            <w:rFonts w:ascii="Cambria Math" w:eastAsiaTheme="minorEastAsia" w:hAnsi="Cambria Math"/>
+                          </w:rPr>
+                          <m:t>c</m:t>
+                        </m:r>
+                      </m:e>
+                      <m:sub>
+                        <m:r>
+                          <w:rPr>
+                            <w:rFonts w:ascii="Cambria Math" w:eastAsiaTheme="minorEastAsia" w:hAnsi="Cambria Math"/>
+                          </w:rPr>
+                          <m:t>X</m:t>
+                        </m:r>
+                      </m:sub>
+                    </m:sSub>
+                    <m:ctrlPr>
+                      <w:rPr>
+                        <w:rFonts w:ascii="Cambria Math" w:eastAsia="Cambria Math" w:hAnsi="Cambria Math" w:cs="Cambria Math"/>
+                        <w:i/>
+                      </w:rPr>
+                    </m:ctrlPr>
+                  </m:e>
+                </m:mr>
+                <m:mr>
+                  <m:e>
+                    <m:r>
+                      <w:rPr>
+                        <w:rFonts w:ascii="Cambria Math" w:eastAsia="Cambria Math" w:hAnsi="Cambria Math" w:cs="Cambria Math"/>
+                      </w:rPr>
+                      <m:t>0</m:t>
+                    </m:r>
+                    <m:ctrlPr>
+                      <w:rPr>
+                        <w:rFonts w:ascii="Cambria Math" w:eastAsia="Cambria Math" w:hAnsi="Cambria Math" w:cs="Cambria Math"/>
+                        <w:i/>
+                      </w:rPr>
+                    </m:ctrlPr>
+                  </m:e>
+                  <m:e>
+                    <m:sSub>
+                      <m:sSubPr>
+                        <m:ctrlPr>
+                          <w:rPr>
+                            <w:rFonts w:ascii="Cambria Math" w:eastAsiaTheme="minorEastAsia" w:hAnsi="Cambria Math"/>
+                            <w:i/>
+                          </w:rPr>
+                        </m:ctrlPr>
+                      </m:sSubPr>
+                      <m:e>
+                        <m:r>
+                          <w:rPr>
+                            <w:rFonts w:ascii="Cambria Math" w:eastAsiaTheme="minorEastAsia" w:hAnsi="Cambria Math"/>
+                          </w:rPr>
+                          <m:t>f</m:t>
+                        </m:r>
+                      </m:e>
+                      <m:sub>
+                        <m:r>
+                          <w:rPr>
+                            <w:rFonts w:ascii="Cambria Math" w:eastAsiaTheme="minorEastAsia" w:hAnsi="Cambria Math"/>
+                          </w:rPr>
+                          <m:t>y</m:t>
+                        </m:r>
+                      </m:sub>
+                    </m:sSub>
+                  </m:e>
+                  <m:e>
+                    <m:sSub>
+                      <m:sSubPr>
+                        <m:ctrlPr>
+                          <w:rPr>
+                            <w:rFonts w:ascii="Cambria Math" w:eastAsiaTheme="minorEastAsia" w:hAnsi="Cambria Math"/>
+                            <w:i/>
+                          </w:rPr>
+                        </m:ctrlPr>
+                      </m:sSubPr>
+                      <m:e>
+                        <m:r>
+                          <w:rPr>
+                            <w:rFonts w:ascii="Cambria Math" w:eastAsiaTheme="minorEastAsia" w:hAnsi="Cambria Math"/>
+                          </w:rPr>
+                          <m:t>c</m:t>
+                        </m:r>
+                      </m:e>
+                      <m:sub>
+                        <m:r>
+                          <w:rPr>
+                            <w:rFonts w:ascii="Cambria Math" w:eastAsiaTheme="minorEastAsia" w:hAnsi="Cambria Math"/>
+                          </w:rPr>
+                          <m:t>Y</m:t>
+                        </m:r>
+                      </m:sub>
+                    </m:sSub>
+                  </m:e>
+                </m:mr>
+                <m:mr>
+                  <m:e>
+                    <m:r>
+                      <w:rPr>
+                        <w:rFonts w:ascii="Cambria Math" w:eastAsiaTheme="minorEastAsia" w:hAnsi="Cambria Math"/>
+                      </w:rPr>
+                      <m:t>0</m:t>
+                    </m:r>
+                    <m:ctrlPr>
+                      <w:rPr>
+                        <w:rFonts w:ascii="Cambria Math" w:eastAsia="Cambria Math" w:hAnsi="Cambria Math" w:cs="Cambria Math"/>
+                        <w:i/>
+                      </w:rPr>
+                    </m:ctrlPr>
+                  </m:e>
+                  <m:e>
+                    <m:r>
+                      <w:rPr>
+                        <w:rFonts w:ascii="Cambria Math" w:eastAsia="Cambria Math" w:hAnsi="Cambria Math" w:cs="Cambria Math"/>
+                      </w:rPr>
+                      <m:t>0</m:t>
+                    </m:r>
+                  </m:e>
+                  <m:e>
+                    <m:r>
+                      <w:rPr>
+                        <w:rFonts w:ascii="Cambria Math" w:eastAsiaTheme="minorEastAsia" w:hAnsi="Cambria Math"/>
+                      </w:rPr>
+                      <m:t>1</m:t>
+                    </m:r>
+                  </m:e>
+                </m:mr>
+              </m:m>
+            </m:e>
+          </m:d>
+          <m:d>
+            <m:dPr>
+              <m:begChr m:val="["/>
+              <m:endChr m:val="]"/>
+              <m:ctrlPr>
+                <w:rPr>
+                  <w:rFonts w:ascii="Cambria Math" w:eastAsiaTheme="minorEastAsia" w:hAnsi="Cambria Math"/>
+                  <w:i/>
+                </w:rPr>
+              </m:ctrlPr>
+            </m:dPr>
+            <m:e>
+              <m:m>
+                <m:mPr>
+                  <m:mcs>
+                    <m:mc>
+                      <m:mcPr>
+                        <m:count m:val="1"/>
+                        <m:mcJc m:val="center"/>
+                      </m:mcPr>
+                    </m:mc>
+                  </m:mcs>
+                  <m:ctrlPr>
+                    <w:rPr>
+                      <w:rFonts w:ascii="Cambria Math" w:eastAsiaTheme="minorEastAsia" w:hAnsi="Cambria Math"/>
+                      <w:i/>
+                    </w:rPr>
+                  </m:ctrlPr>
+                </m:mPr>
+                <m:mr>
+                  <m:e>
+                    <m:sSub>
+                      <m:sSubPr>
+                        <m:ctrlPr>
+                          <w:rPr>
+                            <w:rFonts w:ascii="Cambria Math" w:eastAsiaTheme="minorEastAsia" w:hAnsi="Cambria Math"/>
+                            <w:i/>
+                          </w:rPr>
+                        </m:ctrlPr>
+                      </m:sSubPr>
+                      <m:e>
+                        <m:r>
+                          <w:rPr>
+                            <w:rFonts w:ascii="Cambria Math" w:eastAsiaTheme="minorEastAsia" w:hAnsi="Cambria Math"/>
+                          </w:rPr>
+                          <m:t>P</m:t>
+                        </m:r>
+                      </m:e>
+                      <m:sub>
+                        <m:r>
+                          <w:rPr>
+                            <w:rFonts w:ascii="Cambria Math" w:eastAsiaTheme="minorEastAsia" w:hAnsi="Cambria Math"/>
+                          </w:rPr>
+                          <m:t>X</m:t>
+                        </m:r>
+                      </m:sub>
+                    </m:sSub>
+                  </m:e>
+                </m:mr>
+                <m:mr>
+                  <m:e>
+                    <m:sSub>
+                      <m:sSubPr>
+                        <m:ctrlPr>
+                          <w:rPr>
+                            <w:rFonts w:ascii="Cambria Math" w:eastAsiaTheme="minorEastAsia" w:hAnsi="Cambria Math"/>
+                            <w:i/>
+                          </w:rPr>
+                        </m:ctrlPr>
+                      </m:sSubPr>
+                      <m:e>
+                        <m:r>
+                          <w:rPr>
+                            <w:rFonts w:ascii="Cambria Math" w:eastAsiaTheme="minorEastAsia" w:hAnsi="Cambria Math"/>
+                          </w:rPr>
+                          <m:t>P</m:t>
+                        </m:r>
+                      </m:e>
+                      <m:sub>
+                        <m:r>
+                          <w:rPr>
+                            <w:rFonts w:ascii="Cambria Math" w:eastAsiaTheme="minorEastAsia" w:hAnsi="Cambria Math"/>
+                          </w:rPr>
+                          <m:t>Y</m:t>
+                        </m:r>
+                      </m:sub>
+                    </m:sSub>
+                    <m:ctrlPr>
+                      <w:rPr>
+                        <w:rFonts w:ascii="Cambria Math" w:eastAsia="Cambria Math" w:hAnsi="Cambria Math" w:cs="Cambria Math"/>
+                        <w:i/>
+                      </w:rPr>
+                    </m:ctrlPr>
+                  </m:e>
+                </m:mr>
+                <m:mr>
+                  <m:e>
+                    <m:sSub>
+                      <m:sSubPr>
+                        <m:ctrlPr>
+                          <w:rPr>
+                            <w:rFonts w:ascii="Cambria Math" w:eastAsiaTheme="minorEastAsia" w:hAnsi="Cambria Math"/>
+                            <w:i/>
+                          </w:rPr>
+                        </m:ctrlPr>
+                      </m:sSubPr>
+                      <m:e>
+                        <m:r>
+                          <w:rPr>
+                            <w:rFonts w:ascii="Cambria Math" w:eastAsiaTheme="minorEastAsia" w:hAnsi="Cambria Math"/>
+                          </w:rPr>
+                          <m:t>P</m:t>
+                        </m:r>
+                      </m:e>
+                      <m:sub>
+                        <m:r>
+                          <w:rPr>
+                            <w:rFonts w:ascii="Cambria Math" w:eastAsiaTheme="minorEastAsia" w:hAnsi="Cambria Math"/>
+                          </w:rPr>
+                          <m:t>Z</m:t>
+                        </m:r>
+                      </m:sub>
+                    </m:sSub>
+                  </m:e>
+                </m:mr>
+              </m:m>
+            </m:e>
+          </m:d>
+          <m:r>
+            <w:rPr>
+              <w:rFonts w:ascii="Cambria Math" w:eastAsiaTheme="minorEastAsia" w:hAnsi="Cambria Math"/>
+            </w:rPr>
+            <m:t>=A</m:t>
+          </m:r>
+          <m:d>
+            <m:dPr>
+              <m:begChr m:val="["/>
+              <m:endChr m:val="]"/>
+              <m:ctrlPr>
+                <w:rPr>
+                  <w:rFonts w:ascii="Cambria Math" w:eastAsiaTheme="minorEastAsia" w:hAnsi="Cambria Math"/>
+                  <w:i/>
+                </w:rPr>
+              </m:ctrlPr>
+            </m:dPr>
+            <m:e>
+              <m:m>
+                <m:mPr>
+                  <m:mcs>
+                    <m:mc>
+                      <m:mcPr>
+                        <m:count m:val="1"/>
+                        <m:mcJc m:val="center"/>
+                      </m:mcPr>
+                    </m:mc>
+                  </m:mcs>
+                  <m:ctrlPr>
+                    <w:rPr>
+                      <w:rFonts w:ascii="Cambria Math" w:eastAsiaTheme="minorEastAsia" w:hAnsi="Cambria Math"/>
+                      <w:i/>
+                    </w:rPr>
+                  </m:ctrlPr>
+                </m:mPr>
+                <m:mr>
+                  <m:e>
+                    <m:sSub>
+                      <m:sSubPr>
+                        <m:ctrlPr>
+                          <w:rPr>
+                            <w:rFonts w:ascii="Cambria Math" w:eastAsiaTheme="minorEastAsia" w:hAnsi="Cambria Math"/>
+                            <w:i/>
+                          </w:rPr>
+                        </m:ctrlPr>
+                      </m:sSubPr>
+                      <m:e>
+                        <m:r>
+                          <w:rPr>
+                            <w:rFonts w:ascii="Cambria Math" w:eastAsiaTheme="minorEastAsia" w:hAnsi="Cambria Math"/>
+                          </w:rPr>
+                          <m:t>P</m:t>
+                        </m:r>
+                      </m:e>
+                      <m:sub>
+                        <m:r>
+                          <w:rPr>
+                            <w:rFonts w:ascii="Cambria Math" w:eastAsiaTheme="minorEastAsia" w:hAnsi="Cambria Math"/>
+                          </w:rPr>
+                          <m:t>X</m:t>
+                        </m:r>
+                      </m:sub>
+                    </m:sSub>
+                  </m:e>
+                </m:mr>
+                <m:mr>
+                  <m:e>
+                    <m:sSub>
+                      <m:sSubPr>
+                        <m:ctrlPr>
+                          <w:rPr>
+                            <w:rFonts w:ascii="Cambria Math" w:eastAsiaTheme="minorEastAsia" w:hAnsi="Cambria Math"/>
+                            <w:i/>
+                          </w:rPr>
+                        </m:ctrlPr>
+                      </m:sSubPr>
+                      <m:e>
+                        <m:r>
+                          <w:rPr>
+                            <w:rFonts w:ascii="Cambria Math" w:eastAsiaTheme="minorEastAsia" w:hAnsi="Cambria Math"/>
+                          </w:rPr>
+                          <m:t>P</m:t>
+                        </m:r>
+                      </m:e>
+                      <m:sub>
+                        <m:r>
+                          <w:rPr>
+                            <w:rFonts w:ascii="Cambria Math" w:eastAsiaTheme="minorEastAsia" w:hAnsi="Cambria Math"/>
+                          </w:rPr>
+                          <m:t>Y</m:t>
+                        </m:r>
+                      </m:sub>
+                    </m:sSub>
+                    <m:ctrlPr>
+                      <w:rPr>
+                        <w:rFonts w:ascii="Cambria Math" w:eastAsia="Cambria Math" w:hAnsi="Cambria Math" w:cs="Cambria Math"/>
+                        <w:i/>
+                      </w:rPr>
+                    </m:ctrlPr>
+                  </m:e>
+                </m:mr>
+                <m:mr>
+                  <m:e>
+                    <m:sSub>
+                      <m:sSubPr>
+                        <m:ctrlPr>
+                          <w:rPr>
+                            <w:rFonts w:ascii="Cambria Math" w:eastAsiaTheme="minorEastAsia" w:hAnsi="Cambria Math"/>
+                            <w:i/>
+                          </w:rPr>
+                        </m:ctrlPr>
+                      </m:sSubPr>
+                      <m:e>
+                        <m:r>
+                          <w:rPr>
+                            <w:rFonts w:ascii="Cambria Math" w:eastAsiaTheme="minorEastAsia" w:hAnsi="Cambria Math"/>
+                          </w:rPr>
+                          <m:t>P</m:t>
+                        </m:r>
+                      </m:e>
+                      <m:sub>
+                        <m:r>
+                          <w:rPr>
+                            <w:rFonts w:ascii="Cambria Math" w:eastAsiaTheme="minorEastAsia" w:hAnsi="Cambria Math"/>
+                          </w:rPr>
+                          <m:t>Z</m:t>
+                        </m:r>
+                      </m:sub>
+                    </m:sSub>
+                  </m:e>
+                </m:mr>
+              </m:m>
+            </m:e>
+          </m:d>
+        </m:oMath>
+      </m:oMathPara>
+    </w:p>
+    <w:p>
+      <w:pPr>
+        <w:ind w:firstLine="360"/>
+        <w:rPr>
+          <w:rFonts w:eastAsiaTheme="minorEastAsia"/>
+        </w:rPr>
+      </w:pPr>
+      <w:r>
+        <w:rPr>
+          <w:rFonts w:eastAsiaTheme="minorEastAsia"/>
+        </w:rPr>
+        <w:t>Macierz</w:t>
+      </w:r>
+      <w:r>
+        <w:rPr>
+          <w:rFonts w:eastAsiaTheme="minorEastAsia"/>
+        </w:rPr>
+        <w:t xml:space="preserve"> </w:t>
+      </w:r>
+      <m:oMath>
+        <m:r>
+          <w:rPr>
+            <w:rFonts w:ascii="Cambria Math" w:eastAsiaTheme="minorEastAsia" w:hAnsi="Cambria Math"/>
+          </w:rPr>
+          <m:t>A</m:t>
+        </m:r>
+      </m:oMath>
+      <w:r>
+        <w:rPr>
+          <w:rFonts w:eastAsiaTheme="minorEastAsia"/>
+        </w:rPr>
+        <w:t xml:space="preserve"> </w:t>
+      </w:r>
+      <w:r>
+        <w:rPr>
+          <w:rFonts w:eastAsiaTheme="minorEastAsia"/>
+        </w:rPr>
+        <w:t xml:space="preserve">określana jest jako macierz </w:t>
+      </w:r>
+      <w:r>
+        <w:rPr>
+          <w:rFonts w:eastAsiaTheme="minorEastAsia"/>
+        </w:rPr>
+        <w:t>kamery</w:t>
+      </w:r>
+      <w:r>
+        <w:rPr>
+          <w:rFonts w:eastAsiaTheme="minorEastAsia"/>
+        </w:rPr>
+        <w:t xml:space="preserve"> </w:t>
+      </w:r>
+      <w:r>
+        <w:rPr>
+          <w:rFonts w:eastAsiaTheme="minorEastAsia"/>
+        </w:rPr>
+        <w:t>i jest dla niej niezmienna</w:t>
+      </w:r>
+      <w:r>
+        <w:rPr>
+          <w:rFonts w:eastAsiaTheme="minorEastAsia"/>
+        </w:rPr>
+        <w:t xml:space="preserve">. </w:t>
+      </w:r>
+      <w:r>
+        <w:rPr>
+          <w:rFonts w:eastAsiaTheme="minorEastAsia"/>
+        </w:rPr>
         <w:t xml:space="preserve">Wartości </w:t>
       </w:r>
       <m:oMath>
@@ -5208,11 +5911,19 @@
         </w:rPr>
         <w:t xml:space="preserve"> dla odpowiednich kierunków.</w:t>
       </w:r>
-      <w:r>
+    </w:p>
+    <w:p>
+      <w:pPr>
+        <w:ind w:firstLine="360"/>
         <w:rPr>
           <w:rFonts w:eastAsiaTheme="minorEastAsia"/>
         </w:rPr>
-        <w:t xml:space="preserve"> Inną nieprawidłowością powodującą radialne zniekształcenie obrazu nasilające się wraz z odległością od osi optycznej jest dystorsja sferyczna</w:t>
+      </w:pPr>
+      <w:r>
+        <w:rPr>
+          <w:rFonts w:eastAsiaTheme="minorEastAsia"/>
+        </w:rPr>
+        <w:t>Inną nieprawidłowością powodującą radialne zniekształcenie obrazu nasilające się wraz z odległością od osi optycznej jest dystorsja sferyczna</w:t>
       </w:r>
       <w:r>
         <w:rPr>
@@ -5923,6 +6634,7 @@
         <w:rPr>
           <w:rFonts w:eastAsiaTheme="minorEastAsia"/>
         </w:rPr>
+        <w:lastRenderedPageBreak/>
         <w:t xml:space="preserve">Dystorsja tangencjalna jest kolejnym efektem deformującym obraz, choć w mniejszym stopniu niż dystorsja sferyczna. Wprowadzenie poniższego równania </w:t>
       </w:r>
       <w:r>
@@ -6196,14 +6908,6 @@
     </w:p>
     <w:p>
       <w:pPr>
-        <w:ind w:firstLine="360"/>
-        <w:rPr>
-          <w:rFonts w:eastAsiaTheme="minorEastAsia"/>
-        </w:rPr>
-      </w:pPr>
-    </w:p>
-    <w:p>
-      <w:pPr>
         <w:pStyle w:val="Nagwek2"/>
         <w:numPr>
           <w:ilvl w:val="1"/>
@@ -6213,106 +6917,642 @@
           <w:rFonts w:eastAsiaTheme="minorEastAsia"/>
         </w:rPr>
       </w:pPr>
-      <w:bookmarkStart w:id="16" w:name="_Toc451285703"/>
       <w:r>
         <w:rPr>
           <w:rFonts w:eastAsiaTheme="minorEastAsia"/>
         </w:rPr>
-        <w:lastRenderedPageBreak/>
-        <w:t>Triangulacja w stereowizji</w:t>
-      </w:r>
-      <w:bookmarkEnd w:id="16"/>
+        <w:t>Geometria epipolarna</w:t>
+      </w:r>
     </w:p>
     <w:p>
       <w:pPr>
         <w:ind w:firstLine="360"/>
-      </w:pPr>
-      <w:r>
-        <w:t xml:space="preserve">Analiza głębi w stereowizji opiera się na wyznaczeniu </w:t>
-      </w:r>
-      <w:r>
-        <w:t>różnicy w horyzontalnym położeniu punktu zainteresowania</w:t>
-      </w:r>
-      <w:r>
-        <w:t xml:space="preserve"> na obrazach z obu kamer.</w:t>
-      </w:r>
-      <w:r>
+        <w:rPr>
+          <w:rFonts w:eastAsiaTheme="minorEastAsia"/>
+        </w:rPr>
+      </w:pPr>
+      <w:r>
+        <w:t xml:space="preserve">Podstawową koncepcją związaną ze stereowizją jest geometria epipolarna. Na rys. XX zaznaczono dwa punkty </w:t>
+      </w:r>
+      <m:oMath>
+        <m:sSup>
+          <m:sSupPr>
+            <m:ctrlPr>
+              <w:rPr>
+                <w:rFonts w:ascii="Cambria Math" w:eastAsiaTheme="minorEastAsia" w:hAnsi="Cambria Math"/>
+                <w:i/>
+              </w:rPr>
+            </m:ctrlPr>
+          </m:sSupPr>
+          <m:e>
+            <m:r>
+              <w:rPr>
+                <w:rFonts w:ascii="Cambria Math" w:eastAsiaTheme="minorEastAsia" w:hAnsi="Cambria Math"/>
+              </w:rPr>
+              <m:t>P</m:t>
+            </m:r>
+          </m:e>
+          <m:sup>
+            <m:r>
+              <w:rPr>
+                <w:rFonts w:ascii="Cambria Math" w:eastAsiaTheme="minorEastAsia" w:hAnsi="Cambria Math"/>
+              </w:rPr>
+              <m:t>1</m:t>
+            </m:r>
+          </m:sup>
+        </m:sSup>
+        <m:r>
+          <w:rPr>
+            <w:rFonts w:ascii="Cambria Math" w:eastAsiaTheme="minorEastAsia" w:hAnsi="Cambria Math"/>
+          </w:rPr>
+          <m:t xml:space="preserve">, </m:t>
+        </m:r>
+        <m:sSup>
+          <m:sSupPr>
+            <m:ctrlPr>
+              <w:rPr>
+                <w:rFonts w:ascii="Cambria Math" w:eastAsiaTheme="minorEastAsia" w:hAnsi="Cambria Math"/>
+                <w:i/>
+              </w:rPr>
+            </m:ctrlPr>
+          </m:sSupPr>
+          <m:e>
+            <m:r>
+              <w:rPr>
+                <w:rFonts w:ascii="Cambria Math" w:eastAsiaTheme="minorEastAsia" w:hAnsi="Cambria Math"/>
+              </w:rPr>
+              <m:t>P</m:t>
+            </m:r>
+          </m:e>
+          <m:sup>
+            <m:r>
+              <w:rPr>
+                <w:rFonts w:ascii="Cambria Math" w:eastAsiaTheme="minorEastAsia" w:hAnsi="Cambria Math"/>
+              </w:rPr>
+              <m:t>2</m:t>
+            </m:r>
+          </m:sup>
+        </m:sSup>
+      </m:oMath>
+      <w:r>
+        <w:rPr>
+          <w:rFonts w:eastAsiaTheme="minorEastAsia"/>
+        </w:rPr>
+        <w:t xml:space="preserve"> położone w przestrzeni trójwymiarowej. Rzuty tych punktów na płaszczyzny obrazowań kamery lewej i prawej odpowiadają kolejno punktom </w:t>
+      </w:r>
+      <m:oMath>
+        <m:sSubSup>
+          <m:sSubSupPr>
+            <m:ctrlPr>
+              <w:rPr>
+                <w:rFonts w:ascii="Cambria Math" w:eastAsiaTheme="minorEastAsia" w:hAnsi="Cambria Math"/>
+                <w:i/>
+              </w:rPr>
+            </m:ctrlPr>
+          </m:sSubSupPr>
+          <m:e>
+            <m:r>
+              <w:rPr>
+                <w:rFonts w:ascii="Cambria Math" w:eastAsiaTheme="minorEastAsia" w:hAnsi="Cambria Math"/>
+              </w:rPr>
+              <m:t>P</m:t>
+            </m:r>
+          </m:e>
+          <m:sub>
+            <m:r>
+              <w:rPr>
+                <w:rFonts w:ascii="Cambria Math" w:eastAsiaTheme="minorEastAsia" w:hAnsi="Cambria Math"/>
+              </w:rPr>
+              <m:t>L</m:t>
+            </m:r>
+          </m:sub>
+          <m:sup>
+            <m:r>
+              <w:rPr>
+                <w:rFonts w:ascii="Cambria Math" w:eastAsiaTheme="minorEastAsia" w:hAnsi="Cambria Math"/>
+              </w:rPr>
+              <m:t>1</m:t>
+            </m:r>
+          </m:sup>
+        </m:sSubSup>
+        <m:r>
+          <w:rPr>
+            <w:rFonts w:ascii="Cambria Math" w:eastAsiaTheme="minorEastAsia" w:hAnsi="Cambria Math"/>
+          </w:rPr>
+          <m:t>,</m:t>
+        </m:r>
+        <m:sSubSup>
+          <m:sSubSupPr>
+            <m:ctrlPr>
+              <w:rPr>
+                <w:rFonts w:ascii="Cambria Math" w:eastAsiaTheme="minorEastAsia" w:hAnsi="Cambria Math"/>
+                <w:i/>
+              </w:rPr>
+            </m:ctrlPr>
+          </m:sSubSupPr>
+          <m:e>
+            <m:r>
+              <w:rPr>
+                <w:rFonts w:ascii="Cambria Math" w:eastAsiaTheme="minorEastAsia" w:hAnsi="Cambria Math"/>
+              </w:rPr>
+              <m:t>P</m:t>
+            </m:r>
+          </m:e>
+          <m:sub>
+            <m:r>
+              <w:rPr>
+                <w:rFonts w:ascii="Cambria Math" w:eastAsiaTheme="minorEastAsia" w:hAnsi="Cambria Math"/>
+              </w:rPr>
+              <m:t>L</m:t>
+            </m:r>
+          </m:sub>
+          <m:sup>
+            <m:r>
+              <w:rPr>
+                <w:rFonts w:ascii="Cambria Math" w:eastAsiaTheme="minorEastAsia" w:hAnsi="Cambria Math"/>
+              </w:rPr>
+              <m:t>2</m:t>
+            </m:r>
+          </m:sup>
+        </m:sSubSup>
+        <m:r>
+          <w:rPr>
+            <w:rFonts w:ascii="Cambria Math" w:eastAsiaTheme="minorEastAsia" w:hAnsi="Cambria Math"/>
+          </w:rPr>
+          <m:t>,</m:t>
+        </m:r>
+        <m:sSubSup>
+          <m:sSubSupPr>
+            <m:ctrlPr>
+              <w:rPr>
+                <w:rFonts w:ascii="Cambria Math" w:eastAsiaTheme="minorEastAsia" w:hAnsi="Cambria Math"/>
+                <w:i/>
+              </w:rPr>
+            </m:ctrlPr>
+          </m:sSubSupPr>
+          <m:e>
+            <m:r>
+              <w:rPr>
+                <w:rFonts w:ascii="Cambria Math" w:eastAsiaTheme="minorEastAsia" w:hAnsi="Cambria Math"/>
+              </w:rPr>
+              <m:t>P</m:t>
+            </m:r>
+          </m:e>
+          <m:sub>
+            <m:r>
+              <w:rPr>
+                <w:rFonts w:ascii="Cambria Math" w:eastAsiaTheme="minorEastAsia" w:hAnsi="Cambria Math"/>
+              </w:rPr>
+              <m:t>P</m:t>
+            </m:r>
+          </m:sub>
+          <m:sup>
+            <m:r>
+              <w:rPr>
+                <w:rFonts w:ascii="Cambria Math" w:eastAsiaTheme="minorEastAsia" w:hAnsi="Cambria Math"/>
+              </w:rPr>
+              <m:t>1</m:t>
+            </m:r>
+          </m:sup>
+        </m:sSubSup>
+        <m:r>
+          <w:rPr>
+            <w:rFonts w:ascii="Cambria Math" w:eastAsiaTheme="minorEastAsia" w:hAnsi="Cambria Math"/>
+          </w:rPr>
+          <m:t>,</m:t>
+        </m:r>
+        <m:sSubSup>
+          <m:sSubSupPr>
+            <m:ctrlPr>
+              <w:rPr>
+                <w:rFonts w:ascii="Cambria Math" w:eastAsiaTheme="minorEastAsia" w:hAnsi="Cambria Math"/>
+                <w:i/>
+              </w:rPr>
+            </m:ctrlPr>
+          </m:sSubSupPr>
+          <m:e>
+            <m:r>
+              <w:rPr>
+                <w:rFonts w:ascii="Cambria Math" w:eastAsiaTheme="minorEastAsia" w:hAnsi="Cambria Math"/>
+              </w:rPr>
+              <m:t>P</m:t>
+            </m:r>
+          </m:e>
+          <m:sub>
+            <m:r>
+              <w:rPr>
+                <w:rFonts w:ascii="Cambria Math" w:eastAsiaTheme="minorEastAsia" w:hAnsi="Cambria Math"/>
+              </w:rPr>
+              <m:t>P</m:t>
+            </m:r>
+          </m:sub>
+          <m:sup>
+            <m:r>
+              <w:rPr>
+                <w:rFonts w:ascii="Cambria Math" w:eastAsiaTheme="minorEastAsia" w:hAnsi="Cambria Math"/>
+              </w:rPr>
+              <m:t>2</m:t>
+            </m:r>
+          </m:sup>
+        </m:sSubSup>
+      </m:oMath>
+      <w:r>
+        <w:rPr>
+          <w:rFonts w:eastAsiaTheme="minorEastAsia"/>
+        </w:rPr>
+        <w:t xml:space="preserve">. </w:t>
+      </w:r>
+      <w:r>
+        <w:rPr>
+          <w:rFonts w:eastAsiaTheme="minorEastAsia"/>
+        </w:rPr>
+        <w:t>Rzut prostej przechodzącej przez punkt centralny danej kamery i punkt w przestrzeni na płaszczyznę obrazową drugiej</w:t>
+      </w:r>
+      <w:r>
+        <w:rPr>
+          <w:rFonts w:eastAsiaTheme="minorEastAsia"/>
+        </w:rPr>
+        <w:t xml:space="preserve"> kamery</w:t>
+      </w:r>
+      <w:r>
+        <w:rPr>
+          <w:rFonts w:eastAsiaTheme="minorEastAsia"/>
+        </w:rPr>
+        <w:t xml:space="preserve"> nazywamy linią epipolarną.</w:t>
+      </w:r>
+      <w:r>
+        <w:rPr>
+          <w:rFonts w:eastAsiaTheme="minorEastAsia"/>
+        </w:rPr>
+        <w:t xml:space="preserve"> Punkty</w:t>
+      </w:r>
+      <w:r>
+        <w:rPr>
+          <w:rFonts w:eastAsiaTheme="minorEastAsia"/>
+        </w:rPr>
+        <w:t xml:space="preserve"> epipolarne</w:t>
+      </w:r>
+      <w:r>
+        <w:rPr>
+          <w:rFonts w:eastAsiaTheme="minorEastAsia"/>
+        </w:rPr>
         <w:t xml:space="preserve"> </w:t>
       </w:r>
-      <w:r>
-        <w:t>Wyznaczona głębia danego punktu jest odwrotnie proporcjonalna do uzyskanej różnicy</w:t>
-      </w:r>
-      <w:r>
-        <w:t xml:space="preserve"> w położeniu horyzontalnym zrzutowanego punktu na obrazach</w:t>
-      </w:r>
-      <w:r>
-        <w:t>.</w:t>
-      </w:r>
-      <w:r>
-        <w:t xml:space="preserve"> Zależność ta wyn</w:t>
-      </w:r>
-      <w:r>
-        <w:t>ika z następującego rozumowania</w:t>
-      </w:r>
-      <w:r>
-        <w:t>:</w:t>
+      <m:oMath>
+        <m:sSub>
+          <m:sSubPr>
+            <m:ctrlPr>
+              <w:rPr>
+                <w:rFonts w:ascii="Cambria Math" w:eastAsiaTheme="minorEastAsia" w:hAnsi="Cambria Math"/>
+                <w:i/>
+              </w:rPr>
+            </m:ctrlPr>
+          </m:sSubPr>
+          <m:e>
+            <m:r>
+              <w:rPr>
+                <w:rFonts w:ascii="Cambria Math" w:eastAsiaTheme="minorEastAsia" w:hAnsi="Cambria Math"/>
+              </w:rPr>
+              <m:t>e</m:t>
+            </m:r>
+          </m:e>
+          <m:sub>
+            <m:r>
+              <w:rPr>
+                <w:rFonts w:ascii="Cambria Math" w:eastAsiaTheme="minorEastAsia" w:hAnsi="Cambria Math"/>
+              </w:rPr>
+              <m:t>P</m:t>
+            </m:r>
+          </m:sub>
+        </m:sSub>
+        <m:r>
+          <w:rPr>
+            <w:rFonts w:ascii="Cambria Math" w:eastAsiaTheme="minorEastAsia" w:hAnsi="Cambria Math"/>
+          </w:rPr>
+          <m:t xml:space="preserve">, </m:t>
+        </m:r>
+        <m:sSub>
+          <m:sSubPr>
+            <m:ctrlPr>
+              <w:rPr>
+                <w:rFonts w:ascii="Cambria Math" w:eastAsiaTheme="minorEastAsia" w:hAnsi="Cambria Math"/>
+                <w:i/>
+              </w:rPr>
+            </m:ctrlPr>
+          </m:sSubPr>
+          <m:e>
+            <m:r>
+              <w:rPr>
+                <w:rFonts w:ascii="Cambria Math" w:eastAsiaTheme="minorEastAsia" w:hAnsi="Cambria Math"/>
+              </w:rPr>
+              <m:t>e</m:t>
+            </m:r>
+          </m:e>
+          <m:sub>
+            <m:r>
+              <w:rPr>
+                <w:rFonts w:ascii="Cambria Math" w:eastAsiaTheme="minorEastAsia" w:hAnsi="Cambria Math"/>
+              </w:rPr>
+              <m:t>L</m:t>
+            </m:r>
+          </m:sub>
+        </m:sSub>
+      </m:oMath>
+      <w:r>
+        <w:rPr>
+          <w:rFonts w:eastAsiaTheme="minorEastAsia"/>
+        </w:rPr>
+        <w:t xml:space="preserve"> są punktami przebicia płaszczyzn obrazowych</w:t>
+      </w:r>
+      <w:r>
+        <w:rPr>
+          <w:rFonts w:eastAsiaTheme="minorEastAsia"/>
+        </w:rPr>
+        <w:t xml:space="preserve"> kamer</w:t>
+      </w:r>
+      <w:r>
+        <w:rPr>
+          <w:rFonts w:eastAsiaTheme="minorEastAsia"/>
+        </w:rPr>
+        <w:t xml:space="preserve"> przez odcinek łączący punkty centralne kamer</w:t>
+      </w:r>
+      <w:r>
+        <w:rPr>
+          <w:rFonts w:eastAsiaTheme="minorEastAsia"/>
+        </w:rPr>
+        <w:t xml:space="preserve">. </w:t>
+      </w:r>
+      <w:r>
+        <w:rPr>
+          <w:rFonts w:eastAsiaTheme="minorEastAsia"/>
+        </w:rPr>
+        <w:t>W przypadku kanonicznego układu kamer, gdy płaszczyzny obrazowań obu kamer leżą w tej samej płaszczyźnie, punkty epipolarne znajdują się w nieskończoności.</w:t>
       </w:r>
     </w:p>
     <w:p>
       <w:pPr>
         <w:ind w:firstLine="360"/>
-      </w:pPr>
-      <w:r>
-        <w:t>Na rys. 3.1 przedstawiono schematycznie zapis</w:t>
-      </w:r>
-      <w:r>
-        <w:t xml:space="preserve"> jednowymiarowego</w:t>
-      </w:r>
-      <w:r>
-        <w:t xml:space="preserve"> położ</w:t>
-      </w:r>
-      <w:r>
-        <w:t>enia piksela na matrycach kamer przy założeniach:</w:t>
+        <w:rPr>
+          <w:noProof/>
+          <w:lang w:eastAsia="pl-PL"/>
+        </w:rPr>
+      </w:pPr>
+      <w:r>
+        <w:rPr>
+          <w:rFonts w:eastAsiaTheme="minorEastAsia"/>
+        </w:rPr>
+        <w:t>Używając wyłącznie lewej kamery w sytuacji przedstawione</w:t>
+      </w:r>
+      <w:r>
+        <w:rPr>
+          <w:rFonts w:eastAsiaTheme="minorEastAsia"/>
+        </w:rPr>
+        <w:t xml:space="preserve">j na rys. XX wiadome jest, że punkty </w:t>
+      </w:r>
+      <m:oMath>
+        <m:sSup>
+          <m:sSupPr>
+            <m:ctrlPr>
+              <w:rPr>
+                <w:rFonts w:ascii="Cambria Math" w:eastAsiaTheme="minorEastAsia" w:hAnsi="Cambria Math"/>
+                <w:i/>
+              </w:rPr>
+            </m:ctrlPr>
+          </m:sSupPr>
+          <m:e>
+            <m:r>
+              <w:rPr>
+                <w:rFonts w:ascii="Cambria Math" w:eastAsiaTheme="minorEastAsia" w:hAnsi="Cambria Math"/>
+              </w:rPr>
+              <m:t>P</m:t>
+            </m:r>
+          </m:e>
+          <m:sup>
+            <m:r>
+              <w:rPr>
+                <w:rFonts w:ascii="Cambria Math" w:eastAsiaTheme="minorEastAsia" w:hAnsi="Cambria Math"/>
+              </w:rPr>
+              <m:t>1</m:t>
+            </m:r>
+          </m:sup>
+        </m:sSup>
+        <m:r>
+          <w:rPr>
+            <w:rFonts w:ascii="Cambria Math" w:eastAsiaTheme="minorEastAsia" w:hAnsi="Cambria Math"/>
+          </w:rPr>
+          <m:t xml:space="preserve">, </m:t>
+        </m:r>
+        <m:sSup>
+          <m:sSupPr>
+            <m:ctrlPr>
+              <w:rPr>
+                <w:rFonts w:ascii="Cambria Math" w:eastAsiaTheme="minorEastAsia" w:hAnsi="Cambria Math"/>
+                <w:i/>
+              </w:rPr>
+            </m:ctrlPr>
+          </m:sSupPr>
+          <m:e>
+            <m:r>
+              <w:rPr>
+                <w:rFonts w:ascii="Cambria Math" w:eastAsiaTheme="minorEastAsia" w:hAnsi="Cambria Math"/>
+              </w:rPr>
+              <m:t>P</m:t>
+            </m:r>
+          </m:e>
+          <m:sup>
+            <m:r>
+              <w:rPr>
+                <w:rFonts w:ascii="Cambria Math" w:eastAsiaTheme="minorEastAsia" w:hAnsi="Cambria Math"/>
+              </w:rPr>
+              <m:t>2</m:t>
+            </m:r>
+          </m:sup>
+        </m:sSup>
+      </m:oMath>
+      <w:r>
+        <w:rPr>
+          <w:rFonts w:eastAsiaTheme="minorEastAsia"/>
+        </w:rPr>
+        <w:t xml:space="preserve"> leżą na tej samej prostej przechodzącej przez środek projekcji </w:t>
+      </w:r>
+      <m:oMath>
+        <m:sSub>
+          <m:sSubPr>
+            <m:ctrlPr>
+              <w:rPr>
+                <w:rFonts w:ascii="Cambria Math" w:eastAsiaTheme="minorEastAsia" w:hAnsi="Cambria Math"/>
+                <w:i/>
+              </w:rPr>
+            </m:ctrlPr>
+          </m:sSubPr>
+          <m:e>
+            <m:r>
+              <w:rPr>
+                <w:rFonts w:ascii="Cambria Math" w:eastAsiaTheme="minorEastAsia" w:hAnsi="Cambria Math"/>
+              </w:rPr>
+              <m:t>O</m:t>
+            </m:r>
+          </m:e>
+          <m:sub>
+            <m:r>
+              <w:rPr>
+                <w:rFonts w:ascii="Cambria Math" w:eastAsiaTheme="minorEastAsia" w:hAnsi="Cambria Math"/>
+              </w:rPr>
+              <m:t>L</m:t>
+            </m:r>
+          </m:sub>
+        </m:sSub>
+      </m:oMath>
+      <w:r>
+        <w:rPr>
+          <w:rFonts w:eastAsiaTheme="minorEastAsia"/>
+        </w:rPr>
+        <w:t>, jednak określenie odległości każdego punktu od płaszczyzny obrazowej jest niemożliwe</w:t>
+      </w:r>
+      <w:r>
+        <w:rPr>
+          <w:rFonts w:eastAsiaTheme="minorEastAsia"/>
+        </w:rPr>
+        <w:t>.</w:t>
+      </w:r>
+      <w:r>
+        <w:rPr>
+          <w:rFonts w:eastAsiaTheme="minorEastAsia"/>
+        </w:rPr>
+        <w:t xml:space="preserve">. </w:t>
+      </w:r>
+      <w:r>
+        <w:rPr>
+          <w:rFonts w:eastAsiaTheme="minorEastAsia"/>
+        </w:rPr>
+        <w:t xml:space="preserve">Aby </w:t>
+      </w:r>
+      <w:r>
+        <w:rPr>
+          <w:rFonts w:eastAsiaTheme="minorEastAsia"/>
+        </w:rPr>
+        <w:t xml:space="preserve">mieć podstawę do odróżnienia obu punktów i wyznaczenia ich pozycji wymagany jest punkt odniesienia. Odnajdując rzut punktu </w:t>
+      </w:r>
+      <m:oMath>
+        <m:sSup>
+          <m:sSupPr>
+            <m:ctrlPr>
+              <w:rPr>
+                <w:rFonts w:ascii="Cambria Math" w:eastAsiaTheme="minorEastAsia" w:hAnsi="Cambria Math"/>
+                <w:i/>
+              </w:rPr>
+            </m:ctrlPr>
+          </m:sSupPr>
+          <m:e>
+            <m:r>
+              <w:rPr>
+                <w:rFonts w:ascii="Cambria Math" w:eastAsiaTheme="minorEastAsia" w:hAnsi="Cambria Math"/>
+              </w:rPr>
+              <m:t>P</m:t>
+            </m:r>
+          </m:e>
+          <m:sup>
+            <m:r>
+              <w:rPr>
+                <w:rFonts w:ascii="Cambria Math" w:eastAsiaTheme="minorEastAsia" w:hAnsi="Cambria Math"/>
+              </w:rPr>
+              <m:t>2</m:t>
+            </m:r>
+          </m:sup>
+        </m:sSup>
+      </m:oMath>
+      <w:r>
+        <w:rPr>
+          <w:rFonts w:eastAsiaTheme="minorEastAsia"/>
+        </w:rPr>
+        <w:t xml:space="preserve"> płaszczyźnie obrazowej</w:t>
+      </w:r>
+      <w:r>
+        <w:rPr>
+          <w:rFonts w:eastAsiaTheme="minorEastAsia"/>
+        </w:rPr>
+        <w:t xml:space="preserve"> prawej kamery</w:t>
+      </w:r>
+      <w:r>
+        <w:rPr>
+          <w:rFonts w:eastAsiaTheme="minorEastAsia"/>
+        </w:rPr>
+        <w:t xml:space="preserve"> można wyznaczy</w:t>
+      </w:r>
+      <w:r>
+        <w:rPr>
+          <w:rFonts w:eastAsiaTheme="minorEastAsia"/>
+        </w:rPr>
+        <w:t>ć linię epipolarną, na której musi leżeć również</w:t>
+      </w:r>
+      <w:r>
+        <w:rPr>
+          <w:rFonts w:eastAsiaTheme="minorEastAsia"/>
+        </w:rPr>
+        <w:t xml:space="preserve"> rzut</w:t>
+      </w:r>
+      <w:r>
+        <w:rPr>
+          <w:rFonts w:eastAsiaTheme="minorEastAsia"/>
+        </w:rPr>
+        <w:t xml:space="preserve"> </w:t>
+      </w:r>
+      <w:r>
+        <w:rPr>
+          <w:rFonts w:eastAsiaTheme="minorEastAsia"/>
+        </w:rPr>
+        <w:t>punktu</w:t>
+      </w:r>
+      <w:r>
+        <w:rPr>
+          <w:rFonts w:eastAsiaTheme="minorEastAsia"/>
+        </w:rPr>
+        <w:t xml:space="preserve"> </w:t>
+      </w:r>
+      <m:oMath>
+        <m:sSup>
+          <m:sSupPr>
+            <m:ctrlPr>
+              <w:rPr>
+                <w:rFonts w:ascii="Cambria Math" w:eastAsiaTheme="minorEastAsia" w:hAnsi="Cambria Math"/>
+                <w:i/>
+              </w:rPr>
+            </m:ctrlPr>
+          </m:sSupPr>
+          <m:e>
+            <m:r>
+              <w:rPr>
+                <w:rFonts w:ascii="Cambria Math" w:eastAsiaTheme="minorEastAsia" w:hAnsi="Cambria Math"/>
+              </w:rPr>
+              <m:t>P</m:t>
+            </m:r>
+          </m:e>
+          <m:sup>
+            <m:r>
+              <w:rPr>
+                <w:rFonts w:ascii="Cambria Math" w:eastAsiaTheme="minorEastAsia" w:hAnsi="Cambria Math"/>
+              </w:rPr>
+              <m:t>1</m:t>
+            </m:r>
+          </m:sup>
+        </m:sSup>
+      </m:oMath>
+      <w:r>
+        <w:rPr>
+          <w:rFonts w:eastAsiaTheme="minorEastAsia"/>
+        </w:rPr>
+        <w:t xml:space="preserve">, na bazie którego możemy ocenić różnice w położeniach obu punktów w przestrzeni. </w:t>
+      </w:r>
+      <w:r>
+        <w:rPr>
+          <w:rFonts w:eastAsiaTheme="minorEastAsia"/>
+        </w:rPr>
+        <w:t xml:space="preserve"> </w:t>
       </w:r>
     </w:p>
     <w:p>
       <w:pPr>
-        <w:pStyle w:val="Akapitzlist"/>
-        <w:numPr>
-          <w:ilvl w:val="0"/>
-          <w:numId w:val="16"/>
-        </w:numPr>
-      </w:pPr>
-      <w:r>
-        <w:t>Płaszczyzny obrazowania kamer są do siebie równoległe</w:t>
-      </w:r>
-    </w:p>
-    <w:p>
-      <w:pPr>
-        <w:pStyle w:val="Akapitzlist"/>
-        <w:numPr>
-          <w:ilvl w:val="0"/>
-          <w:numId w:val="16"/>
-        </w:numPr>
-      </w:pPr>
-      <w:r>
-        <w:t>Osie optyczne kamer są do siebie równoległe</w:t>
-      </w:r>
-    </w:p>
-    <w:p>
-      <w:pPr>
-        <w:pStyle w:val="Akapitzlist"/>
-        <w:numPr>
-          <w:ilvl w:val="0"/>
-          <w:numId w:val="16"/>
-        </w:numPr>
-      </w:pPr>
-      <w:r>
-        <w:t>Odległości ogniskowych kamer są sobie równe</w:t>
-      </w:r>
-    </w:p>
-    <w:p>
-      <w:pPr>
+        <w:ind w:left="360"/>
         <w:jc w:val="center"/>
       </w:pPr>
       <w:r>
@@ -6322,9 +7562,9 @@
         </w:rPr>
         <w:drawing>
           <wp:inline distT="0" distB="0" distL="0" distR="0">
-            <wp:extent cx="3361055" cy="2883535"/>
-            <wp:effectExtent l="0" t="0" r="0" b="0"/>
-            <wp:docPr id="1" name="Obraz 1"/>
+            <wp:extent cx="4371975" cy="2819230"/>
+            <wp:effectExtent l="0" t="0" r="0" b="635"/>
+            <wp:docPr id="22" name="Obraz 22"/>
             <wp:cNvGraphicFramePr>
               <a:graphicFrameLocks xmlns:a="http://schemas.openxmlformats.org/drawingml/2006/main" noChangeAspect="1"/>
             </wp:cNvGraphicFramePr>
@@ -6332,24 +7572,24 @@
               <a:graphicData uri="http://schemas.openxmlformats.org/drawingml/2006/picture">
                 <pic:pic xmlns:pic="http://schemas.openxmlformats.org/drawingml/2006/picture">
                   <pic:nvPicPr>
-                    <pic:cNvPr id="1" name="stereowizja_teoria1.png"/>
+                    <pic:cNvPr id="22" name="epipolarnal.png"/>
                     <pic:cNvPicPr/>
                   </pic:nvPicPr>
                   <pic:blipFill rotWithShape="1">
-                    <a:blip r:embed="rId9">
+                    <a:blip r:embed="rId9" cstate="print">
                       <a:extLst>
                         <a:ext uri="{28A0092B-C50C-407E-A947-70E740481C1C}">
                           <a14:useLocalDpi xmlns:a14="http://schemas.microsoft.com/office/drawing/2010/main" val="0"/>
                         </a:ext>
                       </a:extLst>
                     </a:blip>
-                    <a:srcRect l="24091"/>
+                    <a:srcRect t="9920" b="9479"/>
                     <a:stretch/>
                   </pic:blipFill>
                   <pic:spPr bwMode="auto">
                     <a:xfrm>
                       <a:off x="0" y="0"/>
-                      <a:ext cx="3361055" cy="2883535"/>
+                      <a:ext cx="4379138" cy="2823849"/>
                     </a:xfrm>
                     <a:prstGeom prst="rect">
                       <a:avLst/>
@@ -6372,10 +7612,246 @@
     </w:p>
     <w:p>
       <w:r>
-        <w:t>Różnica w położeniu zrzutowanego punktu P na matrycach kamer wynosi</w:t>
-      </w:r>
-      <w:r>
-        <w:t xml:space="preserve"> [3]</w:t>
+        <w:tab/>
+        <w:t xml:space="preserve">Na podstawie powyższego przykładu można zauważyć, że każdy punkt obrazowy punktu P z przestrzeni trójwymiarowej </w:t>
+      </w:r>
+      <w:r>
+        <w:t>znajduje się na płaszczyźnie obrazowej wyłącznie na odpowiednich liniach epipolarnych[1]. Jest to jedno z ważniejszych założeń geometrii epipolarnej, dzięki któremu można zredukować przeszukiwanie</w:t>
+      </w:r>
+      <w:r>
+        <w:t xml:space="preserve"> odpowiadających punktów na obu obrazach</w:t>
+      </w:r>
+      <w:r>
+        <w:t xml:space="preserve"> </w:t>
+      </w:r>
+      <w:r>
+        <w:t>z dwóch wymiarów</w:t>
+      </w:r>
+      <w:r>
+        <w:t xml:space="preserve"> do jednego, znacząco zmniejszając</w:t>
+      </w:r>
+      <w:r>
+        <w:t xml:space="preserve"> potrzebny</w:t>
+      </w:r>
+      <w:r>
+        <w:t xml:space="preserve"> czas </w:t>
+      </w:r>
+      <w:r>
+        <w:t xml:space="preserve"> na obliczenia</w:t>
+      </w:r>
+      <w:r>
+        <w:t>.</w:t>
+      </w:r>
+    </w:p>
+    <w:p>
+      <w:pPr>
+        <w:ind w:firstLine="360"/>
+        <w:rPr>
+          <w:rFonts w:eastAsiaTheme="minorEastAsia"/>
+        </w:rPr>
+      </w:pPr>
+    </w:p>
+    <w:p>
+      <w:pPr>
+        <w:pStyle w:val="Nagwek2"/>
+        <w:numPr>
+          <w:ilvl w:val="1"/>
+          <w:numId w:val="2"/>
+        </w:numPr>
+        <w:rPr>
+          <w:rFonts w:eastAsiaTheme="minorEastAsia"/>
+        </w:rPr>
+      </w:pPr>
+      <w:bookmarkStart w:id="16" w:name="_Toc451285703"/>
+      <w:r>
+        <w:rPr>
+          <w:rFonts w:eastAsiaTheme="minorEastAsia"/>
+        </w:rPr>
+        <w:t>Triangulacja w stereowizji</w:t>
+      </w:r>
+      <w:bookmarkEnd w:id="16"/>
+    </w:p>
+    <w:p>
+      <w:pPr>
+        <w:ind w:firstLine="360"/>
+      </w:pPr>
+      <w:r>
+        <w:t xml:space="preserve">Analiza głębi w stereowizji opiera się na wyznaczeniu </w:t>
+      </w:r>
+      <w:r>
+        <w:t>różnicy w horyzontalnym położeniu</w:t>
+      </w:r>
+      <w:r>
+        <w:t xml:space="preserve"> danego punktu </w:t>
+      </w:r>
+      <w:r>
+        <w:t>na obrazach z obu kamer.</w:t>
+      </w:r>
+      <w:r>
+        <w:t xml:space="preserve"> </w:t>
+      </w:r>
+      <w:r>
+        <w:t xml:space="preserve">Wyznaczona głębia danego punktu jest odwrotnie </w:t>
+      </w:r>
+      <w:r>
+        <w:lastRenderedPageBreak/>
+        <w:t>proporcjonalna do uzyskanej różnicy</w:t>
+      </w:r>
+      <w:r>
+        <w:t xml:space="preserve"> w położeniu horyzontalnym zrzutowanego punktu na </w:t>
+      </w:r>
+      <w:r>
+        <w:t>płaszczyzny obrazowe</w:t>
+      </w:r>
+      <w:r>
+        <w:t>.</w:t>
+      </w:r>
+      <w:r>
+        <w:t xml:space="preserve"> Zależność ta wyn</w:t>
+      </w:r>
+      <w:r>
+        <w:t>ika z następującego rozumowania</w:t>
+      </w:r>
+      <w:r>
+        <w:t>:</w:t>
+      </w:r>
+    </w:p>
+    <w:p>
+      <w:pPr>
+        <w:ind w:firstLine="360"/>
+      </w:pPr>
+      <w:r>
+        <w:t>Na rys. XX</w:t>
+      </w:r>
+      <w:r>
+        <w:t xml:space="preserve"> przedstawiono schematycznie </w:t>
+      </w:r>
+      <w:r>
+        <w:t>projekcję punktu P na płaszczyzny obrazowe dwóch kamer w układzie kanonicznym, który zakłada, że</w:t>
+      </w:r>
+      <w:r>
+        <w:t>:</w:t>
+      </w:r>
+    </w:p>
+    <w:p>
+      <w:pPr>
+        <w:pStyle w:val="Akapitzlist"/>
+        <w:numPr>
+          <w:ilvl w:val="0"/>
+          <w:numId w:val="16"/>
+        </w:numPr>
+      </w:pPr>
+      <w:r>
+        <w:t>Płaszczyzny obrazowania kamer są do siebie równoległe</w:t>
+      </w:r>
+    </w:p>
+    <w:p>
+      <w:pPr>
+        <w:pStyle w:val="Akapitzlist"/>
+        <w:numPr>
+          <w:ilvl w:val="0"/>
+          <w:numId w:val="16"/>
+        </w:numPr>
+      </w:pPr>
+      <w:r>
+        <w:t>Osie optyczne kamer są do siebie równoległe</w:t>
+      </w:r>
+    </w:p>
+    <w:p>
+      <w:pPr>
+        <w:pStyle w:val="Akapitzlist"/>
+        <w:numPr>
+          <w:ilvl w:val="0"/>
+          <w:numId w:val="16"/>
+        </w:numPr>
+      </w:pPr>
+      <w:r>
+        <w:t>Odległości ogniskowych kamer są sobie równe</w:t>
+      </w:r>
+    </w:p>
+    <w:p>
+      <w:pPr>
+        <w:jc w:val="center"/>
+        <w:rPr>
+          <w:noProof/>
+          <w:lang w:eastAsia="pl-PL"/>
+        </w:rPr>
+      </w:pPr>
+    </w:p>
+    <w:p>
+      <w:pPr>
+        <w:jc w:val="center"/>
+      </w:pPr>
+      <w:r>
+        <w:rPr>
+          <w:noProof/>
+          <w:lang w:eastAsia="pl-PL"/>
+        </w:rPr>
+        <w:drawing>
+          <wp:inline distT="0" distB="0" distL="0" distR="0">
+            <wp:extent cx="4295539" cy="3007995"/>
+            <wp:effectExtent l="0" t="0" r="0" b="1905"/>
+            <wp:docPr id="23" name="Obraz 23"/>
+            <wp:cNvGraphicFramePr>
+              <a:graphicFrameLocks xmlns:a="http://schemas.openxmlformats.org/drawingml/2006/main" noChangeAspect="1"/>
+            </wp:cNvGraphicFramePr>
+            <a:graphic xmlns:a="http://schemas.openxmlformats.org/drawingml/2006/main">
+              <a:graphicData uri="http://schemas.openxmlformats.org/drawingml/2006/picture">
+                <pic:pic xmlns:pic="http://schemas.openxmlformats.org/drawingml/2006/picture">
+                  <pic:nvPicPr>
+                    <pic:cNvPr id="23" name="triangulacja.png"/>
+                    <pic:cNvPicPr/>
+                  </pic:nvPicPr>
+                  <pic:blipFill rotWithShape="1">
+                    <a:blip r:embed="rId10" cstate="print">
+                      <a:extLst>
+                        <a:ext uri="{28A0092B-C50C-407E-A947-70E740481C1C}">
+                          <a14:useLocalDpi xmlns:a14="http://schemas.microsoft.com/office/drawing/2010/main" val="0"/>
+                        </a:ext>
+                      </a:extLst>
+                    </a:blip>
+                    <a:srcRect t="12473"/>
+                    <a:stretch/>
+                  </pic:blipFill>
+                  <pic:spPr bwMode="auto">
+                    <a:xfrm>
+                      <a:off x="0" y="0"/>
+                      <a:ext cx="4300036" cy="3011144"/>
+                    </a:xfrm>
+                    <a:prstGeom prst="rect">
+                      <a:avLst/>
+                    </a:prstGeom>
+                    <a:ln>
+                      <a:noFill/>
+                    </a:ln>
+                    <a:extLst>
+                      <a:ext uri="{53640926-AAD7-44D8-BBD7-CCE9431645EC}">
+                        <a14:shadowObscured xmlns:a14="http://schemas.microsoft.com/office/drawing/2010/main"/>
+                      </a:ext>
+                    </a:extLst>
+                  </pic:spPr>
+                </pic:pic>
+              </a:graphicData>
+            </a:graphic>
+          </wp:inline>
+        </w:drawing>
+      </w:r>
+    </w:p>
+    <w:p>
+      <w:r>
+        <w:t xml:space="preserve">Różnica w położeniu zrzutowanego punktu P na </w:t>
+      </w:r>
+      <w:r>
+        <w:t>płaszczyznach obrazowych</w:t>
+      </w:r>
+      <w:r>
+        <w:t xml:space="preserve"> kamer wynosi</w:t>
+      </w:r>
+      <w:r>
+        <w:t xml:space="preserve"> [1</w:t>
+      </w:r>
+      <w:r>
+        <w:t>]</w:t>
       </w:r>
       <w:r>
         <w:t xml:space="preserve">: </w:t>
@@ -6430,8 +7906,112 @@
               <w:noProof/>
               <w:lang w:eastAsia="pl-PL"/>
             </w:rPr>
-            <m:t>+|FG|</m:t>
+            <m:t>+</m:t>
           </m:r>
+          <m:d>
+            <m:dPr>
+              <m:begChr m:val="|"/>
+              <m:endChr m:val="|"/>
+              <m:ctrlPr>
+                <w:rPr>
+                  <w:rFonts w:ascii="Cambria Math" w:hAnsi="Cambria Math"/>
+                  <w:i/>
+                  <w:noProof/>
+                  <w:lang w:eastAsia="pl-PL"/>
+                </w:rPr>
+              </m:ctrlPr>
+            </m:dPr>
+            <m:e>
+              <m:r>
+                <w:rPr>
+                  <w:rFonts w:ascii="Cambria Math" w:hAnsi="Cambria Math"/>
+                  <w:noProof/>
+                  <w:lang w:eastAsia="pl-PL"/>
+                </w:rPr>
+                <m:t>FG</m:t>
+              </m:r>
+            </m:e>
+          </m:d>
+          <m:r>
+            <w:rPr>
+              <w:rFonts w:ascii="Cambria Math" w:eastAsiaTheme="minorEastAsia" w:hAnsi="Cambria Math"/>
+              <w:noProof/>
+              <w:lang w:eastAsia="pl-PL"/>
+            </w:rPr>
+            <m:t>=</m:t>
+          </m:r>
+          <m:sSub>
+            <m:sSubPr>
+              <m:ctrlPr>
+                <w:rPr>
+                  <w:rFonts w:ascii="Cambria Math" w:eastAsiaTheme="minorEastAsia" w:hAnsi="Cambria Math"/>
+                  <w:i/>
+                  <w:noProof/>
+                  <w:lang w:eastAsia="pl-PL"/>
+                </w:rPr>
+              </m:ctrlPr>
+            </m:sSubPr>
+            <m:e>
+              <m:r>
+                <w:rPr>
+                  <w:rFonts w:ascii="Cambria Math" w:eastAsiaTheme="minorEastAsia" w:hAnsi="Cambria Math"/>
+                  <w:noProof/>
+                  <w:lang w:eastAsia="pl-PL"/>
+                </w:rPr>
+                <m:t>x</m:t>
+              </m:r>
+            </m:e>
+            <m:sub>
+              <m:r>
+                <w:rPr>
+                  <w:rFonts w:ascii="Cambria Math" w:eastAsiaTheme="minorEastAsia" w:hAnsi="Cambria Math"/>
+                  <w:noProof/>
+                  <w:lang w:eastAsia="pl-PL"/>
+                </w:rPr>
+                <m:t>L</m:t>
+              </m:r>
+            </m:sub>
+          </m:sSub>
+          <m:r>
+            <w:rPr>
+              <w:rFonts w:ascii="Cambria Math" w:eastAsiaTheme="minorEastAsia" w:hAnsi="Cambria Math"/>
+              <w:noProof/>
+              <w:lang w:eastAsia="pl-PL"/>
+            </w:rPr>
+            <m:t>+</m:t>
+          </m:r>
+          <m:sSub>
+            <m:sSubPr>
+              <m:ctrlPr>
+                <w:rPr>
+                  <w:rFonts w:ascii="Cambria Math" w:eastAsiaTheme="minorEastAsia" w:hAnsi="Cambria Math"/>
+                  <w:i/>
+                  <w:noProof/>
+                  <w:lang w:eastAsia="pl-PL"/>
+                </w:rPr>
+              </m:ctrlPr>
+            </m:sSubPr>
+            <m:e>
+              <m:r>
+                <w:rPr>
+                  <w:rFonts w:ascii="Cambria Math" w:eastAsiaTheme="minorEastAsia" w:hAnsi="Cambria Math"/>
+                  <w:noProof/>
+                  <w:lang w:eastAsia="pl-PL"/>
+                </w:rPr>
+                <m:t>x</m:t>
+              </m:r>
+            </m:e>
+            <m:sub>
+              <m:r>
+                <w:rPr>
+                  <w:rFonts w:ascii="Cambria Math" w:eastAsiaTheme="minorEastAsia" w:hAnsi="Cambria Math"/>
+                  <w:noProof/>
+                  <w:lang w:eastAsia="pl-PL"/>
+                </w:rPr>
+                <m:t>P</m:t>
+              </m:r>
+            </m:sub>
+          </m:sSub>
         </m:oMath>
       </m:oMathPara>
     </w:p>
@@ -6452,7 +8032,182 @@
               <w:noProof/>
               <w:lang w:eastAsia="pl-PL"/>
             </w:rPr>
-            <m:t>d=|AE|</m:t>
+            <m:t>d</m:t>
+          </m:r>
+          <m:r>
+            <w:rPr>
+              <w:rFonts w:ascii="Cambria Math" w:hAnsi="Cambria Math"/>
+              <w:noProof/>
+              <w:lang w:eastAsia="pl-PL"/>
+            </w:rPr>
+            <m:t>=f</m:t>
+          </m:r>
+          <m:d>
+            <m:dPr>
+              <m:ctrlPr>
+                <w:rPr>
+                  <w:rFonts w:ascii="Cambria Math" w:hAnsi="Cambria Math"/>
+                  <w:i/>
+                  <w:noProof/>
+                  <w:lang w:eastAsia="pl-PL"/>
+                </w:rPr>
+              </m:ctrlPr>
+            </m:dPr>
+            <m:e>
+              <m:f>
+                <m:fPr>
+                  <m:ctrlPr>
+                    <w:rPr>
+                      <w:rFonts w:ascii="Cambria Math" w:hAnsi="Cambria Math"/>
+                      <w:i/>
+                      <w:noProof/>
+                      <w:lang w:eastAsia="pl-PL"/>
+                    </w:rPr>
+                  </m:ctrlPr>
+                </m:fPr>
+                <m:num>
+                  <m:sSub>
+                    <m:sSubPr>
+                      <m:ctrlPr>
+                        <w:rPr>
+                          <w:rFonts w:ascii="Cambria Math" w:eastAsiaTheme="minorEastAsia" w:hAnsi="Cambria Math"/>
+                          <w:i/>
+                          <w:noProof/>
+                          <w:lang w:eastAsia="pl-PL"/>
+                        </w:rPr>
+                      </m:ctrlPr>
+                    </m:sSubPr>
+                    <m:e>
+                      <m:r>
+                        <w:rPr>
+                          <w:rFonts w:ascii="Cambria Math" w:eastAsiaTheme="minorEastAsia" w:hAnsi="Cambria Math"/>
+                          <w:noProof/>
+                          <w:lang w:eastAsia="pl-PL"/>
+                        </w:rPr>
+                        <m:t>x</m:t>
+                      </m:r>
+                    </m:e>
+                    <m:sub>
+                      <m:r>
+                        <w:rPr>
+                          <w:rFonts w:ascii="Cambria Math" w:eastAsiaTheme="minorEastAsia" w:hAnsi="Cambria Math"/>
+                          <w:noProof/>
+                          <w:lang w:eastAsia="pl-PL"/>
+                        </w:rPr>
+                        <m:t>L</m:t>
+                      </m:r>
+                    </m:sub>
+                  </m:sSub>
+                </m:num>
+                <m:den>
+                  <m:r>
+                    <w:rPr>
+                      <w:rFonts w:ascii="Cambria Math" w:hAnsi="Cambria Math"/>
+                      <w:noProof/>
+                      <w:lang w:eastAsia="pl-PL"/>
+                    </w:rPr>
+                    <m:t>f</m:t>
+                  </m:r>
+                </m:den>
+              </m:f>
+              <m:r>
+                <w:rPr>
+                  <w:rFonts w:ascii="Cambria Math" w:hAnsi="Cambria Math"/>
+                  <w:noProof/>
+                  <w:lang w:eastAsia="pl-PL"/>
+                </w:rPr>
+                <m:t>+</m:t>
+              </m:r>
+              <m:f>
+                <m:fPr>
+                  <m:ctrlPr>
+                    <w:rPr>
+                      <w:rFonts w:ascii="Cambria Math" w:hAnsi="Cambria Math"/>
+                      <w:i/>
+                      <w:noProof/>
+                      <w:lang w:eastAsia="pl-PL"/>
+                    </w:rPr>
+                  </m:ctrlPr>
+                </m:fPr>
+                <m:num>
+                  <m:sSub>
+                    <m:sSubPr>
+                      <m:ctrlPr>
+                        <w:rPr>
+                          <w:rFonts w:ascii="Cambria Math" w:eastAsiaTheme="minorEastAsia" w:hAnsi="Cambria Math"/>
+                          <w:i/>
+                          <w:noProof/>
+                          <w:lang w:eastAsia="pl-PL"/>
+                        </w:rPr>
+                      </m:ctrlPr>
+                    </m:sSubPr>
+                    <m:e>
+                      <m:r>
+                        <w:rPr>
+                          <w:rFonts w:ascii="Cambria Math" w:eastAsiaTheme="minorEastAsia" w:hAnsi="Cambria Math"/>
+                          <w:noProof/>
+                          <w:lang w:eastAsia="pl-PL"/>
+                        </w:rPr>
+                        <m:t>x</m:t>
+                      </m:r>
+                    </m:e>
+                    <m:sub>
+                      <m:r>
+                        <w:rPr>
+                          <w:rFonts w:ascii="Cambria Math" w:eastAsiaTheme="minorEastAsia" w:hAnsi="Cambria Math"/>
+                          <w:noProof/>
+                          <w:lang w:eastAsia="pl-PL"/>
+                        </w:rPr>
+                        <m:t>P</m:t>
+                      </m:r>
+                    </m:sub>
+                  </m:sSub>
+                </m:num>
+                <m:den>
+                  <m:r>
+                    <w:rPr>
+                      <w:rFonts w:ascii="Cambria Math" w:hAnsi="Cambria Math"/>
+                      <w:noProof/>
+                      <w:lang w:eastAsia="pl-PL"/>
+                    </w:rPr>
+                    <m:t>f</m:t>
+                  </m:r>
+                </m:den>
+              </m:f>
+            </m:e>
+          </m:d>
+        </m:oMath>
+      </m:oMathPara>
+    </w:p>
+    <w:p>
+      <w:r>
+        <w:t xml:space="preserve">Ze względu na </w:t>
+      </w:r>
+      <w:r>
+        <w:t>podobieństwo par</w:t>
+      </w:r>
+      <w:r>
+        <w:t xml:space="preserve"> trójkątów PBA i AED oraz PBC i CFG:</w:t>
+      </w:r>
+    </w:p>
+    <w:p>
+      <w:pPr>
+        <w:ind w:firstLine="360"/>
+        <w:rPr>
+          <w:rFonts w:eastAsiaTheme="minorEastAsia"/>
+          <w:noProof/>
+          <w:lang w:eastAsia="pl-PL"/>
+        </w:rPr>
+      </w:pPr>
+      <m:oMathPara>
+        <m:oMath>
+          <m:r>
+            <w:rPr>
+              <w:rFonts w:ascii="Cambria Math" w:hAnsi="Cambria Math"/>
+              <w:noProof/>
+              <w:lang w:eastAsia="pl-PL"/>
+            </w:rPr>
+            <m:t>d=f</m:t>
           </m:r>
           <m:d>
             <m:dPr>
@@ -6484,7 +8239,7 @@
                       <m:endChr m:val="|"/>
                       <m:ctrlPr>
                         <w:rPr>
-                          <w:rFonts w:ascii="Cambria Math" w:hAnsi="Cambria Math"/>
+                          <w:rFonts w:ascii="Cambria Math" w:eastAsiaTheme="minorEastAsia" w:hAnsi="Cambria Math"/>
                           <w:i/>
                           <w:noProof/>
                           <w:lang w:eastAsia="pl-PL"/>
@@ -6492,13 +8247,45 @@
                       </m:ctrlPr>
                     </m:dPr>
                     <m:e>
+                      <m:sSub>
+                        <m:sSubPr>
+                          <m:ctrlPr>
+                            <w:rPr>
+                              <w:rFonts w:ascii="Cambria Math" w:eastAsiaTheme="minorEastAsia" w:hAnsi="Cambria Math"/>
+                              <w:i/>
+                              <w:noProof/>
+                              <w:lang w:eastAsia="pl-PL"/>
+                            </w:rPr>
+                          </m:ctrlPr>
+                        </m:sSubPr>
+                        <m:e>
+                          <m:r>
+                            <w:rPr>
+                              <w:rFonts w:ascii="Cambria Math" w:eastAsiaTheme="minorEastAsia" w:hAnsi="Cambria Math"/>
+                              <w:noProof/>
+                              <w:lang w:eastAsia="pl-PL"/>
+                            </w:rPr>
+                            <m:t>O</m:t>
+                          </m:r>
+                        </m:e>
+                        <m:sub>
+                          <m:r>
+                            <w:rPr>
+                              <w:rFonts w:ascii="Cambria Math" w:eastAsiaTheme="minorEastAsia" w:hAnsi="Cambria Math"/>
+                              <w:noProof/>
+                              <w:lang w:eastAsia="pl-PL"/>
+                            </w:rPr>
+                            <m:t>L</m:t>
+                          </m:r>
+                        </m:sub>
+                      </m:sSub>
                       <m:r>
                         <w:rPr>
-                          <w:rFonts w:ascii="Cambria Math" w:hAnsi="Cambria Math"/>
+                          <w:rFonts w:ascii="Cambria Math" w:eastAsiaTheme="minorEastAsia" w:hAnsi="Cambria Math"/>
                           <w:noProof/>
                           <w:lang w:eastAsia="pl-PL"/>
                         </w:rPr>
-                        <m:t>DE</m:t>
+                        <m:t>X</m:t>
                       </m:r>
                     </m:e>
                   </m:d>
@@ -6510,322 +8297,8 @@
                       <w:noProof/>
                       <w:lang w:eastAsia="pl-PL"/>
                     </w:rPr>
-                    <m:t>|AE|</m:t>
+                    <m:t>Z</m:t>
                   </m:r>
-                </m:den>
-              </m:f>
-              <m:r>
-                <w:rPr>
-                  <w:rFonts w:ascii="Cambria Math" w:hAnsi="Cambria Math"/>
-                  <w:noProof/>
-                  <w:lang w:eastAsia="pl-PL"/>
-                </w:rPr>
-                <m:t>+</m:t>
-              </m:r>
-              <m:f>
-                <m:fPr>
-                  <m:ctrlPr>
-                    <w:rPr>
-                      <w:rFonts w:ascii="Cambria Math" w:hAnsi="Cambria Math"/>
-                      <w:i/>
-                      <w:noProof/>
-                      <w:lang w:eastAsia="pl-PL"/>
-                    </w:rPr>
-                  </m:ctrlPr>
-                </m:fPr>
-                <m:num>
-                  <m:r>
-                    <w:rPr>
-                      <w:rFonts w:ascii="Cambria Math" w:hAnsi="Cambria Math"/>
-                      <w:noProof/>
-                      <w:lang w:eastAsia="pl-PL"/>
-                    </w:rPr>
-                    <m:t>|FG|</m:t>
-                  </m:r>
-                </m:num>
-                <m:den>
-                  <m:r>
-                    <w:rPr>
-                      <w:rFonts w:ascii="Cambria Math" w:hAnsi="Cambria Math"/>
-                      <w:noProof/>
-                      <w:lang w:eastAsia="pl-PL"/>
-                    </w:rPr>
-                    <m:t>|AE|</m:t>
-                  </m:r>
-                </m:den>
-              </m:f>
-            </m:e>
-          </m:d>
-        </m:oMath>
-      </m:oMathPara>
-    </w:p>
-    <w:p>
-      <w:pPr>
-        <w:ind w:firstLine="360"/>
-        <w:rPr>
-          <w:rFonts w:eastAsiaTheme="minorEastAsia"/>
-          <w:noProof/>
-          <w:lang w:eastAsia="pl-PL"/>
-        </w:rPr>
-      </w:pPr>
-      <w:r>
-        <w:rPr>
-          <w:rFonts w:eastAsiaTheme="minorEastAsia"/>
-          <w:noProof/>
-          <w:lang w:eastAsia="pl-PL"/>
-        </w:rPr>
-        <w:t>Odległości |AE| i |CF| są sobie równę, więc:</w:t>
-      </w:r>
-    </w:p>
-    <w:p>
-      <w:pPr>
-        <w:ind w:firstLine="360"/>
-        <w:rPr>
-          <w:rFonts w:eastAsiaTheme="minorEastAsia"/>
-          <w:noProof/>
-          <w:lang w:eastAsia="pl-PL"/>
-        </w:rPr>
-      </w:pPr>
-      <m:oMathPara>
-        <m:oMath>
-          <m:r>
-            <w:rPr>
-              <w:rFonts w:ascii="Cambria Math" w:hAnsi="Cambria Math"/>
-              <w:noProof/>
-              <w:lang w:eastAsia="pl-PL"/>
-            </w:rPr>
-            <m:t>d=|AE|</m:t>
-          </m:r>
-          <m:d>
-            <m:dPr>
-              <m:ctrlPr>
-                <w:rPr>
-                  <w:rFonts w:ascii="Cambria Math" w:hAnsi="Cambria Math"/>
-                  <w:i/>
-                  <w:noProof/>
-                  <w:lang w:eastAsia="pl-PL"/>
-                </w:rPr>
-              </m:ctrlPr>
-            </m:dPr>
-            <m:e>
-              <m:f>
-                <m:fPr>
-                  <m:ctrlPr>
-                    <w:rPr>
-                      <w:rFonts w:ascii="Cambria Math" w:hAnsi="Cambria Math"/>
-                      <w:i/>
-                      <w:noProof/>
-                      <w:lang w:eastAsia="pl-PL"/>
-                    </w:rPr>
-                  </m:ctrlPr>
-                </m:fPr>
-                <m:num>
-                  <m:d>
-                    <m:dPr>
-                      <m:begChr m:val="|"/>
-                      <m:endChr m:val="|"/>
-                      <m:ctrlPr>
-                        <w:rPr>
-                          <w:rFonts w:ascii="Cambria Math" w:hAnsi="Cambria Math"/>
-                          <w:i/>
-                          <w:noProof/>
-                          <w:lang w:eastAsia="pl-PL"/>
-                        </w:rPr>
-                      </m:ctrlPr>
-                    </m:dPr>
-                    <m:e>
-                      <m:r>
-                        <w:rPr>
-                          <w:rFonts w:ascii="Cambria Math" w:hAnsi="Cambria Math"/>
-                          <w:noProof/>
-                          <w:lang w:eastAsia="pl-PL"/>
-                        </w:rPr>
-                        <m:t>DE</m:t>
-                      </m:r>
-                    </m:e>
-                  </m:d>
-                </m:num>
-                <m:den>
-                  <m:r>
-                    <w:rPr>
-                      <w:rFonts w:ascii="Cambria Math" w:hAnsi="Cambria Math"/>
-                      <w:noProof/>
-                      <w:lang w:eastAsia="pl-PL"/>
-                    </w:rPr>
-                    <m:t>|AE|</m:t>
-                  </m:r>
-                </m:den>
-              </m:f>
-              <m:r>
-                <w:rPr>
-                  <w:rFonts w:ascii="Cambria Math" w:hAnsi="Cambria Math"/>
-                  <w:noProof/>
-                  <w:lang w:eastAsia="pl-PL"/>
-                </w:rPr>
-                <m:t>+</m:t>
-              </m:r>
-              <m:f>
-                <m:fPr>
-                  <m:ctrlPr>
-                    <w:rPr>
-                      <w:rFonts w:ascii="Cambria Math" w:hAnsi="Cambria Math"/>
-                      <w:i/>
-                      <w:noProof/>
-                      <w:lang w:eastAsia="pl-PL"/>
-                    </w:rPr>
-                  </m:ctrlPr>
-                </m:fPr>
-                <m:num>
-                  <m:r>
-                    <w:rPr>
-                      <w:rFonts w:ascii="Cambria Math" w:hAnsi="Cambria Math"/>
-                      <w:noProof/>
-                      <w:lang w:eastAsia="pl-PL"/>
-                    </w:rPr>
-                    <m:t>|FG|</m:t>
-                  </m:r>
-                </m:num>
-                <m:den>
-                  <m:r>
-                    <w:rPr>
-                      <w:rFonts w:ascii="Cambria Math" w:hAnsi="Cambria Math"/>
-                      <w:noProof/>
-                      <w:lang w:eastAsia="pl-PL"/>
-                    </w:rPr>
-                    <m:t>|CF|</m:t>
-                  </m:r>
-                </m:den>
-              </m:f>
-            </m:e>
-          </m:d>
-        </m:oMath>
-      </m:oMathPara>
-    </w:p>
-    <w:p>
-      <w:pPr>
-        <w:ind w:firstLine="360"/>
-      </w:pPr>
-      <w:r>
-        <w:t>Ze względu na kątowe cechy podobieństwa pary trójkątów PBA i AED oraz PBC i CFG są podobne, stąd:</w:t>
-      </w:r>
-    </w:p>
-    <w:p>
-      <w:pPr>
-        <w:ind w:firstLine="360"/>
-        <w:rPr>
-          <w:rFonts w:eastAsiaTheme="minorEastAsia"/>
-          <w:noProof/>
-          <w:lang w:eastAsia="pl-PL"/>
-        </w:rPr>
-      </w:pPr>
-      <m:oMathPara>
-        <m:oMath>
-          <m:r>
-            <w:rPr>
-              <w:rFonts w:ascii="Cambria Math" w:hAnsi="Cambria Math"/>
-              <w:noProof/>
-              <w:lang w:eastAsia="pl-PL"/>
-            </w:rPr>
-            <m:t>d=</m:t>
-          </m:r>
-          <m:d>
-            <m:dPr>
-              <m:begChr m:val="|"/>
-              <m:endChr m:val="|"/>
-              <m:ctrlPr>
-                <w:rPr>
-                  <w:rFonts w:ascii="Cambria Math" w:hAnsi="Cambria Math"/>
-                  <w:i/>
-                  <w:noProof/>
-                  <w:lang w:eastAsia="pl-PL"/>
-                </w:rPr>
-              </m:ctrlPr>
-            </m:dPr>
-            <m:e>
-              <m:r>
-                <w:rPr>
-                  <w:rFonts w:ascii="Cambria Math" w:hAnsi="Cambria Math"/>
-                  <w:noProof/>
-                  <w:lang w:eastAsia="pl-PL"/>
-                </w:rPr>
-                <m:t>AE</m:t>
-              </m:r>
-            </m:e>
-          </m:d>
-          <m:d>
-            <m:dPr>
-              <m:ctrlPr>
-                <w:rPr>
-                  <w:rFonts w:ascii="Cambria Math" w:hAnsi="Cambria Math"/>
-                  <w:i/>
-                  <w:noProof/>
-                  <w:lang w:eastAsia="pl-PL"/>
-                </w:rPr>
-              </m:ctrlPr>
-            </m:dPr>
-            <m:e>
-              <m:f>
-                <m:fPr>
-                  <m:ctrlPr>
-                    <w:rPr>
-                      <w:rFonts w:ascii="Cambria Math" w:hAnsi="Cambria Math"/>
-                      <w:i/>
-                      <w:noProof/>
-                      <w:lang w:eastAsia="pl-PL"/>
-                    </w:rPr>
-                  </m:ctrlPr>
-                </m:fPr>
-                <m:num>
-                  <m:d>
-                    <m:dPr>
-                      <m:begChr m:val="|"/>
-                      <m:endChr m:val="|"/>
-                      <m:ctrlPr>
-                        <w:rPr>
-                          <w:rFonts w:ascii="Cambria Math" w:hAnsi="Cambria Math"/>
-                          <w:i/>
-                          <w:noProof/>
-                          <w:lang w:eastAsia="pl-PL"/>
-                        </w:rPr>
-                      </m:ctrlPr>
-                    </m:dPr>
-                    <m:e>
-                      <m:r>
-                        <w:rPr>
-                          <w:rFonts w:ascii="Cambria Math" w:hAnsi="Cambria Math"/>
-                          <w:noProof/>
-                          <w:lang w:eastAsia="pl-PL"/>
-                        </w:rPr>
-                        <m:t>AB</m:t>
-                      </m:r>
-                    </m:e>
-                  </m:d>
-                </m:num>
-                <m:den>
-                  <m:d>
-                    <m:dPr>
-                      <m:begChr m:val="|"/>
-                      <m:endChr m:val="|"/>
-                      <m:ctrlPr>
-                        <w:rPr>
-                          <w:rFonts w:ascii="Cambria Math" w:hAnsi="Cambria Math"/>
-                          <w:i/>
-                          <w:noProof/>
-                          <w:lang w:eastAsia="pl-PL"/>
-                        </w:rPr>
-                      </m:ctrlPr>
-                    </m:dPr>
-                    <m:e>
-                      <m:r>
-                        <w:rPr>
-                          <w:rFonts w:ascii="Cambria Math" w:hAnsi="Cambria Math"/>
-                          <w:noProof/>
-                          <w:lang w:eastAsia="pl-PL"/>
-                        </w:rPr>
-                        <m:t>PB</m:t>
-                      </m:r>
-                    </m:e>
-                  </m:d>
                 </m:den>
               </m:f>
               <m:r>
@@ -6854,7 +8327,7 @@
                       <m:endChr m:val="|"/>
                       <m:ctrlPr>
                         <w:rPr>
-                          <w:rFonts w:ascii="Cambria Math" w:hAnsi="Cambria Math"/>
+                          <w:rFonts w:ascii="Cambria Math" w:eastAsiaTheme="minorEastAsia" w:hAnsi="Cambria Math"/>
                           <w:i/>
                           <w:noProof/>
                           <w:lang w:eastAsia="pl-PL"/>
@@ -6862,42 +8335,58 @@
                       </m:ctrlPr>
                     </m:dPr>
                     <m:e>
+                      <m:sSub>
+                        <m:sSubPr>
+                          <m:ctrlPr>
+                            <w:rPr>
+                              <w:rFonts w:ascii="Cambria Math" w:eastAsiaTheme="minorEastAsia" w:hAnsi="Cambria Math"/>
+                              <w:i/>
+                              <w:noProof/>
+                              <w:lang w:eastAsia="pl-PL"/>
+                            </w:rPr>
+                          </m:ctrlPr>
+                        </m:sSubPr>
+                        <m:e>
+                          <m:r>
+                            <w:rPr>
+                              <w:rFonts w:ascii="Cambria Math" w:eastAsiaTheme="minorEastAsia" w:hAnsi="Cambria Math"/>
+                              <w:noProof/>
+                              <w:lang w:eastAsia="pl-PL"/>
+                            </w:rPr>
+                            <m:t>O</m:t>
+                          </m:r>
+                        </m:e>
+                        <m:sub>
+                          <m:r>
+                            <w:rPr>
+                              <w:rFonts w:ascii="Cambria Math" w:eastAsiaTheme="minorEastAsia" w:hAnsi="Cambria Math"/>
+                              <w:noProof/>
+                              <w:lang w:eastAsia="pl-PL"/>
+                            </w:rPr>
+                            <m:t>P</m:t>
+                          </m:r>
+                        </m:sub>
+                      </m:sSub>
                       <m:r>
                         <w:rPr>
-                          <w:rFonts w:ascii="Cambria Math" w:hAnsi="Cambria Math"/>
+                          <w:rFonts w:ascii="Cambria Math" w:eastAsiaTheme="minorEastAsia" w:hAnsi="Cambria Math"/>
                           <w:noProof/>
                           <w:lang w:eastAsia="pl-PL"/>
                         </w:rPr>
-                        <m:t>BC</m:t>
+                        <m:t>X</m:t>
                       </m:r>
                     </m:e>
                   </m:d>
                 </m:num>
                 <m:den>
-                  <m:d>
-                    <m:dPr>
-                      <m:begChr m:val="|"/>
-                      <m:endChr m:val="|"/>
-                      <m:ctrlPr>
-                        <w:rPr>
-                          <w:rFonts w:ascii="Cambria Math" w:hAnsi="Cambria Math"/>
-                          <w:i/>
-                          <w:noProof/>
-                          <w:lang w:eastAsia="pl-PL"/>
-                        </w:rPr>
-                      </m:ctrlPr>
-                    </m:dPr>
-                    <m:e>
-                      <m:r>
-                        <w:rPr>
-                          <w:rFonts w:ascii="Cambria Math" w:hAnsi="Cambria Math"/>
-                          <w:noProof/>
-                          <w:lang w:eastAsia="pl-PL"/>
-                        </w:rPr>
-                        <m:t>PB</m:t>
-                      </m:r>
-                    </m:e>
-                  </m:d>
+                  <m:r>
+                    <w:rPr>
+                      <w:rFonts w:ascii="Cambria Math" w:hAnsi="Cambria Math"/>
+                      <w:noProof/>
+                      <w:lang w:eastAsia="pl-PL"/>
+                    </w:rPr>
+                    <m:t>Z</m:t>
+                  </m:r>
                 </m:den>
               </m:f>
             </m:e>
@@ -6910,251 +8399,13 @@
             </w:rPr>
             <m:t>=</m:t>
           </m:r>
-          <m:d>
-            <m:dPr>
-              <m:begChr m:val="|"/>
-              <m:endChr m:val="|"/>
-              <m:ctrlPr>
-                <w:rPr>
-                  <w:rFonts w:ascii="Cambria Math" w:hAnsi="Cambria Math"/>
-                  <w:i/>
-                  <w:noProof/>
-                  <w:lang w:eastAsia="pl-PL"/>
-                </w:rPr>
-              </m:ctrlPr>
-            </m:dPr>
-            <m:e>
-              <m:r>
-                <w:rPr>
-                  <w:rFonts w:ascii="Cambria Math" w:hAnsi="Cambria Math"/>
-                  <w:noProof/>
-                  <w:lang w:eastAsia="pl-PL"/>
-                </w:rPr>
-                <m:t>AE</m:t>
-              </m:r>
-            </m:e>
-          </m:d>
-          <m:d>
-            <m:dPr>
-              <m:ctrlPr>
-                <w:rPr>
-                  <w:rFonts w:ascii="Cambria Math" w:hAnsi="Cambria Math"/>
-                  <w:i/>
-                  <w:noProof/>
-                  <w:lang w:eastAsia="pl-PL"/>
-                </w:rPr>
-              </m:ctrlPr>
-            </m:dPr>
-            <m:e>
-              <m:f>
-                <m:fPr>
-                  <m:ctrlPr>
-                    <w:rPr>
-                      <w:rFonts w:ascii="Cambria Math" w:hAnsi="Cambria Math"/>
-                      <w:i/>
-                      <w:noProof/>
-                      <w:lang w:eastAsia="pl-PL"/>
-                    </w:rPr>
-                  </m:ctrlPr>
-                </m:fPr>
-                <m:num>
-                  <m:d>
-                    <m:dPr>
-                      <m:begChr m:val="|"/>
-                      <m:endChr m:val="|"/>
-                      <m:ctrlPr>
-                        <w:rPr>
-                          <w:rFonts w:ascii="Cambria Math" w:hAnsi="Cambria Math"/>
-                          <w:i/>
-                          <w:noProof/>
-                          <w:lang w:eastAsia="pl-PL"/>
-                        </w:rPr>
-                      </m:ctrlPr>
-                    </m:dPr>
-                    <m:e>
-                      <m:r>
-                        <w:rPr>
-                          <w:rFonts w:ascii="Cambria Math" w:hAnsi="Cambria Math"/>
-                          <w:noProof/>
-                          <w:lang w:eastAsia="pl-PL"/>
-                        </w:rPr>
-                        <m:t>AB</m:t>
-                      </m:r>
-                    </m:e>
-                  </m:d>
-                  <m:r>
-                    <w:rPr>
-                      <w:rFonts w:ascii="Cambria Math" w:hAnsi="Cambria Math"/>
-                      <w:noProof/>
-                      <w:lang w:eastAsia="pl-PL"/>
-                    </w:rPr>
-                    <m:t>+</m:t>
-                  </m:r>
-                  <m:d>
-                    <m:dPr>
-                      <m:begChr m:val="|"/>
-                      <m:endChr m:val="|"/>
-                      <m:ctrlPr>
-                        <w:rPr>
-                          <w:rFonts w:ascii="Cambria Math" w:hAnsi="Cambria Math"/>
-                          <w:i/>
-                          <w:noProof/>
-                          <w:lang w:eastAsia="pl-PL"/>
-                        </w:rPr>
-                      </m:ctrlPr>
-                    </m:dPr>
-                    <m:e>
-                      <m:r>
-                        <w:rPr>
-                          <w:rFonts w:ascii="Cambria Math" w:hAnsi="Cambria Math"/>
-                          <w:noProof/>
-                          <w:lang w:eastAsia="pl-PL"/>
-                        </w:rPr>
-                        <m:t>BC</m:t>
-                      </m:r>
-                    </m:e>
-                  </m:d>
-                </m:num>
-                <m:den>
-                  <m:d>
-                    <m:dPr>
-                      <m:begChr m:val="|"/>
-                      <m:endChr m:val="|"/>
-                      <m:ctrlPr>
-                        <w:rPr>
-                          <w:rFonts w:ascii="Cambria Math" w:hAnsi="Cambria Math"/>
-                          <w:i/>
-                          <w:noProof/>
-                          <w:lang w:eastAsia="pl-PL"/>
-                        </w:rPr>
-                      </m:ctrlPr>
-                    </m:dPr>
-                    <m:e>
-                      <m:r>
-                        <w:rPr>
-                          <w:rFonts w:ascii="Cambria Math" w:hAnsi="Cambria Math"/>
-                          <w:noProof/>
-                          <w:lang w:eastAsia="pl-PL"/>
-                        </w:rPr>
-                        <m:t>PB</m:t>
-                      </m:r>
-                    </m:e>
-                  </m:d>
-                </m:den>
-              </m:f>
-            </m:e>
-          </m:d>
-          <m:r>
-            <w:rPr>
-              <w:rFonts w:ascii="Cambria Math" w:hAnsi="Cambria Math"/>
-              <w:noProof/>
-              <w:lang w:eastAsia="pl-PL"/>
-            </w:rPr>
-            <m:t>=</m:t>
-          </m:r>
-          <m:d>
-            <m:dPr>
-              <m:begChr m:val="|"/>
-              <m:endChr m:val="|"/>
-              <m:ctrlPr>
-                <w:rPr>
-                  <w:rFonts w:ascii="Cambria Math" w:hAnsi="Cambria Math"/>
-                  <w:i/>
-                  <w:noProof/>
-                  <w:lang w:eastAsia="pl-PL"/>
-                </w:rPr>
-              </m:ctrlPr>
-            </m:dPr>
-            <m:e>
-              <m:r>
-                <w:rPr>
-                  <w:rFonts w:ascii="Cambria Math" w:hAnsi="Cambria Math"/>
-                  <w:noProof/>
-                  <w:lang w:eastAsia="pl-PL"/>
-                </w:rPr>
-                <m:t>AE</m:t>
-              </m:r>
-            </m:e>
-          </m:d>
-          <m:r>
-            <w:rPr>
-              <w:rFonts w:ascii="Cambria Math" w:hAnsi="Cambria Math"/>
-              <w:noProof/>
-              <w:lang w:eastAsia="pl-PL"/>
-            </w:rPr>
-            <m:t>∙</m:t>
-          </m:r>
-          <m:f>
-            <m:fPr>
-              <m:ctrlPr>
-                <w:rPr>
-                  <w:rFonts w:ascii="Cambria Math" w:hAnsi="Cambria Math"/>
-                  <w:i/>
-                  <w:noProof/>
-                  <w:lang w:eastAsia="pl-PL"/>
-                </w:rPr>
-              </m:ctrlPr>
-            </m:fPr>
-            <m:num>
-              <m:d>
-                <m:dPr>
-                  <m:begChr m:val="|"/>
-                  <m:endChr m:val="|"/>
-                  <m:ctrlPr>
-                    <w:rPr>
-                      <w:rFonts w:ascii="Cambria Math" w:hAnsi="Cambria Math"/>
-                      <w:i/>
-                      <w:noProof/>
-                      <w:lang w:eastAsia="pl-PL"/>
-                    </w:rPr>
-                  </m:ctrlPr>
-                </m:dPr>
-                <m:e>
-                  <m:r>
-                    <w:rPr>
-                      <w:rFonts w:ascii="Cambria Math" w:hAnsi="Cambria Math"/>
-                      <w:noProof/>
-                      <w:lang w:eastAsia="pl-PL"/>
-                    </w:rPr>
-                    <m:t>AC</m:t>
-                  </m:r>
-                </m:e>
-              </m:d>
-            </m:num>
-            <m:den>
-              <m:d>
-                <m:dPr>
-                  <m:begChr m:val="|"/>
-                  <m:endChr m:val="|"/>
-                  <m:ctrlPr>
-                    <w:rPr>
-                      <w:rFonts w:ascii="Cambria Math" w:hAnsi="Cambria Math"/>
-                      <w:i/>
-                      <w:noProof/>
-                      <w:lang w:eastAsia="pl-PL"/>
-                    </w:rPr>
-                  </m:ctrlPr>
-                </m:dPr>
-                <m:e>
-                  <m:r>
-                    <w:rPr>
-                      <w:rFonts w:ascii="Cambria Math" w:hAnsi="Cambria Math"/>
-                      <w:noProof/>
-                      <w:lang w:eastAsia="pl-PL"/>
-                    </w:rPr>
-                    <m:t>PB</m:t>
-                  </m:r>
-                </m:e>
-              </m:d>
-            </m:den>
-          </m:f>
           <m:r>
             <w:rPr>
               <w:rFonts w:ascii="Cambria Math" w:eastAsiaTheme="minorEastAsia" w:hAnsi="Cambria Math"/>
               <w:noProof/>
               <w:lang w:eastAsia="pl-PL"/>
             </w:rPr>
-            <m:t>=f</m:t>
+            <m:t>f</m:t>
           </m:r>
           <m:f>
             <m:fPr>
@@ -7184,187 +8435,36 @@
                   <w:noProof/>
                   <w:lang w:eastAsia="pl-PL"/>
                 </w:rPr>
-                <m:t>z</m:t>
+                <m:t>Z</m:t>
               </m:r>
             </m:den>
           </m:f>
-          <m:r>
-            <w:rPr>
-              <w:rFonts w:ascii="Cambria Math" w:eastAsiaTheme="minorEastAsia" w:hAnsi="Cambria Math"/>
-              <w:noProof/>
-              <w:lang w:eastAsia="pl-PL"/>
-            </w:rPr>
-            <m:t xml:space="preserve">    ,gdzie:</m:t>
-          </m:r>
         </m:oMath>
       </m:oMathPara>
     </w:p>
     <w:p>
       <w:pPr>
-        <w:ind w:firstLine="360"/>
         <w:rPr>
           <w:rFonts w:eastAsiaTheme="minorEastAsia"/>
           <w:noProof/>
           <w:lang w:eastAsia="pl-PL"/>
         </w:rPr>
       </w:pPr>
-    </w:p>
-    <w:p>
-      <w:pPr>
+      <w:r>
         <w:rPr>
           <w:rFonts w:eastAsiaTheme="minorEastAsia"/>
           <w:noProof/>
           <w:lang w:eastAsia="pl-PL"/>
         </w:rPr>
-      </w:pPr>
-      <m:oMath>
-        <m:r>
-          <w:rPr>
-            <w:rFonts w:ascii="Cambria Math" w:hAnsi="Cambria Math"/>
-            <w:noProof/>
-            <w:lang w:eastAsia="pl-PL"/>
-          </w:rPr>
-          <m:t>d</m:t>
-        </m:r>
-      </m:oMath>
+        <w:t>Po przekształceniu</w:t>
+      </w:r>
       <w:r>
         <w:rPr>
           <w:rFonts w:eastAsiaTheme="minorEastAsia"/>
           <w:noProof/>
           <w:lang w:eastAsia="pl-PL"/>
         </w:rPr>
-        <w:t xml:space="preserve"> – różnica w horyzontalnym położeniu </w:t>
-      </w:r>
-      <w:r>
-        <w:rPr>
-          <w:rFonts w:eastAsiaTheme="minorEastAsia"/>
-          <w:noProof/>
-          <w:lang w:eastAsia="pl-PL"/>
-        </w:rPr>
-        <w:t>od środka matryc zobrazowanego punktu P</w:t>
-      </w:r>
-    </w:p>
-    <w:p>
-      <w:pPr>
-        <w:rPr>
-          <w:rFonts w:eastAsiaTheme="minorEastAsia"/>
-          <w:noProof/>
-          <w:lang w:eastAsia="pl-PL"/>
-        </w:rPr>
-      </w:pPr>
-      <m:oMath>
-        <m:r>
-          <w:rPr>
-            <w:rFonts w:ascii="Cambria Math" w:eastAsiaTheme="minorEastAsia" w:hAnsi="Cambria Math"/>
-            <w:noProof/>
-            <w:lang w:eastAsia="pl-PL"/>
-          </w:rPr>
-          <m:t>f</m:t>
-        </m:r>
-      </m:oMath>
-      <w:r>
-        <w:rPr>
-          <w:rFonts w:eastAsiaTheme="minorEastAsia"/>
-          <w:noProof/>
-          <w:lang w:eastAsia="pl-PL"/>
-        </w:rPr>
-        <w:t xml:space="preserve"> – </w:t>
-      </w:r>
-      <w:r>
-        <w:rPr>
-          <w:rFonts w:eastAsiaTheme="minorEastAsia"/>
-          <w:noProof/>
-          <w:lang w:eastAsia="pl-PL"/>
-        </w:rPr>
-        <w:t xml:space="preserve">odległość </w:t>
-      </w:r>
-      <w:r>
-        <w:rPr>
-          <w:rFonts w:eastAsiaTheme="minorEastAsia"/>
-          <w:noProof/>
-          <w:lang w:eastAsia="pl-PL"/>
-        </w:rPr>
-        <w:t>ogniskowa kamer</w:t>
-      </w:r>
-    </w:p>
-    <w:p>
-      <w:pPr>
-        <w:rPr>
-          <w:rFonts w:eastAsiaTheme="minorEastAsia"/>
-          <w:noProof/>
-          <w:lang w:eastAsia="pl-PL"/>
-        </w:rPr>
-      </w:pPr>
-      <m:oMath>
-        <m:r>
-          <w:rPr>
-            <w:rFonts w:ascii="Cambria Math" w:eastAsiaTheme="minorEastAsia" w:hAnsi="Cambria Math"/>
-            <w:noProof/>
-            <w:lang w:eastAsia="pl-PL"/>
-          </w:rPr>
-          <m:t>b</m:t>
-        </m:r>
-      </m:oMath>
-      <w:r>
-        <w:rPr>
-          <w:rFonts w:eastAsiaTheme="minorEastAsia"/>
-          <w:noProof/>
-          <w:lang w:eastAsia="pl-PL"/>
-        </w:rPr>
-        <w:t xml:space="preserve"> – odległość między kamerami</w:t>
-      </w:r>
-    </w:p>
-    <w:p>
-      <w:pPr>
-        <w:rPr>
-          <w:rFonts w:eastAsiaTheme="minorEastAsia"/>
-          <w:noProof/>
-          <w:lang w:eastAsia="pl-PL"/>
-        </w:rPr>
-      </w:pPr>
-      <m:oMath>
-        <m:r>
-          <w:rPr>
-            <w:rFonts w:ascii="Cambria Math" w:eastAsiaTheme="minorEastAsia" w:hAnsi="Cambria Math"/>
-            <w:noProof/>
-            <w:lang w:eastAsia="pl-PL"/>
-          </w:rPr>
-          <m:t>z</m:t>
-        </m:r>
-      </m:oMath>
-      <w:r>
-        <w:rPr>
-          <w:rFonts w:eastAsiaTheme="minorEastAsia"/>
-          <w:noProof/>
-          <w:lang w:eastAsia="pl-PL"/>
-        </w:rPr>
-        <w:t xml:space="preserve"> – odległość punktu od płaszczyzny kamer</w:t>
-      </w:r>
-    </w:p>
-    <w:p>
-      <w:pPr>
-        <w:rPr>
-          <w:rFonts w:eastAsiaTheme="minorEastAsia"/>
-          <w:noProof/>
-          <w:lang w:eastAsia="pl-PL"/>
-        </w:rPr>
-      </w:pPr>
-    </w:p>
-    <w:p>
-      <w:pPr>
-        <w:rPr>
-          <w:rFonts w:eastAsiaTheme="minorEastAsia"/>
-          <w:noProof/>
-          <w:lang w:eastAsia="pl-PL"/>
-        </w:rPr>
-      </w:pPr>
-      <w:r>
-        <w:rPr>
-          <w:rFonts w:eastAsiaTheme="minorEastAsia"/>
-          <w:noProof/>
-          <w:lang w:eastAsia="pl-PL"/>
-        </w:rPr>
-        <w:t>Ostatecznie otrzymuje się:</w:t>
+        <w:t xml:space="preserve"> otrzymuje się:</w:t>
       </w:r>
     </w:p>
     <w:p>
@@ -7383,7 +8483,15 @@
               <w:noProof/>
               <w:lang w:eastAsia="pl-PL"/>
             </w:rPr>
-            <m:t>z=f</m:t>
+            <m:t>Z</m:t>
+          </m:r>
+          <m:r>
+            <w:rPr>
+              <w:rFonts w:ascii="Cambria Math" w:eastAsiaTheme="minorEastAsia" w:hAnsi="Cambria Math"/>
+              <w:noProof/>
+              <w:lang w:eastAsia="pl-PL"/>
+            </w:rPr>
+            <m:t>=f</m:t>
           </m:r>
           <m:f>
             <m:fPr>
@@ -7422,10 +8530,143 @@
     </w:p>
     <w:p>
       <w:pPr>
+        <w:rPr>
+          <w:rFonts w:eastAsiaTheme="minorEastAsia"/>
+          <w:noProof/>
+          <w:lang w:eastAsia="pl-PL"/>
+        </w:rPr>
+      </w:pPr>
+      <w:r>
+        <w:rPr>
+          <w:rFonts w:eastAsiaTheme="minorEastAsia"/>
+          <w:noProof/>
+          <w:lang w:eastAsia="pl-PL"/>
+        </w:rPr>
+        <w:t>gdzie:</w:t>
+      </w:r>
+    </w:p>
+    <w:p>
+      <w:pPr>
+        <w:rPr>
+          <w:rFonts w:eastAsiaTheme="minorEastAsia"/>
+          <w:noProof/>
+          <w:lang w:eastAsia="pl-PL"/>
+        </w:rPr>
+      </w:pPr>
+      <m:oMath>
+        <m:r>
+          <w:rPr>
+            <w:rFonts w:ascii="Cambria Math" w:hAnsi="Cambria Math"/>
+            <w:noProof/>
+            <w:lang w:eastAsia="pl-PL"/>
+          </w:rPr>
+          <m:t>d</m:t>
+        </m:r>
+      </m:oMath>
+      <w:r>
+        <w:rPr>
+          <w:rFonts w:eastAsiaTheme="minorEastAsia"/>
+          <w:noProof/>
+          <w:lang w:eastAsia="pl-PL"/>
+        </w:rPr>
+        <w:t xml:space="preserve"> – różnica w horyzontalnym położeniu od środka matryc zobrazowanego punktu P</w:t>
+      </w:r>
+    </w:p>
+    <w:p>
+      <w:pPr>
+        <w:rPr>
+          <w:rFonts w:eastAsiaTheme="minorEastAsia"/>
+          <w:noProof/>
+          <w:lang w:eastAsia="pl-PL"/>
+        </w:rPr>
+      </w:pPr>
+      <m:oMath>
+        <m:r>
+          <w:rPr>
+            <w:rFonts w:ascii="Cambria Math" w:eastAsiaTheme="minorEastAsia" w:hAnsi="Cambria Math"/>
+            <w:noProof/>
+            <w:lang w:eastAsia="pl-PL"/>
+          </w:rPr>
+          <m:t>f</m:t>
+        </m:r>
+      </m:oMath>
+      <w:r>
+        <w:rPr>
+          <w:rFonts w:eastAsiaTheme="minorEastAsia"/>
+          <w:noProof/>
+          <w:lang w:eastAsia="pl-PL"/>
+        </w:rPr>
+        <w:t xml:space="preserve"> – odległość ogniskowa kamer</w:t>
+      </w:r>
+    </w:p>
+    <w:p>
+      <w:pPr>
+        <w:rPr>
+          <w:rFonts w:eastAsiaTheme="minorEastAsia"/>
+          <w:noProof/>
+          <w:lang w:eastAsia="pl-PL"/>
+        </w:rPr>
+      </w:pPr>
+      <m:oMath>
+        <m:r>
+          <w:rPr>
+            <w:rFonts w:ascii="Cambria Math" w:eastAsiaTheme="minorEastAsia" w:hAnsi="Cambria Math"/>
+            <w:noProof/>
+            <w:lang w:eastAsia="pl-PL"/>
+          </w:rPr>
+          <m:t>b</m:t>
+        </m:r>
+      </m:oMath>
+      <w:r>
+        <w:rPr>
+          <w:rFonts w:eastAsiaTheme="minorEastAsia"/>
+          <w:noProof/>
+          <w:lang w:eastAsia="pl-PL"/>
+        </w:rPr>
+        <w:t xml:space="preserve"> – odległość między kamerami</w:t>
+      </w:r>
+    </w:p>
+    <w:p>
+      <w:pPr>
+        <w:rPr>
+          <w:rFonts w:eastAsiaTheme="minorEastAsia"/>
+          <w:noProof/>
+          <w:lang w:eastAsia="pl-PL"/>
+        </w:rPr>
+      </w:pPr>
+      <m:oMath>
+        <m:r>
+          <w:rPr>
+            <w:rFonts w:ascii="Cambria Math" w:eastAsiaTheme="minorEastAsia" w:hAnsi="Cambria Math"/>
+            <w:noProof/>
+            <w:lang w:eastAsia="pl-PL"/>
+          </w:rPr>
+          <m:t>Z</m:t>
+        </m:r>
+      </m:oMath>
+      <w:r>
+        <w:rPr>
+          <w:rFonts w:eastAsiaTheme="minorEastAsia"/>
+          <w:noProof/>
+          <w:lang w:eastAsia="pl-PL"/>
+        </w:rPr>
+        <w:t xml:space="preserve"> – odległość punktu od kamer</w:t>
+      </w:r>
+    </w:p>
+    <w:p>
+      <w:pPr>
         <w:ind w:firstLine="360"/>
       </w:pPr>
       <w:r>
         <w:br/>
+      </w:r>
+      <w:r>
+        <w:tab/>
+        <w:t xml:space="preserve">Powyższe równanie jest prawdziwe dla kamer o idealnie równoległych płaszczyznach </w:t>
+      </w:r>
+      <w:r>
+        <w:lastRenderedPageBreak/>
+        <w:t xml:space="preserve">obrazowania. Oczywiście w praktyce bardzo trudno to osiągnąć, dlatego bierze się pod uwagę translację i rotację kamer względem siebie. </w:t>
       </w:r>
     </w:p>
     <w:p>
@@ -7817,17 +9058,8 @@
         <w:ind w:firstLine="360"/>
       </w:pPr>
       <w:r>
-        <w:t xml:space="preserve">Podczas projektowania i testowania systemu korzystano z kamery Logitech C905. Charakteryzuje się ona zawyżoną maks. rozdzielczością od zakładanej, jednak pozwoliło to na </w:t>
-      </w:r>
-      <w:r>
-        <w:lastRenderedPageBreak/>
-        <w:t>zbadanie zależności czasu przetwarzania obrazu od jego rozdzielczości. Dodatkowo producent udostępnia oprogramowanie umożliwiające przełączenie doboru nastaw z automatycznego na ręczne.</w:t>
-      </w:r>
-    </w:p>
-    <w:p>
-      <w:pPr>
-        <w:ind w:firstLine="360"/>
-      </w:pPr>
+        <w:t>Podczas projektowania i testowania systemu korzystano z kamery Logitech C905. Charakteryzuje się ona zawyżoną maks. rozdzielczością od zakładanej, jednak pozwoliło to na zbadanie zależności czasu przetwarzania obrazu od jego rozdzielczości. Dodatkowo producent udostępnia oprogramowanie umożliwiające przełączenie doboru nastaw z automatycznego na ręczne.</w:t>
+      </w:r>
     </w:p>
     <w:tbl>
       <w:tblPr>
@@ -7887,6 +9119,7 @@
               <w:jc w:val="left"/>
             </w:pPr>
             <w:r>
+              <w:lastRenderedPageBreak/>
               <w:t>Maks. rozdzielczość</w:t>
             </w:r>
           </w:p>
@@ -7976,12 +9209,19 @@
     <w:p>
       <w:pPr>
         <w:pStyle w:val="Nagwek2"/>
+      </w:pPr>
+      <w:bookmarkStart w:id="20" w:name="_Toc451285707"/>
+    </w:p>
+    <w:p/>
+    <w:p/>
+    <w:p>
+      <w:pPr>
+        <w:pStyle w:val="Nagwek2"/>
         <w:numPr>
           <w:ilvl w:val="1"/>
           <w:numId w:val="2"/>
         </w:numPr>
       </w:pPr>
-      <w:bookmarkStart w:id="20" w:name="_Toc451285707"/>
       <w:r>
         <w:t>Biblioteki programowe</w:t>
       </w:r>
@@ -7989,8 +9229,76 @@
     </w:p>
     <w:p>
       <w:pPr>
-        <w:ind w:firstLine="360"/>
-      </w:pPr>
+        <w:ind w:firstLine="348"/>
+      </w:pPr>
+      <w:r>
+        <w:t xml:space="preserve">Projektowanie i pisanie programów analizujących obrazy na jednostkę centralną opierało się o </w:t>
+      </w:r>
+      <w:r>
+        <w:t>bibliotekę funkcji OpenCV. Jest to jedna z najpopularniejszych bibliotek programowych służąca do szeroko pojętego przetwarzania obrazów: filtrowania, transformacji, kalibracji, analizy ruchu, wykrywania i śledzenia obiektów. Wiele przykładowych programów</w:t>
+      </w:r>
+      <w:r>
+        <w:t>, kilka napisanych poradników[5][6]</w:t>
+      </w:r>
+      <w:r>
+        <w:t>, jak i dobrze rozwinięta dokumentacja</w:t>
+      </w:r>
+      <w:r>
+        <w:t>[7]</w:t>
+      </w:r>
+      <w:r>
+        <w:t xml:space="preserve"> poszczególnych modułów i funkcji ułatwiają proces zapoznawania się z oprogramowaniem</w:t>
+      </w:r>
+      <w:r>
+        <w:t xml:space="preserve"> i jego możliwościami. Dodatkowo OpenCV wydane jest na bardzo liberalnej licencji BSD, według której można modyfikować i korzystać z biblioteki zarówno w zakresie edukacyjnym, jak i komercyjnym zezwalając na rozprowadzanie napisanych programów w postaci zbudowanej i kodu źródłowego, a nawet włączać je do zamkniętego oprogramowania[3]. </w:t>
+      </w:r>
+    </w:p>
+    <w:p>
+      <w:pPr>
+        <w:ind w:firstLine="348"/>
+        <w:rPr>
+          <w:rFonts w:cs="Times New Roman"/>
+        </w:rPr>
+      </w:pPr>
+      <w:r>
+        <w:t xml:space="preserve">Główne funkcje biblioteki, wykorzystywane </w:t>
+      </w:r>
+      <w:r>
+        <w:t xml:space="preserve">w kalibracji i wyznaczaniu </w:t>
+      </w:r>
+      <w:r>
+        <w:t>trójwymiarowej</w:t>
+      </w:r>
+      <w:r>
+        <w:t xml:space="preserve"> reprezentacji punktów zawarte się w module </w:t>
+      </w:r>
+      <w:r>
+        <w:rPr>
+          <w:rFonts w:ascii="Lucida Sans Unicode" w:hAnsi="Lucida Sans Unicode" w:cs="Lucida Sans Unicode"/>
+          <w:i/>
+          <w:sz w:val="21"/>
+          <w:szCs w:val="21"/>
+          <w:shd w:val="clear" w:color="auto" w:fill="FFFFFF"/>
+        </w:rPr>
+        <w:t>calib3d</w:t>
+      </w:r>
+      <w:r>
+        <w:rPr>
+          <w:rFonts w:ascii="Lucida Sans Unicode" w:hAnsi="Lucida Sans Unicode" w:cs="Lucida Sans Unicode"/>
+          <w:sz w:val="21"/>
+          <w:szCs w:val="21"/>
+          <w:shd w:val="clear" w:color="auto" w:fill="FFFFFF"/>
+        </w:rPr>
+        <w:t xml:space="preserve">. </w:t>
+      </w:r>
+      <w:r>
+        <w:rPr>
+          <w:rFonts w:cs="Times New Roman"/>
+          <w:szCs w:val="21"/>
+          <w:shd w:val="clear" w:color="auto" w:fill="FFFFFF"/>
+        </w:rPr>
+        <w:t>W czasie projektowania i pisania niniejszej pracy magisterskiej korzystano z wersji OpenCV 3.1.</w:t>
+      </w:r>
     </w:p>
     <w:p>
       <w:pPr>
@@ -9612,6 +10920,7 @@
                 <w:szCs w:val="18"/>
                 <w:lang w:eastAsia="pl-PL"/>
               </w:rPr>
+              <w:lastRenderedPageBreak/>
               <w:t>32</w:t>
             </w:r>
           </w:p>
@@ -10677,6 +11986,7 @@
         </w:numPr>
       </w:pPr>
       <w:r>
+        <w:lastRenderedPageBreak/>
         <w:t>Transformacji – kompensacja dystorsji</w:t>
       </w:r>
       <w:r>
@@ -10767,7 +12077,9 @@
         <w:spacing w:before="0" w:after="160" w:line="259" w:lineRule="auto"/>
         <w:jc w:val="left"/>
       </w:pPr>
+      <w:bookmarkStart w:id="26" w:name="_GoBack"/>
     </w:p>
+    <w:bookmarkEnd w:id="26"/>
     <w:p>
       <w:pPr>
         <w:spacing w:before="0" w:after="160" w:line="259" w:lineRule="auto"/>
@@ -10802,7 +12114,7 @@
                     <pic:cNvPicPr/>
                   </pic:nvPicPr>
                   <pic:blipFill>
-                    <a:blip r:embed="rId10">
+                    <a:blip r:embed="rId11">
                       <a:extLst>
                         <a:ext uri="{28A0092B-C50C-407E-A947-70E740481C1C}">
                           <a14:useLocalDpi xmlns:a14="http://schemas.microsoft.com/office/drawing/2010/main" val="0"/>
@@ -10863,7 +12175,7 @@
                     <pic:cNvPicPr/>
                   </pic:nvPicPr>
                   <pic:blipFill>
-                    <a:blip r:embed="rId11">
+                    <a:blip r:embed="rId12">
                       <a:extLst>
                         <a:ext uri="{28A0092B-C50C-407E-A947-70E740481C1C}">
                           <a14:useLocalDpi xmlns:a14="http://schemas.microsoft.com/office/drawing/2010/main" val="0"/>
@@ -10914,8 +12226,6 @@
       <w:pPr>
         <w:pStyle w:val="Nagwek2"/>
       </w:pPr>
-      <w:bookmarkStart w:id="26" w:name="_GoBack"/>
-      <w:bookmarkEnd w:id="26"/>
     </w:p>
     <w:p>
       <w:pPr>
@@ -11089,7 +12399,7 @@
                     <pic:cNvPicPr/>
                   </pic:nvPicPr>
                   <pic:blipFill>
-                    <a:blip r:embed="rId12">
+                    <a:blip r:embed="rId13">
                       <a:extLst>
                         <a:ext uri="{28A0092B-C50C-407E-A947-70E740481C1C}">
                           <a14:useLocalDpi xmlns:a14="http://schemas.microsoft.com/office/drawing/2010/main" val="0"/>
@@ -11265,7 +12575,7 @@
                           <pic:cNvPicPr/>
                         </pic:nvPicPr>
                         <pic:blipFill rotWithShape="1">
-                          <a:blip r:embed="rId13">
+                          <a:blip r:embed="rId14">
                             <a:extLst>
                               <a:ext uri="{28A0092B-C50C-407E-A947-70E740481C1C}">
                                 <a14:useLocalDpi xmlns:a14="http://schemas.microsoft.com/office/drawing/2010/main" val="0"/>
@@ -11341,7 +12651,7 @@
                           <pic:cNvPicPr/>
                         </pic:nvPicPr>
                         <pic:blipFill rotWithShape="1">
-                          <a:blip r:embed="rId14">
+                          <a:blip r:embed="rId15">
                             <a:extLst>
                               <a:ext uri="{28A0092B-C50C-407E-A947-70E740481C1C}">
                                 <a14:useLocalDpi xmlns:a14="http://schemas.microsoft.com/office/drawing/2010/main" val="0"/>
@@ -11628,7 +12938,7 @@
                           <pic:cNvPicPr/>
                         </pic:nvPicPr>
                         <pic:blipFill rotWithShape="1">
-                          <a:blip r:embed="rId15">
+                          <a:blip r:embed="rId16">
                             <a:extLst>
                               <a:ext uri="{28A0092B-C50C-407E-A947-70E740481C1C}">
                                 <a14:useLocalDpi xmlns:a14="http://schemas.microsoft.com/office/drawing/2010/main" val="0"/>
@@ -11748,7 +13058,7 @@
                           <pic:cNvPicPr/>
                         </pic:nvPicPr>
                         <pic:blipFill rotWithShape="1">
-                          <a:blip r:embed="rId16">
+                          <a:blip r:embed="rId17">
                             <a:extLst>
                               <a:ext uri="{28A0092B-C50C-407E-A947-70E740481C1C}">
                                 <a14:useLocalDpi xmlns:a14="http://schemas.microsoft.com/office/drawing/2010/main" val="0"/>
@@ -12311,7 +13621,7 @@
                           <pic:cNvPicPr/>
                         </pic:nvPicPr>
                         <pic:blipFill>
-                          <a:blip r:embed="rId17" cstate="print">
+                          <a:blip r:embed="rId18" cstate="print">
                             <a:extLst>
                               <a:ext uri="{28A0092B-C50C-407E-A947-70E740481C1C}">
                                 <a14:useLocalDpi xmlns:a14="http://schemas.microsoft.com/office/drawing/2010/main" val="0"/>
@@ -12370,7 +13680,7 @@
                           <pic:cNvPicPr/>
                         </pic:nvPicPr>
                         <pic:blipFill>
-                          <a:blip r:embed="rId18" cstate="print">
+                          <a:blip r:embed="rId19" cstate="print">
                             <a:extLst>
                               <a:ext uri="{28A0092B-C50C-407E-A947-70E740481C1C}">
                                 <a14:useLocalDpi xmlns:a14="http://schemas.microsoft.com/office/drawing/2010/main" val="0"/>
@@ -12628,68 +13938,6 @@
                           <pic:cNvPicPr/>
                         </pic:nvPicPr>
                         <pic:blipFill>
-                          <a:blip r:embed="rId19">
-                            <a:extLst>
-                              <a:ext uri="{28A0092B-C50C-407E-A947-70E740481C1C}">
-                                <a14:useLocalDpi xmlns:a14="http://schemas.microsoft.com/office/drawing/2010/main" val="0"/>
-                              </a:ext>
-                            </a:extLst>
-                          </a:blip>
-                          <a:stretch>
-                            <a:fillRect/>
-                          </a:stretch>
-                        </pic:blipFill>
-                        <pic:spPr>
-                          <a:xfrm>
-                            <a:off x="0" y="0"/>
-                            <a:ext cx="2880000" cy="2160000"/>
-                          </a:xfrm>
-                          <a:prstGeom prst="rect">
-                            <a:avLst/>
-                          </a:prstGeom>
-                        </pic:spPr>
-                      </pic:pic>
-                    </a:graphicData>
-                  </a:graphic>
-                </wp:inline>
-              </w:drawing>
-            </w:r>
-          </w:p>
-        </w:tc>
-        <w:tc>
-          <w:tcPr>
-            <w:tcW w:w="4819" w:type="dxa"/>
-            <w:vAlign w:val="center"/>
-          </w:tcPr>
-          <w:p>
-            <w:pPr>
-              <w:jc w:val="center"/>
-              <w:rPr>
-                <w:noProof/>
-                <w:lang w:eastAsia="pl-PL"/>
-              </w:rPr>
-            </w:pPr>
-            <w:r>
-              <w:rPr>
-                <w:noProof/>
-                <w:lang w:eastAsia="pl-PL"/>
-              </w:rPr>
-              <w:drawing>
-                <wp:inline distT="0" distB="0" distL="0" distR="0" wp14:anchorId="31D4647B" wp14:editId="3C1F8465">
-                  <wp:extent cx="2880000" cy="2160000"/>
-                  <wp:effectExtent l="0" t="0" r="0" b="0"/>
-                  <wp:docPr id="9" name="Obraz 9"/>
-                  <wp:cNvGraphicFramePr>
-                    <a:graphicFrameLocks xmlns:a="http://schemas.openxmlformats.org/drawingml/2006/main" noChangeAspect="1"/>
-                  </wp:cNvGraphicFramePr>
-                  <a:graphic xmlns:a="http://schemas.openxmlformats.org/drawingml/2006/main">
-                    <a:graphicData uri="http://schemas.openxmlformats.org/drawingml/2006/picture">
-                      <pic:pic xmlns:pic="http://schemas.openxmlformats.org/drawingml/2006/picture">
-                        <pic:nvPicPr>
-                          <pic:cNvPr id="9" name="wyjsciowy_reczn_edyt.png"/>
-                          <pic:cNvPicPr/>
-                        </pic:nvPicPr>
-                        <pic:blipFill>
                           <a:blip r:embed="rId20">
                             <a:extLst>
                               <a:ext uri="{28A0092B-C50C-407E-A947-70E740481C1C}">
@@ -12718,42 +13966,18 @@
             </w:r>
           </w:p>
         </w:tc>
-      </w:tr>
-      <w:tr>
-        <w:trPr>
-          <w:cantSplit/>
-          <w:trHeight w:val="1134"/>
-        </w:trPr>
         <w:tc>
           <w:tcPr>
-            <w:tcW w:w="567" w:type="dxa"/>
-            <w:textDirection w:val="btLr"/>
-            <w:vAlign w:val="center"/>
-          </w:tcPr>
-          <w:p>
-            <w:pPr>
-              <w:ind w:left="113" w:right="113"/>
-              <w:jc w:val="center"/>
-            </w:pPr>
-            <w:r>
-              <w:t>Progowanie</w:t>
-            </w:r>
-            <w:r>
-              <w:t xml:space="preserve"> w</w:t>
-            </w:r>
-            <w:r>
-              <w:t xml:space="preserve"> przestrzeni RGB</w:t>
-            </w:r>
-          </w:p>
-        </w:tc>
-        <w:tc>
-          <w:tcPr>
-            <w:tcW w:w="4820" w:type="dxa"/>
+            <w:tcW w:w="4819" w:type="dxa"/>
             <w:vAlign w:val="center"/>
           </w:tcPr>
           <w:p>
             <w:pPr>
               <w:jc w:val="center"/>
+              <w:rPr>
+                <w:noProof/>
+                <w:lang w:eastAsia="pl-PL"/>
+              </w:rPr>
             </w:pPr>
             <w:r>
               <w:rPr>
@@ -12761,10 +13985,10 @@
                 <w:lang w:eastAsia="pl-PL"/>
               </w:rPr>
               <w:drawing>
-                <wp:inline distT="0" distB="0" distL="0" distR="0" wp14:anchorId="2026FBFF" wp14:editId="129E2F4B">
+                <wp:inline distT="0" distB="0" distL="0" distR="0" wp14:anchorId="31D4647B" wp14:editId="3C1F8465">
                   <wp:extent cx="2880000" cy="2160000"/>
                   <wp:effectExtent l="0" t="0" r="0" b="0"/>
-                  <wp:docPr id="7" name="Obraz 7"/>
+                  <wp:docPr id="9" name="Obraz 9"/>
                   <wp:cNvGraphicFramePr>
                     <a:graphicFrameLocks xmlns:a="http://schemas.openxmlformats.org/drawingml/2006/main" noChangeAspect="1"/>
                   </wp:cNvGraphicFramePr>
@@ -12772,7 +13996,7 @@
                     <a:graphicData uri="http://schemas.openxmlformats.org/drawingml/2006/picture">
                       <pic:pic xmlns:pic="http://schemas.openxmlformats.org/drawingml/2006/picture">
                         <pic:nvPicPr>
-                          <pic:cNvPr id="7" name="filtrBGR_autom_edyt.png"/>
+                          <pic:cNvPr id="9" name="wyjsciowy_reczn_edyt.png"/>
                           <pic:cNvPicPr/>
                         </pic:nvPicPr>
                         <pic:blipFill>
@@ -12804,29 +14028,53 @@
             </w:r>
           </w:p>
         </w:tc>
+      </w:tr>
+      <w:tr>
+        <w:trPr>
+          <w:cantSplit/>
+          <w:trHeight w:val="1134"/>
+        </w:trPr>
         <w:tc>
           <w:tcPr>
-            <w:tcW w:w="4819" w:type="dxa"/>
+            <w:tcW w:w="567" w:type="dxa"/>
+            <w:textDirection w:val="btLr"/>
+            <w:vAlign w:val="center"/>
+          </w:tcPr>
+          <w:p>
+            <w:pPr>
+              <w:ind w:left="113" w:right="113"/>
+              <w:jc w:val="center"/>
+            </w:pPr>
+            <w:r>
+              <w:t>Progowanie</w:t>
+            </w:r>
+            <w:r>
+              <w:t xml:space="preserve"> w</w:t>
+            </w:r>
+            <w:r>
+              <w:t xml:space="preserve"> przestrzeni RGB</w:t>
+            </w:r>
+          </w:p>
+        </w:tc>
+        <w:tc>
+          <w:tcPr>
+            <w:tcW w:w="4820" w:type="dxa"/>
             <w:vAlign w:val="center"/>
           </w:tcPr>
           <w:p>
             <w:pPr>
               <w:jc w:val="center"/>
+            </w:pPr>
+            <w:r>
               <w:rPr>
                 <w:noProof/>
                 <w:lang w:eastAsia="pl-PL"/>
               </w:rPr>
-            </w:pPr>
-            <w:r>
-              <w:rPr>
-                <w:noProof/>
-                <w:lang w:eastAsia="pl-PL"/>
-              </w:rPr>
               <w:drawing>
-                <wp:inline distT="0" distB="0" distL="0" distR="0" wp14:anchorId="598918ED" wp14:editId="7B8E1D47">
+                <wp:inline distT="0" distB="0" distL="0" distR="0" wp14:anchorId="2026FBFF" wp14:editId="129E2F4B">
                   <wp:extent cx="2880000" cy="2160000"/>
                   <wp:effectExtent l="0" t="0" r="0" b="0"/>
-                  <wp:docPr id="11" name="Obraz 11"/>
+                  <wp:docPr id="7" name="Obraz 7"/>
                   <wp:cNvGraphicFramePr>
                     <a:graphicFrameLocks xmlns:a="http://schemas.openxmlformats.org/drawingml/2006/main" noChangeAspect="1"/>
                   </wp:cNvGraphicFramePr>
@@ -12834,7 +14082,7 @@
                     <a:graphicData uri="http://schemas.openxmlformats.org/drawingml/2006/picture">
                       <pic:pic xmlns:pic="http://schemas.openxmlformats.org/drawingml/2006/picture">
                         <pic:nvPicPr>
-                          <pic:cNvPr id="11" name="filtrBGR_reczn_edyt.png"/>
+                          <pic:cNvPr id="7" name="filtrBGR_autom_edyt.png"/>
                           <pic:cNvPicPr/>
                         </pic:nvPicPr>
                         <pic:blipFill>
@@ -12866,6 +14114,68 @@
             </w:r>
           </w:p>
         </w:tc>
+        <w:tc>
+          <w:tcPr>
+            <w:tcW w:w="4819" w:type="dxa"/>
+            <w:vAlign w:val="center"/>
+          </w:tcPr>
+          <w:p>
+            <w:pPr>
+              <w:jc w:val="center"/>
+              <w:rPr>
+                <w:noProof/>
+                <w:lang w:eastAsia="pl-PL"/>
+              </w:rPr>
+            </w:pPr>
+            <w:r>
+              <w:rPr>
+                <w:noProof/>
+                <w:lang w:eastAsia="pl-PL"/>
+              </w:rPr>
+              <w:drawing>
+                <wp:inline distT="0" distB="0" distL="0" distR="0" wp14:anchorId="598918ED" wp14:editId="7B8E1D47">
+                  <wp:extent cx="2880000" cy="2160000"/>
+                  <wp:effectExtent l="0" t="0" r="0" b="0"/>
+                  <wp:docPr id="11" name="Obraz 11"/>
+                  <wp:cNvGraphicFramePr>
+                    <a:graphicFrameLocks xmlns:a="http://schemas.openxmlformats.org/drawingml/2006/main" noChangeAspect="1"/>
+                  </wp:cNvGraphicFramePr>
+                  <a:graphic xmlns:a="http://schemas.openxmlformats.org/drawingml/2006/main">
+                    <a:graphicData uri="http://schemas.openxmlformats.org/drawingml/2006/picture">
+                      <pic:pic xmlns:pic="http://schemas.openxmlformats.org/drawingml/2006/picture">
+                        <pic:nvPicPr>
+                          <pic:cNvPr id="11" name="filtrBGR_reczn_edyt.png"/>
+                          <pic:cNvPicPr/>
+                        </pic:nvPicPr>
+                        <pic:blipFill>
+                          <a:blip r:embed="rId23">
+                            <a:extLst>
+                              <a:ext uri="{28A0092B-C50C-407E-A947-70E740481C1C}">
+                                <a14:useLocalDpi xmlns:a14="http://schemas.microsoft.com/office/drawing/2010/main" val="0"/>
+                              </a:ext>
+                            </a:extLst>
+                          </a:blip>
+                          <a:stretch>
+                            <a:fillRect/>
+                          </a:stretch>
+                        </pic:blipFill>
+                        <pic:spPr>
+                          <a:xfrm>
+                            <a:off x="0" y="0"/>
+                            <a:ext cx="2880000" cy="2160000"/>
+                          </a:xfrm>
+                          <a:prstGeom prst="rect">
+                            <a:avLst/>
+                          </a:prstGeom>
+                        </pic:spPr>
+                      </pic:pic>
+                    </a:graphicData>
+                  </a:graphic>
+                </wp:inline>
+              </w:drawing>
+            </w:r>
+          </w:p>
+        </w:tc>
       </w:tr>
       <w:tr>
         <w:trPr>
@@ -12924,7 +14234,7 @@
                           <pic:cNvPicPr/>
                         </pic:nvPicPr>
                         <pic:blipFill>
-                          <a:blip r:embed="rId23">
+                          <a:blip r:embed="rId24">
                             <a:extLst>
                               <a:ext uri="{28A0092B-C50C-407E-A947-70E740481C1C}">
                                 <a14:useLocalDpi xmlns:a14="http://schemas.microsoft.com/office/drawing/2010/main" val="0"/>
@@ -12986,7 +14296,7 @@
                           <pic:cNvPicPr/>
                         </pic:nvPicPr>
                         <pic:blipFill>
-                          <a:blip r:embed="rId24">
+                          <a:blip r:embed="rId25">
                             <a:extLst>
                               <a:ext uri="{28A0092B-C50C-407E-A947-70E740481C1C}">
                                 <a14:useLocalDpi xmlns:a14="http://schemas.microsoft.com/office/drawing/2010/main" val="0"/>
@@ -13761,7 +15071,7 @@
         </w:numPr>
       </w:pPr>
       <w:r>
-        <w:t>Cyganek Bogusław, „ Komputerowe przetwarzanie obrazów”</w:t>
+        <w:t>Cyganek Bogusław, „Komputerowe przetwarzanie obrazów”</w:t>
       </w:r>
     </w:p>
     <w:p>
@@ -13772,7 +15082,7 @@
           <w:numId w:val="13"/>
         </w:numPr>
       </w:pPr>
-      <w:hyperlink r:id="rId25" w:history="1">
+      <w:hyperlink r:id="rId26" w:history="1">
         <w:r>
           <w:rPr>
             <w:rStyle w:val="Hipercze"/>
@@ -13789,8 +15099,82 @@
           <w:numId w:val="13"/>
         </w:numPr>
       </w:pPr>
-      <w:r>
-        <w:t>https://en.wikipedia.org/wiki/Computer_stereo_vision</w:t>
+      <w:hyperlink r:id="rId27" w:history="1">
+        <w:r>
+          <w:rPr>
+            <w:rStyle w:val="Hipercze"/>
+          </w:rPr>
+          <w:t>https://pl.wikipedia.org/wiki/Licencja_BSD</w:t>
+        </w:r>
+      </w:hyperlink>
+    </w:p>
+    <w:p>
+      <w:pPr>
+        <w:pStyle w:val="Akapitzlist"/>
+        <w:numPr>
+          <w:ilvl w:val="0"/>
+          <w:numId w:val="13"/>
+        </w:numPr>
+      </w:pPr>
+      <w:r>
+        <w:t>D. Rzeszotarski, P. Strumiłło, P. Pełczyński, B. Więcej, A. Lorenc, „</w:t>
+      </w:r>
+      <w:r>
+        <w:t>System obrazowania stereoskopowego sekwencji scen trójwymiarowych”</w:t>
+      </w:r>
+    </w:p>
+    <w:p>
+      <w:pPr>
+        <w:pStyle w:val="Akapitzlist"/>
+        <w:numPr>
+          <w:ilvl w:val="0"/>
+          <w:numId w:val="13"/>
+        </w:numPr>
+        <w:rPr>
+          <w:lang w:val="en-US"/>
+        </w:rPr>
+      </w:pPr>
+      <w:r>
+        <w:rPr>
+          <w:lang w:val="en-US"/>
+        </w:rPr>
+        <w:t>G. Bradsky, A. Kaehler, „Learning OpenCV”</w:t>
+      </w:r>
+    </w:p>
+    <w:p>
+      <w:pPr>
+        <w:pStyle w:val="Akapitzlist"/>
+        <w:numPr>
+          <w:ilvl w:val="0"/>
+          <w:numId w:val="13"/>
+        </w:numPr>
+        <w:rPr>
+          <w:lang w:val="en-US"/>
+        </w:rPr>
+      </w:pPr>
+      <w:r>
+        <w:rPr>
+          <w:lang w:val="en-US"/>
+        </w:rPr>
+        <w:t>J. Howse, S. Puttemans, Q. Hua, U. Sinha, “OpenCV 3 Blueprints”</w:t>
+      </w:r>
+    </w:p>
+    <w:p>
+      <w:pPr>
+        <w:pStyle w:val="Akapitzlist"/>
+        <w:numPr>
+          <w:ilvl w:val="0"/>
+          <w:numId w:val="13"/>
+        </w:numPr>
+        <w:rPr>
+          <w:lang w:val="en-US"/>
+        </w:rPr>
+      </w:pPr>
+      <w:r>
+        <w:rPr>
+          <w:lang w:val="en-US"/>
+        </w:rPr>
+        <w:t>http://docs.opencv.org/3.0-beta/modules/refman.html</w:t>
       </w:r>
     </w:p>
     <w:p>
@@ -14102,6 +15486,95 @@
     </w:lvl>
   </w:abstractNum>
   <w:abstractNum w:abstractNumId="2" w15:restartNumberingAfterBreak="0">
+    <w:nsid w:val="31A66C03"/>
+    <w:multiLevelType w:val="hybridMultilevel"/>
+    <w:tmpl w:val="E5DA893A"/>
+    <w:lvl w:ilvl="0" w:tplc="CBAAE72E">
+      <w:start w:val="1"/>
+      <w:numFmt w:val="decimal"/>
+      <w:lvlText w:val="[%1]"/>
+      <w:lvlJc w:val="left"/>
+      <w:pPr>
+        <w:ind w:left="720" w:hanging="360"/>
+      </w:pPr>
+      <w:rPr>
+        <w:rFonts w:hint="default"/>
+      </w:rPr>
+    </w:lvl>
+    <w:lvl w:ilvl="1" w:tplc="04150019" w:tentative="1">
+      <w:start w:val="1"/>
+      <w:numFmt w:val="lowerLetter"/>
+      <w:lvlText w:val="%2."/>
+      <w:lvlJc w:val="left"/>
+      <w:pPr>
+        <w:ind w:left="1440" w:hanging="360"/>
+      </w:pPr>
+    </w:lvl>
+    <w:lvl w:ilvl="2" w:tplc="0415001B" w:tentative="1">
+      <w:start w:val="1"/>
+      <w:numFmt w:val="lowerRoman"/>
+      <w:lvlText w:val="%3."/>
+      <w:lvlJc w:val="right"/>
+      <w:pPr>
+        <w:ind w:left="2160" w:hanging="180"/>
+      </w:pPr>
+    </w:lvl>
+    <w:lvl w:ilvl="3" w:tplc="0415000F" w:tentative="1">
+      <w:start w:val="1"/>
+      <w:numFmt w:val="decimal"/>
+      <w:lvlText w:val="%4."/>
+      <w:lvlJc w:val="left"/>
+      <w:pPr>
+        <w:ind w:left="2880" w:hanging="360"/>
+      </w:pPr>
+    </w:lvl>
+    <w:lvl w:ilvl="4" w:tplc="04150019" w:tentative="1">
+      <w:start w:val="1"/>
+      <w:numFmt w:val="lowerLetter"/>
+      <w:lvlText w:val="%5."/>
+      <w:lvlJc w:val="left"/>
+      <w:pPr>
+        <w:ind w:left="3600" w:hanging="360"/>
+      </w:pPr>
+    </w:lvl>
+    <w:lvl w:ilvl="5" w:tplc="0415001B" w:tentative="1">
+      <w:start w:val="1"/>
+      <w:numFmt w:val="lowerRoman"/>
+      <w:lvlText w:val="%6."/>
+      <w:lvlJc w:val="right"/>
+      <w:pPr>
+        <w:ind w:left="4320" w:hanging="180"/>
+      </w:pPr>
+    </w:lvl>
+    <w:lvl w:ilvl="6" w:tplc="0415000F" w:tentative="1">
+      <w:start w:val="1"/>
+      <w:numFmt w:val="decimal"/>
+      <w:lvlText w:val="%7."/>
+      <w:lvlJc w:val="left"/>
+      <w:pPr>
+        <w:ind w:left="5040" w:hanging="360"/>
+      </w:pPr>
+    </w:lvl>
+    <w:lvl w:ilvl="7" w:tplc="04150019" w:tentative="1">
+      <w:start w:val="1"/>
+      <w:numFmt w:val="lowerLetter"/>
+      <w:lvlText w:val="%8."/>
+      <w:lvlJc w:val="left"/>
+      <w:pPr>
+        <w:ind w:left="5760" w:hanging="360"/>
+      </w:pPr>
+    </w:lvl>
+    <w:lvl w:ilvl="8" w:tplc="0415001B" w:tentative="1">
+      <w:start w:val="1"/>
+      <w:numFmt w:val="lowerRoman"/>
+      <w:lvlText w:val="%9."/>
+      <w:lvlJc w:val="right"/>
+      <w:pPr>
+        <w:ind w:left="6480" w:hanging="180"/>
+      </w:pPr>
+    </w:lvl>
+  </w:abstractNum>
+  <w:abstractNum w:abstractNumId="3" w15:restartNumberingAfterBreak="0">
     <w:nsid w:val="38391A55"/>
     <w:multiLevelType w:val="hybridMultilevel"/>
     <w:tmpl w:val="B6C659EA"/>
@@ -14214,7 +15687,96 @@
       </w:rPr>
     </w:lvl>
   </w:abstractNum>
-  <w:abstractNum w:abstractNumId="3" w15:restartNumberingAfterBreak="0">
+  <w:abstractNum w:abstractNumId="4" w15:restartNumberingAfterBreak="0">
+    <w:nsid w:val="38955A13"/>
+    <w:multiLevelType w:val="hybridMultilevel"/>
+    <w:tmpl w:val="B4BE7BDA"/>
+    <w:lvl w:ilvl="0" w:tplc="CBAAE72E">
+      <w:start w:val="1"/>
+      <w:numFmt w:val="decimal"/>
+      <w:lvlText w:val="[%1]"/>
+      <w:lvlJc w:val="left"/>
+      <w:pPr>
+        <w:ind w:left="720" w:hanging="360"/>
+      </w:pPr>
+      <w:rPr>
+        <w:rFonts w:hint="default"/>
+      </w:rPr>
+    </w:lvl>
+    <w:lvl w:ilvl="1" w:tplc="04150019" w:tentative="1">
+      <w:start w:val="1"/>
+      <w:numFmt w:val="lowerLetter"/>
+      <w:lvlText w:val="%2."/>
+      <w:lvlJc w:val="left"/>
+      <w:pPr>
+        <w:ind w:left="1440" w:hanging="360"/>
+      </w:pPr>
+    </w:lvl>
+    <w:lvl w:ilvl="2" w:tplc="0415001B" w:tentative="1">
+      <w:start w:val="1"/>
+      <w:numFmt w:val="lowerRoman"/>
+      <w:lvlText w:val="%3."/>
+      <w:lvlJc w:val="right"/>
+      <w:pPr>
+        <w:ind w:left="2160" w:hanging="180"/>
+      </w:pPr>
+    </w:lvl>
+    <w:lvl w:ilvl="3" w:tplc="0415000F" w:tentative="1">
+      <w:start w:val="1"/>
+      <w:numFmt w:val="decimal"/>
+      <w:lvlText w:val="%4."/>
+      <w:lvlJc w:val="left"/>
+      <w:pPr>
+        <w:ind w:left="2880" w:hanging="360"/>
+      </w:pPr>
+    </w:lvl>
+    <w:lvl w:ilvl="4" w:tplc="04150019" w:tentative="1">
+      <w:start w:val="1"/>
+      <w:numFmt w:val="lowerLetter"/>
+      <w:lvlText w:val="%5."/>
+      <w:lvlJc w:val="left"/>
+      <w:pPr>
+        <w:ind w:left="3600" w:hanging="360"/>
+      </w:pPr>
+    </w:lvl>
+    <w:lvl w:ilvl="5" w:tplc="0415001B" w:tentative="1">
+      <w:start w:val="1"/>
+      <w:numFmt w:val="lowerRoman"/>
+      <w:lvlText w:val="%6."/>
+      <w:lvlJc w:val="right"/>
+      <w:pPr>
+        <w:ind w:left="4320" w:hanging="180"/>
+      </w:pPr>
+    </w:lvl>
+    <w:lvl w:ilvl="6" w:tplc="0415000F" w:tentative="1">
+      <w:start w:val="1"/>
+      <w:numFmt w:val="decimal"/>
+      <w:lvlText w:val="%7."/>
+      <w:lvlJc w:val="left"/>
+      <w:pPr>
+        <w:ind w:left="5040" w:hanging="360"/>
+      </w:pPr>
+    </w:lvl>
+    <w:lvl w:ilvl="7" w:tplc="04150019" w:tentative="1">
+      <w:start w:val="1"/>
+      <w:numFmt w:val="lowerLetter"/>
+      <w:lvlText w:val="%8."/>
+      <w:lvlJc w:val="left"/>
+      <w:pPr>
+        <w:ind w:left="5760" w:hanging="360"/>
+      </w:pPr>
+    </w:lvl>
+    <w:lvl w:ilvl="8" w:tplc="0415001B" w:tentative="1">
+      <w:start w:val="1"/>
+      <w:numFmt w:val="lowerRoman"/>
+      <w:lvlText w:val="%9."/>
+      <w:lvlJc w:val="right"/>
+      <w:pPr>
+        <w:ind w:left="6480" w:hanging="180"/>
+      </w:pPr>
+    </w:lvl>
+  </w:abstractNum>
+  <w:abstractNum w:abstractNumId="5" w15:restartNumberingAfterBreak="0">
     <w:nsid w:val="3B6E2984"/>
     <w:multiLevelType w:val="hybridMultilevel"/>
     <w:tmpl w:val="AD10B904"/>
@@ -14327,7 +15889,7 @@
       </w:rPr>
     </w:lvl>
   </w:abstractNum>
-  <w:abstractNum w:abstractNumId="4" w15:restartNumberingAfterBreak="0">
+  <w:abstractNum w:abstractNumId="6" w15:restartNumberingAfterBreak="0">
     <w:nsid w:val="3BBB22B0"/>
     <w:multiLevelType w:val="hybridMultilevel"/>
     <w:tmpl w:val="EC38BAB6"/>
@@ -14440,7 +16002,7 @@
       </w:rPr>
     </w:lvl>
   </w:abstractNum>
-  <w:abstractNum w:abstractNumId="5" w15:restartNumberingAfterBreak="0">
+  <w:abstractNum w:abstractNumId="7" w15:restartNumberingAfterBreak="0">
     <w:nsid w:val="42F85B6C"/>
     <w:multiLevelType w:val="multilevel"/>
     <w:tmpl w:val="0415001F"/>
@@ -14526,7 +16088,7 @@
       </w:pPr>
     </w:lvl>
   </w:abstractNum>
-  <w:abstractNum w:abstractNumId="6" w15:restartNumberingAfterBreak="0">
+  <w:abstractNum w:abstractNumId="8" w15:restartNumberingAfterBreak="0">
     <w:nsid w:val="46782904"/>
     <w:multiLevelType w:val="multilevel"/>
     <w:tmpl w:val="0415001F"/>
@@ -14612,7 +16174,7 @@
       </w:pPr>
     </w:lvl>
   </w:abstractNum>
-  <w:abstractNum w:abstractNumId="7" w15:restartNumberingAfterBreak="0">
+  <w:abstractNum w:abstractNumId="9" w15:restartNumberingAfterBreak="0">
     <w:nsid w:val="48647AD6"/>
     <w:multiLevelType w:val="hybridMultilevel"/>
     <w:tmpl w:val="86F259BC"/>
@@ -14725,7 +16287,7 @@
       </w:rPr>
     </w:lvl>
   </w:abstractNum>
-  <w:abstractNum w:abstractNumId="8" w15:restartNumberingAfterBreak="0">
+  <w:abstractNum w:abstractNumId="10" w15:restartNumberingAfterBreak="0">
     <w:nsid w:val="4A4B519A"/>
     <w:multiLevelType w:val="hybridMultilevel"/>
     <w:tmpl w:val="92EA8CE6"/>
@@ -14838,10 +16400,10 @@
       </w:rPr>
     </w:lvl>
   </w:abstractNum>
-  <w:abstractNum w:abstractNumId="9" w15:restartNumberingAfterBreak="0">
+  <w:abstractNum w:abstractNumId="11" w15:restartNumberingAfterBreak="0">
     <w:nsid w:val="4AD0543D"/>
     <w:multiLevelType w:val="hybridMultilevel"/>
-    <w:tmpl w:val="E5DA893A"/>
+    <w:tmpl w:val="645C9A5E"/>
     <w:lvl w:ilvl="0" w:tplc="CBAAE72E">
       <w:start w:val="1"/>
       <w:numFmt w:val="decimal"/>
@@ -14927,7 +16489,7 @@
       </w:pPr>
     </w:lvl>
   </w:abstractNum>
-  <w:abstractNum w:abstractNumId="10" w15:restartNumberingAfterBreak="0">
+  <w:abstractNum w:abstractNumId="12" w15:restartNumberingAfterBreak="0">
     <w:nsid w:val="4DA32E49"/>
     <w:multiLevelType w:val="multilevel"/>
     <w:tmpl w:val="0415001F"/>
@@ -15013,7 +16575,7 @@
       </w:pPr>
     </w:lvl>
   </w:abstractNum>
-  <w:abstractNum w:abstractNumId="11" w15:restartNumberingAfterBreak="0">
+  <w:abstractNum w:abstractNumId="13" w15:restartNumberingAfterBreak="0">
     <w:nsid w:val="59542428"/>
     <w:multiLevelType w:val="hybridMultilevel"/>
     <w:tmpl w:val="767632EA"/>
@@ -15126,7 +16688,7 @@
       </w:rPr>
     </w:lvl>
   </w:abstractNum>
-  <w:abstractNum w:abstractNumId="12" w15:restartNumberingAfterBreak="0">
+  <w:abstractNum w:abstractNumId="14" w15:restartNumberingAfterBreak="0">
     <w:nsid w:val="5D612ADF"/>
     <w:multiLevelType w:val="hybridMultilevel"/>
     <w:tmpl w:val="D292BB6C"/>
@@ -15239,7 +16801,7 @@
       </w:rPr>
     </w:lvl>
   </w:abstractNum>
-  <w:abstractNum w:abstractNumId="13" w15:restartNumberingAfterBreak="0">
+  <w:abstractNum w:abstractNumId="15" w15:restartNumberingAfterBreak="0">
     <w:nsid w:val="649B48B3"/>
     <w:multiLevelType w:val="multilevel"/>
     <w:tmpl w:val="0415001F"/>
@@ -15325,7 +16887,7 @@
       </w:pPr>
     </w:lvl>
   </w:abstractNum>
-  <w:abstractNum w:abstractNumId="14" w15:restartNumberingAfterBreak="0">
+  <w:abstractNum w:abstractNumId="16" w15:restartNumberingAfterBreak="0">
     <w:nsid w:val="66CC76C6"/>
     <w:multiLevelType w:val="hybridMultilevel"/>
     <w:tmpl w:val="A240E792"/>
@@ -15438,7 +17000,7 @@
       </w:rPr>
     </w:lvl>
   </w:abstractNum>
-  <w:abstractNum w:abstractNumId="15" w15:restartNumberingAfterBreak="0">
+  <w:abstractNum w:abstractNumId="17" w15:restartNumberingAfterBreak="0">
     <w:nsid w:val="6BD402B2"/>
     <w:multiLevelType w:val="hybridMultilevel"/>
     <w:tmpl w:val="1B1E914C"/>
@@ -15551,7 +17113,7 @@
       </w:rPr>
     </w:lvl>
   </w:abstractNum>
-  <w:abstractNum w:abstractNumId="16" w15:restartNumberingAfterBreak="0">
+  <w:abstractNum w:abstractNumId="18" w15:restartNumberingAfterBreak="0">
     <w:nsid w:val="6E156BF6"/>
     <w:multiLevelType w:val="hybridMultilevel"/>
     <w:tmpl w:val="21D44AA0"/>
@@ -15664,7 +17226,7 @@
       </w:rPr>
     </w:lvl>
   </w:abstractNum>
-  <w:abstractNum w:abstractNumId="17" w15:restartNumberingAfterBreak="0">
+  <w:abstractNum w:abstractNumId="19" w15:restartNumberingAfterBreak="0">
     <w:nsid w:val="715B71ED"/>
     <w:multiLevelType w:val="multilevel"/>
     <w:tmpl w:val="0415001F"/>
@@ -15751,10 +17313,10 @@
     </w:lvl>
   </w:abstractNum>
   <w:num w:numId="1">
-    <w:abstractNumId w:val="17"/>
+    <w:abstractNumId w:val="19"/>
   </w:num>
   <w:num w:numId="2">
-    <w:abstractNumId w:val="5"/>
+    <w:abstractNumId w:val="7"/>
   </w:num>
   <w:num w:numId="3">
     <w:abstractNumId w:val="0"/>
@@ -15763,46 +17325,52 @@
     <w:abstractNumId w:val="1"/>
   </w:num>
   <w:num w:numId="5">
+    <w:abstractNumId w:val="3"/>
+  </w:num>
+  <w:num w:numId="6">
+    <w:abstractNumId w:val="16"/>
+  </w:num>
+  <w:num w:numId="7">
+    <w:abstractNumId w:val="9"/>
+  </w:num>
+  <w:num w:numId="8">
+    <w:abstractNumId w:val="6"/>
+  </w:num>
+  <w:num w:numId="9">
+    <w:abstractNumId w:val="10"/>
+  </w:num>
+  <w:num w:numId="10">
+    <w:abstractNumId w:val="17"/>
+  </w:num>
+  <w:num w:numId="11">
+    <w:abstractNumId w:val="14"/>
+  </w:num>
+  <w:num w:numId="12">
+    <w:abstractNumId w:val="8"/>
+  </w:num>
+  <w:num w:numId="13">
+    <w:abstractNumId w:val="11"/>
+  </w:num>
+  <w:num w:numId="14">
+    <w:abstractNumId w:val="13"/>
+  </w:num>
+  <w:num w:numId="15">
+    <w:abstractNumId w:val="12"/>
+  </w:num>
+  <w:num w:numId="16">
+    <w:abstractNumId w:val="18"/>
+  </w:num>
+  <w:num w:numId="17">
+    <w:abstractNumId w:val="5"/>
+  </w:num>
+  <w:num w:numId="18">
+    <w:abstractNumId w:val="15"/>
+  </w:num>
+  <w:num w:numId="19">
     <w:abstractNumId w:val="2"/>
   </w:num>
-  <w:num w:numId="6">
-    <w:abstractNumId w:val="14"/>
-  </w:num>
-  <w:num w:numId="7">
-    <w:abstractNumId w:val="7"/>
-  </w:num>
-  <w:num w:numId="8">
+  <w:num w:numId="20">
     <w:abstractNumId w:val="4"/>
-  </w:num>
-  <w:num w:numId="9">
-    <w:abstractNumId w:val="8"/>
-  </w:num>
-  <w:num w:numId="10">
-    <w:abstractNumId w:val="15"/>
-  </w:num>
-  <w:num w:numId="11">
-    <w:abstractNumId w:val="12"/>
-  </w:num>
-  <w:num w:numId="12">
-    <w:abstractNumId w:val="6"/>
-  </w:num>
-  <w:num w:numId="13">
-    <w:abstractNumId w:val="9"/>
-  </w:num>
-  <w:num w:numId="14">
-    <w:abstractNumId w:val="11"/>
-  </w:num>
-  <w:num w:numId="15">
-    <w:abstractNumId w:val="10"/>
-  </w:num>
-  <w:num w:numId="16">
-    <w:abstractNumId w:val="16"/>
-  </w:num>
-  <w:num w:numId="17">
-    <w:abstractNumId w:val="3"/>
-  </w:num>
-  <w:num w:numId="18">
-    <w:abstractNumId w:val="13"/>
   </w:num>
 </w:numbering>
 </file>
@@ -16648,6 +18216,559 @@
 </w:styles>
 </file>
 
+<file path=word/glossary/document.xml><?xml version="1.0" encoding="utf-8"?>
+<w:glossaryDocument xmlns:wpc="http://schemas.microsoft.com/office/word/2010/wordprocessingCanvas" xmlns:mc="http://schemas.openxmlformats.org/markup-compatibility/2006" xmlns:o="urn:schemas-microsoft-com:office:office" xmlns:r="http://schemas.openxmlformats.org/officeDocument/2006/relationships" xmlns:m="http://schemas.openxmlformats.org/officeDocument/2006/math" xmlns:v="urn:schemas-microsoft-com:vml" xmlns:wp14="http://schemas.microsoft.com/office/word/2010/wordprocessingDrawing" xmlns:wp="http://schemas.openxmlformats.org/drawingml/2006/wordprocessingDrawing" xmlns:w10="urn:schemas-microsoft-com:office:word" xmlns:w="http://schemas.openxmlformats.org/wordprocessingml/2006/main" xmlns:w14="http://schemas.microsoft.com/office/word/2010/wordml" xmlns:w15="http://schemas.microsoft.com/office/word/2012/wordml" xmlns:wpg="http://schemas.microsoft.com/office/word/2010/wordprocessingGroup" xmlns:wpi="http://schemas.microsoft.com/office/word/2010/wordprocessingInk" xmlns:wne="http://schemas.microsoft.com/office/word/2006/wordml" xmlns:wps="http://schemas.microsoft.com/office/word/2010/wordprocessingShape" mc:Ignorable="w14 w15 wp14"/>
+</file>
+
+<file path=word/glossary/fontTable.xml><?xml version="1.0" encoding="utf-8"?>
+<w:fonts xmlns:mc="http://schemas.openxmlformats.org/markup-compatibility/2006" xmlns:r="http://schemas.openxmlformats.org/officeDocument/2006/relationships" xmlns:w="http://schemas.openxmlformats.org/wordprocessingml/2006/main" xmlns:w14="http://schemas.microsoft.com/office/word/2010/wordml" xmlns:w15="http://schemas.microsoft.com/office/word/2012/wordml" mc:Ignorable="w14 w15">
+  <w:font w:name="Symbol">
+    <w:panose1 w:val="05050102010706020507"/>
+    <w:charset w:val="02"/>
+    <w:family w:val="roman"/>
+    <w:pitch w:val="variable"/>
+    <w:sig w:usb0="00000000" w:usb1="10000000" w:usb2="00000000" w:usb3="00000000" w:csb0="80000000" w:csb1="00000000"/>
+  </w:font>
+  <w:font w:name="Times New Roman">
+    <w:panose1 w:val="02020603050405020304"/>
+    <w:charset w:val="EE"/>
+    <w:family w:val="roman"/>
+    <w:pitch w:val="variable"/>
+    <w:sig w:usb0="E0002AFF" w:usb1="C0007841" w:usb2="00000009" w:usb3="00000000" w:csb0="000001FF" w:csb1="00000000"/>
+  </w:font>
+  <w:font w:name="Courier New">
+    <w:panose1 w:val="02070309020205020404"/>
+    <w:charset w:val="EE"/>
+    <w:family w:val="modern"/>
+    <w:pitch w:val="fixed"/>
+    <w:sig w:usb0="E0002AFF" w:usb1="C0007843" w:usb2="00000009" w:usb3="00000000" w:csb0="000001FF" w:csb1="00000000"/>
+  </w:font>
+  <w:font w:name="Wingdings">
+    <w:panose1 w:val="05000000000000000000"/>
+    <w:charset w:val="02"/>
+    <w:family w:val="auto"/>
+    <w:pitch w:val="variable"/>
+    <w:sig w:usb0="00000000" w:usb1="10000000" w:usb2="00000000" w:usb3="00000000" w:csb0="80000000" w:csb1="00000000"/>
+  </w:font>
+  <w:font w:name="Calibri">
+    <w:panose1 w:val="020F0502020204030204"/>
+    <w:charset w:val="EE"/>
+    <w:family w:val="swiss"/>
+    <w:pitch w:val="variable"/>
+    <w:sig w:usb0="E00002FF" w:usb1="4000ACFF" w:usb2="00000001" w:usb3="00000000" w:csb0="0000019F" w:csb1="00000000"/>
+  </w:font>
+  <w:font w:name="Calibri Light">
+    <w:panose1 w:val="020F0302020204030204"/>
+    <w:charset w:val="EE"/>
+    <w:family w:val="swiss"/>
+    <w:pitch w:val="variable"/>
+    <w:sig w:usb0="A00002EF" w:usb1="4000207B" w:usb2="00000000" w:usb3="00000000" w:csb0="0000019F" w:csb1="00000000"/>
+  </w:font>
+  <w:font w:name="Segoe UI">
+    <w:panose1 w:val="020B0502040204020203"/>
+    <w:charset w:val="EE"/>
+    <w:family w:val="swiss"/>
+    <w:pitch w:val="variable"/>
+    <w:sig w:usb0="E10022FF" w:usb1="C000E47F" w:usb2="00000029" w:usb3="00000000" w:csb0="000001DF" w:csb1="00000000"/>
+  </w:font>
+  <w:font w:name="Cambria Math">
+    <w:panose1 w:val="02040503050406030204"/>
+    <w:charset w:val="EE"/>
+    <w:family w:val="roman"/>
+    <w:pitch w:val="variable"/>
+    <w:sig w:usb0="E00002FF" w:usb1="420024FF" w:usb2="00000000" w:usb3="00000000" w:csb0="0000019F" w:csb1="00000000"/>
+  </w:font>
+  <w:font w:name="Lucida Sans Unicode">
+    <w:panose1 w:val="020B0602030504020204"/>
+    <w:charset w:val="EE"/>
+    <w:family w:val="swiss"/>
+    <w:pitch w:val="variable"/>
+    <w:sig w:usb0="80000AFF" w:usb1="0000396B" w:usb2="00000000" w:usb3="00000000" w:csb0="000000BF" w:csb1="00000000"/>
+  </w:font>
+</w:fonts>
+</file>
+
+<file path=word/glossary/settings.xml><?xml version="1.0" encoding="utf-8"?>
+<w:settings xmlns:mc="http://schemas.openxmlformats.org/markup-compatibility/2006" xmlns:o="urn:schemas-microsoft-com:office:office" xmlns:r="http://schemas.openxmlformats.org/officeDocument/2006/relationships" xmlns:m="http://schemas.openxmlformats.org/officeDocument/2006/math" xmlns:v="urn:schemas-microsoft-com:vml" xmlns:w10="urn:schemas-microsoft-com:office:word" xmlns:w="http://schemas.openxmlformats.org/wordprocessingml/2006/main" xmlns:w14="http://schemas.microsoft.com/office/word/2010/wordml" xmlns:w15="http://schemas.microsoft.com/office/word/2012/wordml" xmlns:sl="http://schemas.openxmlformats.org/schemaLibrary/2006/main" mc:Ignorable="w14 w15">
+  <w:view w:val="normal"/>
+  <w:defaultTabStop w:val="708"/>
+  <w:hyphenationZone w:val="425"/>
+  <w:characterSpacingControl w:val="doNotCompress"/>
+  <w:compat>
+    <w:useFELayout/>
+    <w:compatSetting w:name="compatibilityMode" w:uri="http://schemas.microsoft.com/office/word" w:val="15"/>
+    <w:compatSetting w:name="overrideTableStyleFontSizeAndJustification" w:uri="http://schemas.microsoft.com/office/word" w:val="1"/>
+    <w:compatSetting w:name="enableOpenTypeFeatures" w:uri="http://schemas.microsoft.com/office/word" w:val="1"/>
+    <w:compatSetting w:name="doNotFlipMirrorIndents" w:uri="http://schemas.microsoft.com/office/word" w:val="1"/>
+    <w:compatSetting w:name="differentiateMultirowTableHeaders" w:uri="http://schemas.microsoft.com/office/word" w:val="1"/>
+  </w:compat>
+  <w:rsids>
+    <w:rsidRoot w:val="00777012"/>
+    <w:rsid w:val="00777012"/>
+    <w:rsid w:val="00EB1B93"/>
+  </w:rsids>
+  <m:mathPr>
+    <m:mathFont m:val="Cambria Math"/>
+    <m:brkBin m:val="before"/>
+    <m:brkBinSub m:val="--"/>
+    <m:smallFrac m:val="0"/>
+    <m:dispDef/>
+    <m:lMargin m:val="0"/>
+    <m:rMargin m:val="0"/>
+    <m:defJc m:val="centerGroup"/>
+    <m:wrapIndent m:val="1440"/>
+    <m:intLim m:val="subSup"/>
+    <m:naryLim m:val="undOvr"/>
+  </m:mathPr>
+  <w:themeFontLang w:val="pl-PL"/>
+  <w:clrSchemeMapping w:bg1="light1" w:t1="dark1" w:bg2="light2" w:t2="dark2" w:accent1="accent1" w:accent2="accent2" w:accent3="accent3" w:accent4="accent4" w:accent5="accent5" w:accent6="accent6" w:hyperlink="hyperlink" w:followedHyperlink="followedHyperlink"/>
+  <w:decimalSymbol w:val=","/>
+  <w:listSeparator w:val=";"/>
+  <w15:chartTrackingRefBased/>
+</w:settings>
+</file>
+
+<file path=word/glossary/styles.xml><?xml version="1.0" encoding="utf-8"?>
+<w:styles xmlns:mc="http://schemas.openxmlformats.org/markup-compatibility/2006" xmlns:r="http://schemas.openxmlformats.org/officeDocument/2006/relationships" xmlns:w="http://schemas.openxmlformats.org/wordprocessingml/2006/main" xmlns:w14="http://schemas.microsoft.com/office/word/2010/wordml" xmlns:w15="http://schemas.microsoft.com/office/word/2012/wordml" mc:Ignorable="w14 w15">
+  <w:docDefaults>
+    <w:rPrDefault>
+      <w:rPr>
+        <w:rFonts w:asciiTheme="minorHAnsi" w:eastAsiaTheme="minorEastAsia" w:hAnsiTheme="minorHAnsi" w:cstheme="minorBidi"/>
+        <w:sz w:val="22"/>
+        <w:szCs w:val="22"/>
+        <w:lang w:val="pl-PL" w:eastAsia="pl-PL" w:bidi="ar-SA"/>
+      </w:rPr>
+    </w:rPrDefault>
+    <w:pPrDefault>
+      <w:pPr>
+        <w:spacing w:after="160" w:line="259" w:lineRule="auto"/>
+      </w:pPr>
+    </w:pPrDefault>
+  </w:docDefaults>
+  <w:latentStyles w:defLockedState="0" w:defUIPriority="99" w:defSemiHidden="0" w:defUnhideWhenUsed="0" w:defQFormat="0" w:count="371">
+    <w:lsdException w:name="Normal" w:uiPriority="0" w:qFormat="1"/>
+    <w:lsdException w:name="heading 1" w:uiPriority="9" w:qFormat="1"/>
+    <w:lsdException w:name="heading 2" w:semiHidden="1" w:uiPriority="9" w:unhideWhenUsed="1" w:qFormat="1"/>
+    <w:lsdException w:name="heading 3" w:semiHidden="1" w:uiPriority="9" w:unhideWhenUsed="1" w:qFormat="1"/>
+    <w:lsdException w:name="heading 4" w:semiHidden="1" w:uiPriority="9" w:unhideWhenUsed="1" w:qFormat="1"/>
+    <w:lsdException w:name="heading 5" w:semiHidden="1" w:uiPriority="9" w:unhideWhenUsed="1" w:qFormat="1"/>
+    <w:lsdException w:name="heading 6" w:semiHidden="1" w:uiPriority="9" w:unhideWhenUsed="1" w:qFormat="1"/>
+    <w:lsdException w:name="heading 7" w:semiHidden="1" w:uiPriority="9" w:unhideWhenUsed="1" w:qFormat="1"/>
+    <w:lsdException w:name="heading 8" w:semiHidden="1" w:uiPriority="9" w:unhideWhenUsed="1" w:qFormat="1"/>
+    <w:lsdException w:name="heading 9" w:semiHidden="1" w:uiPriority="9" w:unhideWhenUsed="1" w:qFormat="1"/>
+    <w:lsdException w:name="index 1" w:semiHidden="1" w:unhideWhenUsed="1"/>
+    <w:lsdException w:name="index 2" w:semiHidden="1" w:unhideWhenUsed="1"/>
+    <w:lsdException w:name="index 3" w:semiHidden="1" w:unhideWhenUsed="1"/>
+    <w:lsdException w:name="index 4" w:semiHidden="1" w:unhideWhenUsed="1"/>
+    <w:lsdException w:name="index 5" w:semiHidden="1" w:unhideWhenUsed="1"/>
+    <w:lsdException w:name="index 6" w:semiHidden="1" w:unhideWhenUsed="1"/>
+    <w:lsdException w:name="index 7" w:semiHidden="1" w:unhideWhenUsed="1"/>
+    <w:lsdException w:name="index 8" w:semiHidden="1" w:unhideWhenUsed="1"/>
+    <w:lsdException w:name="index 9" w:semiHidden="1" w:unhideWhenUsed="1"/>
+    <w:lsdException w:name="toc 1" w:semiHidden="1" w:uiPriority="39" w:unhideWhenUsed="1"/>
+    <w:lsdException w:name="toc 2" w:semiHidden="1" w:uiPriority="39" w:unhideWhenUsed="1"/>
+    <w:lsdException w:name="toc 3" w:semiHidden="1" w:uiPriority="39" w:unhideWhenUsed="1"/>
+    <w:lsdException w:name="toc 4" w:semiHidden="1" w:uiPriority="39" w:unhideWhenUsed="1"/>
+    <w:lsdException w:name="toc 5" w:semiHidden="1" w:uiPriority="39" w:unhideWhenUsed="1"/>
+    <w:lsdException w:name="toc 6" w:semiHidden="1" w:uiPriority="39" w:unhideWhenUsed="1"/>
+    <w:lsdException w:name="toc 7" w:semiHidden="1" w:uiPriority="39" w:unhideWhenUsed="1"/>
+    <w:lsdException w:name="toc 8" w:semiHidden="1" w:uiPriority="39" w:unhideWhenUsed="1"/>
+    <w:lsdException w:name="toc 9" w:semiHidden="1" w:uiPriority="39" w:unhideWhenUsed="1"/>
+    <w:lsdException w:name="Normal Indent" w:semiHidden="1" w:unhideWhenUsed="1"/>
+    <w:lsdException w:name="footnote text" w:semiHidden="1" w:unhideWhenUsed="1"/>
+    <w:lsdException w:name="annotation text" w:semiHidden="1" w:unhideWhenUsed="1"/>
+    <w:lsdException w:name="header" w:semiHidden="1" w:unhideWhenUsed="1"/>
+    <w:lsdException w:name="footer" w:semiHidden="1" w:unhideWhenUsed="1"/>
+    <w:lsdException w:name="index heading" w:semiHidden="1" w:unhideWhenUsed="1"/>
+    <w:lsdException w:name="caption" w:semiHidden="1" w:uiPriority="35" w:unhideWhenUsed="1" w:qFormat="1"/>
+    <w:lsdException w:name="table of figures" w:semiHidden="1" w:unhideWhenUsed="1"/>
+    <w:lsdException w:name="envelope address" w:semiHidden="1" w:unhideWhenUsed="1"/>
+    <w:lsdException w:name="envelope return" w:semiHidden="1" w:unhideWhenUsed="1"/>
+    <w:lsdException w:name="footnote reference" w:semiHidden="1" w:unhideWhenUsed="1"/>
+    <w:lsdException w:name="annotation reference" w:semiHidden="1" w:unhideWhenUsed="1"/>
+    <w:lsdException w:name="line number" w:semiHidden="1" w:unhideWhenUsed="1"/>
+    <w:lsdException w:name="page number" w:semiHidden="1" w:unhideWhenUsed="1"/>
+    <w:lsdException w:name="endnote reference" w:semiHidden="1" w:unhideWhenUsed="1"/>
+    <w:lsdException w:name="endnote text" w:semiHidden="1" w:unhideWhenUsed="1"/>
+    <w:lsdException w:name="table of authorities" w:semiHidden="1" w:unhideWhenUsed="1"/>
+    <w:lsdException w:name="macro" w:semiHidden="1" w:unhideWhenUsed="1"/>
+    <w:lsdException w:name="toa heading" w:semiHidden="1" w:unhideWhenUsed="1"/>
+    <w:lsdException w:name="List" w:semiHidden="1" w:unhideWhenUsed="1"/>
+    <w:lsdException w:name="List Bullet" w:semiHidden="1" w:unhideWhenUsed="1"/>
+    <w:lsdException w:name="List Number" w:semiHidden="1" w:unhideWhenUsed="1"/>
+    <w:lsdException w:name="List 2" w:semiHidden="1" w:unhideWhenUsed="1"/>
+    <w:lsdException w:name="List 3" w:semiHidden="1" w:unhideWhenUsed="1"/>
+    <w:lsdException w:name="List 4" w:semiHidden="1" w:unhideWhenUsed="1"/>
+    <w:lsdException w:name="List 5" w:semiHidden="1" w:unhideWhenUsed="1"/>
+    <w:lsdException w:name="List Bullet 2" w:semiHidden="1" w:unhideWhenUsed="1"/>
+    <w:lsdException w:name="List Bullet 3" w:semiHidden="1" w:unhideWhenUsed="1"/>
+    <w:lsdException w:name="List Bullet 4" w:semiHidden="1" w:unhideWhenUsed="1"/>
+    <w:lsdException w:name="List Bullet 5" w:semiHidden="1" w:unhideWhenUsed="1"/>
+    <w:lsdException w:name="List Number 2" w:semiHidden="1" w:unhideWhenUsed="1"/>
+    <w:lsdException w:name="List Number 3" w:semiHidden="1" w:unhideWhenUsed="1"/>
+    <w:lsdException w:name="List Number 4" w:semiHidden="1" w:unhideWhenUsed="1"/>
+    <w:lsdException w:name="List Number 5" w:semiHidden="1" w:unhideWhenUsed="1"/>
+    <w:lsdException w:name="Title" w:uiPriority="10" w:qFormat="1"/>
+    <w:lsdException w:name="Closing" w:semiHidden="1" w:unhideWhenUsed="1"/>
+    <w:lsdException w:name="Signature" w:semiHidden="1" w:unhideWhenUsed="1"/>
+    <w:lsdException w:name="Default Paragraph Font" w:semiHidden="1" w:uiPriority="1" w:unhideWhenUsed="1"/>
+    <w:lsdException w:name="Body Text" w:semiHidden="1" w:unhideWhenUsed="1"/>
+    <w:lsdException w:name="Body Text Indent" w:semiHidden="1" w:unhideWhenUsed="1"/>
+    <w:lsdException w:name="List Continue" w:semiHidden="1" w:unhideWhenUsed="1"/>
+    <w:lsdException w:name="List Continue 2" w:semiHidden="1" w:unhideWhenUsed="1"/>
+    <w:lsdException w:name="List Continue 3" w:semiHidden="1" w:unhideWhenUsed="1"/>
+    <w:lsdException w:name="List Continue 4" w:semiHidden="1" w:unhideWhenUsed="1"/>
+    <w:lsdException w:name="List Continue 5" w:semiHidden="1" w:unhideWhenUsed="1"/>
+    <w:lsdException w:name="Message Header" w:semiHidden="1" w:unhideWhenUsed="1"/>
+    <w:lsdException w:name="Subtitle" w:uiPriority="11" w:qFormat="1"/>
+    <w:lsdException w:name="Salutation" w:semiHidden="1" w:unhideWhenUsed="1"/>
+    <w:lsdException w:name="Date" w:semiHidden="1" w:unhideWhenUsed="1"/>
+    <w:lsdException w:name="Body Text First Indent" w:semiHidden="1" w:unhideWhenUsed="1"/>
+    <w:lsdException w:name="Body Text First Indent 2" w:semiHidden="1" w:unhideWhenUsed="1"/>
+    <w:lsdException w:name="Note Heading" w:semiHidden="1" w:unhideWhenUsed="1"/>
+    <w:lsdException w:name="Body Text 2" w:semiHidden="1" w:unhideWhenUsed="1"/>
+    <w:lsdException w:name="Body Text 3" w:semiHidden="1" w:unhideWhenUsed="1"/>
+    <w:lsdException w:name="Body Text Indent 2" w:semiHidden="1" w:unhideWhenUsed="1"/>
+    <w:lsdException w:name="Body Text Indent 3" w:semiHidden="1" w:unhideWhenUsed="1"/>
+    <w:lsdException w:name="Block Text" w:semiHidden="1" w:unhideWhenUsed="1"/>
+    <w:lsdException w:name="Hyperlink" w:semiHidden="1" w:unhideWhenUsed="1"/>
+    <w:lsdException w:name="FollowedHyperlink" w:semiHidden="1" w:unhideWhenUsed="1"/>
+    <w:lsdException w:name="Strong" w:uiPriority="22" w:qFormat="1"/>
+    <w:lsdException w:name="Emphasis" w:uiPriority="20" w:qFormat="1"/>
+    <w:lsdException w:name="Document Map" w:semiHidden="1" w:unhideWhenUsed="1"/>
+    <w:lsdException w:name="Plain Text" w:semiHidden="1" w:unhideWhenUsed="1"/>
+    <w:lsdException w:name="E-mail Signature" w:semiHidden="1" w:unhideWhenUsed="1"/>
+    <w:lsdException w:name="HTML Top of Form" w:semiHidden="1" w:unhideWhenUsed="1"/>
+    <w:lsdException w:name="HTML Bottom of Form" w:semiHidden="1" w:unhideWhenUsed="1"/>
+    <w:lsdException w:name="Normal (Web)" w:semiHidden="1" w:unhideWhenUsed="1"/>
+    <w:lsdException w:name="HTML Acronym" w:semiHidden="1" w:unhideWhenUsed="1"/>
+    <w:lsdException w:name="HTML Address" w:semiHidden="1" w:unhideWhenUsed="1"/>
+    <w:lsdException w:name="HTML Cite" w:semiHidden="1" w:unhideWhenUsed="1"/>
+    <w:lsdException w:name="HTML Code" w:semiHidden="1" w:unhideWhenUsed="1"/>
+    <w:lsdException w:name="HTML Definition" w:semiHidden="1" w:unhideWhenUsed="1"/>
+    <w:lsdException w:name="HTML Keyboard" w:semiHidden="1" w:unhideWhenUsed="1"/>
+    <w:lsdException w:name="HTML Preformatted" w:semiHidden="1" w:unhideWhenUsed="1"/>
+    <w:lsdException w:name="HTML Sample" w:semiHidden="1" w:unhideWhenUsed="1"/>
+    <w:lsdException w:name="HTML Typewriter" w:semiHidden="1" w:unhideWhenUsed="1"/>
+    <w:lsdException w:name="HTML Variable" w:semiHidden="1" w:unhideWhenUsed="1"/>
+    <w:lsdException w:name="Normal Table" w:semiHidden="1" w:unhideWhenUsed="1"/>
+    <w:lsdException w:name="annotation subject" w:semiHidden="1" w:unhideWhenUsed="1"/>
+    <w:lsdException w:name="No List" w:semiHidden="1" w:unhideWhenUsed="1"/>
+    <w:lsdException w:name="Outline List 1" w:semiHidden="1" w:unhideWhenUsed="1"/>
+    <w:lsdException w:name="Outline List 2" w:semiHidden="1" w:unhideWhenUsed="1"/>
+    <w:lsdException w:name="Outline List 3" w:semiHidden="1" w:unhideWhenUsed="1"/>
+    <w:lsdException w:name="Table Simple 1" w:semiHidden="1" w:unhideWhenUsed="1"/>
+    <w:lsdException w:name="Table Simple 2" w:semiHidden="1" w:unhideWhenUsed="1"/>
+    <w:lsdException w:name="Table Simple 3" w:semiHidden="1" w:unhideWhenUsed="1"/>
+    <w:lsdException w:name="Table Classic 1" w:semiHidden="1" w:unhideWhenUsed="1"/>
+    <w:lsdException w:name="Table Classic 2" w:semiHidden="1" w:unhideWhenUsed="1"/>
+    <w:lsdException w:name="Table Classic 3" w:semiHidden="1" w:unhideWhenUsed="1"/>
+    <w:lsdException w:name="Table Classic 4" w:semiHidden="1" w:unhideWhenUsed="1"/>
+    <w:lsdException w:name="Table Colorful 1" w:semiHidden="1" w:unhideWhenUsed="1"/>
+    <w:lsdException w:name="Table Colorful 2" w:semiHidden="1" w:unhideWhenUsed="1"/>
+    <w:lsdException w:name="Table Colorful 3" w:semiHidden="1" w:unhideWhenUsed="1"/>
+    <w:lsdException w:name="Table Columns 1" w:semiHidden="1" w:unhideWhenUsed="1"/>
+    <w:lsdException w:name="Table Columns 2" w:semiHidden="1" w:unhideWhenUsed="1"/>
+    <w:lsdException w:name="Table Columns 3" w:semiHidden="1" w:unhideWhenUsed="1"/>
+    <w:lsdException w:name="Table Columns 4" w:semiHidden="1" w:unhideWhenUsed="1"/>
+    <w:lsdException w:name="Table Columns 5" w:semiHidden="1" w:unhideWhenUsed="1"/>
+    <w:lsdException w:name="Table Grid 1" w:semiHidden="1" w:unhideWhenUsed="1"/>
+    <w:lsdException w:name="Table Grid 2" w:semiHidden="1" w:unhideWhenUsed="1"/>
+    <w:lsdException w:name="Table Grid 3" w:semiHidden="1" w:unhideWhenUsed="1"/>
+    <w:lsdException w:name="Table Grid 4" w:semiHidden="1" w:unhideWhenUsed="1"/>
+    <w:lsdException w:name="Table Grid 5" w:semiHidden="1" w:unhideWhenUsed="1"/>
+    <w:lsdException w:name="Table Grid 6" w:semiHidden="1" w:unhideWhenUsed="1"/>
+    <w:lsdException w:name="Table Grid 7" w:semiHidden="1" w:unhideWhenUsed="1"/>
+    <w:lsdException w:name="Table Grid 8" w:semiHidden="1" w:unhideWhenUsed="1"/>
+    <w:lsdException w:name="Table List 1" w:semiHidden="1" w:unhideWhenUsed="1"/>
+    <w:lsdException w:name="Table List 2" w:semiHidden="1" w:unhideWhenUsed="1"/>
+    <w:lsdException w:name="Table List 3" w:semiHidden="1" w:unhideWhenUsed="1"/>
+    <w:lsdException w:name="Table List 4" w:semiHidden="1" w:unhideWhenUsed="1"/>
+    <w:lsdException w:name="Table List 5" w:semiHidden="1" w:unhideWhenUsed="1"/>
+    <w:lsdException w:name="Table List 6" w:semiHidden="1" w:unhideWhenUsed="1"/>
+    <w:lsdException w:name="Table List 7" w:semiHidden="1" w:unhideWhenUsed="1"/>
+    <w:lsdException w:name="Table List 8" w:semiHidden="1" w:unhideWhenUsed="1"/>
+    <w:lsdException w:name="Table 3D effects 1" w:semiHidden="1" w:unhideWhenUsed="1"/>
+    <w:lsdException w:name="Table 3D effects 2" w:semiHidden="1" w:unhideWhenUsed="1"/>
+    <w:lsdException w:name="Table 3D effects 3" w:semiHidden="1" w:unhideWhenUsed="1"/>
+    <w:lsdException w:name="Table Contemporary" w:semiHidden="1" w:unhideWhenUsed="1"/>
+    <w:lsdException w:name="Table Elegant" w:semiHidden="1" w:unhideWhenUsed="1"/>
+    <w:lsdException w:name="Table Professional" w:semiHidden="1" w:unhideWhenUsed="1"/>
+    <w:lsdException w:name="Table Subtle 1" w:semiHidden="1" w:unhideWhenUsed="1"/>
+    <w:lsdException w:name="Table Subtle 2" w:semiHidden="1" w:unhideWhenUsed="1"/>
+    <w:lsdException w:name="Table Web 1" w:semiHidden="1" w:unhideWhenUsed="1"/>
+    <w:lsdException w:name="Table Web 2" w:semiHidden="1" w:unhideWhenUsed="1"/>
+    <w:lsdException w:name="Table Web 3" w:semiHidden="1" w:unhideWhenUsed="1"/>
+    <w:lsdException w:name="Balloon Text" w:semiHidden="1" w:unhideWhenUsed="1"/>
+    <w:lsdException w:name="Table Grid" w:uiPriority="39"/>
+    <w:lsdException w:name="Table Theme" w:semiHidden="1" w:unhideWhenUsed="1"/>
+    <w:lsdException w:name="Placeholder Text" w:semiHidden="1"/>
+    <w:lsdException w:name="No Spacing" w:uiPriority="1" w:qFormat="1"/>
+    <w:lsdException w:name="Light Shading" w:uiPriority="60"/>
+    <w:lsdException w:name="Light List" w:uiPriority="61"/>
+    <w:lsdException w:name="Light Grid" w:uiPriority="62"/>
+    <w:lsdException w:name="Medium Shading 1" w:uiPriority="63"/>
+    <w:lsdException w:name="Medium Shading 2" w:uiPriority="64"/>
+    <w:lsdException w:name="Medium List 1" w:uiPriority="65"/>
+    <w:lsdException w:name="Medium List 2" w:uiPriority="66"/>
+    <w:lsdException w:name="Medium Grid 1" w:uiPriority="67"/>
+    <w:lsdException w:name="Medium Grid 2" w:uiPriority="68"/>
+    <w:lsdException w:name="Medium Grid 3" w:uiPriority="69"/>
+    <w:lsdException w:name="Dark List" w:uiPriority="70"/>
+    <w:lsdException w:name="Colorful Shading" w:uiPriority="71"/>
+    <w:lsdException w:name="Colorful List" w:uiPriority="72"/>
+    <w:lsdException w:name="Colorful Grid" w:uiPriority="73"/>
+    <w:lsdException w:name="Light Shading Accent 1" w:uiPriority="60"/>
+    <w:lsdException w:name="Light List Accent 1" w:uiPriority="61"/>
+    <w:lsdException w:name="Light Grid Accent 1" w:uiPriority="62"/>
+    <w:lsdException w:name="Medium Shading 1 Accent 1" w:uiPriority="63"/>
+    <w:lsdException w:name="Medium Shading 2 Accent 1" w:uiPriority="64"/>
+    <w:lsdException w:name="Medium List 1 Accent 1" w:uiPriority="65"/>
+    <w:lsdException w:name="Revision" w:semiHidden="1"/>
+    <w:lsdException w:name="List Paragraph" w:uiPriority="34" w:qFormat="1"/>
+    <w:lsdException w:name="Quote" w:uiPriority="29" w:qFormat="1"/>
+    <w:lsdException w:name="Intense Quote" w:uiPriority="30" w:qFormat="1"/>
+    <w:lsdException w:name="Medium List 2 Accent 1" w:uiPriority="66"/>
+    <w:lsdException w:name="Medium Grid 1 Accent 1" w:uiPriority="67"/>
+    <w:lsdException w:name="Medium Grid 2 Accent 1" w:uiPriority="68"/>
+    <w:lsdException w:name="Medium Grid 3 Accent 1" w:uiPriority="69"/>
+    <w:lsdException w:name="Dark List Accent 1" w:uiPriority="70"/>
+    <w:lsdException w:name="Colorful Shading Accent 1" w:uiPriority="71"/>
+    <w:lsdException w:name="Colorful List Accent 1" w:uiPriority="72"/>
+    <w:lsdException w:name="Colorful Grid Accent 1" w:uiPriority="73"/>
+    <w:lsdException w:name="Light Shading Accent 2" w:uiPriority="60"/>
+    <w:lsdException w:name="Light List Accent 2" w:uiPriority="61"/>
+    <w:lsdException w:name="Light Grid Accent 2" w:uiPriority="62"/>
+    <w:lsdException w:name="Medium Shading 1 Accent 2" w:uiPriority="63"/>
+    <w:lsdException w:name="Medium Shading 2 Accent 2" w:uiPriority="64"/>
+    <w:lsdException w:name="Medium List 1 Accent 2" w:uiPriority="65"/>
+    <w:lsdException w:name="Medium List 2 Accent 2" w:uiPriority="66"/>
+    <w:lsdException w:name="Medium Grid 1 Accent 2" w:uiPriority="67"/>
+    <w:lsdException w:name="Medium Grid 2 Accent 2" w:uiPriority="68"/>
+    <w:lsdException w:name="Medium Grid 3 Accent 2" w:uiPriority="69"/>
+    <w:lsdException w:name="Dark List Accent 2" w:uiPriority="70"/>
+    <w:lsdException w:name="Colorful Shading Accent 2" w:uiPriority="71"/>
+    <w:lsdException w:name="Colorful List Accent 2" w:uiPriority="72"/>
+    <w:lsdException w:name="Colorful Grid Accent 2" w:uiPriority="73"/>
+    <w:lsdException w:name="Light Shading Accent 3" w:uiPriority="60"/>
+    <w:lsdException w:name="Light List Accent 3" w:uiPriority="61"/>
+    <w:lsdException w:name="Light Grid Accent 3" w:uiPriority="62"/>
+    <w:lsdException w:name="Medium Shading 1 Accent 3" w:uiPriority="63"/>
+    <w:lsdException w:name="Medium Shading 2 Accent 3" w:uiPriority="64"/>
+    <w:lsdException w:name="Medium List 1 Accent 3" w:uiPriority="65"/>
+    <w:lsdException w:name="Medium List 2 Accent 3" w:uiPriority="66"/>
+    <w:lsdException w:name="Medium Grid 1 Accent 3" w:uiPriority="67"/>
+    <w:lsdException w:name="Medium Grid 2 Accent 3" w:uiPriority="68"/>
+    <w:lsdException w:name="Medium Grid 3 Accent 3" w:uiPriority="69"/>
+    <w:lsdException w:name="Dark List Accent 3" w:uiPriority="70"/>
+    <w:lsdException w:name="Colorful Shading Accent 3" w:uiPriority="71"/>
+    <w:lsdException w:name="Colorful List Accent 3" w:uiPriority="72"/>
+    <w:lsdException w:name="Colorful Grid Accent 3" w:uiPriority="73"/>
+    <w:lsdException w:name="Light Shading Accent 4" w:uiPriority="60"/>
+    <w:lsdException w:name="Light List Accent 4" w:uiPriority="61"/>
+    <w:lsdException w:name="Light Grid Accent 4" w:uiPriority="62"/>
+    <w:lsdException w:name="Medium Shading 1 Accent 4" w:uiPriority="63"/>
+    <w:lsdException w:name="Medium Shading 2 Accent 4" w:uiPriority="64"/>
+    <w:lsdException w:name="Medium List 1 Accent 4" w:uiPriority="65"/>
+    <w:lsdException w:name="Medium List 2 Accent 4" w:uiPriority="66"/>
+    <w:lsdException w:name="Medium Grid 1 Accent 4" w:uiPriority="67"/>
+    <w:lsdException w:name="Medium Grid 2 Accent 4" w:uiPriority="68"/>
+    <w:lsdException w:name="Medium Grid 3 Accent 4" w:uiPriority="69"/>
+    <w:lsdException w:name="Dark List Accent 4" w:uiPriority="70"/>
+    <w:lsdException w:name="Colorful Shading Accent 4" w:uiPriority="71"/>
+    <w:lsdException w:name="Colorful List Accent 4" w:uiPriority="72"/>
+    <w:lsdException w:name="Colorful Grid Accent 4" w:uiPriority="73"/>
+    <w:lsdException w:name="Light Shading Accent 5" w:uiPriority="60"/>
+    <w:lsdException w:name="Light List Accent 5" w:uiPriority="61"/>
+    <w:lsdException w:name="Light Grid Accent 5" w:uiPriority="62"/>
+    <w:lsdException w:name="Medium Shading 1 Accent 5" w:uiPriority="63"/>
+    <w:lsdException w:name="Medium Shading 2 Accent 5" w:uiPriority="64"/>
+    <w:lsdException w:name="Medium List 1 Accent 5" w:uiPriority="65"/>
+    <w:lsdException w:name="Medium List 2 Accent 5" w:uiPriority="66"/>
+    <w:lsdException w:name="Medium Grid 1 Accent 5" w:uiPriority="67"/>
+    <w:lsdException w:name="Medium Grid 2 Accent 5" w:uiPriority="68"/>
+    <w:lsdException w:name="Medium Grid 3 Accent 5" w:uiPriority="69"/>
+    <w:lsdException w:name="Dark List Accent 5" w:uiPriority="70"/>
+    <w:lsdException w:name="Colorful Shading Accent 5" w:uiPriority="71"/>
+    <w:lsdException w:name="Colorful List Accent 5" w:uiPriority="72"/>
+    <w:lsdException w:name="Colorful Grid Accent 5" w:uiPriority="73"/>
+    <w:lsdException w:name="Light Shading Accent 6" w:uiPriority="60"/>
+    <w:lsdException w:name="Light List Accent 6" w:uiPriority="61"/>
+    <w:lsdException w:name="Light Grid Accent 6" w:uiPriority="62"/>
+    <w:lsdException w:name="Medium Shading 1 Accent 6" w:uiPriority="63"/>
+    <w:lsdException w:name="Medium Shading 2 Accent 6" w:uiPriority="64"/>
+    <w:lsdException w:name="Medium List 1 Accent 6" w:uiPriority="65"/>
+    <w:lsdException w:name="Medium List 2 Accent 6" w:uiPriority="66"/>
+    <w:lsdException w:name="Medium Grid 1 Accent 6" w:uiPriority="67"/>
+    <w:lsdException w:name="Medium Grid 2 Accent 6" w:uiPriority="68"/>
+    <w:lsdException w:name="Medium Grid 3 Accent 6" w:uiPriority="69"/>
+    <w:lsdException w:name="Dark List Accent 6" w:uiPriority="70"/>
+    <w:lsdException w:name="Colorful Shading Accent 6" w:uiPriority="71"/>
+    <w:lsdException w:name="Colorful List Accent 6" w:uiPriority="72"/>
+    <w:lsdException w:name="Colorful Grid Accent 6" w:uiPriority="73"/>
+    <w:lsdException w:name="Subtle Emphasis" w:uiPriority="19" w:qFormat="1"/>
+    <w:lsdException w:name="Intense Emphasis" w:uiPriority="21" w:qFormat="1"/>
+    <w:lsdException w:name="Subtle Reference" w:uiPriority="31" w:qFormat="1"/>
+    <w:lsdException w:name="Intense Reference" w:uiPriority="32" w:qFormat="1"/>
+    <w:lsdException w:name="Book Title" w:uiPriority="33" w:qFormat="1"/>
+    <w:lsdException w:name="Bibliography" w:semiHidden="1" w:uiPriority="37" w:unhideWhenUsed="1"/>
+    <w:lsdException w:name="TOC Heading" w:semiHidden="1" w:uiPriority="39" w:unhideWhenUsed="1" w:qFormat="1"/>
+    <w:lsdException w:name="Plain Table 1" w:uiPriority="41"/>
+    <w:lsdException w:name="Plain Table 2" w:uiPriority="42"/>
+    <w:lsdException w:name="Plain Table 3" w:uiPriority="43"/>
+    <w:lsdException w:name="Plain Table 4" w:uiPriority="44"/>
+    <w:lsdException w:name="Plain Table 5" w:uiPriority="45"/>
+    <w:lsdException w:name="Grid Table Light" w:uiPriority="40"/>
+    <w:lsdException w:name="Grid Table 1 Light" w:uiPriority="46"/>
+    <w:lsdException w:name="Grid Table 2" w:uiPriority="47"/>
+    <w:lsdException w:name="Grid Table 3" w:uiPriority="48"/>
+    <w:lsdException w:name="Grid Table 4" w:uiPriority="49"/>
+    <w:lsdException w:name="Grid Table 5 Dark" w:uiPriority="50"/>
+    <w:lsdException w:name="Grid Table 6 Colorful" w:uiPriority="51"/>
+    <w:lsdException w:name="Grid Table 7 Colorful" w:uiPriority="52"/>
+    <w:lsdException w:name="Grid Table 1 Light Accent 1" w:uiPriority="46"/>
+    <w:lsdException w:name="Grid Table 2 Accent 1" w:uiPriority="47"/>
+    <w:lsdException w:name="Grid Table 3 Accent 1" w:uiPriority="48"/>
+    <w:lsdException w:name="Grid Table 4 Accent 1" w:uiPriority="49"/>
+    <w:lsdException w:name="Grid Table 5 Dark Accent 1" w:uiPriority="50"/>
+    <w:lsdException w:name="Grid Table 6 Colorful Accent 1" w:uiPriority="51"/>
+    <w:lsdException w:name="Grid Table 7 Colorful Accent 1" w:uiPriority="52"/>
+    <w:lsdException w:name="Grid Table 1 Light Accent 2" w:uiPriority="46"/>
+    <w:lsdException w:name="Grid Table 2 Accent 2" w:uiPriority="47"/>
+    <w:lsdException w:name="Grid Table 3 Accent 2" w:uiPriority="48"/>
+    <w:lsdException w:name="Grid Table 4 Accent 2" w:uiPriority="49"/>
+    <w:lsdException w:name="Grid Table 5 Dark Accent 2" w:uiPriority="50"/>
+    <w:lsdException w:name="Grid Table 6 Colorful Accent 2" w:uiPriority="51"/>
+    <w:lsdException w:name="Grid Table 7 Colorful Accent 2" w:uiPriority="52"/>
+    <w:lsdException w:name="Grid Table 1 Light Accent 3" w:uiPriority="46"/>
+    <w:lsdException w:name="Grid Table 2 Accent 3" w:uiPriority="47"/>
+    <w:lsdException w:name="Grid Table 3 Accent 3" w:uiPriority="48"/>
+    <w:lsdException w:name="Grid Table 4 Accent 3" w:uiPriority="49"/>
+    <w:lsdException w:name="Grid Table 5 Dark Accent 3" w:uiPriority="50"/>
+    <w:lsdException w:name="Grid Table 6 Colorful Accent 3" w:uiPriority="51"/>
+    <w:lsdException w:name="Grid Table 7 Colorful Accent 3" w:uiPriority="52"/>
+    <w:lsdException w:name="Grid Table 1 Light Accent 4" w:uiPriority="46"/>
+    <w:lsdException w:name="Grid Table 2 Accent 4" w:uiPriority="47"/>
+    <w:lsdException w:name="Grid Table 3 Accent 4" w:uiPriority="48"/>
+    <w:lsdException w:name="Grid Table 4 Accent 4" w:uiPriority="49"/>
+    <w:lsdException w:name="Grid Table 5 Dark Accent 4" w:uiPriority="50"/>
+    <w:lsdException w:name="Grid Table 6 Colorful Accent 4" w:uiPriority="51"/>
+    <w:lsdException w:name="Grid Table 7 Colorful Accent 4" w:uiPriority="52"/>
+    <w:lsdException w:name="Grid Table 1 Light Accent 5" w:uiPriority="46"/>
+    <w:lsdException w:name="Grid Table 2 Accent 5" w:uiPriority="47"/>
+    <w:lsdException w:name="Grid Table 3 Accent 5" w:uiPriority="48"/>
+    <w:lsdException w:name="Grid Table 4 Accent 5" w:uiPriority="49"/>
+    <w:lsdException w:name="Grid Table 5 Dark Accent 5" w:uiPriority="50"/>
+    <w:lsdException w:name="Grid Table 6 Colorful Accent 5" w:uiPriority="51"/>
+    <w:lsdException w:name="Grid Table 7 Colorful Accent 5" w:uiPriority="52"/>
+    <w:lsdException w:name="Grid Table 1 Light Accent 6" w:uiPriority="46"/>
+    <w:lsdException w:name="Grid Table 2 Accent 6" w:uiPriority="47"/>
+    <w:lsdException w:name="Grid Table 3 Accent 6" w:uiPriority="48"/>
+    <w:lsdException w:name="Grid Table 4 Accent 6" w:uiPriority="49"/>
+    <w:lsdException w:name="Grid Table 5 Dark Accent 6" w:uiPriority="50"/>
+    <w:lsdException w:name="Grid Table 6 Colorful Accent 6" w:uiPriority="51"/>
+    <w:lsdException w:name="Grid Table 7 Colorful Accent 6" w:uiPriority="52"/>
+    <w:lsdException w:name="List Table 1 Light" w:uiPriority="46"/>
+    <w:lsdException w:name="List Table 2" w:uiPriority="47"/>
+    <w:lsdException w:name="List Table 3" w:uiPriority="48"/>
+    <w:lsdException w:name="List Table 4" w:uiPriority="49"/>
+    <w:lsdException w:name="List Table 5 Dark" w:uiPriority="50"/>
+    <w:lsdException w:name="List Table 6 Colorful" w:uiPriority="51"/>
+    <w:lsdException w:name="List Table 7 Colorful" w:uiPriority="52"/>
+    <w:lsdException w:name="List Table 1 Light Accent 1" w:uiPriority="46"/>
+    <w:lsdException w:name="List Table 2 Accent 1" w:uiPriority="47"/>
+    <w:lsdException w:name="List Table 3 Accent 1" w:uiPriority="48"/>
+    <w:lsdException w:name="List Table 4 Accent 1" w:uiPriority="49"/>
+    <w:lsdException w:name="List Table 5 Dark Accent 1" w:uiPriority="50"/>
+    <w:lsdException w:name="List Table 6 Colorful Accent 1" w:uiPriority="51"/>
+    <w:lsdException w:name="List Table 7 Colorful Accent 1" w:uiPriority="52"/>
+    <w:lsdException w:name="List Table 1 Light Accent 2" w:uiPriority="46"/>
+    <w:lsdException w:name="List Table 2 Accent 2" w:uiPriority="47"/>
+    <w:lsdException w:name="List Table 3 Accent 2" w:uiPriority="48"/>
+    <w:lsdException w:name="List Table 4 Accent 2" w:uiPriority="49"/>
+    <w:lsdException w:name="List Table 5 Dark Accent 2" w:uiPriority="50"/>
+    <w:lsdException w:name="List Table 6 Colorful Accent 2" w:uiPriority="51"/>
+    <w:lsdException w:name="List Table 7 Colorful Accent 2" w:uiPriority="52"/>
+    <w:lsdException w:name="List Table 1 Light Accent 3" w:uiPriority="46"/>
+    <w:lsdException w:name="List Table 2 Accent 3" w:uiPriority="47"/>
+    <w:lsdException w:name="List Table 3 Accent 3" w:uiPriority="48"/>
+    <w:lsdException w:name="List Table 4 Accent 3" w:uiPriority="49"/>
+    <w:lsdException w:name="List Table 5 Dark Accent 3" w:uiPriority="50"/>
+    <w:lsdException w:name="List Table 6 Colorful Accent 3" w:uiPriority="51"/>
+    <w:lsdException w:name="List Table 7 Colorful Accent 3" w:uiPriority="52"/>
+    <w:lsdException w:name="List Table 1 Light Accent 4" w:uiPriority="46"/>
+    <w:lsdException w:name="List Table 2 Accent 4" w:uiPriority="47"/>
+    <w:lsdException w:name="List Table 3 Accent 4" w:uiPriority="48"/>
+    <w:lsdException w:name="List Table 4 Accent 4" w:uiPriority="49"/>
+    <w:lsdException w:name="List Table 5 Dark Accent 4" w:uiPriority="50"/>
+    <w:lsdException w:name="List Table 6 Colorful Accent 4" w:uiPriority="51"/>
+    <w:lsdException w:name="List Table 7 Colorful Accent 4" w:uiPriority="52"/>
+    <w:lsdException w:name="List Table 1 Light Accent 5" w:uiPriority="46"/>
+    <w:lsdException w:name="List Table 2 Accent 5" w:uiPriority="47"/>
+    <w:lsdException w:name="List Table 3 Accent 5" w:uiPriority="48"/>
+    <w:lsdException w:name="List Table 4 Accent 5" w:uiPriority="49"/>
+    <w:lsdException w:name="List Table 5 Dark Accent 5" w:uiPriority="50"/>
+    <w:lsdException w:name="List Table 6 Colorful Accent 5" w:uiPriority="51"/>
+    <w:lsdException w:name="List Table 7 Colorful Accent 5" w:uiPriority="52"/>
+    <w:lsdException w:name="List Table 1 Light Accent 6" w:uiPriority="46"/>
+    <w:lsdException w:name="List Table 2 Accent 6" w:uiPriority="47"/>
+    <w:lsdException w:name="List Table 3 Accent 6" w:uiPriority="48"/>
+    <w:lsdException w:name="List Table 4 Accent 6" w:uiPriority="49"/>
+    <w:lsdException w:name="List Table 5 Dark Accent 6" w:uiPriority="50"/>
+    <w:lsdException w:name="List Table 6 Colorful Accent 6" w:uiPriority="51"/>
+    <w:lsdException w:name="List Table 7 Colorful Accent 6" w:uiPriority="52"/>
+  </w:latentStyles>
+  <w:style w:type="paragraph" w:default="1" w:styleId="Normalny">
+    <w:name w:val="Normal"/>
+    <w:qFormat/>
+  </w:style>
+  <w:style w:type="character" w:default="1" w:styleId="Domylnaczcionkaakapitu">
+    <w:name w:val="Default Paragraph Font"/>
+    <w:uiPriority w:val="1"/>
+    <w:semiHidden/>
+    <w:unhideWhenUsed/>
+  </w:style>
+  <w:style w:type="table" w:default="1" w:styleId="Standardowy">
+    <w:name w:val="Normal Table"/>
+    <w:uiPriority w:val="99"/>
+    <w:semiHidden/>
+    <w:unhideWhenUsed/>
+    <w:tblPr>
+      <w:tblInd w:w="0" w:type="dxa"/>
+      <w:tblCellMar>
+        <w:top w:w="0" w:type="dxa"/>
+        <w:left w:w="108" w:type="dxa"/>
+        <w:bottom w:w="0" w:type="dxa"/>
+        <w:right w:w="108" w:type="dxa"/>
+      </w:tblCellMar>
+    </w:tblPr>
+  </w:style>
+  <w:style w:type="numbering" w:default="1" w:styleId="Bezlisty">
+    <w:name w:val="No List"/>
+    <w:uiPriority w:val="99"/>
+    <w:semiHidden/>
+    <w:unhideWhenUsed/>
+  </w:style>
+  <w:style w:type="character" w:styleId="Tekstzastpczy">
+    <w:name w:val="Placeholder Text"/>
+    <w:basedOn w:val="Domylnaczcionkaakapitu"/>
+    <w:uiPriority w:val="99"/>
+    <w:semiHidden/>
+    <w:rsid w:val="00777012"/>
+    <w:rPr>
+      <w:color w:val="808080"/>
+    </w:rPr>
+  </w:style>
+</w:styles>
+</file>
+
+<file path=word/glossary/webSettings.xml><?xml version="1.0" encoding="utf-8"?>
+<w:webSettings xmlns:mc="http://schemas.openxmlformats.org/markup-compatibility/2006" xmlns:r="http://schemas.openxmlformats.org/officeDocument/2006/relationships" xmlns:w="http://schemas.openxmlformats.org/wordprocessingml/2006/main" xmlns:w14="http://schemas.microsoft.com/office/word/2010/wordml" xmlns:w15="http://schemas.microsoft.com/office/word/2012/wordml" mc:Ignorable="w14 w15">
+  <w:optimizeForBrowser/>
+  <w:allowPNG/>
+</w:webSettings>
+</file>
+
 <file path=word/theme/theme1.xml><?xml version="1.0" encoding="utf-8"?>
 <a:theme xmlns:a="http://schemas.openxmlformats.org/drawingml/2006/main" name="Motyw pakietu Office">
   <a:themeElements>
@@ -16914,7 +19035,7 @@
 </file>
 
 <file path=customXml/itemProps1.xml><?xml version="1.0" encoding="utf-8"?>
-<ds:datastoreItem xmlns:ds="http://schemas.openxmlformats.org/officeDocument/2006/customXml" ds:itemID="{3D535F87-201C-40ED-B379-A0D72319DF9A}">
+<ds:datastoreItem xmlns:ds="http://schemas.openxmlformats.org/officeDocument/2006/customXml" ds:itemID="{A9DA3091-030B-4F08-97CE-A1274995741C}">
   <ds:schemaRefs>
     <ds:schemaRef ds:uri="http://schemas.openxmlformats.org/officeDocument/2006/bibliography"/>
   </ds:schemaRefs>

</xml_diff>

<commit_message>
schemat stanowiska + TCP/IP
</commit_message>
<xml_diff>
--- a/praca_mag.docx
+++ b/praca_mag.docx
@@ -3542,15 +3542,61 @@
     </w:p>
     <w:p>
       <w:pPr>
-        <w:rPr>
-          <w:color w:val="FF0000"/>
-        </w:rPr>
-      </w:pPr>
-      <w:r>
-        <w:rPr>
-          <w:color w:val="FF0000"/>
-        </w:rPr>
-        <w:t>[SCHEMAT STANOWISKA]</w:t>
+        <w:jc w:val="center"/>
+      </w:pPr>
+      <w:r>
+        <w:rPr>
+          <w:noProof/>
+          <w:lang w:eastAsia="pl-PL"/>
+        </w:rPr>
+        <w:drawing>
+          <wp:inline distT="0" distB="0" distL="0" distR="0">
+            <wp:extent cx="4907332" cy="2238375"/>
+            <wp:effectExtent l="0" t="0" r="7620" b="0"/>
+            <wp:docPr id="1" name="Obraz 1"/>
+            <wp:cNvGraphicFramePr>
+              <a:graphicFrameLocks xmlns:a="http://schemas.openxmlformats.org/drawingml/2006/main" noChangeAspect="1"/>
+            </wp:cNvGraphicFramePr>
+            <a:graphic xmlns:a="http://schemas.openxmlformats.org/drawingml/2006/main">
+              <a:graphicData uri="http://schemas.openxmlformats.org/drawingml/2006/picture">
+                <pic:pic xmlns:pic="http://schemas.openxmlformats.org/drawingml/2006/picture">
+                  <pic:nvPicPr>
+                    <pic:cNvPr id="1" name="schemat_stanowiska.png"/>
+                    <pic:cNvPicPr/>
+                  </pic:nvPicPr>
+                  <pic:blipFill rotWithShape="1">
+                    <a:blip r:embed="rId8" cstate="print">
+                      <a:extLst>
+                        <a:ext uri="{28A0092B-C50C-407E-A947-70E740481C1C}">
+                          <a14:useLocalDpi xmlns:a14="http://schemas.microsoft.com/office/drawing/2010/main" val="0"/>
+                        </a:ext>
+                      </a:extLst>
+                    </a:blip>
+                    <a:srcRect t="42987"/>
+                    <a:stretch/>
+                  </pic:blipFill>
+                  <pic:spPr bwMode="auto">
+                    <a:xfrm>
+                      <a:off x="0" y="0"/>
+                      <a:ext cx="4930721" cy="2249044"/>
+                    </a:xfrm>
+                    <a:prstGeom prst="rect">
+                      <a:avLst/>
+                    </a:prstGeom>
+                    <a:ln>
+                      <a:noFill/>
+                    </a:ln>
+                    <a:extLst>
+                      <a:ext uri="{53640926-AAD7-44D8-BBD7-CCE9431645EC}">
+                        <a14:shadowObscured xmlns:a14="http://schemas.microsoft.com/office/drawing/2010/main"/>
+                      </a:ext>
+                    </a:extLst>
+                  </pic:spPr>
+                </pic:pic>
+              </a:graphicData>
+            </a:graphic>
+          </wp:inline>
+        </w:drawing>
       </w:r>
     </w:p>
     <w:p>
@@ -3563,6 +3609,7 @@
       </w:pPr>
       <w:bookmarkStart w:id="14" w:name="_Toc451285701"/>
       <w:r>
+        <w:lastRenderedPageBreak/>
         <w:t>Teoria stereowizji</w:t>
       </w:r>
       <w:bookmarkEnd w:id="14"/>
@@ -3984,14 +4031,7 @@
         <w:rPr>
           <w:rFonts w:eastAsiaTheme="minorEastAsia"/>
         </w:rPr>
-        <w:t xml:space="preserve">. Prosta </w:t>
-      </w:r>
-      <w:r>
-        <w:rPr>
-          <w:rFonts w:eastAsiaTheme="minorEastAsia"/>
-        </w:rPr>
-        <w:lastRenderedPageBreak/>
-        <w:t xml:space="preserve">wyznaczona przez punkt </w:t>
+        <w:t xml:space="preserve">. Prosta wyznaczona przez punkt </w:t>
       </w:r>
       <m:oMath>
         <m:sSub>
@@ -4678,7 +4718,7 @@
                     <pic:cNvPicPr/>
                   </pic:nvPicPr>
                   <pic:blipFill rotWithShape="1">
-                    <a:blip r:embed="rId8" cstate="print">
+                    <a:blip r:embed="rId9" cstate="print">
                       <a:extLst>
                         <a:ext uri="{28A0092B-C50C-407E-A947-70E740481C1C}">
                           <a14:useLocalDpi xmlns:a14="http://schemas.microsoft.com/office/drawing/2010/main" val="0"/>
@@ -5831,7 +5871,14 @@
         <w:rPr>
           <w:rFonts w:eastAsiaTheme="minorEastAsia"/>
         </w:rPr>
-        <w:t xml:space="preserve"> przesunięcie środka płaszczyzny obrazowania względem osi optycznej, wynikające z nieidealnego montażu matrycy światłoczułej. Kształt matrycy wymusza wprowadzenie</w:t>
+        <w:t xml:space="preserve"> przesunięcie środka płaszczyzny obrazowania względem osi optycznej, wynikające z </w:t>
+      </w:r>
+      <w:r>
+        <w:rPr>
+          <w:rFonts w:eastAsiaTheme="minorEastAsia"/>
+        </w:rPr>
+        <w:lastRenderedPageBreak/>
+        <w:t>nieidealnego montażu matrycy światłoczułej. Kształt matrycy wymusza wprowadzenie</w:t>
       </w:r>
       <w:r>
         <w:rPr>
@@ -6634,7 +6681,6 @@
         <w:rPr>
           <w:rFonts w:eastAsiaTheme="minorEastAsia"/>
         </w:rPr>
-        <w:lastRenderedPageBreak/>
         <w:t xml:space="preserve">Dystorsja tangencjalna jest kolejnym efektem deformującym obraz, choć w mniejszym stopniu niż dystorsja sferyczna. Wprowadzenie poniższego równania </w:t>
       </w:r>
       <w:r>
@@ -7166,19 +7212,7 @@
         <w:rPr>
           <w:rFonts w:eastAsiaTheme="minorEastAsia"/>
         </w:rPr>
-        <w:t>Rzut prostej przechodzącej przez punkt centralny danej kamery i punkt w przestrzeni na płaszczyznę obrazową drugiej</w:t>
-      </w:r>
-      <w:r>
-        <w:rPr>
-          <w:rFonts w:eastAsiaTheme="minorEastAsia"/>
-        </w:rPr>
-        <w:t xml:space="preserve"> kamery</w:t>
-      </w:r>
-      <w:r>
-        <w:rPr>
-          <w:rFonts w:eastAsiaTheme="minorEastAsia"/>
-        </w:rPr>
-        <w:t xml:space="preserve"> nazywamy linią epipolarną.</w:t>
+        <w:t>Rzut prostej przechodzącej przez punkt centralny danej kamery i punkt w przestrzeni na płaszczyznę obrazową drugiej kamery nazywamy linią epipolarną.</w:t>
       </w:r>
       <w:r>
         <w:rPr>
@@ -7262,19 +7296,7 @@
         <w:rPr>
           <w:rFonts w:eastAsiaTheme="minorEastAsia"/>
         </w:rPr>
-        <w:t xml:space="preserve"> są punktami przebicia płaszczyzn obrazowych</w:t>
-      </w:r>
-      <w:r>
-        <w:rPr>
-          <w:rFonts w:eastAsiaTheme="minorEastAsia"/>
-        </w:rPr>
-        <w:t xml:space="preserve"> kamer</w:t>
-      </w:r>
-      <w:r>
-        <w:rPr>
-          <w:rFonts w:eastAsiaTheme="minorEastAsia"/>
-        </w:rPr>
-        <w:t xml:space="preserve"> przez odcinek łączący punkty centralne kamer</w:t>
+        <w:t xml:space="preserve"> są punktami przebicia płaszczyzn obrazowych kamer przez odcinek łączący punkty centralne kamer</w:t>
       </w:r>
       <w:r>
         <w:rPr>
@@ -7576,7 +7598,7 @@
                     <pic:cNvPicPr/>
                   </pic:nvPicPr>
                   <pic:blipFill rotWithShape="1">
-                    <a:blip r:embed="rId9" cstate="print">
+                    <a:blip r:embed="rId10" cstate="print">
                       <a:extLst>
                         <a:ext uri="{28A0092B-C50C-407E-A947-70E740481C1C}">
                           <a14:useLocalDpi xmlns:a14="http://schemas.microsoft.com/office/drawing/2010/main" val="0"/>
@@ -7612,6 +7634,7 @@
     </w:p>
     <w:p>
       <w:r>
+        <w:lastRenderedPageBreak/>
         <w:tab/>
         <w:t xml:space="preserve">Na podstawie powyższego przykładu można zauważyć, że każdy punkt obrazowy punktu P z przestrzeni trójwymiarowej </w:t>
       </w:r>
@@ -7691,11 +7714,7 @@
         <w:t xml:space="preserve"> </w:t>
       </w:r>
       <w:r>
-        <w:t xml:space="preserve">Wyznaczona głębia danego punktu jest odwrotnie </w:t>
-      </w:r>
-      <w:r>
-        <w:lastRenderedPageBreak/>
-        <w:t>proporcjonalna do uzyskanej różnicy</w:t>
+        <w:t>Wyznaczona głębia danego punktu jest odwrotnie proporcjonalna do uzyskanej różnicy</w:t>
       </w:r>
       <w:r>
         <w:t xml:space="preserve"> w położeniu horyzontalnym zrzutowanego punktu na </w:t>
@@ -7803,7 +7822,7 @@
                     <pic:cNvPicPr/>
                   </pic:nvPicPr>
                   <pic:blipFill rotWithShape="1">
-                    <a:blip r:embed="rId10" cstate="print">
+                    <a:blip r:embed="rId11" cstate="print">
                       <a:extLst>
                         <a:ext uri="{28A0092B-C50C-407E-A947-70E740481C1C}">
                           <a14:useLocalDpi xmlns:a14="http://schemas.microsoft.com/office/drawing/2010/main" val="0"/>
@@ -8032,15 +8051,7 @@
               <w:noProof/>
               <w:lang w:eastAsia="pl-PL"/>
             </w:rPr>
-            <m:t>d</m:t>
-          </m:r>
-          <m:r>
-            <w:rPr>
-              <w:rFonts w:ascii="Cambria Math" w:hAnsi="Cambria Math"/>
-              <w:noProof/>
-              <w:lang w:eastAsia="pl-PL"/>
-            </w:rPr>
-            <m:t>=f</m:t>
+            <m:t>d=f</m:t>
           </m:r>
           <m:d>
             <m:dPr>
@@ -8483,15 +8494,8 @@
               <w:noProof/>
               <w:lang w:eastAsia="pl-PL"/>
             </w:rPr>
-            <m:t>Z</m:t>
-          </m:r>
-          <m:r>
-            <w:rPr>
-              <w:rFonts w:ascii="Cambria Math" w:eastAsiaTheme="minorEastAsia" w:hAnsi="Cambria Math"/>
-              <w:noProof/>
-              <w:lang w:eastAsia="pl-PL"/>
-            </w:rPr>
-            <m:t>=f</m:t>
+            <w:lastRenderedPageBreak/>
+            <m:t>Z=f</m:t>
           </m:r>
           <m:f>
             <m:fPr>
@@ -8662,11 +8666,7 @@
       </w:r>
       <w:r>
         <w:tab/>
-        <w:t xml:space="preserve">Powyższe równanie jest prawdziwe dla kamer o idealnie równoległych płaszczyznach </w:t>
-      </w:r>
-      <w:r>
-        <w:lastRenderedPageBreak/>
-        <w:t xml:space="preserve">obrazowania. Oczywiście w praktyce bardzo trudno to osiągnąć, dlatego bierze się pod uwagę translację i rotację kamer względem siebie. </w:t>
+        <w:t xml:space="preserve">Powyższe równanie jest prawdziwe dla kamer o idealnie równoległych płaszczyznach obrazowania. Oczywiście w praktyce bardzo trudno to osiągnąć, dlatego bierze się pod uwagę translację i rotację kamer względem siebie. </w:t>
       </w:r>
     </w:p>
     <w:p>
@@ -8726,7 +8726,13 @@
         <w:t xml:space="preserve"> czy</w:t>
       </w:r>
       <w:r>
-        <w:t xml:space="preserve"> BeagleBone. </w:t>
+        <w:t xml:space="preserve"> BeagleBone.</w:t>
+      </w:r>
+      <w:r>
+        <w:t xml:space="preserve"> Pomimo niewielkich rozmiarów, posiadają niezbędne do projektu interfejsy 2xUSB i Ethernet. </w:t>
+      </w:r>
+      <w:r>
+        <w:t xml:space="preserve"> </w:t>
       </w:r>
       <w:r>
         <w:t xml:space="preserve">Przegląd podobnych rozwiązań </w:t>
@@ -8738,7 +8744,22 @@
         <w:t>[wskaż które]</w:t>
       </w:r>
       <w:r>
-        <w:t>, w których również wykorzystano podobne jednostki wykazał, że cechują się one za niską mocą obliczeniową, co zmniejszyło liczbę przetwarzanych klatek na sekundę. Z tego powodu p</w:t>
+        <w:t>, w któr</w:t>
+      </w:r>
+      <w:r>
+        <w:t>ych również wykorzystano takie</w:t>
+      </w:r>
+      <w:r>
+        <w:t xml:space="preserve"> jednostki wykazał, że cechują się one za niską mocą obliczeniową</w:t>
+      </w:r>
+      <w:r>
+        <w:t xml:space="preserve"> w stosunku do </w:t>
+      </w:r>
+      <w:r>
+        <w:t>złożoności algorytmów przetwarzania obrazów</w:t>
+      </w:r>
+      <w:r>
+        <w:t>. Z tego powodu p</w:t>
       </w:r>
       <w:r>
         <w:t>orzucono te założenia na korzyść komputer</w:t>
@@ -8970,7 +8991,7 @@
         </w:numPr>
       </w:pPr>
       <w:r>
-        <w:t>Ilość pikseli</w:t>
+        <w:t>Rozmiar matrycy</w:t>
       </w:r>
     </w:p>
     <w:p>
@@ -9026,7 +9047,23 @@
         <w:ind w:firstLine="360"/>
       </w:pPr>
       <w:r>
-        <w:t>Rozdzielczość obrazu wpływa na dokładność wyznaczanej głębokości punktu ale jednocześnie zwiększa wymaganą moc obliczeniową do przetworzenia większej ilości danych. Istotną i często pomijaną cechą jest możliwość kontrolowania ustawień kamery. Zazwyczaj producenci kamer internetowych wprowadzają automatyczne dopasowanie wzm</w:t>
+        <w:t>Rozdzielczość obrazu wpływa na dokładność wyznaczanej głębokości punktu ale jednocześnie zwiększa wymaganą moc obliczeniową do przetworzenia większej ilości danych.</w:t>
+      </w:r>
+      <w:r>
+        <w:t xml:space="preserve"> Z tych względów przyjęto, że kamera będzie pobierać obraz w rozdzielczości 640x480.</w:t>
+      </w:r>
+      <w:r>
+        <w:t xml:space="preserve"> Istotną i często pomijaną cechą jest możliwość kontrolowania ustawień kamery. Zazwyczaj producenci </w:t>
+      </w:r>
+      <w:r>
+        <w:lastRenderedPageBreak/>
+        <w:t>kamer internetowych</w:t>
+      </w:r>
+      <w:r>
+        <w:t xml:space="preserve"> implementują do swoich produktów</w:t>
+      </w:r>
+      <w:r>
+        <w:t xml:space="preserve"> automatyczne dopasowanie wzm</w:t>
       </w:r>
       <w:r>
         <w:t>ocnienia lub ekspozycji, których</w:t>
@@ -9035,16 +9072,28 @@
         <w:t xml:space="preserve"> użytkownik nie może kontrolować</w:t>
       </w:r>
       <w:r>
-        <w:t xml:space="preserve"> i </w:t>
-      </w:r>
-      <w:r>
-        <w:t>często powoduje</w:t>
+        <w:t xml:space="preserve"> i</w:t>
+      </w:r>
+      <w:r>
+        <w:t xml:space="preserve"> przy pewnym oświetleniu</w:t>
+      </w:r>
+      <w:r>
+        <w:t xml:space="preserve"> </w:t>
+      </w:r>
+      <w:r>
+        <w:t>często skutkuje</w:t>
       </w:r>
       <w:r>
         <w:t xml:space="preserve"> to</w:t>
       </w:r>
       <w:r>
-        <w:t xml:space="preserve"> pojawianie się szumów. Możliwość sterowania tymi parametrami daje kolejne stopnie swobody np. przy filtrowaniu obrazu.</w:t>
+        <w:t xml:space="preserve"> pojawianie</w:t>
+      </w:r>
+      <w:r>
+        <w:t>m</w:t>
+      </w:r>
+      <w:r>
+        <w:t xml:space="preserve"> się szumów. Możliwość sterowania tymi parametrami daje kolejne stopnie swobody np. przy filtrowaniu obrazu.</w:t>
       </w:r>
       <w:r>
         <w:t xml:space="preserve"> Liczba klatek na sekundę nie jest już tak istotną cechą, ze względu na </w:t>
@@ -9058,7 +9107,63 @@
         <w:ind w:firstLine="360"/>
       </w:pPr>
       <w:r>
-        <w:t>Podczas projektowania i testowania systemu korzystano z kamery Logitech C905. Charakteryzuje się ona zawyżoną maks. rozdzielczością od zakładanej, jednak pozwoliło to na zbadanie zależności czasu przetwarzania obrazu od jego rozdzielczości. Dodatkowo producent udostępnia oprogramowanie umożliwiające przełączenie doboru nastaw z automatycznego na ręczne.</w:t>
+        <w:t xml:space="preserve">Podczas projektowania i testowania systemu korzystano z kamery </w:t>
+      </w:r>
+      <w:r>
+        <w:rPr>
+          <w:i/>
+        </w:rPr>
+        <w:t>Logitech C905</w:t>
+      </w:r>
+      <w:r>
+        <w:t>. Charakteryzuje się możliwą maksymalną</w:t>
+      </w:r>
+      <w:r>
+        <w:t xml:space="preserve"> rozdzielczością</w:t>
+      </w:r>
+      <w:r>
+        <w:t xml:space="preserve"> większą</w:t>
+      </w:r>
+      <w:r>
+        <w:t xml:space="preserve"> od zakładanej, </w:t>
+      </w:r>
+      <w:r>
+        <w:t>przez co nie wykorzysta się w pełni jej potencjału mając na uwadze ograniczoną moc obliczeniową</w:t>
+      </w:r>
+      <w:r>
+        <w:t>.</w:t>
+      </w:r>
+      <w:r>
+        <w:t xml:space="preserve"> Układ optyczny wykonała firma </w:t>
+      </w:r>
+      <w:r>
+        <w:rPr>
+          <w:i/>
+        </w:rPr>
+        <w:t>Carl Zeiss</w:t>
+      </w:r>
+      <w:r>
+        <w:t xml:space="preserve"> znana z wytwarzania wielorakiego sprzętu optycznego. </w:t>
+      </w:r>
+      <w:r>
+        <w:t xml:space="preserve">Dodatkowo producent udostępnia oprogramowanie umożliwiające </w:t>
+      </w:r>
+      <w:r>
+        <w:t xml:space="preserve">ręczny dobór parametrów takich jak: ekspozycja, wzmocnienie, </w:t>
+      </w:r>
+      <w:r>
+        <w:t>nasycenie Domyślnie kamera pracuje na ustawieniach automatycznych, które zawsze można przywrócić</w:t>
+      </w:r>
+      <w:r>
+        <w:t xml:space="preserve"> po zmianach.</w:t>
+      </w:r>
+    </w:p>
+    <w:p>
+      <w:pPr>
+        <w:ind w:firstLine="360"/>
+      </w:pPr>
+      <w:r>
+        <w:t>.</w:t>
       </w:r>
     </w:p>
     <w:tbl>
@@ -9119,7 +9224,6 @@
               <w:jc w:val="left"/>
             </w:pPr>
             <w:r>
-              <w:lastRenderedPageBreak/>
               <w:t>Maks. rozdzielczość</w:t>
             </w:r>
           </w:p>
@@ -9207,12 +9311,8 @@
       </w:tr>
     </w:tbl>
     <w:p>
-      <w:pPr>
-        <w:pStyle w:val="Nagwek2"/>
-      </w:pPr>
       <w:bookmarkStart w:id="20" w:name="_Toc451285707"/>
     </w:p>
-    <w:p/>
     <w:p/>
     <w:p>
       <w:pPr>
@@ -9264,13 +9364,7 @@
         <w:t xml:space="preserve">Główne funkcje biblioteki, wykorzystywane </w:t>
       </w:r>
       <w:r>
-        <w:t xml:space="preserve">w kalibracji i wyznaczaniu </w:t>
-      </w:r>
-      <w:r>
-        <w:t>trójwymiarowej</w:t>
-      </w:r>
-      <w:r>
-        <w:t xml:space="preserve"> reprezentacji punktów zawarte się w module </w:t>
+        <w:t xml:space="preserve">w kalibracji i wyznaczaniu trójwymiarowej reprezentacji punktów zawarte się w module </w:t>
       </w:r>
       <w:r>
         <w:rPr>
@@ -9369,6 +9463,7 @@
         </w:numPr>
       </w:pPr>
       <w:r>
+        <w:lastRenderedPageBreak/>
         <w:t xml:space="preserve">Rodzaje obsługiwanych protokołów </w:t>
       </w:r>
       <w:r>
@@ -9434,8 +9529,35 @@
     </w:p>
     <w:p>
       <w:pPr>
-        <w:ind w:left="360"/>
-      </w:pPr>
+        <w:ind w:firstLine="360"/>
+      </w:pPr>
+      <w:r>
+        <w:t>Wykorzystywany sterownik robota E4X w wersji podstawowej posiada trzy interfejsy: USB, Ethernet ( 100BASE-TX) i RS232C, z czego USB przeznaczone jest do zapisywania i odczytywania danych z nośników zewnętrznych. RS232C jest szeregowym standardem komunikacyjnym, cechującym się prędkością transmisji danych do 20 kb/s na maksymalną odległość 15 m. Pomimo wystarczających parametró</w:t>
+      </w:r>
+      <w:r>
+        <w:t>w</w:t>
+      </w:r>
+      <w:r>
+        <w:t xml:space="preserve"> interfejs</w:t>
+      </w:r>
+      <w:r>
+        <w:t xml:space="preserve"> ten jest zazwyczaj przeznaczony</w:t>
+      </w:r>
+      <w:r>
+        <w:t xml:space="preserve"> do programowania robota przez terminal komputera PC</w:t>
+      </w:r>
+      <w:r>
+        <w:t xml:space="preserve">. </w:t>
+      </w:r>
+      <w:r>
+        <w:t xml:space="preserve">Ostatnim możliwym wyborem, co nie znaczy że najgorszym, jest standard Etherner. Technologia 100BASE-TX </w:t>
+      </w:r>
+      <w:r>
+        <w:t xml:space="preserve">wykorzystuje jako medium nieekranowaną skrętkę miedzianą zakończoną złączami 8P8C, dla których odpowiadające porty znajdują się obecnie w każdym komputerze. Możliwa prędkość przesyłania danych wynosi 100 Mb/s, </w:t>
+      </w:r>
+      <w:r>
+        <w:t>przy czym na pewno nie zostanie wykorzystany w pełni ten potencjał.</w:t>
+      </w:r>
     </w:p>
     <w:p>
       <w:pPr>
@@ -9445,18 +9567,108 @@
           <w:numId w:val="2"/>
         </w:numPr>
       </w:pPr>
-      <w:bookmarkStart w:id="23" w:name="_Toc451285710"/>
-      <w:r>
-        <w:t>TCP</w:t>
-      </w:r>
-      <w:bookmarkEnd w:id="23"/>
+      <w:r>
+        <w:t>Protokół</w:t>
+      </w:r>
+      <w:r>
+        <w:t xml:space="preserve"> TCP/IP</w:t>
+      </w:r>
     </w:p>
     <w:p>
       <w:pPr>
         <w:ind w:firstLine="360"/>
       </w:pPr>
       <w:r>
-        <w:t>Uwzględniając stawiane wymagania co do sposobu komunikacji jednostki obliczeniowej z robotem zdecydowano się na wybór protokołu transportowego TCP.</w:t>
+        <w:t>Uwzględniając stawiane wymagania co do sposobu komunikacji jednostki obliczeniowej z robotem zdecydowano się na wy</w:t>
+      </w:r>
+      <w:r>
+        <w:t>bór standardu Ethernet 100BASE-TX</w:t>
+      </w:r>
+      <w:r>
+        <w:t>.</w:t>
+      </w:r>
+      <w:r>
+        <w:t xml:space="preserve"> Jest to pierwsza, fizyczna warstwa modelu sieci OSI</w:t>
+      </w:r>
+      <w:r>
+        <w:t xml:space="preserve"> będąca częścią całej techniki sieciowej Ethernet i określająca medium oraz interfejsy sieciowe. </w:t>
+      </w:r>
+      <w:r>
+        <w:t>W przypadku trzeciej warstwy, sieciowej, zarządzającej połączeniem na poziomie jego ustanawiania, utrzymywania i rozłączania</w:t>
+      </w:r>
+      <w:r>
+        <w:t xml:space="preserve"> oraz dobierającej optymalną trasę dla danych, nie ma większego wyboru protokołu poza najpopularniejszym IPv4 identyfikującym adresatów po adresie IP składającym się z czterech, ośmiobitowych liczb oddzielanych kropkami.</w:t>
+      </w:r>
+      <w:r>
+        <w:t xml:space="preserve"> </w:t>
+      </w:r>
+      <w:r>
+        <w:t>Do kolejnej, wyższej warstwy transportowej zalicza się pro</w:t>
+      </w:r>
+      <w:r>
+        <w:t xml:space="preserve">tokoły TCP lub UDP. Wysyłane paczki danych </w:t>
+      </w:r>
+      <w:r>
+        <w:t>przekazywane są przez pośrednie węzły sieci, często o różnych przepustowościach, opóźnieniach, czy topologiach. Te różnice mogą wpływać na opóźnienie w dostarczeniu danych, jak również powodować złą kolejność otrzymywanych pakietów danyc</w:t>
+      </w:r>
+      <w:r>
+        <w:t>h, bądź ich utratę. Protokół TCP został tak opracowany, aby zapewnić dostarczenie danych w niezmienionej formie do adresata. Korzysta przy tym z takich procedur jak: kontrola przepływu, potwierdzenie odbioru i ret</w:t>
+      </w:r>
+      <w:r>
+        <w:t>ransmisja. Gwarancja odebrania identycznej informacji jak przy nadawaniu może</w:t>
+      </w:r>
+      <w:r>
+        <w:t xml:space="preserve"> wiązać się z kosztem zwiększonego</w:t>
+      </w:r>
+      <w:r>
+        <w:t xml:space="preserve"> całkowite</w:t>
+      </w:r>
+      <w:r>
+        <w:t>go czasu przesyłania informacji.</w:t>
+      </w:r>
+      <w:r>
+        <w:t xml:space="preserve"> Drugi protokół warstwy transportowej skupia się na dzieleniu całej wiadomości na mniejsze, podstawowe fragmenty określane jako datagramy i  </w:t>
+      </w:r>
+      <w:r>
+        <w:t xml:space="preserve">strumieniowym wysyłaniu do adresata. Ponadto sam adresat nie musi wcześniej zaakceptować połączenia, tak jak w przypadku TCP, by odbierać informacje. </w:t>
+      </w:r>
+      <w:r>
+        <w:t>Umożliwia to nadawanie wiadomości do wielu odbiorców równocześnie, tzw. broadcasting. Istotną cechą protokołu UDP odróżniającą go od TCP jest brak mechanizmów potwierdzenia i retransmisji datagramó</w:t>
+      </w:r>
+      <w:r>
+        <w:t>w w przypadku wadliwego odbioru, co oznacza, że jeśli chcemy mieć pewność odbioru oryginalnej, niezmienionej informacji należy w wyższej warstwie zaimplementować algorytm kontrolny odbieranych datagramów.</w:t>
+      </w:r>
+      <w:r>
+        <w:t xml:space="preserve"> Pro</w:t>
+      </w:r>
+      <w:r>
+        <w:t>tokół UDP znajduje zastosowanie tam, gdzie wymagana jest duża szybkość transmisji danych np. wideokonferencje, gry sieciowe, strumieniowanie dźwięku[9].</w:t>
+      </w:r>
+    </w:p>
+    <w:p>
+      <w:pPr>
+        <w:ind w:firstLine="360"/>
+      </w:pPr>
+      <w:r>
+        <w:t xml:space="preserve">W wykonywanym systemie, informacje o przypuszczalnej, niewielkiej wadze kilkudziesięciu bajtów będą wysyłane okresowo co ~1 s, </w:t>
+      </w:r>
+      <w:r>
+        <w:t xml:space="preserve">co jest w stanie zapewnić praktycznie </w:t>
+      </w:r>
+      <w:r>
+        <w:lastRenderedPageBreak/>
+        <w:t>każda sieć, więc protokoły o szybszej transmisji danych nie są wymagane. Z tego względu jako warstwę transportową przyjęto protokół TCP, dzięki któremu można uniknąć implementowania dodatkowych procedu</w:t>
+      </w:r>
+      <w:r>
+        <w:t>r kontrolnych, aby mieć pewność dostarczenia prawidłowych informacji.</w:t>
+      </w:r>
+    </w:p>
+    <w:p>
+      <w:pPr>
+        <w:ind w:firstLine="360"/>
+      </w:pPr>
+      <w:r>
+        <w:t xml:space="preserve"> </w:t>
       </w:r>
     </w:p>
     <w:tbl>
@@ -10920,7 +11132,6 @@
                 <w:szCs w:val="18"/>
                 <w:lang w:eastAsia="pl-PL"/>
               </w:rPr>
-              <w:lastRenderedPageBreak/>
               <w:t>32</w:t>
             </w:r>
           </w:p>
@@ -11723,11 +11934,11 @@
           <w:numId w:val="2"/>
         </w:numPr>
       </w:pPr>
-      <w:bookmarkStart w:id="24" w:name="_Toc451285711"/>
+      <w:bookmarkStart w:id="23" w:name="_Toc451285711"/>
       <w:r>
         <w:t>Oprogramowanie jednostki obliczeniowej</w:t>
       </w:r>
-      <w:bookmarkEnd w:id="24"/>
+      <w:bookmarkEnd w:id="23"/>
     </w:p>
     <w:p>
       <w:pPr>
@@ -11737,11 +11948,11 @@
           <w:numId w:val="2"/>
         </w:numPr>
       </w:pPr>
-      <w:bookmarkStart w:id="25" w:name="_Toc451285712"/>
+      <w:bookmarkStart w:id="24" w:name="_Toc451285712"/>
       <w:r>
         <w:t>Struktura</w:t>
       </w:r>
-      <w:bookmarkEnd w:id="25"/>
+      <w:bookmarkEnd w:id="24"/>
     </w:p>
     <w:p>
       <w:pPr>
@@ -11760,7 +11971,40 @@
         </w:numPr>
       </w:pPr>
       <w:r>
-        <w:t>Kalibrujący - mający na calu wyznaczenie i zapisanie do zewnętrznego pliku współczynników i macierzy niezbędnych do przeprowadzenia poprawnej analizy obrazów.</w:t>
+        <w:t xml:space="preserve">Kalibrujący - </w:t>
+      </w:r>
+      <w:r>
+        <w:t>z dwiema opcjami:</w:t>
+      </w:r>
+    </w:p>
+    <w:p>
+      <w:pPr>
+        <w:pStyle w:val="Akapitzlist"/>
+        <w:numPr>
+          <w:ilvl w:val="1"/>
+          <w:numId w:val="9"/>
+        </w:numPr>
+      </w:pPr>
+      <w:r>
+        <w:t>Kalibracja kamer – przeprowadzenie procesu kalibracji z wykorzystaniem szachownicy w celu wyznaczenia i zapisania</w:t>
+      </w:r>
+      <w:r>
+        <w:t xml:space="preserve"> do zewnętrznego pliku współczynników i macierzy niezbędnych do przeprowadzenia poprawnej analizy obrazów</w:t>
+      </w:r>
+      <w:r>
+        <w:t xml:space="preserve"> w programie wykonawczym</w:t>
+      </w:r>
+    </w:p>
+    <w:p>
+      <w:pPr>
+        <w:pStyle w:val="Akapitzlist"/>
+        <w:numPr>
+          <w:ilvl w:val="1"/>
+          <w:numId w:val="9"/>
+        </w:numPr>
+      </w:pPr>
+      <w:r>
+        <w:t>Ustawienie parametrów filtrowania – empiryczne wyznaczenie progów filtrowania obrazów w jednej z dwóch metod: RGB lub HSV</w:t>
       </w:r>
     </w:p>
     <w:p>
@@ -11772,7 +12016,25 @@
         </w:numPr>
       </w:pPr>
       <w:r>
-        <w:t>Wykonawczy – główny program realizujący sekwencję: nawiązania połączenia, pobrania obrazów, analizy obrazów oraz przesłania informacji do robota</w:t>
+        <w:t>Wykonawczy – główny program realizujący</w:t>
+      </w:r>
+      <w:r>
+        <w:t xml:space="preserve"> ogólną</w:t>
+      </w:r>
+      <w:r>
+        <w:t xml:space="preserve"> sekwencję: p</w:t>
+      </w:r>
+      <w:r>
+        <w:t>obranie obrazów, analiza obrazów, wyznaczenie położenia punktu</w:t>
+      </w:r>
+      <w:r>
+        <w:t xml:space="preserve"> oraz przesłania informacji</w:t>
+      </w:r>
+      <w:r>
+        <w:t xml:space="preserve"> o punkcie</w:t>
+      </w:r>
+      <w:r>
+        <w:t xml:space="preserve"> do robota</w:t>
       </w:r>
     </w:p>
     <w:p>
@@ -11780,7 +12042,13 @@
         <w:ind w:firstLine="360"/>
       </w:pPr>
       <w:r>
-        <w:t xml:space="preserve">Ogólna procedura kalibracji systemu przedstawiona została na rys. </w:t>
+        <w:t xml:space="preserve">Ogólna procedura kalibracji </w:t>
+      </w:r>
+      <w:r>
+        <w:t>kamer</w:t>
+      </w:r>
+      <w:r>
+        <w:t xml:space="preserve"> przedstawiona została na rys. </w:t>
       </w:r>
       <w:r>
         <w:rPr>
@@ -11789,7 +12057,13 @@
         <w:t>NUMER</w:t>
       </w:r>
       <w:r>
-        <w:t>. Po uruchomieniu programu kalibrującego wykonywany jest krok inicjalizacji, w którym sprawdzane jest połączenie z kamerami oraz parsowane są ewentualne parametry doty</w:t>
+        <w:t>. Po uruchomieniu programu kalibrującego wykonywany jest krok inicjalizacji, w którym sprawdzane jest połączenie z kamer</w:t>
+      </w:r>
+      <w:r>
+        <w:t>ami oraz parsowane są</w:t>
+      </w:r>
+      <w:r>
+        <w:t xml:space="preserve"> parametry doty</w:t>
       </w:r>
       <w:r>
         <w:t>czące kalibracji. Kolejny</w:t>
@@ -11837,7 +12111,19 @@
         <w:t>ie zapisuje jej wyniki do pliku i kończy swoje działanie.</w:t>
       </w:r>
       <w:r>
-        <w:t xml:space="preserve"> Potrzebnymi argumentami przy uruchamianiu programu są:</w:t>
+        <w:t xml:space="preserve"> Potrzebnymi argumentami przy </w:t>
+      </w:r>
+      <w:r>
+        <w:t>inicjalizacji</w:t>
+      </w:r>
+      <w:r>
+        <w:t xml:space="preserve"> programu</w:t>
+      </w:r>
+      <w:r>
+        <w:t xml:space="preserve"> kalibracji kamer</w:t>
+      </w:r>
+      <w:r>
+        <w:t xml:space="preserve"> są:</w:t>
       </w:r>
     </w:p>
     <w:p>
@@ -11849,43 +12135,7 @@
         </w:numPr>
       </w:pPr>
       <w:r>
-        <w:t>Numery identyfikacyjne kamer</w:t>
-      </w:r>
-      <w:r>
-        <w:t xml:space="preserve"> – zazwyczaj są to liczby 0 i 1. </w:t>
-      </w:r>
-      <w:r>
-        <w:rPr>
-          <w:color w:val="FF0000"/>
-        </w:rPr>
-        <w:t>W przypadku występowania wbudowanej kamery lub wcześniej podłączonego urządzenia wizyjnego</w:t>
-      </w:r>
-      <w:r>
-        <w:rPr>
-          <w:color w:val="FF0000"/>
-        </w:rPr>
-        <w:t>,</w:t>
-      </w:r>
-      <w:r>
-        <w:rPr>
-          <w:color w:val="FF0000"/>
-        </w:rPr>
-        <w:t xml:space="preserve"> numery te są in</w:t>
-      </w:r>
-      <w:r>
-        <w:rPr>
-          <w:color w:val="FF0000"/>
-        </w:rPr>
-        <w:t>krementowane o liczbę aktualnie podłączonych</w:t>
-      </w:r>
-      <w:r>
-        <w:rPr>
-          <w:color w:val="FF0000"/>
-        </w:rPr>
-        <w:t xml:space="preserve"> urządzeń</w:t>
-      </w:r>
-      <w:r>
-        <w:t>.</w:t>
+        <w:t>Szerokość i wysokość szachownicy – wartości liczone w ilościach pół szachownicy używanej do znajdowania specyficznych punktów</w:t>
       </w:r>
     </w:p>
     <w:p>
@@ -11897,19 +12147,7 @@
         </w:numPr>
       </w:pPr>
       <w:r>
-        <w:t>Liczba wymaganych próbek –</w:t>
-      </w:r>
-      <w:r>
-        <w:t xml:space="preserve"> określa minimalną ilość próbek ( zbioru znalezionych punktów charakterystycznych na obrazach), która jest wymagana przy procedurze kalibracji. Większa liczba próbek </w:t>
-      </w:r>
-      <w:r>
-        <w:t xml:space="preserve">podwyższa dokładność kalibracji, jednak znacząco wydłuża czas jej wykonywania. </w:t>
-      </w:r>
-      <w:r>
-        <w:rPr>
-          <w:color w:val="FF0000"/>
-        </w:rPr>
-        <w:t>Domyślna wartość to 20.</w:t>
+        <w:t>Długość boku pola szachownicy – długość w mm pojedynczego pola szachownicy</w:t>
       </w:r>
     </w:p>
     <w:p>
@@ -11921,10 +12159,50 @@
         </w:numPr>
       </w:pPr>
       <w:r>
-        <w:t>Czas między pobraniem próbek – liczba ustalająca przerwę czasową w sekundach po zaakceptowaniu aktualnej pary obrazów. Zapobiega przed pobranej podobnej pary obrazów</w:t>
-      </w:r>
-      <w:r>
-        <w:t xml:space="preserve"> i uzyskaniem zbliżonych wartości próbek.</w:t>
+        <w:t>Numery identyfikacyjne kamer</w:t>
+      </w:r>
+      <w:r>
+        <w:t xml:space="preserve"> – zazw</w:t>
+      </w:r>
+      <w:r>
+        <w:t>yczaj są to liczby 1 i 2</w:t>
+      </w:r>
+    </w:p>
+    <w:p>
+      <w:pPr>
+        <w:pStyle w:val="Akapitzlist"/>
+        <w:numPr>
+          <w:ilvl w:val="0"/>
+          <w:numId w:val="10"/>
+        </w:numPr>
+      </w:pPr>
+      <w:r>
+        <w:lastRenderedPageBreak/>
+        <w:t>Liczba wymaganych próbek –</w:t>
+      </w:r>
+      <w:r>
+        <w:t xml:space="preserve"> określa minimalną ilość </w:t>
+      </w:r>
+      <w:r>
+        <w:t>obrazów z wykrytymi punktami charakterystycznymi</w:t>
+      </w:r>
+      <w:r>
+        <w:t xml:space="preserve"> która jest wymagana przy procedurze kalibracji. Większa liczba próbek </w:t>
+      </w:r>
+      <w:r>
+        <w:t xml:space="preserve">podwyższa </w:t>
+      </w:r>
+      <w:r>
+        <w:t>jakość</w:t>
+      </w:r>
+      <w:r>
+        <w:t xml:space="preserve"> kalibracji, jednak znacząco wydłuża czas jej wykonywania. </w:t>
+      </w:r>
+      <w:r>
+        <w:t>Przeważnie wystarczająca wartość to 15</w:t>
+      </w:r>
+      <w:r>
+        <w:t>.</w:t>
       </w:r>
     </w:p>
     <w:p>
@@ -11932,7 +12210,13 @@
         <w:ind w:firstLine="708"/>
       </w:pPr>
       <w:r>
-        <w:t xml:space="preserve">Zasadę działania głównego programu analizującego położenie punktu wskaźnika opisuje schemat blokowy na rys. </w:t>
+        <w:t>Zasadę działania głównego programu</w:t>
+      </w:r>
+      <w:r>
+        <w:t xml:space="preserve"> wykonawczego,</w:t>
+      </w:r>
+      <w:r>
+        <w:t xml:space="preserve"> analizującego położenie punktu wskaźnika opisuje schemat blokowy na rys. </w:t>
       </w:r>
       <w:r>
         <w:rPr>
@@ -11986,11 +12270,13 @@
         </w:numPr>
       </w:pPr>
       <w:r>
-        <w:lastRenderedPageBreak/>
         <w:t>Transformacji – kompensacja dystorsji</w:t>
       </w:r>
       <w:r>
         <w:t xml:space="preserve"> obrazów</w:t>
+      </w:r>
+      <w:r>
+        <w:t>, rektyfikacja</w:t>
       </w:r>
     </w:p>
     <w:p>
@@ -12062,6 +12348,8 @@
       <w:pPr>
         <w:ind w:firstLine="360"/>
       </w:pPr>
+      <w:bookmarkStart w:id="25" w:name="_GoBack"/>
+      <w:bookmarkEnd w:id="25"/>
     </w:p>
     <w:p>
       <w:pPr>
@@ -12077,9 +12365,7 @@
         <w:spacing w:before="0" w:after="160" w:line="259" w:lineRule="auto"/>
         <w:jc w:val="left"/>
       </w:pPr>
-      <w:bookmarkStart w:id="26" w:name="_GoBack"/>
-    </w:p>
-    <w:bookmarkEnd w:id="26"/>
+    </w:p>
     <w:p>
       <w:pPr>
         <w:spacing w:before="0" w:after="160" w:line="259" w:lineRule="auto"/>
@@ -12090,6 +12376,7 @@
           <w:noProof/>
           <w:lang w:eastAsia="pl-PL"/>
         </w:rPr>
+        <w:lastRenderedPageBreak/>
         <w:drawing>
           <wp:anchor distT="0" distB="0" distL="114300" distR="114300" simplePos="0" relativeHeight="251664384" behindDoc="0" locked="0" layoutInCell="1" allowOverlap="1" wp14:anchorId="52572E79" wp14:editId="759EA821">
             <wp:simplePos x="0" y="0"/>
@@ -12114,7 +12401,7 @@
                     <pic:cNvPicPr/>
                   </pic:nvPicPr>
                   <pic:blipFill>
-                    <a:blip r:embed="rId11">
+                    <a:blip r:embed="rId12">
                       <a:extLst>
                         <a:ext uri="{28A0092B-C50C-407E-A947-70E740481C1C}">
                           <a14:useLocalDpi xmlns:a14="http://schemas.microsoft.com/office/drawing/2010/main" val="0"/>
@@ -12175,7 +12462,7 @@
                     <pic:cNvPicPr/>
                   </pic:nvPicPr>
                   <pic:blipFill>
-                    <a:blip r:embed="rId12">
+                    <a:blip r:embed="rId13">
                       <a:extLst>
                         <a:ext uri="{28A0092B-C50C-407E-A947-70E740481C1C}">
                           <a14:useLocalDpi xmlns:a14="http://schemas.microsoft.com/office/drawing/2010/main" val="0"/>
@@ -12235,11 +12522,11 @@
           <w:numId w:val="2"/>
         </w:numPr>
       </w:pPr>
-      <w:bookmarkStart w:id="27" w:name="_Toc451285713"/>
+      <w:bookmarkStart w:id="26" w:name="_Toc451285713"/>
       <w:r>
         <w:t>Klasa CStereoCalib</w:t>
       </w:r>
-      <w:bookmarkEnd w:id="27"/>
+      <w:bookmarkEnd w:id="26"/>
     </w:p>
     <w:p>
       <w:pPr>
@@ -12249,11 +12536,11 @@
           <w:numId w:val="2"/>
         </w:numPr>
       </w:pPr>
-      <w:bookmarkStart w:id="28" w:name="_Toc451285714"/>
+      <w:bookmarkStart w:id="27" w:name="_Toc451285714"/>
       <w:r>
         <w:t>Klasa CStereoVision</w:t>
       </w:r>
-      <w:bookmarkEnd w:id="28"/>
+      <w:bookmarkEnd w:id="27"/>
     </w:p>
     <w:p>
       <w:pPr>
@@ -12263,11 +12550,11 @@
           <w:numId w:val="2"/>
         </w:numPr>
       </w:pPr>
-      <w:bookmarkStart w:id="29" w:name="_Toc451285715"/>
+      <w:bookmarkStart w:id="28" w:name="_Toc451285715"/>
       <w:r>
         <w:t>Klasa CTCPConnection</w:t>
       </w:r>
-      <w:bookmarkEnd w:id="29"/>
+      <w:bookmarkEnd w:id="28"/>
     </w:p>
     <w:p>
       <w:pPr>
@@ -12277,11 +12564,11 @@
           <w:numId w:val="2"/>
         </w:numPr>
       </w:pPr>
-      <w:bookmarkStart w:id="30" w:name="_Toc451285716"/>
+      <w:bookmarkStart w:id="29" w:name="_Toc451285716"/>
       <w:r>
         <w:t>Oprogramowanie robota</w:t>
       </w:r>
-      <w:bookmarkEnd w:id="30"/>
+      <w:bookmarkEnd w:id="29"/>
     </w:p>
     <w:p>
       <w:pPr>
@@ -12291,11 +12578,11 @@
           <w:numId w:val="2"/>
         </w:numPr>
       </w:pPr>
-      <w:bookmarkStart w:id="31" w:name="_Toc451285717"/>
+      <w:bookmarkStart w:id="30" w:name="_Toc451285717"/>
       <w:r>
         <w:t>Struktura</w:t>
       </w:r>
-      <w:bookmarkEnd w:id="31"/>
+      <w:bookmarkEnd w:id="30"/>
     </w:p>
     <w:p>
       <w:pPr>
@@ -12399,7 +12686,7 @@
                     <pic:cNvPicPr/>
                   </pic:nvPicPr>
                   <pic:blipFill>
-                    <a:blip r:embed="rId13">
+                    <a:blip r:embed="rId14">
                       <a:extLst>
                         <a:ext uri="{28A0092B-C50C-407E-A947-70E740481C1C}">
                           <a14:useLocalDpi xmlns:a14="http://schemas.microsoft.com/office/drawing/2010/main" val="0"/>
@@ -12434,11 +12721,11 @@
           <w:numId w:val="2"/>
         </w:numPr>
       </w:pPr>
-      <w:bookmarkStart w:id="32" w:name="_Toc451285718"/>
+      <w:bookmarkStart w:id="31" w:name="_Toc451285718"/>
       <w:r>
         <w:t>Testowanie oprogramowania</w:t>
       </w:r>
-      <w:bookmarkEnd w:id="32"/>
+      <w:bookmarkEnd w:id="31"/>
     </w:p>
     <w:p>
       <w:pPr>
@@ -12448,14 +12735,14 @@
           <w:numId w:val="2"/>
         </w:numPr>
       </w:pPr>
-      <w:bookmarkStart w:id="33" w:name="_Toc451285719"/>
+      <w:bookmarkStart w:id="32" w:name="_Toc451285719"/>
       <w:r>
         <w:t>Kalibracja</w:t>
       </w:r>
       <w:r>
         <w:t xml:space="preserve"> kamer</w:t>
       </w:r>
-      <w:bookmarkEnd w:id="33"/>
+      <w:bookmarkEnd w:id="32"/>
     </w:p>
     <w:p>
       <w:pPr>
@@ -12575,7 +12862,7 @@
                           <pic:cNvPicPr/>
                         </pic:nvPicPr>
                         <pic:blipFill rotWithShape="1">
-                          <a:blip r:embed="rId14">
+                          <a:blip r:embed="rId15">
                             <a:extLst>
                               <a:ext uri="{28A0092B-C50C-407E-A947-70E740481C1C}">
                                 <a14:useLocalDpi xmlns:a14="http://schemas.microsoft.com/office/drawing/2010/main" val="0"/>
@@ -12651,7 +12938,7 @@
                           <pic:cNvPicPr/>
                         </pic:nvPicPr>
                         <pic:blipFill rotWithShape="1">
-                          <a:blip r:embed="rId15">
+                          <a:blip r:embed="rId16">
                             <a:extLst>
                               <a:ext uri="{28A0092B-C50C-407E-A947-70E740481C1C}">
                                 <a14:useLocalDpi xmlns:a14="http://schemas.microsoft.com/office/drawing/2010/main" val="0"/>
@@ -12741,11 +13028,11 @@
           <w:numId w:val="2"/>
         </w:numPr>
       </w:pPr>
-      <w:bookmarkStart w:id="34" w:name="_Toc451285720"/>
+      <w:bookmarkStart w:id="33" w:name="_Toc451285720"/>
       <w:r>
         <w:t>Filtrowanie</w:t>
       </w:r>
-      <w:bookmarkEnd w:id="34"/>
+      <w:bookmarkEnd w:id="33"/>
     </w:p>
     <w:p>
       <w:pPr>
@@ -12861,7 +13148,13 @@
         <w:t xml:space="preserve">wewnętrzne parametry kamery Logitech C905, które można zmieniać dzięki oprogramowaniu producenta. </w:t>
       </w:r>
       <w:r>
-        <w:t xml:space="preserve">Niestety nie można wprowadzać, ani odczytywać wartości liczbowych konkretnych parametrów, a jedynie ustalać ukryte wartości przez pasek przesuwny. Wyróżniono </w:t>
+        <w:t>Niestety nie można wprowadzać, ani odczytywać wartości liczbowych konkretnych parametrów, a jedynie ustalać ukryte wartości przez pasek przesuwny.</w:t>
+      </w:r>
+      <w:r>
+        <w:t xml:space="preserve"> Istotne jest, aby ustawienia na obu kamerach były jednakowe. W przeciwnym razie kolejna warstwa filtrowania będzie operować na różnych obrazach wejściowych, co może doprowadzić do wykrycia błędnych punktów, bądź też wyeliminowania poprawnych.</w:t>
+      </w:r>
+      <w:r>
+        <w:t xml:space="preserve"> Wyróżniono </w:t>
       </w:r>
       <w:r>
         <w:t>dwie grupy</w:t>
@@ -12938,7 +13231,7 @@
                           <pic:cNvPicPr/>
                         </pic:nvPicPr>
                         <pic:blipFill rotWithShape="1">
-                          <a:blip r:embed="rId16">
+                          <a:blip r:embed="rId17">
                             <a:extLst>
                               <a:ext uri="{28A0092B-C50C-407E-A947-70E740481C1C}">
                                 <a14:useLocalDpi xmlns:a14="http://schemas.microsoft.com/office/drawing/2010/main" val="0"/>
@@ -13058,7 +13351,7 @@
                           <pic:cNvPicPr/>
                         </pic:nvPicPr>
                         <pic:blipFill rotWithShape="1">
-                          <a:blip r:embed="rId17">
+                          <a:blip r:embed="rId18">
                             <a:extLst>
                               <a:ext uri="{28A0092B-C50C-407E-A947-70E740481C1C}">
                                 <a14:useLocalDpi xmlns:a14="http://schemas.microsoft.com/office/drawing/2010/main" val="0"/>
@@ -13621,7 +13914,7 @@
                           <pic:cNvPicPr/>
                         </pic:nvPicPr>
                         <pic:blipFill>
-                          <a:blip r:embed="rId18" cstate="print">
+                          <a:blip r:embed="rId19" cstate="print">
                             <a:extLst>
                               <a:ext uri="{28A0092B-C50C-407E-A947-70E740481C1C}">
                                 <a14:useLocalDpi xmlns:a14="http://schemas.microsoft.com/office/drawing/2010/main" val="0"/>
@@ -13680,7 +13973,7 @@
                           <pic:cNvPicPr/>
                         </pic:nvPicPr>
                         <pic:blipFill>
-                          <a:blip r:embed="rId19" cstate="print">
+                          <a:blip r:embed="rId20" cstate="print">
                             <a:extLst>
                               <a:ext uri="{28A0092B-C50C-407E-A947-70E740481C1C}">
                                 <a14:useLocalDpi xmlns:a14="http://schemas.microsoft.com/office/drawing/2010/main" val="0"/>
@@ -13938,68 +14231,6 @@
                           <pic:cNvPicPr/>
                         </pic:nvPicPr>
                         <pic:blipFill>
-                          <a:blip r:embed="rId20">
-                            <a:extLst>
-                              <a:ext uri="{28A0092B-C50C-407E-A947-70E740481C1C}">
-                                <a14:useLocalDpi xmlns:a14="http://schemas.microsoft.com/office/drawing/2010/main" val="0"/>
-                              </a:ext>
-                            </a:extLst>
-                          </a:blip>
-                          <a:stretch>
-                            <a:fillRect/>
-                          </a:stretch>
-                        </pic:blipFill>
-                        <pic:spPr>
-                          <a:xfrm>
-                            <a:off x="0" y="0"/>
-                            <a:ext cx="2880000" cy="2160000"/>
-                          </a:xfrm>
-                          <a:prstGeom prst="rect">
-                            <a:avLst/>
-                          </a:prstGeom>
-                        </pic:spPr>
-                      </pic:pic>
-                    </a:graphicData>
-                  </a:graphic>
-                </wp:inline>
-              </w:drawing>
-            </w:r>
-          </w:p>
-        </w:tc>
-        <w:tc>
-          <w:tcPr>
-            <w:tcW w:w="4819" w:type="dxa"/>
-            <w:vAlign w:val="center"/>
-          </w:tcPr>
-          <w:p>
-            <w:pPr>
-              <w:jc w:val="center"/>
-              <w:rPr>
-                <w:noProof/>
-                <w:lang w:eastAsia="pl-PL"/>
-              </w:rPr>
-            </w:pPr>
-            <w:r>
-              <w:rPr>
-                <w:noProof/>
-                <w:lang w:eastAsia="pl-PL"/>
-              </w:rPr>
-              <w:drawing>
-                <wp:inline distT="0" distB="0" distL="0" distR="0" wp14:anchorId="31D4647B" wp14:editId="3C1F8465">
-                  <wp:extent cx="2880000" cy="2160000"/>
-                  <wp:effectExtent l="0" t="0" r="0" b="0"/>
-                  <wp:docPr id="9" name="Obraz 9"/>
-                  <wp:cNvGraphicFramePr>
-                    <a:graphicFrameLocks xmlns:a="http://schemas.openxmlformats.org/drawingml/2006/main" noChangeAspect="1"/>
-                  </wp:cNvGraphicFramePr>
-                  <a:graphic xmlns:a="http://schemas.openxmlformats.org/drawingml/2006/main">
-                    <a:graphicData uri="http://schemas.openxmlformats.org/drawingml/2006/picture">
-                      <pic:pic xmlns:pic="http://schemas.openxmlformats.org/drawingml/2006/picture">
-                        <pic:nvPicPr>
-                          <pic:cNvPr id="9" name="wyjsciowy_reczn_edyt.png"/>
-                          <pic:cNvPicPr/>
-                        </pic:nvPicPr>
-                        <pic:blipFill>
                           <a:blip r:embed="rId21">
                             <a:extLst>
                               <a:ext uri="{28A0092B-C50C-407E-A947-70E740481C1C}">
@@ -14028,42 +14259,18 @@
             </w:r>
           </w:p>
         </w:tc>
-      </w:tr>
-      <w:tr>
-        <w:trPr>
-          <w:cantSplit/>
-          <w:trHeight w:val="1134"/>
-        </w:trPr>
         <w:tc>
           <w:tcPr>
-            <w:tcW w:w="567" w:type="dxa"/>
-            <w:textDirection w:val="btLr"/>
-            <w:vAlign w:val="center"/>
-          </w:tcPr>
-          <w:p>
-            <w:pPr>
-              <w:ind w:left="113" w:right="113"/>
-              <w:jc w:val="center"/>
-            </w:pPr>
-            <w:r>
-              <w:t>Progowanie</w:t>
-            </w:r>
-            <w:r>
-              <w:t xml:space="preserve"> w</w:t>
-            </w:r>
-            <w:r>
-              <w:t xml:space="preserve"> przestrzeni RGB</w:t>
-            </w:r>
-          </w:p>
-        </w:tc>
-        <w:tc>
-          <w:tcPr>
-            <w:tcW w:w="4820" w:type="dxa"/>
+            <w:tcW w:w="4819" w:type="dxa"/>
             <w:vAlign w:val="center"/>
           </w:tcPr>
           <w:p>
             <w:pPr>
               <w:jc w:val="center"/>
+              <w:rPr>
+                <w:noProof/>
+                <w:lang w:eastAsia="pl-PL"/>
+              </w:rPr>
             </w:pPr>
             <w:r>
               <w:rPr>
@@ -14071,10 +14278,10 @@
                 <w:lang w:eastAsia="pl-PL"/>
               </w:rPr>
               <w:drawing>
-                <wp:inline distT="0" distB="0" distL="0" distR="0" wp14:anchorId="2026FBFF" wp14:editId="129E2F4B">
+                <wp:inline distT="0" distB="0" distL="0" distR="0" wp14:anchorId="31D4647B" wp14:editId="3C1F8465">
                   <wp:extent cx="2880000" cy="2160000"/>
                   <wp:effectExtent l="0" t="0" r="0" b="0"/>
-                  <wp:docPr id="7" name="Obraz 7"/>
+                  <wp:docPr id="9" name="Obraz 9"/>
                   <wp:cNvGraphicFramePr>
                     <a:graphicFrameLocks xmlns:a="http://schemas.openxmlformats.org/drawingml/2006/main" noChangeAspect="1"/>
                   </wp:cNvGraphicFramePr>
@@ -14082,7 +14289,7 @@
                     <a:graphicData uri="http://schemas.openxmlformats.org/drawingml/2006/picture">
                       <pic:pic xmlns:pic="http://schemas.openxmlformats.org/drawingml/2006/picture">
                         <pic:nvPicPr>
-                          <pic:cNvPr id="7" name="filtrBGR_autom_edyt.png"/>
+                          <pic:cNvPr id="9" name="wyjsciowy_reczn_edyt.png"/>
                           <pic:cNvPicPr/>
                         </pic:nvPicPr>
                         <pic:blipFill>
@@ -14114,29 +14321,53 @@
             </w:r>
           </w:p>
         </w:tc>
+      </w:tr>
+      <w:tr>
+        <w:trPr>
+          <w:cantSplit/>
+          <w:trHeight w:val="1134"/>
+        </w:trPr>
         <w:tc>
           <w:tcPr>
-            <w:tcW w:w="4819" w:type="dxa"/>
+            <w:tcW w:w="567" w:type="dxa"/>
+            <w:textDirection w:val="btLr"/>
+            <w:vAlign w:val="center"/>
+          </w:tcPr>
+          <w:p>
+            <w:pPr>
+              <w:ind w:left="113" w:right="113"/>
+              <w:jc w:val="center"/>
+            </w:pPr>
+            <w:r>
+              <w:t>Progowanie</w:t>
+            </w:r>
+            <w:r>
+              <w:t xml:space="preserve"> w</w:t>
+            </w:r>
+            <w:r>
+              <w:t xml:space="preserve"> przestrzeni RGB</w:t>
+            </w:r>
+          </w:p>
+        </w:tc>
+        <w:tc>
+          <w:tcPr>
+            <w:tcW w:w="4820" w:type="dxa"/>
             <w:vAlign w:val="center"/>
           </w:tcPr>
           <w:p>
             <w:pPr>
               <w:jc w:val="center"/>
+            </w:pPr>
+            <w:r>
               <w:rPr>
                 <w:noProof/>
                 <w:lang w:eastAsia="pl-PL"/>
               </w:rPr>
-            </w:pPr>
-            <w:r>
-              <w:rPr>
-                <w:noProof/>
-                <w:lang w:eastAsia="pl-PL"/>
-              </w:rPr>
               <w:drawing>
-                <wp:inline distT="0" distB="0" distL="0" distR="0" wp14:anchorId="598918ED" wp14:editId="7B8E1D47">
+                <wp:inline distT="0" distB="0" distL="0" distR="0" wp14:anchorId="2026FBFF" wp14:editId="129E2F4B">
                   <wp:extent cx="2880000" cy="2160000"/>
                   <wp:effectExtent l="0" t="0" r="0" b="0"/>
-                  <wp:docPr id="11" name="Obraz 11"/>
+                  <wp:docPr id="7" name="Obraz 7"/>
                   <wp:cNvGraphicFramePr>
                     <a:graphicFrameLocks xmlns:a="http://schemas.openxmlformats.org/drawingml/2006/main" noChangeAspect="1"/>
                   </wp:cNvGraphicFramePr>
@@ -14144,7 +14375,7 @@
                     <a:graphicData uri="http://schemas.openxmlformats.org/drawingml/2006/picture">
                       <pic:pic xmlns:pic="http://schemas.openxmlformats.org/drawingml/2006/picture">
                         <pic:nvPicPr>
-                          <pic:cNvPr id="11" name="filtrBGR_reczn_edyt.png"/>
+                          <pic:cNvPr id="7" name="filtrBGR_autom_edyt.png"/>
                           <pic:cNvPicPr/>
                         </pic:nvPicPr>
                         <pic:blipFill>
@@ -14176,6 +14407,68 @@
             </w:r>
           </w:p>
         </w:tc>
+        <w:tc>
+          <w:tcPr>
+            <w:tcW w:w="4819" w:type="dxa"/>
+            <w:vAlign w:val="center"/>
+          </w:tcPr>
+          <w:p>
+            <w:pPr>
+              <w:jc w:val="center"/>
+              <w:rPr>
+                <w:noProof/>
+                <w:lang w:eastAsia="pl-PL"/>
+              </w:rPr>
+            </w:pPr>
+            <w:r>
+              <w:rPr>
+                <w:noProof/>
+                <w:lang w:eastAsia="pl-PL"/>
+              </w:rPr>
+              <w:drawing>
+                <wp:inline distT="0" distB="0" distL="0" distR="0" wp14:anchorId="598918ED" wp14:editId="7B8E1D47">
+                  <wp:extent cx="2880000" cy="2160000"/>
+                  <wp:effectExtent l="0" t="0" r="0" b="0"/>
+                  <wp:docPr id="11" name="Obraz 11"/>
+                  <wp:cNvGraphicFramePr>
+                    <a:graphicFrameLocks xmlns:a="http://schemas.openxmlformats.org/drawingml/2006/main" noChangeAspect="1"/>
+                  </wp:cNvGraphicFramePr>
+                  <a:graphic xmlns:a="http://schemas.openxmlformats.org/drawingml/2006/main">
+                    <a:graphicData uri="http://schemas.openxmlformats.org/drawingml/2006/picture">
+                      <pic:pic xmlns:pic="http://schemas.openxmlformats.org/drawingml/2006/picture">
+                        <pic:nvPicPr>
+                          <pic:cNvPr id="11" name="filtrBGR_reczn_edyt.png"/>
+                          <pic:cNvPicPr/>
+                        </pic:nvPicPr>
+                        <pic:blipFill>
+                          <a:blip r:embed="rId24">
+                            <a:extLst>
+                              <a:ext uri="{28A0092B-C50C-407E-A947-70E740481C1C}">
+                                <a14:useLocalDpi xmlns:a14="http://schemas.microsoft.com/office/drawing/2010/main" val="0"/>
+                              </a:ext>
+                            </a:extLst>
+                          </a:blip>
+                          <a:stretch>
+                            <a:fillRect/>
+                          </a:stretch>
+                        </pic:blipFill>
+                        <pic:spPr>
+                          <a:xfrm>
+                            <a:off x="0" y="0"/>
+                            <a:ext cx="2880000" cy="2160000"/>
+                          </a:xfrm>
+                          <a:prstGeom prst="rect">
+                            <a:avLst/>
+                          </a:prstGeom>
+                        </pic:spPr>
+                      </pic:pic>
+                    </a:graphicData>
+                  </a:graphic>
+                </wp:inline>
+              </w:drawing>
+            </w:r>
+          </w:p>
+        </w:tc>
       </w:tr>
       <w:tr>
         <w:trPr>
@@ -14234,7 +14527,7 @@
                           <pic:cNvPicPr/>
                         </pic:nvPicPr>
                         <pic:blipFill>
-                          <a:blip r:embed="rId24">
+                          <a:blip r:embed="rId25">
                             <a:extLst>
                               <a:ext uri="{28A0092B-C50C-407E-A947-70E740481C1C}">
                                 <a14:useLocalDpi xmlns:a14="http://schemas.microsoft.com/office/drawing/2010/main" val="0"/>
@@ -14296,7 +14589,7 @@
                           <pic:cNvPicPr/>
                         </pic:nvPicPr>
                         <pic:blipFill>
-                          <a:blip r:embed="rId25">
+                          <a:blip r:embed="rId26">
                             <a:extLst>
                               <a:ext uri="{28A0092B-C50C-407E-A947-70E740481C1C}">
                                 <a14:useLocalDpi xmlns:a14="http://schemas.microsoft.com/office/drawing/2010/main" val="0"/>
@@ -15019,7 +15312,39 @@
         </w:tc>
       </w:tr>
     </w:tbl>
-    <w:p/>
+    <w:p>
+      <w:r>
+        <w:tab/>
+      </w:r>
+    </w:p>
+    <w:p>
+      <w:pPr>
+        <w:ind w:firstLine="360"/>
+      </w:pPr>
+      <w:r>
+        <w:t>Powyższe metody filtrowania zakładają, że plamka światła wskaźnika będzie najintensywniejszym obszarem na monitorowanej scenie. Podczas wielokrotnego testowania oprogramowania filtrującego w różnych warunkach oświetleniowych zauważono, że</w:t>
+      </w:r>
+      <w:r>
+        <w:t xml:space="preserve"> silne</w:t>
+      </w:r>
+      <w:r>
+        <w:t xml:space="preserve"> refleksy świetlne np. na gładkich metalowych powi</w:t>
+      </w:r>
+      <w:r>
+        <w:t>erzchniach skutecznie zakłócają procedurę triangulacji, z powodu wielu niewłaściwie wykrytych punktów.</w:t>
+      </w:r>
+      <w:r>
+        <w:t xml:space="preserve"> Metody progowania w obu przestrzeniach kolorów nie pozwoliły wyeliminować </w:t>
+      </w:r>
+      <w:r>
+        <w:t>tego efektu.</w:t>
+      </w:r>
+    </w:p>
+    <w:p>
+      <w:pPr>
+        <w:ind w:firstLine="360"/>
+      </w:pPr>
+    </w:p>
     <w:p>
       <w:pPr>
         <w:pStyle w:val="Nagwek2"/>
@@ -15028,11 +15353,11 @@
           <w:numId w:val="2"/>
         </w:numPr>
       </w:pPr>
-      <w:bookmarkStart w:id="35" w:name="_Toc451285721"/>
+      <w:bookmarkStart w:id="34" w:name="_Toc451285721"/>
       <w:r>
         <w:t>Analiza dokładności</w:t>
       </w:r>
-      <w:bookmarkEnd w:id="35"/>
+      <w:bookmarkEnd w:id="34"/>
     </w:p>
     <w:p>
       <w:pPr>
@@ -15042,11 +15367,11 @@
           <w:numId w:val="2"/>
         </w:numPr>
       </w:pPr>
-      <w:bookmarkStart w:id="36" w:name="_Toc451285722"/>
+      <w:bookmarkStart w:id="35" w:name="_Toc451285722"/>
       <w:r>
         <w:t>Podsumowanie</w:t>
       </w:r>
-      <w:bookmarkEnd w:id="36"/>
+      <w:bookmarkEnd w:id="35"/>
     </w:p>
     <w:p>
       <w:pPr>
@@ -15056,11 +15381,11 @@
           <w:numId w:val="2"/>
         </w:numPr>
       </w:pPr>
-      <w:bookmarkStart w:id="37" w:name="_Toc451285723"/>
+      <w:bookmarkStart w:id="36" w:name="_Toc451285723"/>
       <w:r>
         <w:t>Bibliografia</w:t>
       </w:r>
-      <w:bookmarkEnd w:id="37"/>
+      <w:bookmarkEnd w:id="36"/>
     </w:p>
     <w:p>
       <w:pPr>
@@ -15082,7 +15407,7 @@
           <w:numId w:val="13"/>
         </w:numPr>
       </w:pPr>
-      <w:hyperlink r:id="rId26" w:history="1">
+      <w:hyperlink r:id="rId27" w:history="1">
         <w:r>
           <w:rPr>
             <w:rStyle w:val="Hipercze"/>
@@ -15099,7 +15424,7 @@
           <w:numId w:val="13"/>
         </w:numPr>
       </w:pPr>
-      <w:hyperlink r:id="rId27" w:history="1">
+      <w:hyperlink r:id="rId28" w:history="1">
         <w:r>
           <w:rPr>
             <w:rStyle w:val="Hipercze"/>
@@ -15170,11 +15495,53 @@
           <w:lang w:val="en-US"/>
         </w:rPr>
       </w:pPr>
-      <w:r>
+      <w:hyperlink r:id="rId29" w:history="1">
+        <w:r>
+          <w:rPr>
+            <w:rStyle w:val="Hipercze"/>
+            <w:lang w:val="en-US"/>
+          </w:rPr>
+          <w:t>http://docs.opencv.org/3.0-beta/modules/refman.html</w:t>
+        </w:r>
+      </w:hyperlink>
+    </w:p>
+    <w:p>
+      <w:pPr>
+        <w:pStyle w:val="Akapitzlist"/>
+        <w:numPr>
+          <w:ilvl w:val="0"/>
+          <w:numId w:val="13"/>
+        </w:numPr>
         <w:rPr>
           <w:lang w:val="en-US"/>
         </w:rPr>
-        <w:t>http://docs.opencv.org/3.0-beta/modules/refman.html</w:t>
+      </w:pPr>
+      <w:hyperlink r:id="rId30" w:history="1">
+        <w:r>
+          <w:rPr>
+            <w:rStyle w:val="Hipercze"/>
+            <w:lang w:val="en-US"/>
+          </w:rPr>
+          <w:t>https://pl.wikipedia.org/wiki/RS-232</w:t>
+        </w:r>
+      </w:hyperlink>
+    </w:p>
+    <w:p>
+      <w:pPr>
+        <w:pStyle w:val="Akapitzlist"/>
+        <w:numPr>
+          <w:ilvl w:val="0"/>
+          <w:numId w:val="13"/>
+        </w:numPr>
+        <w:rPr>
+          <w:lang w:val="en-US"/>
+        </w:rPr>
+      </w:pPr>
+      <w:r>
+        <w:rPr>
+          <w:lang w:val="en-US"/>
+        </w:rPr>
+        <w:t>https://pl.wikipedia.org/wiki/User_Datagram_Protocol</w:t>
       </w:r>
     </w:p>
     <w:p>
@@ -15185,11 +15552,11 @@
           <w:numId w:val="2"/>
         </w:numPr>
       </w:pPr>
-      <w:bookmarkStart w:id="38" w:name="_Toc451285724"/>
+      <w:bookmarkStart w:id="37" w:name="_Toc451285724"/>
       <w:r>
         <w:t>Spis ilustracji</w:t>
       </w:r>
-      <w:bookmarkEnd w:id="38"/>
+      <w:bookmarkEnd w:id="37"/>
     </w:p>
     <w:p>
       <w:pPr>
@@ -15199,11 +15566,11 @@
           <w:numId w:val="2"/>
         </w:numPr>
       </w:pPr>
-      <w:bookmarkStart w:id="39" w:name="_Toc451285725"/>
+      <w:bookmarkStart w:id="38" w:name="_Toc451285725"/>
       <w:r>
         <w:t>Spis tabel</w:t>
       </w:r>
-      <w:bookmarkEnd w:id="39"/>
+      <w:bookmarkEnd w:id="38"/>
     </w:p>
     <w:p>
       <w:pPr>
@@ -15213,11 +15580,11 @@
           <w:numId w:val="2"/>
         </w:numPr>
       </w:pPr>
-      <w:bookmarkStart w:id="40" w:name="_Toc451285726"/>
+      <w:bookmarkStart w:id="39" w:name="_Toc451285726"/>
       <w:r>
         <w:t>Spis załączników</w:t>
       </w:r>
-      <w:bookmarkEnd w:id="40"/>
+      <w:bookmarkEnd w:id="39"/>
     </w:p>
     <w:p>
       <w:pPr>
@@ -16303,7 +16670,7 @@
         <w:rFonts w:ascii="Symbol" w:hAnsi="Symbol" w:hint="default"/>
       </w:rPr>
     </w:lvl>
-    <w:lvl w:ilvl="1" w:tplc="04150003" w:tentative="1">
+    <w:lvl w:ilvl="1" w:tplc="04150003">
       <w:start w:val="1"/>
       <w:numFmt w:val="bullet"/>
       <w:lvlText w:val="o"/>
@@ -18216,559 +18583,6 @@
 </w:styles>
 </file>
 
-<file path=word/glossary/document.xml><?xml version="1.0" encoding="utf-8"?>
-<w:glossaryDocument xmlns:wpc="http://schemas.microsoft.com/office/word/2010/wordprocessingCanvas" xmlns:mc="http://schemas.openxmlformats.org/markup-compatibility/2006" xmlns:o="urn:schemas-microsoft-com:office:office" xmlns:r="http://schemas.openxmlformats.org/officeDocument/2006/relationships" xmlns:m="http://schemas.openxmlformats.org/officeDocument/2006/math" xmlns:v="urn:schemas-microsoft-com:vml" xmlns:wp14="http://schemas.microsoft.com/office/word/2010/wordprocessingDrawing" xmlns:wp="http://schemas.openxmlformats.org/drawingml/2006/wordprocessingDrawing" xmlns:w10="urn:schemas-microsoft-com:office:word" xmlns:w="http://schemas.openxmlformats.org/wordprocessingml/2006/main" xmlns:w14="http://schemas.microsoft.com/office/word/2010/wordml" xmlns:w15="http://schemas.microsoft.com/office/word/2012/wordml" xmlns:wpg="http://schemas.microsoft.com/office/word/2010/wordprocessingGroup" xmlns:wpi="http://schemas.microsoft.com/office/word/2010/wordprocessingInk" xmlns:wne="http://schemas.microsoft.com/office/word/2006/wordml" xmlns:wps="http://schemas.microsoft.com/office/word/2010/wordprocessingShape" mc:Ignorable="w14 w15 wp14"/>
-</file>
-
-<file path=word/glossary/fontTable.xml><?xml version="1.0" encoding="utf-8"?>
-<w:fonts xmlns:mc="http://schemas.openxmlformats.org/markup-compatibility/2006" xmlns:r="http://schemas.openxmlformats.org/officeDocument/2006/relationships" xmlns:w="http://schemas.openxmlformats.org/wordprocessingml/2006/main" xmlns:w14="http://schemas.microsoft.com/office/word/2010/wordml" xmlns:w15="http://schemas.microsoft.com/office/word/2012/wordml" mc:Ignorable="w14 w15">
-  <w:font w:name="Symbol">
-    <w:panose1 w:val="05050102010706020507"/>
-    <w:charset w:val="02"/>
-    <w:family w:val="roman"/>
-    <w:pitch w:val="variable"/>
-    <w:sig w:usb0="00000000" w:usb1="10000000" w:usb2="00000000" w:usb3="00000000" w:csb0="80000000" w:csb1="00000000"/>
-  </w:font>
-  <w:font w:name="Times New Roman">
-    <w:panose1 w:val="02020603050405020304"/>
-    <w:charset w:val="EE"/>
-    <w:family w:val="roman"/>
-    <w:pitch w:val="variable"/>
-    <w:sig w:usb0="E0002AFF" w:usb1="C0007841" w:usb2="00000009" w:usb3="00000000" w:csb0="000001FF" w:csb1="00000000"/>
-  </w:font>
-  <w:font w:name="Courier New">
-    <w:panose1 w:val="02070309020205020404"/>
-    <w:charset w:val="EE"/>
-    <w:family w:val="modern"/>
-    <w:pitch w:val="fixed"/>
-    <w:sig w:usb0="E0002AFF" w:usb1="C0007843" w:usb2="00000009" w:usb3="00000000" w:csb0="000001FF" w:csb1="00000000"/>
-  </w:font>
-  <w:font w:name="Wingdings">
-    <w:panose1 w:val="05000000000000000000"/>
-    <w:charset w:val="02"/>
-    <w:family w:val="auto"/>
-    <w:pitch w:val="variable"/>
-    <w:sig w:usb0="00000000" w:usb1="10000000" w:usb2="00000000" w:usb3="00000000" w:csb0="80000000" w:csb1="00000000"/>
-  </w:font>
-  <w:font w:name="Calibri">
-    <w:panose1 w:val="020F0502020204030204"/>
-    <w:charset w:val="EE"/>
-    <w:family w:val="swiss"/>
-    <w:pitch w:val="variable"/>
-    <w:sig w:usb0="E00002FF" w:usb1="4000ACFF" w:usb2="00000001" w:usb3="00000000" w:csb0="0000019F" w:csb1="00000000"/>
-  </w:font>
-  <w:font w:name="Calibri Light">
-    <w:panose1 w:val="020F0302020204030204"/>
-    <w:charset w:val="EE"/>
-    <w:family w:val="swiss"/>
-    <w:pitch w:val="variable"/>
-    <w:sig w:usb0="A00002EF" w:usb1="4000207B" w:usb2="00000000" w:usb3="00000000" w:csb0="0000019F" w:csb1="00000000"/>
-  </w:font>
-  <w:font w:name="Segoe UI">
-    <w:panose1 w:val="020B0502040204020203"/>
-    <w:charset w:val="EE"/>
-    <w:family w:val="swiss"/>
-    <w:pitch w:val="variable"/>
-    <w:sig w:usb0="E10022FF" w:usb1="C000E47F" w:usb2="00000029" w:usb3="00000000" w:csb0="000001DF" w:csb1="00000000"/>
-  </w:font>
-  <w:font w:name="Cambria Math">
-    <w:panose1 w:val="02040503050406030204"/>
-    <w:charset w:val="EE"/>
-    <w:family w:val="roman"/>
-    <w:pitch w:val="variable"/>
-    <w:sig w:usb0="E00002FF" w:usb1="420024FF" w:usb2="00000000" w:usb3="00000000" w:csb0="0000019F" w:csb1="00000000"/>
-  </w:font>
-  <w:font w:name="Lucida Sans Unicode">
-    <w:panose1 w:val="020B0602030504020204"/>
-    <w:charset w:val="EE"/>
-    <w:family w:val="swiss"/>
-    <w:pitch w:val="variable"/>
-    <w:sig w:usb0="80000AFF" w:usb1="0000396B" w:usb2="00000000" w:usb3="00000000" w:csb0="000000BF" w:csb1="00000000"/>
-  </w:font>
-</w:fonts>
-</file>
-
-<file path=word/glossary/settings.xml><?xml version="1.0" encoding="utf-8"?>
-<w:settings xmlns:mc="http://schemas.openxmlformats.org/markup-compatibility/2006" xmlns:o="urn:schemas-microsoft-com:office:office" xmlns:r="http://schemas.openxmlformats.org/officeDocument/2006/relationships" xmlns:m="http://schemas.openxmlformats.org/officeDocument/2006/math" xmlns:v="urn:schemas-microsoft-com:vml" xmlns:w10="urn:schemas-microsoft-com:office:word" xmlns:w="http://schemas.openxmlformats.org/wordprocessingml/2006/main" xmlns:w14="http://schemas.microsoft.com/office/word/2010/wordml" xmlns:w15="http://schemas.microsoft.com/office/word/2012/wordml" xmlns:sl="http://schemas.openxmlformats.org/schemaLibrary/2006/main" mc:Ignorable="w14 w15">
-  <w:view w:val="normal"/>
-  <w:defaultTabStop w:val="708"/>
-  <w:hyphenationZone w:val="425"/>
-  <w:characterSpacingControl w:val="doNotCompress"/>
-  <w:compat>
-    <w:useFELayout/>
-    <w:compatSetting w:name="compatibilityMode" w:uri="http://schemas.microsoft.com/office/word" w:val="15"/>
-    <w:compatSetting w:name="overrideTableStyleFontSizeAndJustification" w:uri="http://schemas.microsoft.com/office/word" w:val="1"/>
-    <w:compatSetting w:name="enableOpenTypeFeatures" w:uri="http://schemas.microsoft.com/office/word" w:val="1"/>
-    <w:compatSetting w:name="doNotFlipMirrorIndents" w:uri="http://schemas.microsoft.com/office/word" w:val="1"/>
-    <w:compatSetting w:name="differentiateMultirowTableHeaders" w:uri="http://schemas.microsoft.com/office/word" w:val="1"/>
-  </w:compat>
-  <w:rsids>
-    <w:rsidRoot w:val="00777012"/>
-    <w:rsid w:val="00777012"/>
-    <w:rsid w:val="00EB1B93"/>
-  </w:rsids>
-  <m:mathPr>
-    <m:mathFont m:val="Cambria Math"/>
-    <m:brkBin m:val="before"/>
-    <m:brkBinSub m:val="--"/>
-    <m:smallFrac m:val="0"/>
-    <m:dispDef/>
-    <m:lMargin m:val="0"/>
-    <m:rMargin m:val="0"/>
-    <m:defJc m:val="centerGroup"/>
-    <m:wrapIndent m:val="1440"/>
-    <m:intLim m:val="subSup"/>
-    <m:naryLim m:val="undOvr"/>
-  </m:mathPr>
-  <w:themeFontLang w:val="pl-PL"/>
-  <w:clrSchemeMapping w:bg1="light1" w:t1="dark1" w:bg2="light2" w:t2="dark2" w:accent1="accent1" w:accent2="accent2" w:accent3="accent3" w:accent4="accent4" w:accent5="accent5" w:accent6="accent6" w:hyperlink="hyperlink" w:followedHyperlink="followedHyperlink"/>
-  <w:decimalSymbol w:val=","/>
-  <w:listSeparator w:val=";"/>
-  <w15:chartTrackingRefBased/>
-</w:settings>
-</file>
-
-<file path=word/glossary/styles.xml><?xml version="1.0" encoding="utf-8"?>
-<w:styles xmlns:mc="http://schemas.openxmlformats.org/markup-compatibility/2006" xmlns:r="http://schemas.openxmlformats.org/officeDocument/2006/relationships" xmlns:w="http://schemas.openxmlformats.org/wordprocessingml/2006/main" xmlns:w14="http://schemas.microsoft.com/office/word/2010/wordml" xmlns:w15="http://schemas.microsoft.com/office/word/2012/wordml" mc:Ignorable="w14 w15">
-  <w:docDefaults>
-    <w:rPrDefault>
-      <w:rPr>
-        <w:rFonts w:asciiTheme="minorHAnsi" w:eastAsiaTheme="minorEastAsia" w:hAnsiTheme="minorHAnsi" w:cstheme="minorBidi"/>
-        <w:sz w:val="22"/>
-        <w:szCs w:val="22"/>
-        <w:lang w:val="pl-PL" w:eastAsia="pl-PL" w:bidi="ar-SA"/>
-      </w:rPr>
-    </w:rPrDefault>
-    <w:pPrDefault>
-      <w:pPr>
-        <w:spacing w:after="160" w:line="259" w:lineRule="auto"/>
-      </w:pPr>
-    </w:pPrDefault>
-  </w:docDefaults>
-  <w:latentStyles w:defLockedState="0" w:defUIPriority="99" w:defSemiHidden="0" w:defUnhideWhenUsed="0" w:defQFormat="0" w:count="371">
-    <w:lsdException w:name="Normal" w:uiPriority="0" w:qFormat="1"/>
-    <w:lsdException w:name="heading 1" w:uiPriority="9" w:qFormat="1"/>
-    <w:lsdException w:name="heading 2" w:semiHidden="1" w:uiPriority="9" w:unhideWhenUsed="1" w:qFormat="1"/>
-    <w:lsdException w:name="heading 3" w:semiHidden="1" w:uiPriority="9" w:unhideWhenUsed="1" w:qFormat="1"/>
-    <w:lsdException w:name="heading 4" w:semiHidden="1" w:uiPriority="9" w:unhideWhenUsed="1" w:qFormat="1"/>
-    <w:lsdException w:name="heading 5" w:semiHidden="1" w:uiPriority="9" w:unhideWhenUsed="1" w:qFormat="1"/>
-    <w:lsdException w:name="heading 6" w:semiHidden="1" w:uiPriority="9" w:unhideWhenUsed="1" w:qFormat="1"/>
-    <w:lsdException w:name="heading 7" w:semiHidden="1" w:uiPriority="9" w:unhideWhenUsed="1" w:qFormat="1"/>
-    <w:lsdException w:name="heading 8" w:semiHidden="1" w:uiPriority="9" w:unhideWhenUsed="1" w:qFormat="1"/>
-    <w:lsdException w:name="heading 9" w:semiHidden="1" w:uiPriority="9" w:unhideWhenUsed="1" w:qFormat="1"/>
-    <w:lsdException w:name="index 1" w:semiHidden="1" w:unhideWhenUsed="1"/>
-    <w:lsdException w:name="index 2" w:semiHidden="1" w:unhideWhenUsed="1"/>
-    <w:lsdException w:name="index 3" w:semiHidden="1" w:unhideWhenUsed="1"/>
-    <w:lsdException w:name="index 4" w:semiHidden="1" w:unhideWhenUsed="1"/>
-    <w:lsdException w:name="index 5" w:semiHidden="1" w:unhideWhenUsed="1"/>
-    <w:lsdException w:name="index 6" w:semiHidden="1" w:unhideWhenUsed="1"/>
-    <w:lsdException w:name="index 7" w:semiHidden="1" w:unhideWhenUsed="1"/>
-    <w:lsdException w:name="index 8" w:semiHidden="1" w:unhideWhenUsed="1"/>
-    <w:lsdException w:name="index 9" w:semiHidden="1" w:unhideWhenUsed="1"/>
-    <w:lsdException w:name="toc 1" w:semiHidden="1" w:uiPriority="39" w:unhideWhenUsed="1"/>
-    <w:lsdException w:name="toc 2" w:semiHidden="1" w:uiPriority="39" w:unhideWhenUsed="1"/>
-    <w:lsdException w:name="toc 3" w:semiHidden="1" w:uiPriority="39" w:unhideWhenUsed="1"/>
-    <w:lsdException w:name="toc 4" w:semiHidden="1" w:uiPriority="39" w:unhideWhenUsed="1"/>
-    <w:lsdException w:name="toc 5" w:semiHidden="1" w:uiPriority="39" w:unhideWhenUsed="1"/>
-    <w:lsdException w:name="toc 6" w:semiHidden="1" w:uiPriority="39" w:unhideWhenUsed="1"/>
-    <w:lsdException w:name="toc 7" w:semiHidden="1" w:uiPriority="39" w:unhideWhenUsed="1"/>
-    <w:lsdException w:name="toc 8" w:semiHidden="1" w:uiPriority="39" w:unhideWhenUsed="1"/>
-    <w:lsdException w:name="toc 9" w:semiHidden="1" w:uiPriority="39" w:unhideWhenUsed="1"/>
-    <w:lsdException w:name="Normal Indent" w:semiHidden="1" w:unhideWhenUsed="1"/>
-    <w:lsdException w:name="footnote text" w:semiHidden="1" w:unhideWhenUsed="1"/>
-    <w:lsdException w:name="annotation text" w:semiHidden="1" w:unhideWhenUsed="1"/>
-    <w:lsdException w:name="header" w:semiHidden="1" w:unhideWhenUsed="1"/>
-    <w:lsdException w:name="footer" w:semiHidden="1" w:unhideWhenUsed="1"/>
-    <w:lsdException w:name="index heading" w:semiHidden="1" w:unhideWhenUsed="1"/>
-    <w:lsdException w:name="caption" w:semiHidden="1" w:uiPriority="35" w:unhideWhenUsed="1" w:qFormat="1"/>
-    <w:lsdException w:name="table of figures" w:semiHidden="1" w:unhideWhenUsed="1"/>
-    <w:lsdException w:name="envelope address" w:semiHidden="1" w:unhideWhenUsed="1"/>
-    <w:lsdException w:name="envelope return" w:semiHidden="1" w:unhideWhenUsed="1"/>
-    <w:lsdException w:name="footnote reference" w:semiHidden="1" w:unhideWhenUsed="1"/>
-    <w:lsdException w:name="annotation reference" w:semiHidden="1" w:unhideWhenUsed="1"/>
-    <w:lsdException w:name="line number" w:semiHidden="1" w:unhideWhenUsed="1"/>
-    <w:lsdException w:name="page number" w:semiHidden="1" w:unhideWhenUsed="1"/>
-    <w:lsdException w:name="endnote reference" w:semiHidden="1" w:unhideWhenUsed="1"/>
-    <w:lsdException w:name="endnote text" w:semiHidden="1" w:unhideWhenUsed="1"/>
-    <w:lsdException w:name="table of authorities" w:semiHidden="1" w:unhideWhenUsed="1"/>
-    <w:lsdException w:name="macro" w:semiHidden="1" w:unhideWhenUsed="1"/>
-    <w:lsdException w:name="toa heading" w:semiHidden="1" w:unhideWhenUsed="1"/>
-    <w:lsdException w:name="List" w:semiHidden="1" w:unhideWhenUsed="1"/>
-    <w:lsdException w:name="List Bullet" w:semiHidden="1" w:unhideWhenUsed="1"/>
-    <w:lsdException w:name="List Number" w:semiHidden="1" w:unhideWhenUsed="1"/>
-    <w:lsdException w:name="List 2" w:semiHidden="1" w:unhideWhenUsed="1"/>
-    <w:lsdException w:name="List 3" w:semiHidden="1" w:unhideWhenUsed="1"/>
-    <w:lsdException w:name="List 4" w:semiHidden="1" w:unhideWhenUsed="1"/>
-    <w:lsdException w:name="List 5" w:semiHidden="1" w:unhideWhenUsed="1"/>
-    <w:lsdException w:name="List Bullet 2" w:semiHidden="1" w:unhideWhenUsed="1"/>
-    <w:lsdException w:name="List Bullet 3" w:semiHidden="1" w:unhideWhenUsed="1"/>
-    <w:lsdException w:name="List Bullet 4" w:semiHidden="1" w:unhideWhenUsed="1"/>
-    <w:lsdException w:name="List Bullet 5" w:semiHidden="1" w:unhideWhenUsed="1"/>
-    <w:lsdException w:name="List Number 2" w:semiHidden="1" w:unhideWhenUsed="1"/>
-    <w:lsdException w:name="List Number 3" w:semiHidden="1" w:unhideWhenUsed="1"/>
-    <w:lsdException w:name="List Number 4" w:semiHidden="1" w:unhideWhenUsed="1"/>
-    <w:lsdException w:name="List Number 5" w:semiHidden="1" w:unhideWhenUsed="1"/>
-    <w:lsdException w:name="Title" w:uiPriority="10" w:qFormat="1"/>
-    <w:lsdException w:name="Closing" w:semiHidden="1" w:unhideWhenUsed="1"/>
-    <w:lsdException w:name="Signature" w:semiHidden="1" w:unhideWhenUsed="1"/>
-    <w:lsdException w:name="Default Paragraph Font" w:semiHidden="1" w:uiPriority="1" w:unhideWhenUsed="1"/>
-    <w:lsdException w:name="Body Text" w:semiHidden="1" w:unhideWhenUsed="1"/>
-    <w:lsdException w:name="Body Text Indent" w:semiHidden="1" w:unhideWhenUsed="1"/>
-    <w:lsdException w:name="List Continue" w:semiHidden="1" w:unhideWhenUsed="1"/>
-    <w:lsdException w:name="List Continue 2" w:semiHidden="1" w:unhideWhenUsed="1"/>
-    <w:lsdException w:name="List Continue 3" w:semiHidden="1" w:unhideWhenUsed="1"/>
-    <w:lsdException w:name="List Continue 4" w:semiHidden="1" w:unhideWhenUsed="1"/>
-    <w:lsdException w:name="List Continue 5" w:semiHidden="1" w:unhideWhenUsed="1"/>
-    <w:lsdException w:name="Message Header" w:semiHidden="1" w:unhideWhenUsed="1"/>
-    <w:lsdException w:name="Subtitle" w:uiPriority="11" w:qFormat="1"/>
-    <w:lsdException w:name="Salutation" w:semiHidden="1" w:unhideWhenUsed="1"/>
-    <w:lsdException w:name="Date" w:semiHidden="1" w:unhideWhenUsed="1"/>
-    <w:lsdException w:name="Body Text First Indent" w:semiHidden="1" w:unhideWhenUsed="1"/>
-    <w:lsdException w:name="Body Text First Indent 2" w:semiHidden="1" w:unhideWhenUsed="1"/>
-    <w:lsdException w:name="Note Heading" w:semiHidden="1" w:unhideWhenUsed="1"/>
-    <w:lsdException w:name="Body Text 2" w:semiHidden="1" w:unhideWhenUsed="1"/>
-    <w:lsdException w:name="Body Text 3" w:semiHidden="1" w:unhideWhenUsed="1"/>
-    <w:lsdException w:name="Body Text Indent 2" w:semiHidden="1" w:unhideWhenUsed="1"/>
-    <w:lsdException w:name="Body Text Indent 3" w:semiHidden="1" w:unhideWhenUsed="1"/>
-    <w:lsdException w:name="Block Text" w:semiHidden="1" w:unhideWhenUsed="1"/>
-    <w:lsdException w:name="Hyperlink" w:semiHidden="1" w:unhideWhenUsed="1"/>
-    <w:lsdException w:name="FollowedHyperlink" w:semiHidden="1" w:unhideWhenUsed="1"/>
-    <w:lsdException w:name="Strong" w:uiPriority="22" w:qFormat="1"/>
-    <w:lsdException w:name="Emphasis" w:uiPriority="20" w:qFormat="1"/>
-    <w:lsdException w:name="Document Map" w:semiHidden="1" w:unhideWhenUsed="1"/>
-    <w:lsdException w:name="Plain Text" w:semiHidden="1" w:unhideWhenUsed="1"/>
-    <w:lsdException w:name="E-mail Signature" w:semiHidden="1" w:unhideWhenUsed="1"/>
-    <w:lsdException w:name="HTML Top of Form" w:semiHidden="1" w:unhideWhenUsed="1"/>
-    <w:lsdException w:name="HTML Bottom of Form" w:semiHidden="1" w:unhideWhenUsed="1"/>
-    <w:lsdException w:name="Normal (Web)" w:semiHidden="1" w:unhideWhenUsed="1"/>
-    <w:lsdException w:name="HTML Acronym" w:semiHidden="1" w:unhideWhenUsed="1"/>
-    <w:lsdException w:name="HTML Address" w:semiHidden="1" w:unhideWhenUsed="1"/>
-    <w:lsdException w:name="HTML Cite" w:semiHidden="1" w:unhideWhenUsed="1"/>
-    <w:lsdException w:name="HTML Code" w:semiHidden="1" w:unhideWhenUsed="1"/>
-    <w:lsdException w:name="HTML Definition" w:semiHidden="1" w:unhideWhenUsed="1"/>
-    <w:lsdException w:name="HTML Keyboard" w:semiHidden="1" w:unhideWhenUsed="1"/>
-    <w:lsdException w:name="HTML Preformatted" w:semiHidden="1" w:unhideWhenUsed="1"/>
-    <w:lsdException w:name="HTML Sample" w:semiHidden="1" w:unhideWhenUsed="1"/>
-    <w:lsdException w:name="HTML Typewriter" w:semiHidden="1" w:unhideWhenUsed="1"/>
-    <w:lsdException w:name="HTML Variable" w:semiHidden="1" w:unhideWhenUsed="1"/>
-    <w:lsdException w:name="Normal Table" w:semiHidden="1" w:unhideWhenUsed="1"/>
-    <w:lsdException w:name="annotation subject" w:semiHidden="1" w:unhideWhenUsed="1"/>
-    <w:lsdException w:name="No List" w:semiHidden="1" w:unhideWhenUsed="1"/>
-    <w:lsdException w:name="Outline List 1" w:semiHidden="1" w:unhideWhenUsed="1"/>
-    <w:lsdException w:name="Outline List 2" w:semiHidden="1" w:unhideWhenUsed="1"/>
-    <w:lsdException w:name="Outline List 3" w:semiHidden="1" w:unhideWhenUsed="1"/>
-    <w:lsdException w:name="Table Simple 1" w:semiHidden="1" w:unhideWhenUsed="1"/>
-    <w:lsdException w:name="Table Simple 2" w:semiHidden="1" w:unhideWhenUsed="1"/>
-    <w:lsdException w:name="Table Simple 3" w:semiHidden="1" w:unhideWhenUsed="1"/>
-    <w:lsdException w:name="Table Classic 1" w:semiHidden="1" w:unhideWhenUsed="1"/>
-    <w:lsdException w:name="Table Classic 2" w:semiHidden="1" w:unhideWhenUsed="1"/>
-    <w:lsdException w:name="Table Classic 3" w:semiHidden="1" w:unhideWhenUsed="1"/>
-    <w:lsdException w:name="Table Classic 4" w:semiHidden="1" w:unhideWhenUsed="1"/>
-    <w:lsdException w:name="Table Colorful 1" w:semiHidden="1" w:unhideWhenUsed="1"/>
-    <w:lsdException w:name="Table Colorful 2" w:semiHidden="1" w:unhideWhenUsed="1"/>
-    <w:lsdException w:name="Table Colorful 3" w:semiHidden="1" w:unhideWhenUsed="1"/>
-    <w:lsdException w:name="Table Columns 1" w:semiHidden="1" w:unhideWhenUsed="1"/>
-    <w:lsdException w:name="Table Columns 2" w:semiHidden="1" w:unhideWhenUsed="1"/>
-    <w:lsdException w:name="Table Columns 3" w:semiHidden="1" w:unhideWhenUsed="1"/>
-    <w:lsdException w:name="Table Columns 4" w:semiHidden="1" w:unhideWhenUsed="1"/>
-    <w:lsdException w:name="Table Columns 5" w:semiHidden="1" w:unhideWhenUsed="1"/>
-    <w:lsdException w:name="Table Grid 1" w:semiHidden="1" w:unhideWhenUsed="1"/>
-    <w:lsdException w:name="Table Grid 2" w:semiHidden="1" w:unhideWhenUsed="1"/>
-    <w:lsdException w:name="Table Grid 3" w:semiHidden="1" w:unhideWhenUsed="1"/>
-    <w:lsdException w:name="Table Grid 4" w:semiHidden="1" w:unhideWhenUsed="1"/>
-    <w:lsdException w:name="Table Grid 5" w:semiHidden="1" w:unhideWhenUsed="1"/>
-    <w:lsdException w:name="Table Grid 6" w:semiHidden="1" w:unhideWhenUsed="1"/>
-    <w:lsdException w:name="Table Grid 7" w:semiHidden="1" w:unhideWhenUsed="1"/>
-    <w:lsdException w:name="Table Grid 8" w:semiHidden="1" w:unhideWhenUsed="1"/>
-    <w:lsdException w:name="Table List 1" w:semiHidden="1" w:unhideWhenUsed="1"/>
-    <w:lsdException w:name="Table List 2" w:semiHidden="1" w:unhideWhenUsed="1"/>
-    <w:lsdException w:name="Table List 3" w:semiHidden="1" w:unhideWhenUsed="1"/>
-    <w:lsdException w:name="Table List 4" w:semiHidden="1" w:unhideWhenUsed="1"/>
-    <w:lsdException w:name="Table List 5" w:semiHidden="1" w:unhideWhenUsed="1"/>
-    <w:lsdException w:name="Table List 6" w:semiHidden="1" w:unhideWhenUsed="1"/>
-    <w:lsdException w:name="Table List 7" w:semiHidden="1" w:unhideWhenUsed="1"/>
-    <w:lsdException w:name="Table List 8" w:semiHidden="1" w:unhideWhenUsed="1"/>
-    <w:lsdException w:name="Table 3D effects 1" w:semiHidden="1" w:unhideWhenUsed="1"/>
-    <w:lsdException w:name="Table 3D effects 2" w:semiHidden="1" w:unhideWhenUsed="1"/>
-    <w:lsdException w:name="Table 3D effects 3" w:semiHidden="1" w:unhideWhenUsed="1"/>
-    <w:lsdException w:name="Table Contemporary" w:semiHidden="1" w:unhideWhenUsed="1"/>
-    <w:lsdException w:name="Table Elegant" w:semiHidden="1" w:unhideWhenUsed="1"/>
-    <w:lsdException w:name="Table Professional" w:semiHidden="1" w:unhideWhenUsed="1"/>
-    <w:lsdException w:name="Table Subtle 1" w:semiHidden="1" w:unhideWhenUsed="1"/>
-    <w:lsdException w:name="Table Subtle 2" w:semiHidden="1" w:unhideWhenUsed="1"/>
-    <w:lsdException w:name="Table Web 1" w:semiHidden="1" w:unhideWhenUsed="1"/>
-    <w:lsdException w:name="Table Web 2" w:semiHidden="1" w:unhideWhenUsed="1"/>
-    <w:lsdException w:name="Table Web 3" w:semiHidden="1" w:unhideWhenUsed="1"/>
-    <w:lsdException w:name="Balloon Text" w:semiHidden="1" w:unhideWhenUsed="1"/>
-    <w:lsdException w:name="Table Grid" w:uiPriority="39"/>
-    <w:lsdException w:name="Table Theme" w:semiHidden="1" w:unhideWhenUsed="1"/>
-    <w:lsdException w:name="Placeholder Text" w:semiHidden="1"/>
-    <w:lsdException w:name="No Spacing" w:uiPriority="1" w:qFormat="1"/>
-    <w:lsdException w:name="Light Shading" w:uiPriority="60"/>
-    <w:lsdException w:name="Light List" w:uiPriority="61"/>
-    <w:lsdException w:name="Light Grid" w:uiPriority="62"/>
-    <w:lsdException w:name="Medium Shading 1" w:uiPriority="63"/>
-    <w:lsdException w:name="Medium Shading 2" w:uiPriority="64"/>
-    <w:lsdException w:name="Medium List 1" w:uiPriority="65"/>
-    <w:lsdException w:name="Medium List 2" w:uiPriority="66"/>
-    <w:lsdException w:name="Medium Grid 1" w:uiPriority="67"/>
-    <w:lsdException w:name="Medium Grid 2" w:uiPriority="68"/>
-    <w:lsdException w:name="Medium Grid 3" w:uiPriority="69"/>
-    <w:lsdException w:name="Dark List" w:uiPriority="70"/>
-    <w:lsdException w:name="Colorful Shading" w:uiPriority="71"/>
-    <w:lsdException w:name="Colorful List" w:uiPriority="72"/>
-    <w:lsdException w:name="Colorful Grid" w:uiPriority="73"/>
-    <w:lsdException w:name="Light Shading Accent 1" w:uiPriority="60"/>
-    <w:lsdException w:name="Light List Accent 1" w:uiPriority="61"/>
-    <w:lsdException w:name="Light Grid Accent 1" w:uiPriority="62"/>
-    <w:lsdException w:name="Medium Shading 1 Accent 1" w:uiPriority="63"/>
-    <w:lsdException w:name="Medium Shading 2 Accent 1" w:uiPriority="64"/>
-    <w:lsdException w:name="Medium List 1 Accent 1" w:uiPriority="65"/>
-    <w:lsdException w:name="Revision" w:semiHidden="1"/>
-    <w:lsdException w:name="List Paragraph" w:uiPriority="34" w:qFormat="1"/>
-    <w:lsdException w:name="Quote" w:uiPriority="29" w:qFormat="1"/>
-    <w:lsdException w:name="Intense Quote" w:uiPriority="30" w:qFormat="1"/>
-    <w:lsdException w:name="Medium List 2 Accent 1" w:uiPriority="66"/>
-    <w:lsdException w:name="Medium Grid 1 Accent 1" w:uiPriority="67"/>
-    <w:lsdException w:name="Medium Grid 2 Accent 1" w:uiPriority="68"/>
-    <w:lsdException w:name="Medium Grid 3 Accent 1" w:uiPriority="69"/>
-    <w:lsdException w:name="Dark List Accent 1" w:uiPriority="70"/>
-    <w:lsdException w:name="Colorful Shading Accent 1" w:uiPriority="71"/>
-    <w:lsdException w:name="Colorful List Accent 1" w:uiPriority="72"/>
-    <w:lsdException w:name="Colorful Grid Accent 1" w:uiPriority="73"/>
-    <w:lsdException w:name="Light Shading Accent 2" w:uiPriority="60"/>
-    <w:lsdException w:name="Light List Accent 2" w:uiPriority="61"/>
-    <w:lsdException w:name="Light Grid Accent 2" w:uiPriority="62"/>
-    <w:lsdException w:name="Medium Shading 1 Accent 2" w:uiPriority="63"/>
-    <w:lsdException w:name="Medium Shading 2 Accent 2" w:uiPriority="64"/>
-    <w:lsdException w:name="Medium List 1 Accent 2" w:uiPriority="65"/>
-    <w:lsdException w:name="Medium List 2 Accent 2" w:uiPriority="66"/>
-    <w:lsdException w:name="Medium Grid 1 Accent 2" w:uiPriority="67"/>
-    <w:lsdException w:name="Medium Grid 2 Accent 2" w:uiPriority="68"/>
-    <w:lsdException w:name="Medium Grid 3 Accent 2" w:uiPriority="69"/>
-    <w:lsdException w:name="Dark List Accent 2" w:uiPriority="70"/>
-    <w:lsdException w:name="Colorful Shading Accent 2" w:uiPriority="71"/>
-    <w:lsdException w:name="Colorful List Accent 2" w:uiPriority="72"/>
-    <w:lsdException w:name="Colorful Grid Accent 2" w:uiPriority="73"/>
-    <w:lsdException w:name="Light Shading Accent 3" w:uiPriority="60"/>
-    <w:lsdException w:name="Light List Accent 3" w:uiPriority="61"/>
-    <w:lsdException w:name="Light Grid Accent 3" w:uiPriority="62"/>
-    <w:lsdException w:name="Medium Shading 1 Accent 3" w:uiPriority="63"/>
-    <w:lsdException w:name="Medium Shading 2 Accent 3" w:uiPriority="64"/>
-    <w:lsdException w:name="Medium List 1 Accent 3" w:uiPriority="65"/>
-    <w:lsdException w:name="Medium List 2 Accent 3" w:uiPriority="66"/>
-    <w:lsdException w:name="Medium Grid 1 Accent 3" w:uiPriority="67"/>
-    <w:lsdException w:name="Medium Grid 2 Accent 3" w:uiPriority="68"/>
-    <w:lsdException w:name="Medium Grid 3 Accent 3" w:uiPriority="69"/>
-    <w:lsdException w:name="Dark List Accent 3" w:uiPriority="70"/>
-    <w:lsdException w:name="Colorful Shading Accent 3" w:uiPriority="71"/>
-    <w:lsdException w:name="Colorful List Accent 3" w:uiPriority="72"/>
-    <w:lsdException w:name="Colorful Grid Accent 3" w:uiPriority="73"/>
-    <w:lsdException w:name="Light Shading Accent 4" w:uiPriority="60"/>
-    <w:lsdException w:name="Light List Accent 4" w:uiPriority="61"/>
-    <w:lsdException w:name="Light Grid Accent 4" w:uiPriority="62"/>
-    <w:lsdException w:name="Medium Shading 1 Accent 4" w:uiPriority="63"/>
-    <w:lsdException w:name="Medium Shading 2 Accent 4" w:uiPriority="64"/>
-    <w:lsdException w:name="Medium List 1 Accent 4" w:uiPriority="65"/>
-    <w:lsdException w:name="Medium List 2 Accent 4" w:uiPriority="66"/>
-    <w:lsdException w:name="Medium Grid 1 Accent 4" w:uiPriority="67"/>
-    <w:lsdException w:name="Medium Grid 2 Accent 4" w:uiPriority="68"/>
-    <w:lsdException w:name="Medium Grid 3 Accent 4" w:uiPriority="69"/>
-    <w:lsdException w:name="Dark List Accent 4" w:uiPriority="70"/>
-    <w:lsdException w:name="Colorful Shading Accent 4" w:uiPriority="71"/>
-    <w:lsdException w:name="Colorful List Accent 4" w:uiPriority="72"/>
-    <w:lsdException w:name="Colorful Grid Accent 4" w:uiPriority="73"/>
-    <w:lsdException w:name="Light Shading Accent 5" w:uiPriority="60"/>
-    <w:lsdException w:name="Light List Accent 5" w:uiPriority="61"/>
-    <w:lsdException w:name="Light Grid Accent 5" w:uiPriority="62"/>
-    <w:lsdException w:name="Medium Shading 1 Accent 5" w:uiPriority="63"/>
-    <w:lsdException w:name="Medium Shading 2 Accent 5" w:uiPriority="64"/>
-    <w:lsdException w:name="Medium List 1 Accent 5" w:uiPriority="65"/>
-    <w:lsdException w:name="Medium List 2 Accent 5" w:uiPriority="66"/>
-    <w:lsdException w:name="Medium Grid 1 Accent 5" w:uiPriority="67"/>
-    <w:lsdException w:name="Medium Grid 2 Accent 5" w:uiPriority="68"/>
-    <w:lsdException w:name="Medium Grid 3 Accent 5" w:uiPriority="69"/>
-    <w:lsdException w:name="Dark List Accent 5" w:uiPriority="70"/>
-    <w:lsdException w:name="Colorful Shading Accent 5" w:uiPriority="71"/>
-    <w:lsdException w:name="Colorful List Accent 5" w:uiPriority="72"/>
-    <w:lsdException w:name="Colorful Grid Accent 5" w:uiPriority="73"/>
-    <w:lsdException w:name="Light Shading Accent 6" w:uiPriority="60"/>
-    <w:lsdException w:name="Light List Accent 6" w:uiPriority="61"/>
-    <w:lsdException w:name="Light Grid Accent 6" w:uiPriority="62"/>
-    <w:lsdException w:name="Medium Shading 1 Accent 6" w:uiPriority="63"/>
-    <w:lsdException w:name="Medium Shading 2 Accent 6" w:uiPriority="64"/>
-    <w:lsdException w:name="Medium List 1 Accent 6" w:uiPriority="65"/>
-    <w:lsdException w:name="Medium List 2 Accent 6" w:uiPriority="66"/>
-    <w:lsdException w:name="Medium Grid 1 Accent 6" w:uiPriority="67"/>
-    <w:lsdException w:name="Medium Grid 2 Accent 6" w:uiPriority="68"/>
-    <w:lsdException w:name="Medium Grid 3 Accent 6" w:uiPriority="69"/>
-    <w:lsdException w:name="Dark List Accent 6" w:uiPriority="70"/>
-    <w:lsdException w:name="Colorful Shading Accent 6" w:uiPriority="71"/>
-    <w:lsdException w:name="Colorful List Accent 6" w:uiPriority="72"/>
-    <w:lsdException w:name="Colorful Grid Accent 6" w:uiPriority="73"/>
-    <w:lsdException w:name="Subtle Emphasis" w:uiPriority="19" w:qFormat="1"/>
-    <w:lsdException w:name="Intense Emphasis" w:uiPriority="21" w:qFormat="1"/>
-    <w:lsdException w:name="Subtle Reference" w:uiPriority="31" w:qFormat="1"/>
-    <w:lsdException w:name="Intense Reference" w:uiPriority="32" w:qFormat="1"/>
-    <w:lsdException w:name="Book Title" w:uiPriority="33" w:qFormat="1"/>
-    <w:lsdException w:name="Bibliography" w:semiHidden="1" w:uiPriority="37" w:unhideWhenUsed="1"/>
-    <w:lsdException w:name="TOC Heading" w:semiHidden="1" w:uiPriority="39" w:unhideWhenUsed="1" w:qFormat="1"/>
-    <w:lsdException w:name="Plain Table 1" w:uiPriority="41"/>
-    <w:lsdException w:name="Plain Table 2" w:uiPriority="42"/>
-    <w:lsdException w:name="Plain Table 3" w:uiPriority="43"/>
-    <w:lsdException w:name="Plain Table 4" w:uiPriority="44"/>
-    <w:lsdException w:name="Plain Table 5" w:uiPriority="45"/>
-    <w:lsdException w:name="Grid Table Light" w:uiPriority="40"/>
-    <w:lsdException w:name="Grid Table 1 Light" w:uiPriority="46"/>
-    <w:lsdException w:name="Grid Table 2" w:uiPriority="47"/>
-    <w:lsdException w:name="Grid Table 3" w:uiPriority="48"/>
-    <w:lsdException w:name="Grid Table 4" w:uiPriority="49"/>
-    <w:lsdException w:name="Grid Table 5 Dark" w:uiPriority="50"/>
-    <w:lsdException w:name="Grid Table 6 Colorful" w:uiPriority="51"/>
-    <w:lsdException w:name="Grid Table 7 Colorful" w:uiPriority="52"/>
-    <w:lsdException w:name="Grid Table 1 Light Accent 1" w:uiPriority="46"/>
-    <w:lsdException w:name="Grid Table 2 Accent 1" w:uiPriority="47"/>
-    <w:lsdException w:name="Grid Table 3 Accent 1" w:uiPriority="48"/>
-    <w:lsdException w:name="Grid Table 4 Accent 1" w:uiPriority="49"/>
-    <w:lsdException w:name="Grid Table 5 Dark Accent 1" w:uiPriority="50"/>
-    <w:lsdException w:name="Grid Table 6 Colorful Accent 1" w:uiPriority="51"/>
-    <w:lsdException w:name="Grid Table 7 Colorful Accent 1" w:uiPriority="52"/>
-    <w:lsdException w:name="Grid Table 1 Light Accent 2" w:uiPriority="46"/>
-    <w:lsdException w:name="Grid Table 2 Accent 2" w:uiPriority="47"/>
-    <w:lsdException w:name="Grid Table 3 Accent 2" w:uiPriority="48"/>
-    <w:lsdException w:name="Grid Table 4 Accent 2" w:uiPriority="49"/>
-    <w:lsdException w:name="Grid Table 5 Dark Accent 2" w:uiPriority="50"/>
-    <w:lsdException w:name="Grid Table 6 Colorful Accent 2" w:uiPriority="51"/>
-    <w:lsdException w:name="Grid Table 7 Colorful Accent 2" w:uiPriority="52"/>
-    <w:lsdException w:name="Grid Table 1 Light Accent 3" w:uiPriority="46"/>
-    <w:lsdException w:name="Grid Table 2 Accent 3" w:uiPriority="47"/>
-    <w:lsdException w:name="Grid Table 3 Accent 3" w:uiPriority="48"/>
-    <w:lsdException w:name="Grid Table 4 Accent 3" w:uiPriority="49"/>
-    <w:lsdException w:name="Grid Table 5 Dark Accent 3" w:uiPriority="50"/>
-    <w:lsdException w:name="Grid Table 6 Colorful Accent 3" w:uiPriority="51"/>
-    <w:lsdException w:name="Grid Table 7 Colorful Accent 3" w:uiPriority="52"/>
-    <w:lsdException w:name="Grid Table 1 Light Accent 4" w:uiPriority="46"/>
-    <w:lsdException w:name="Grid Table 2 Accent 4" w:uiPriority="47"/>
-    <w:lsdException w:name="Grid Table 3 Accent 4" w:uiPriority="48"/>
-    <w:lsdException w:name="Grid Table 4 Accent 4" w:uiPriority="49"/>
-    <w:lsdException w:name="Grid Table 5 Dark Accent 4" w:uiPriority="50"/>
-    <w:lsdException w:name="Grid Table 6 Colorful Accent 4" w:uiPriority="51"/>
-    <w:lsdException w:name="Grid Table 7 Colorful Accent 4" w:uiPriority="52"/>
-    <w:lsdException w:name="Grid Table 1 Light Accent 5" w:uiPriority="46"/>
-    <w:lsdException w:name="Grid Table 2 Accent 5" w:uiPriority="47"/>
-    <w:lsdException w:name="Grid Table 3 Accent 5" w:uiPriority="48"/>
-    <w:lsdException w:name="Grid Table 4 Accent 5" w:uiPriority="49"/>
-    <w:lsdException w:name="Grid Table 5 Dark Accent 5" w:uiPriority="50"/>
-    <w:lsdException w:name="Grid Table 6 Colorful Accent 5" w:uiPriority="51"/>
-    <w:lsdException w:name="Grid Table 7 Colorful Accent 5" w:uiPriority="52"/>
-    <w:lsdException w:name="Grid Table 1 Light Accent 6" w:uiPriority="46"/>
-    <w:lsdException w:name="Grid Table 2 Accent 6" w:uiPriority="47"/>
-    <w:lsdException w:name="Grid Table 3 Accent 6" w:uiPriority="48"/>
-    <w:lsdException w:name="Grid Table 4 Accent 6" w:uiPriority="49"/>
-    <w:lsdException w:name="Grid Table 5 Dark Accent 6" w:uiPriority="50"/>
-    <w:lsdException w:name="Grid Table 6 Colorful Accent 6" w:uiPriority="51"/>
-    <w:lsdException w:name="Grid Table 7 Colorful Accent 6" w:uiPriority="52"/>
-    <w:lsdException w:name="List Table 1 Light" w:uiPriority="46"/>
-    <w:lsdException w:name="List Table 2" w:uiPriority="47"/>
-    <w:lsdException w:name="List Table 3" w:uiPriority="48"/>
-    <w:lsdException w:name="List Table 4" w:uiPriority="49"/>
-    <w:lsdException w:name="List Table 5 Dark" w:uiPriority="50"/>
-    <w:lsdException w:name="List Table 6 Colorful" w:uiPriority="51"/>
-    <w:lsdException w:name="List Table 7 Colorful" w:uiPriority="52"/>
-    <w:lsdException w:name="List Table 1 Light Accent 1" w:uiPriority="46"/>
-    <w:lsdException w:name="List Table 2 Accent 1" w:uiPriority="47"/>
-    <w:lsdException w:name="List Table 3 Accent 1" w:uiPriority="48"/>
-    <w:lsdException w:name="List Table 4 Accent 1" w:uiPriority="49"/>
-    <w:lsdException w:name="List Table 5 Dark Accent 1" w:uiPriority="50"/>
-    <w:lsdException w:name="List Table 6 Colorful Accent 1" w:uiPriority="51"/>
-    <w:lsdException w:name="List Table 7 Colorful Accent 1" w:uiPriority="52"/>
-    <w:lsdException w:name="List Table 1 Light Accent 2" w:uiPriority="46"/>
-    <w:lsdException w:name="List Table 2 Accent 2" w:uiPriority="47"/>
-    <w:lsdException w:name="List Table 3 Accent 2" w:uiPriority="48"/>
-    <w:lsdException w:name="List Table 4 Accent 2" w:uiPriority="49"/>
-    <w:lsdException w:name="List Table 5 Dark Accent 2" w:uiPriority="50"/>
-    <w:lsdException w:name="List Table 6 Colorful Accent 2" w:uiPriority="51"/>
-    <w:lsdException w:name="List Table 7 Colorful Accent 2" w:uiPriority="52"/>
-    <w:lsdException w:name="List Table 1 Light Accent 3" w:uiPriority="46"/>
-    <w:lsdException w:name="List Table 2 Accent 3" w:uiPriority="47"/>
-    <w:lsdException w:name="List Table 3 Accent 3" w:uiPriority="48"/>
-    <w:lsdException w:name="List Table 4 Accent 3" w:uiPriority="49"/>
-    <w:lsdException w:name="List Table 5 Dark Accent 3" w:uiPriority="50"/>
-    <w:lsdException w:name="List Table 6 Colorful Accent 3" w:uiPriority="51"/>
-    <w:lsdException w:name="List Table 7 Colorful Accent 3" w:uiPriority="52"/>
-    <w:lsdException w:name="List Table 1 Light Accent 4" w:uiPriority="46"/>
-    <w:lsdException w:name="List Table 2 Accent 4" w:uiPriority="47"/>
-    <w:lsdException w:name="List Table 3 Accent 4" w:uiPriority="48"/>
-    <w:lsdException w:name="List Table 4 Accent 4" w:uiPriority="49"/>
-    <w:lsdException w:name="List Table 5 Dark Accent 4" w:uiPriority="50"/>
-    <w:lsdException w:name="List Table 6 Colorful Accent 4" w:uiPriority="51"/>
-    <w:lsdException w:name="List Table 7 Colorful Accent 4" w:uiPriority="52"/>
-    <w:lsdException w:name="List Table 1 Light Accent 5" w:uiPriority="46"/>
-    <w:lsdException w:name="List Table 2 Accent 5" w:uiPriority="47"/>
-    <w:lsdException w:name="List Table 3 Accent 5" w:uiPriority="48"/>
-    <w:lsdException w:name="List Table 4 Accent 5" w:uiPriority="49"/>
-    <w:lsdException w:name="List Table 5 Dark Accent 5" w:uiPriority="50"/>
-    <w:lsdException w:name="List Table 6 Colorful Accent 5" w:uiPriority="51"/>
-    <w:lsdException w:name="List Table 7 Colorful Accent 5" w:uiPriority="52"/>
-    <w:lsdException w:name="List Table 1 Light Accent 6" w:uiPriority="46"/>
-    <w:lsdException w:name="List Table 2 Accent 6" w:uiPriority="47"/>
-    <w:lsdException w:name="List Table 3 Accent 6" w:uiPriority="48"/>
-    <w:lsdException w:name="List Table 4 Accent 6" w:uiPriority="49"/>
-    <w:lsdException w:name="List Table 5 Dark Accent 6" w:uiPriority="50"/>
-    <w:lsdException w:name="List Table 6 Colorful Accent 6" w:uiPriority="51"/>
-    <w:lsdException w:name="List Table 7 Colorful Accent 6" w:uiPriority="52"/>
-  </w:latentStyles>
-  <w:style w:type="paragraph" w:default="1" w:styleId="Normalny">
-    <w:name w:val="Normal"/>
-    <w:qFormat/>
-  </w:style>
-  <w:style w:type="character" w:default="1" w:styleId="Domylnaczcionkaakapitu">
-    <w:name w:val="Default Paragraph Font"/>
-    <w:uiPriority w:val="1"/>
-    <w:semiHidden/>
-    <w:unhideWhenUsed/>
-  </w:style>
-  <w:style w:type="table" w:default="1" w:styleId="Standardowy">
-    <w:name w:val="Normal Table"/>
-    <w:uiPriority w:val="99"/>
-    <w:semiHidden/>
-    <w:unhideWhenUsed/>
-    <w:tblPr>
-      <w:tblInd w:w="0" w:type="dxa"/>
-      <w:tblCellMar>
-        <w:top w:w="0" w:type="dxa"/>
-        <w:left w:w="108" w:type="dxa"/>
-        <w:bottom w:w="0" w:type="dxa"/>
-        <w:right w:w="108" w:type="dxa"/>
-      </w:tblCellMar>
-    </w:tblPr>
-  </w:style>
-  <w:style w:type="numbering" w:default="1" w:styleId="Bezlisty">
-    <w:name w:val="No List"/>
-    <w:uiPriority w:val="99"/>
-    <w:semiHidden/>
-    <w:unhideWhenUsed/>
-  </w:style>
-  <w:style w:type="character" w:styleId="Tekstzastpczy">
-    <w:name w:val="Placeholder Text"/>
-    <w:basedOn w:val="Domylnaczcionkaakapitu"/>
-    <w:uiPriority w:val="99"/>
-    <w:semiHidden/>
-    <w:rsid w:val="00777012"/>
-    <w:rPr>
-      <w:color w:val="808080"/>
-    </w:rPr>
-  </w:style>
-</w:styles>
-</file>
-
-<file path=word/glossary/webSettings.xml><?xml version="1.0" encoding="utf-8"?>
-<w:webSettings xmlns:mc="http://schemas.openxmlformats.org/markup-compatibility/2006" xmlns:r="http://schemas.openxmlformats.org/officeDocument/2006/relationships" xmlns:w="http://schemas.openxmlformats.org/wordprocessingml/2006/main" xmlns:w14="http://schemas.microsoft.com/office/word/2010/wordml" xmlns:w15="http://schemas.microsoft.com/office/word/2012/wordml" mc:Ignorable="w14 w15">
-  <w:optimizeForBrowser/>
-  <w:allowPNG/>
-</w:webSettings>
-</file>
-
 <file path=word/theme/theme1.xml><?xml version="1.0" encoding="utf-8"?>
 <a:theme xmlns:a="http://schemas.openxmlformats.org/drawingml/2006/main" name="Motyw pakietu Office">
   <a:themeElements>
@@ -19035,7 +18849,7 @@
 </file>
 
 <file path=customXml/itemProps1.xml><?xml version="1.0" encoding="utf-8"?>
-<ds:datastoreItem xmlns:ds="http://schemas.openxmlformats.org/officeDocument/2006/customXml" ds:itemID="{A9DA3091-030B-4F08-97CE-A1274995741C}">
+<ds:datastoreItem xmlns:ds="http://schemas.openxmlformats.org/officeDocument/2006/customXml" ds:itemID="{E3E67156-23B4-4195-B1A1-D73F12C07537}">
   <ds:schemaRefs>
     <ds:schemaRef ds:uri="http://schemas.openxmlformats.org/officeDocument/2006/bibliography"/>
   </ds:schemaRefs>

</xml_diff>

<commit_message>
opis prog kalib + wykonaw
</commit_message>
<xml_diff>
--- a/praca_mag.docx
+++ b/praca_mag.docx
@@ -9665,2269 +9665,6 @@
     </w:p>
     <w:p>
       <w:pPr>
-        <w:ind w:firstLine="360"/>
-      </w:pPr>
-      <w:r>
-        <w:t xml:space="preserve"> </w:t>
-      </w:r>
-    </w:p>
-    <w:tbl>
-      <w:tblPr>
-        <w:tblW w:w="9178" w:type="dxa"/>
-        <w:jc w:val="center"/>
-        <w:tblCellMar>
-          <w:left w:w="70" w:type="dxa"/>
-          <w:right w:w="70" w:type="dxa"/>
-        </w:tblCellMar>
-        <w:tblLook w:val="04A0" w:firstRow="1" w:lastRow="0" w:firstColumn="1" w:lastColumn="0" w:noHBand="0" w:noVBand="1"/>
-      </w:tblPr>
-      <w:tblGrid>
-        <w:gridCol w:w="410"/>
-        <w:gridCol w:w="269"/>
-        <w:gridCol w:w="269"/>
-        <w:gridCol w:w="269"/>
-        <w:gridCol w:w="269"/>
-        <w:gridCol w:w="239"/>
-        <w:gridCol w:w="239"/>
-        <w:gridCol w:w="239"/>
-        <w:gridCol w:w="314"/>
-        <w:gridCol w:w="367"/>
-        <w:gridCol w:w="301"/>
-        <w:gridCol w:w="320"/>
-        <w:gridCol w:w="320"/>
-        <w:gridCol w:w="320"/>
-        <w:gridCol w:w="320"/>
-        <w:gridCol w:w="320"/>
-        <w:gridCol w:w="320"/>
-        <w:gridCol w:w="320"/>
-        <w:gridCol w:w="320"/>
-        <w:gridCol w:w="320"/>
-        <w:gridCol w:w="320"/>
-        <w:gridCol w:w="320"/>
-        <w:gridCol w:w="320"/>
-        <w:gridCol w:w="320"/>
-        <w:gridCol w:w="320"/>
-        <w:gridCol w:w="320"/>
-        <w:gridCol w:w="320"/>
-        <w:gridCol w:w="320"/>
-        <w:gridCol w:w="320"/>
-        <w:gridCol w:w="320"/>
-        <w:gridCol w:w="320"/>
-        <w:gridCol w:w="320"/>
-        <w:gridCol w:w="320"/>
-      </w:tblGrid>
-      <w:tr>
-        <w:trPr>
-          <w:trHeight w:val="415"/>
-          <w:jc w:val="center"/>
-        </w:trPr>
-        <w:tc>
-          <w:tcPr>
-            <w:tcW w:w="360" w:type="dxa"/>
-            <w:tcBorders>
-              <w:top w:val="single" w:sz="4" w:space="0" w:color="auto"/>
-              <w:left w:val="single" w:sz="4" w:space="0" w:color="auto"/>
-              <w:bottom w:val="single" w:sz="4" w:space="0" w:color="auto"/>
-              <w:right w:val="single" w:sz="4" w:space="0" w:color="auto"/>
-            </w:tcBorders>
-            <w:shd w:val="clear" w:color="auto" w:fill="auto"/>
-            <w:noWrap/>
-            <w:vAlign w:val="center"/>
-            <w:hideMark/>
-          </w:tcPr>
-          <w:p>
-            <w:pPr>
-              <w:spacing w:after="0"/>
-              <w:jc w:val="center"/>
-              <w:rPr>
-                <w:rFonts w:eastAsia="Times New Roman" w:cs="Times New Roman"/>
-                <w:color w:val="000000"/>
-                <w:sz w:val="18"/>
-                <w:szCs w:val="18"/>
-                <w:lang w:eastAsia="pl-PL"/>
-              </w:rPr>
-            </w:pPr>
-            <w:r>
-              <w:rPr>
-                <w:rFonts w:eastAsia="Times New Roman" w:cs="Times New Roman"/>
-                <w:color w:val="000000"/>
-                <w:szCs w:val="18"/>
-                <w:lang w:eastAsia="pl-PL"/>
-              </w:rPr>
-              <w:t>bit</w:t>
-            </w:r>
-          </w:p>
-        </w:tc>
-        <w:tc>
-          <w:tcPr>
-            <w:tcW w:w="239" w:type="dxa"/>
-            <w:tcBorders>
-              <w:top w:val="single" w:sz="4" w:space="0" w:color="auto"/>
-              <w:left w:val="nil"/>
-              <w:bottom w:val="single" w:sz="4" w:space="0" w:color="auto"/>
-              <w:right w:val="single" w:sz="4" w:space="0" w:color="auto"/>
-            </w:tcBorders>
-            <w:shd w:val="clear" w:color="auto" w:fill="auto"/>
-            <w:noWrap/>
-            <w:vAlign w:val="center"/>
-            <w:hideMark/>
-          </w:tcPr>
-          <w:p>
-            <w:pPr>
-              <w:spacing w:after="0"/>
-              <w:jc w:val="center"/>
-              <w:rPr>
-                <w:rFonts w:eastAsia="Times New Roman" w:cs="Times New Roman"/>
-                <w:color w:val="000000"/>
-                <w:sz w:val="18"/>
-                <w:szCs w:val="18"/>
-                <w:lang w:eastAsia="pl-PL"/>
-              </w:rPr>
-            </w:pPr>
-            <w:r>
-              <w:rPr>
-                <w:rFonts w:eastAsia="Times New Roman" w:cs="Times New Roman"/>
-                <w:color w:val="000000"/>
-                <w:sz w:val="18"/>
-                <w:szCs w:val="18"/>
-                <w:lang w:eastAsia="pl-PL"/>
-              </w:rPr>
-              <w:t>0</w:t>
-            </w:r>
-          </w:p>
-        </w:tc>
-        <w:tc>
-          <w:tcPr>
-            <w:tcW w:w="239" w:type="dxa"/>
-            <w:tcBorders>
-              <w:top w:val="single" w:sz="4" w:space="0" w:color="auto"/>
-              <w:left w:val="nil"/>
-              <w:bottom w:val="single" w:sz="4" w:space="0" w:color="auto"/>
-              <w:right w:val="single" w:sz="4" w:space="0" w:color="auto"/>
-            </w:tcBorders>
-            <w:shd w:val="clear" w:color="auto" w:fill="auto"/>
-            <w:noWrap/>
-            <w:vAlign w:val="center"/>
-            <w:hideMark/>
-          </w:tcPr>
-          <w:p>
-            <w:pPr>
-              <w:spacing w:after="0"/>
-              <w:jc w:val="center"/>
-              <w:rPr>
-                <w:rFonts w:eastAsia="Times New Roman" w:cs="Times New Roman"/>
-                <w:color w:val="000000"/>
-                <w:sz w:val="18"/>
-                <w:szCs w:val="18"/>
-                <w:lang w:eastAsia="pl-PL"/>
-              </w:rPr>
-            </w:pPr>
-            <w:r>
-              <w:rPr>
-                <w:rFonts w:eastAsia="Times New Roman" w:cs="Times New Roman"/>
-                <w:color w:val="000000"/>
-                <w:sz w:val="18"/>
-                <w:szCs w:val="18"/>
-                <w:lang w:eastAsia="pl-PL"/>
-              </w:rPr>
-              <w:t>1</w:t>
-            </w:r>
-          </w:p>
-        </w:tc>
-        <w:tc>
-          <w:tcPr>
-            <w:tcW w:w="239" w:type="dxa"/>
-            <w:tcBorders>
-              <w:top w:val="single" w:sz="4" w:space="0" w:color="auto"/>
-              <w:left w:val="nil"/>
-              <w:bottom w:val="single" w:sz="4" w:space="0" w:color="auto"/>
-              <w:right w:val="single" w:sz="4" w:space="0" w:color="auto"/>
-            </w:tcBorders>
-            <w:shd w:val="clear" w:color="auto" w:fill="auto"/>
-            <w:noWrap/>
-            <w:vAlign w:val="center"/>
-            <w:hideMark/>
-          </w:tcPr>
-          <w:p>
-            <w:pPr>
-              <w:spacing w:after="0"/>
-              <w:jc w:val="center"/>
-              <w:rPr>
-                <w:rFonts w:eastAsia="Times New Roman" w:cs="Times New Roman"/>
-                <w:color w:val="000000"/>
-                <w:sz w:val="18"/>
-                <w:szCs w:val="18"/>
-                <w:lang w:eastAsia="pl-PL"/>
-              </w:rPr>
-            </w:pPr>
-            <w:r>
-              <w:rPr>
-                <w:rFonts w:eastAsia="Times New Roman" w:cs="Times New Roman"/>
-                <w:color w:val="000000"/>
-                <w:sz w:val="18"/>
-                <w:szCs w:val="18"/>
-                <w:lang w:eastAsia="pl-PL"/>
-              </w:rPr>
-              <w:t>2</w:t>
-            </w:r>
-          </w:p>
-        </w:tc>
-        <w:tc>
-          <w:tcPr>
-            <w:tcW w:w="239" w:type="dxa"/>
-            <w:tcBorders>
-              <w:top w:val="single" w:sz="4" w:space="0" w:color="auto"/>
-              <w:left w:val="nil"/>
-              <w:bottom w:val="single" w:sz="4" w:space="0" w:color="auto"/>
-              <w:right w:val="single" w:sz="4" w:space="0" w:color="auto"/>
-            </w:tcBorders>
-            <w:shd w:val="clear" w:color="auto" w:fill="auto"/>
-            <w:noWrap/>
-            <w:vAlign w:val="center"/>
-            <w:hideMark/>
-          </w:tcPr>
-          <w:p>
-            <w:pPr>
-              <w:spacing w:after="0"/>
-              <w:jc w:val="center"/>
-              <w:rPr>
-                <w:rFonts w:eastAsia="Times New Roman" w:cs="Times New Roman"/>
-                <w:color w:val="000000"/>
-                <w:sz w:val="18"/>
-                <w:szCs w:val="18"/>
-                <w:lang w:eastAsia="pl-PL"/>
-              </w:rPr>
-            </w:pPr>
-            <w:r>
-              <w:rPr>
-                <w:rFonts w:eastAsia="Times New Roman" w:cs="Times New Roman"/>
-                <w:color w:val="000000"/>
-                <w:sz w:val="18"/>
-                <w:szCs w:val="18"/>
-                <w:lang w:eastAsia="pl-PL"/>
-              </w:rPr>
-              <w:t>3</w:t>
-            </w:r>
-          </w:p>
-        </w:tc>
-        <w:tc>
-          <w:tcPr>
-            <w:tcW w:w="239" w:type="dxa"/>
-            <w:tcBorders>
-              <w:top w:val="single" w:sz="4" w:space="0" w:color="auto"/>
-              <w:left w:val="nil"/>
-              <w:bottom w:val="single" w:sz="4" w:space="0" w:color="auto"/>
-              <w:right w:val="single" w:sz="4" w:space="0" w:color="auto"/>
-            </w:tcBorders>
-            <w:shd w:val="clear" w:color="auto" w:fill="auto"/>
-            <w:noWrap/>
-            <w:vAlign w:val="center"/>
-            <w:hideMark/>
-          </w:tcPr>
-          <w:p>
-            <w:pPr>
-              <w:spacing w:after="0"/>
-              <w:jc w:val="center"/>
-              <w:rPr>
-                <w:rFonts w:eastAsia="Times New Roman" w:cs="Times New Roman"/>
-                <w:color w:val="000000"/>
-                <w:sz w:val="18"/>
-                <w:szCs w:val="18"/>
-                <w:lang w:eastAsia="pl-PL"/>
-              </w:rPr>
-            </w:pPr>
-            <w:r>
-              <w:rPr>
-                <w:rFonts w:eastAsia="Times New Roman" w:cs="Times New Roman"/>
-                <w:color w:val="000000"/>
-                <w:sz w:val="18"/>
-                <w:szCs w:val="18"/>
-                <w:lang w:eastAsia="pl-PL"/>
-              </w:rPr>
-              <w:t>4</w:t>
-            </w:r>
-          </w:p>
-        </w:tc>
-        <w:tc>
-          <w:tcPr>
-            <w:tcW w:w="239" w:type="dxa"/>
-            <w:tcBorders>
-              <w:top w:val="single" w:sz="4" w:space="0" w:color="auto"/>
-              <w:left w:val="nil"/>
-              <w:bottom w:val="single" w:sz="4" w:space="0" w:color="auto"/>
-              <w:right w:val="single" w:sz="4" w:space="0" w:color="auto"/>
-            </w:tcBorders>
-            <w:shd w:val="clear" w:color="auto" w:fill="auto"/>
-            <w:noWrap/>
-            <w:vAlign w:val="center"/>
-            <w:hideMark/>
-          </w:tcPr>
-          <w:p>
-            <w:pPr>
-              <w:spacing w:after="0"/>
-              <w:jc w:val="center"/>
-              <w:rPr>
-                <w:rFonts w:eastAsia="Times New Roman" w:cs="Times New Roman"/>
-                <w:color w:val="000000"/>
-                <w:sz w:val="18"/>
-                <w:szCs w:val="18"/>
-                <w:lang w:eastAsia="pl-PL"/>
-              </w:rPr>
-            </w:pPr>
-            <w:r>
-              <w:rPr>
-                <w:rFonts w:eastAsia="Times New Roman" w:cs="Times New Roman"/>
-                <w:color w:val="000000"/>
-                <w:sz w:val="18"/>
-                <w:szCs w:val="18"/>
-                <w:lang w:eastAsia="pl-PL"/>
-              </w:rPr>
-              <w:t>5</w:t>
-            </w:r>
-          </w:p>
-        </w:tc>
-        <w:tc>
-          <w:tcPr>
-            <w:tcW w:w="239" w:type="dxa"/>
-            <w:tcBorders>
-              <w:top w:val="single" w:sz="4" w:space="0" w:color="auto"/>
-              <w:left w:val="nil"/>
-              <w:bottom w:val="single" w:sz="4" w:space="0" w:color="auto"/>
-              <w:right w:val="single" w:sz="4" w:space="0" w:color="auto"/>
-            </w:tcBorders>
-            <w:shd w:val="clear" w:color="auto" w:fill="auto"/>
-            <w:noWrap/>
-            <w:vAlign w:val="center"/>
-            <w:hideMark/>
-          </w:tcPr>
-          <w:p>
-            <w:pPr>
-              <w:spacing w:after="0"/>
-              <w:jc w:val="center"/>
-              <w:rPr>
-                <w:rFonts w:eastAsia="Times New Roman" w:cs="Times New Roman"/>
-                <w:color w:val="000000"/>
-                <w:sz w:val="18"/>
-                <w:szCs w:val="18"/>
-                <w:lang w:eastAsia="pl-PL"/>
-              </w:rPr>
-            </w:pPr>
-            <w:r>
-              <w:rPr>
-                <w:rFonts w:eastAsia="Times New Roman" w:cs="Times New Roman"/>
-                <w:color w:val="000000"/>
-                <w:sz w:val="18"/>
-                <w:szCs w:val="18"/>
-                <w:lang w:eastAsia="pl-PL"/>
-              </w:rPr>
-              <w:t>6</w:t>
-            </w:r>
-          </w:p>
-        </w:tc>
-        <w:tc>
-          <w:tcPr>
-            <w:tcW w:w="269" w:type="dxa"/>
-            <w:tcBorders>
-              <w:top w:val="single" w:sz="4" w:space="0" w:color="auto"/>
-              <w:left w:val="nil"/>
-              <w:bottom w:val="single" w:sz="4" w:space="0" w:color="auto"/>
-              <w:right w:val="single" w:sz="4" w:space="0" w:color="auto"/>
-            </w:tcBorders>
-            <w:shd w:val="clear" w:color="auto" w:fill="auto"/>
-            <w:noWrap/>
-            <w:vAlign w:val="center"/>
-            <w:hideMark/>
-          </w:tcPr>
-          <w:p>
-            <w:pPr>
-              <w:spacing w:after="0"/>
-              <w:jc w:val="center"/>
-              <w:rPr>
-                <w:rFonts w:eastAsia="Times New Roman" w:cs="Times New Roman"/>
-                <w:color w:val="000000"/>
-                <w:sz w:val="18"/>
-                <w:szCs w:val="18"/>
-                <w:lang w:eastAsia="pl-PL"/>
-              </w:rPr>
-            </w:pPr>
-            <w:r>
-              <w:rPr>
-                <w:rFonts w:eastAsia="Times New Roman" w:cs="Times New Roman"/>
-                <w:color w:val="000000"/>
-                <w:sz w:val="18"/>
-                <w:szCs w:val="18"/>
-                <w:lang w:eastAsia="pl-PL"/>
-              </w:rPr>
-              <w:t>7</w:t>
-            </w:r>
-          </w:p>
-        </w:tc>
-        <w:tc>
-          <w:tcPr>
-            <w:tcW w:w="308" w:type="dxa"/>
-            <w:tcBorders>
-              <w:top w:val="single" w:sz="4" w:space="0" w:color="auto"/>
-              <w:left w:val="nil"/>
-              <w:bottom w:val="single" w:sz="4" w:space="0" w:color="auto"/>
-              <w:right w:val="single" w:sz="4" w:space="0" w:color="auto"/>
-            </w:tcBorders>
-            <w:shd w:val="clear" w:color="auto" w:fill="auto"/>
-            <w:noWrap/>
-            <w:vAlign w:val="center"/>
-            <w:hideMark/>
-          </w:tcPr>
-          <w:p>
-            <w:pPr>
-              <w:spacing w:after="0"/>
-              <w:jc w:val="center"/>
-              <w:rPr>
-                <w:rFonts w:eastAsia="Times New Roman" w:cs="Times New Roman"/>
-                <w:color w:val="000000"/>
-                <w:sz w:val="18"/>
-                <w:szCs w:val="18"/>
-                <w:lang w:eastAsia="pl-PL"/>
-              </w:rPr>
-            </w:pPr>
-            <w:r>
-              <w:rPr>
-                <w:rFonts w:eastAsia="Times New Roman" w:cs="Times New Roman"/>
-                <w:color w:val="000000"/>
-                <w:sz w:val="18"/>
-                <w:szCs w:val="18"/>
-                <w:lang w:eastAsia="pl-PL"/>
-              </w:rPr>
-              <w:t>8</w:t>
-            </w:r>
-          </w:p>
-        </w:tc>
-        <w:tc>
-          <w:tcPr>
-            <w:tcW w:w="260" w:type="dxa"/>
-            <w:tcBorders>
-              <w:top w:val="single" w:sz="4" w:space="0" w:color="auto"/>
-              <w:left w:val="nil"/>
-              <w:bottom w:val="single" w:sz="4" w:space="0" w:color="auto"/>
-              <w:right w:val="single" w:sz="4" w:space="0" w:color="auto"/>
-            </w:tcBorders>
-            <w:shd w:val="clear" w:color="auto" w:fill="auto"/>
-            <w:noWrap/>
-            <w:vAlign w:val="center"/>
-            <w:hideMark/>
-          </w:tcPr>
-          <w:p>
-            <w:pPr>
-              <w:spacing w:after="0"/>
-              <w:jc w:val="center"/>
-              <w:rPr>
-                <w:rFonts w:eastAsia="Times New Roman" w:cs="Times New Roman"/>
-                <w:color w:val="000000"/>
-                <w:sz w:val="18"/>
-                <w:szCs w:val="18"/>
-                <w:lang w:eastAsia="pl-PL"/>
-              </w:rPr>
-            </w:pPr>
-            <w:r>
-              <w:rPr>
-                <w:rFonts w:eastAsia="Times New Roman" w:cs="Times New Roman"/>
-                <w:color w:val="000000"/>
-                <w:sz w:val="18"/>
-                <w:szCs w:val="18"/>
-                <w:lang w:eastAsia="pl-PL"/>
-              </w:rPr>
-              <w:t>9</w:t>
-            </w:r>
-          </w:p>
-        </w:tc>
-        <w:tc>
-          <w:tcPr>
-            <w:tcW w:w="286" w:type="dxa"/>
-            <w:tcBorders>
-              <w:top w:val="single" w:sz="4" w:space="0" w:color="auto"/>
-              <w:left w:val="nil"/>
-              <w:bottom w:val="single" w:sz="4" w:space="0" w:color="auto"/>
-              <w:right w:val="single" w:sz="4" w:space="0" w:color="auto"/>
-            </w:tcBorders>
-            <w:shd w:val="clear" w:color="auto" w:fill="auto"/>
-            <w:noWrap/>
-            <w:vAlign w:val="center"/>
-            <w:hideMark/>
-          </w:tcPr>
-          <w:p>
-            <w:pPr>
-              <w:spacing w:after="0"/>
-              <w:jc w:val="center"/>
-              <w:rPr>
-                <w:rFonts w:eastAsia="Times New Roman" w:cs="Times New Roman"/>
-                <w:color w:val="000000"/>
-                <w:sz w:val="18"/>
-                <w:szCs w:val="18"/>
-                <w:lang w:eastAsia="pl-PL"/>
-              </w:rPr>
-            </w:pPr>
-            <w:r>
-              <w:rPr>
-                <w:rFonts w:eastAsia="Times New Roman" w:cs="Times New Roman"/>
-                <w:color w:val="000000"/>
-                <w:sz w:val="18"/>
-                <w:szCs w:val="18"/>
-                <w:lang w:eastAsia="pl-PL"/>
-              </w:rPr>
-              <w:t>10</w:t>
-            </w:r>
-          </w:p>
-        </w:tc>
-        <w:tc>
-          <w:tcPr>
-            <w:tcW w:w="286" w:type="dxa"/>
-            <w:tcBorders>
-              <w:top w:val="single" w:sz="4" w:space="0" w:color="auto"/>
-              <w:left w:val="nil"/>
-              <w:bottom w:val="single" w:sz="4" w:space="0" w:color="auto"/>
-              <w:right w:val="single" w:sz="4" w:space="0" w:color="auto"/>
-            </w:tcBorders>
-            <w:shd w:val="clear" w:color="auto" w:fill="auto"/>
-            <w:noWrap/>
-            <w:vAlign w:val="center"/>
-            <w:hideMark/>
-          </w:tcPr>
-          <w:p>
-            <w:pPr>
-              <w:spacing w:after="0"/>
-              <w:jc w:val="center"/>
-              <w:rPr>
-                <w:rFonts w:eastAsia="Times New Roman" w:cs="Times New Roman"/>
-                <w:color w:val="000000"/>
-                <w:sz w:val="18"/>
-                <w:szCs w:val="18"/>
-                <w:lang w:eastAsia="pl-PL"/>
-              </w:rPr>
-            </w:pPr>
-            <w:r>
-              <w:rPr>
-                <w:rFonts w:eastAsia="Times New Roman" w:cs="Times New Roman"/>
-                <w:color w:val="000000"/>
-                <w:sz w:val="18"/>
-                <w:szCs w:val="18"/>
-                <w:lang w:eastAsia="pl-PL"/>
-              </w:rPr>
-              <w:t>11</w:t>
-            </w:r>
-          </w:p>
-        </w:tc>
-        <w:tc>
-          <w:tcPr>
-            <w:tcW w:w="286" w:type="dxa"/>
-            <w:tcBorders>
-              <w:top w:val="single" w:sz="4" w:space="0" w:color="auto"/>
-              <w:left w:val="nil"/>
-              <w:bottom w:val="single" w:sz="4" w:space="0" w:color="auto"/>
-              <w:right w:val="single" w:sz="4" w:space="0" w:color="auto"/>
-            </w:tcBorders>
-            <w:shd w:val="clear" w:color="auto" w:fill="auto"/>
-            <w:noWrap/>
-            <w:vAlign w:val="center"/>
-            <w:hideMark/>
-          </w:tcPr>
-          <w:p>
-            <w:pPr>
-              <w:spacing w:after="0"/>
-              <w:jc w:val="center"/>
-              <w:rPr>
-                <w:rFonts w:eastAsia="Times New Roman" w:cs="Times New Roman"/>
-                <w:color w:val="000000"/>
-                <w:sz w:val="18"/>
-                <w:szCs w:val="18"/>
-                <w:lang w:eastAsia="pl-PL"/>
-              </w:rPr>
-            </w:pPr>
-            <w:r>
-              <w:rPr>
-                <w:rFonts w:eastAsia="Times New Roman" w:cs="Times New Roman"/>
-                <w:color w:val="000000"/>
-                <w:sz w:val="18"/>
-                <w:szCs w:val="18"/>
-                <w:lang w:eastAsia="pl-PL"/>
-              </w:rPr>
-              <w:t>12</w:t>
-            </w:r>
-          </w:p>
-        </w:tc>
-        <w:tc>
-          <w:tcPr>
-            <w:tcW w:w="286" w:type="dxa"/>
-            <w:tcBorders>
-              <w:top w:val="single" w:sz="4" w:space="0" w:color="auto"/>
-              <w:left w:val="nil"/>
-              <w:bottom w:val="single" w:sz="4" w:space="0" w:color="auto"/>
-              <w:right w:val="single" w:sz="4" w:space="0" w:color="auto"/>
-            </w:tcBorders>
-            <w:shd w:val="clear" w:color="auto" w:fill="auto"/>
-            <w:noWrap/>
-            <w:vAlign w:val="center"/>
-            <w:hideMark/>
-          </w:tcPr>
-          <w:p>
-            <w:pPr>
-              <w:spacing w:after="0"/>
-              <w:jc w:val="center"/>
-              <w:rPr>
-                <w:rFonts w:eastAsia="Times New Roman" w:cs="Times New Roman"/>
-                <w:color w:val="000000"/>
-                <w:sz w:val="18"/>
-                <w:szCs w:val="18"/>
-                <w:lang w:eastAsia="pl-PL"/>
-              </w:rPr>
-            </w:pPr>
-            <w:r>
-              <w:rPr>
-                <w:rFonts w:eastAsia="Times New Roman" w:cs="Times New Roman"/>
-                <w:color w:val="000000"/>
-                <w:sz w:val="18"/>
-                <w:szCs w:val="18"/>
-                <w:lang w:eastAsia="pl-PL"/>
-              </w:rPr>
-              <w:t>13</w:t>
-            </w:r>
-          </w:p>
-        </w:tc>
-        <w:tc>
-          <w:tcPr>
-            <w:tcW w:w="286" w:type="dxa"/>
-            <w:tcBorders>
-              <w:top w:val="single" w:sz="4" w:space="0" w:color="auto"/>
-              <w:left w:val="nil"/>
-              <w:bottom w:val="single" w:sz="4" w:space="0" w:color="auto"/>
-              <w:right w:val="single" w:sz="4" w:space="0" w:color="auto"/>
-            </w:tcBorders>
-            <w:shd w:val="clear" w:color="auto" w:fill="auto"/>
-            <w:noWrap/>
-            <w:vAlign w:val="center"/>
-            <w:hideMark/>
-          </w:tcPr>
-          <w:p>
-            <w:pPr>
-              <w:spacing w:after="0"/>
-              <w:jc w:val="center"/>
-              <w:rPr>
-                <w:rFonts w:eastAsia="Times New Roman" w:cs="Times New Roman"/>
-                <w:color w:val="000000"/>
-                <w:sz w:val="18"/>
-                <w:szCs w:val="18"/>
-                <w:lang w:eastAsia="pl-PL"/>
-              </w:rPr>
-            </w:pPr>
-            <w:r>
-              <w:rPr>
-                <w:rFonts w:eastAsia="Times New Roman" w:cs="Times New Roman"/>
-                <w:color w:val="000000"/>
-                <w:sz w:val="18"/>
-                <w:szCs w:val="18"/>
-                <w:lang w:eastAsia="pl-PL"/>
-              </w:rPr>
-              <w:t>14</w:t>
-            </w:r>
-          </w:p>
-        </w:tc>
-        <w:tc>
-          <w:tcPr>
-            <w:tcW w:w="286" w:type="dxa"/>
-            <w:tcBorders>
-              <w:top w:val="single" w:sz="4" w:space="0" w:color="auto"/>
-              <w:left w:val="nil"/>
-              <w:bottom w:val="single" w:sz="4" w:space="0" w:color="auto"/>
-              <w:right w:val="single" w:sz="4" w:space="0" w:color="auto"/>
-            </w:tcBorders>
-            <w:shd w:val="clear" w:color="auto" w:fill="auto"/>
-            <w:noWrap/>
-            <w:vAlign w:val="center"/>
-            <w:hideMark/>
-          </w:tcPr>
-          <w:p>
-            <w:pPr>
-              <w:spacing w:after="0"/>
-              <w:jc w:val="center"/>
-              <w:rPr>
-                <w:rFonts w:eastAsia="Times New Roman" w:cs="Times New Roman"/>
-                <w:color w:val="000000"/>
-                <w:sz w:val="18"/>
-                <w:szCs w:val="18"/>
-                <w:lang w:eastAsia="pl-PL"/>
-              </w:rPr>
-            </w:pPr>
-            <w:r>
-              <w:rPr>
-                <w:rFonts w:eastAsia="Times New Roman" w:cs="Times New Roman"/>
-                <w:color w:val="000000"/>
-                <w:sz w:val="18"/>
-                <w:szCs w:val="18"/>
-                <w:lang w:eastAsia="pl-PL"/>
-              </w:rPr>
-              <w:t>15</w:t>
-            </w:r>
-          </w:p>
-        </w:tc>
-        <w:tc>
-          <w:tcPr>
-            <w:tcW w:w="286" w:type="dxa"/>
-            <w:tcBorders>
-              <w:top w:val="single" w:sz="4" w:space="0" w:color="auto"/>
-              <w:left w:val="nil"/>
-              <w:bottom w:val="single" w:sz="4" w:space="0" w:color="auto"/>
-              <w:right w:val="single" w:sz="4" w:space="0" w:color="auto"/>
-            </w:tcBorders>
-            <w:shd w:val="clear" w:color="auto" w:fill="auto"/>
-            <w:noWrap/>
-            <w:vAlign w:val="center"/>
-            <w:hideMark/>
-          </w:tcPr>
-          <w:p>
-            <w:pPr>
-              <w:spacing w:after="0"/>
-              <w:jc w:val="center"/>
-              <w:rPr>
-                <w:rFonts w:eastAsia="Times New Roman" w:cs="Times New Roman"/>
-                <w:color w:val="000000"/>
-                <w:sz w:val="18"/>
-                <w:szCs w:val="18"/>
-                <w:lang w:eastAsia="pl-PL"/>
-              </w:rPr>
-            </w:pPr>
-            <w:r>
-              <w:rPr>
-                <w:rFonts w:eastAsia="Times New Roman" w:cs="Times New Roman"/>
-                <w:color w:val="000000"/>
-                <w:sz w:val="18"/>
-                <w:szCs w:val="18"/>
-                <w:lang w:eastAsia="pl-PL"/>
-              </w:rPr>
-              <w:t>16</w:t>
-            </w:r>
-          </w:p>
-        </w:tc>
-        <w:tc>
-          <w:tcPr>
-            <w:tcW w:w="286" w:type="dxa"/>
-            <w:tcBorders>
-              <w:top w:val="single" w:sz="4" w:space="0" w:color="auto"/>
-              <w:left w:val="nil"/>
-              <w:bottom w:val="single" w:sz="4" w:space="0" w:color="auto"/>
-              <w:right w:val="single" w:sz="4" w:space="0" w:color="auto"/>
-            </w:tcBorders>
-            <w:shd w:val="clear" w:color="auto" w:fill="auto"/>
-            <w:noWrap/>
-            <w:vAlign w:val="center"/>
-            <w:hideMark/>
-          </w:tcPr>
-          <w:p>
-            <w:pPr>
-              <w:spacing w:after="0"/>
-              <w:jc w:val="center"/>
-              <w:rPr>
-                <w:rFonts w:eastAsia="Times New Roman" w:cs="Times New Roman"/>
-                <w:color w:val="000000"/>
-                <w:sz w:val="18"/>
-                <w:szCs w:val="18"/>
-                <w:lang w:eastAsia="pl-PL"/>
-              </w:rPr>
-            </w:pPr>
-            <w:r>
-              <w:rPr>
-                <w:rFonts w:eastAsia="Times New Roman" w:cs="Times New Roman"/>
-                <w:color w:val="000000"/>
-                <w:sz w:val="18"/>
-                <w:szCs w:val="18"/>
-                <w:lang w:eastAsia="pl-PL"/>
-              </w:rPr>
-              <w:t>17</w:t>
-            </w:r>
-          </w:p>
-        </w:tc>
-        <w:tc>
-          <w:tcPr>
-            <w:tcW w:w="286" w:type="dxa"/>
-            <w:tcBorders>
-              <w:top w:val="single" w:sz="4" w:space="0" w:color="auto"/>
-              <w:left w:val="nil"/>
-              <w:bottom w:val="single" w:sz="4" w:space="0" w:color="auto"/>
-              <w:right w:val="single" w:sz="4" w:space="0" w:color="auto"/>
-            </w:tcBorders>
-            <w:shd w:val="clear" w:color="auto" w:fill="auto"/>
-            <w:noWrap/>
-            <w:vAlign w:val="center"/>
-            <w:hideMark/>
-          </w:tcPr>
-          <w:p>
-            <w:pPr>
-              <w:spacing w:after="0"/>
-              <w:jc w:val="center"/>
-              <w:rPr>
-                <w:rFonts w:eastAsia="Times New Roman" w:cs="Times New Roman"/>
-                <w:color w:val="000000"/>
-                <w:sz w:val="18"/>
-                <w:szCs w:val="18"/>
-                <w:lang w:eastAsia="pl-PL"/>
-              </w:rPr>
-            </w:pPr>
-            <w:r>
-              <w:rPr>
-                <w:rFonts w:eastAsia="Times New Roman" w:cs="Times New Roman"/>
-                <w:color w:val="000000"/>
-                <w:sz w:val="18"/>
-                <w:szCs w:val="18"/>
-                <w:lang w:eastAsia="pl-PL"/>
-              </w:rPr>
-              <w:t>18</w:t>
-            </w:r>
-          </w:p>
-        </w:tc>
-        <w:tc>
-          <w:tcPr>
-            <w:tcW w:w="286" w:type="dxa"/>
-            <w:tcBorders>
-              <w:top w:val="single" w:sz="4" w:space="0" w:color="auto"/>
-              <w:left w:val="nil"/>
-              <w:bottom w:val="single" w:sz="4" w:space="0" w:color="auto"/>
-              <w:right w:val="single" w:sz="4" w:space="0" w:color="auto"/>
-            </w:tcBorders>
-            <w:shd w:val="clear" w:color="auto" w:fill="auto"/>
-            <w:noWrap/>
-            <w:vAlign w:val="center"/>
-            <w:hideMark/>
-          </w:tcPr>
-          <w:p>
-            <w:pPr>
-              <w:spacing w:after="0"/>
-              <w:jc w:val="center"/>
-              <w:rPr>
-                <w:rFonts w:eastAsia="Times New Roman" w:cs="Times New Roman"/>
-                <w:color w:val="000000"/>
-                <w:sz w:val="18"/>
-                <w:szCs w:val="18"/>
-                <w:lang w:eastAsia="pl-PL"/>
-              </w:rPr>
-            </w:pPr>
-            <w:r>
-              <w:rPr>
-                <w:rFonts w:eastAsia="Times New Roman" w:cs="Times New Roman"/>
-                <w:color w:val="000000"/>
-                <w:sz w:val="18"/>
-                <w:szCs w:val="18"/>
-                <w:lang w:eastAsia="pl-PL"/>
-              </w:rPr>
-              <w:t>19</w:t>
-            </w:r>
-          </w:p>
-        </w:tc>
-        <w:tc>
-          <w:tcPr>
-            <w:tcW w:w="286" w:type="dxa"/>
-            <w:tcBorders>
-              <w:top w:val="single" w:sz="4" w:space="0" w:color="auto"/>
-              <w:left w:val="nil"/>
-              <w:bottom w:val="single" w:sz="4" w:space="0" w:color="auto"/>
-              <w:right w:val="single" w:sz="4" w:space="0" w:color="auto"/>
-            </w:tcBorders>
-            <w:shd w:val="clear" w:color="auto" w:fill="auto"/>
-            <w:noWrap/>
-            <w:vAlign w:val="center"/>
-            <w:hideMark/>
-          </w:tcPr>
-          <w:p>
-            <w:pPr>
-              <w:spacing w:after="0"/>
-              <w:jc w:val="center"/>
-              <w:rPr>
-                <w:rFonts w:eastAsia="Times New Roman" w:cs="Times New Roman"/>
-                <w:color w:val="000000"/>
-                <w:sz w:val="18"/>
-                <w:szCs w:val="18"/>
-                <w:lang w:eastAsia="pl-PL"/>
-              </w:rPr>
-            </w:pPr>
-            <w:r>
-              <w:rPr>
-                <w:rFonts w:eastAsia="Times New Roman" w:cs="Times New Roman"/>
-                <w:color w:val="000000"/>
-                <w:sz w:val="18"/>
-                <w:szCs w:val="18"/>
-                <w:lang w:eastAsia="pl-PL"/>
-              </w:rPr>
-              <w:t>20</w:t>
-            </w:r>
-          </w:p>
-        </w:tc>
-        <w:tc>
-          <w:tcPr>
-            <w:tcW w:w="286" w:type="dxa"/>
-            <w:tcBorders>
-              <w:top w:val="single" w:sz="4" w:space="0" w:color="auto"/>
-              <w:left w:val="nil"/>
-              <w:bottom w:val="single" w:sz="4" w:space="0" w:color="auto"/>
-              <w:right w:val="single" w:sz="4" w:space="0" w:color="auto"/>
-            </w:tcBorders>
-            <w:shd w:val="clear" w:color="auto" w:fill="auto"/>
-            <w:noWrap/>
-            <w:vAlign w:val="center"/>
-            <w:hideMark/>
-          </w:tcPr>
-          <w:p>
-            <w:pPr>
-              <w:spacing w:after="0"/>
-              <w:jc w:val="center"/>
-              <w:rPr>
-                <w:rFonts w:eastAsia="Times New Roman" w:cs="Times New Roman"/>
-                <w:color w:val="000000"/>
-                <w:sz w:val="18"/>
-                <w:szCs w:val="18"/>
-                <w:lang w:eastAsia="pl-PL"/>
-              </w:rPr>
-            </w:pPr>
-            <w:r>
-              <w:rPr>
-                <w:rFonts w:eastAsia="Times New Roman" w:cs="Times New Roman"/>
-                <w:color w:val="000000"/>
-                <w:sz w:val="18"/>
-                <w:szCs w:val="18"/>
-                <w:lang w:eastAsia="pl-PL"/>
-              </w:rPr>
-              <w:t>21</w:t>
-            </w:r>
-          </w:p>
-        </w:tc>
-        <w:tc>
-          <w:tcPr>
-            <w:tcW w:w="286" w:type="dxa"/>
-            <w:tcBorders>
-              <w:top w:val="single" w:sz="4" w:space="0" w:color="auto"/>
-              <w:left w:val="nil"/>
-              <w:bottom w:val="single" w:sz="4" w:space="0" w:color="auto"/>
-              <w:right w:val="single" w:sz="4" w:space="0" w:color="auto"/>
-            </w:tcBorders>
-            <w:shd w:val="clear" w:color="auto" w:fill="auto"/>
-            <w:noWrap/>
-            <w:vAlign w:val="center"/>
-            <w:hideMark/>
-          </w:tcPr>
-          <w:p>
-            <w:pPr>
-              <w:spacing w:after="0"/>
-              <w:jc w:val="center"/>
-              <w:rPr>
-                <w:rFonts w:eastAsia="Times New Roman" w:cs="Times New Roman"/>
-                <w:color w:val="000000"/>
-                <w:sz w:val="18"/>
-                <w:szCs w:val="18"/>
-                <w:lang w:eastAsia="pl-PL"/>
-              </w:rPr>
-            </w:pPr>
-            <w:r>
-              <w:rPr>
-                <w:rFonts w:eastAsia="Times New Roman" w:cs="Times New Roman"/>
-                <w:color w:val="000000"/>
-                <w:sz w:val="18"/>
-                <w:szCs w:val="18"/>
-                <w:lang w:eastAsia="pl-PL"/>
-              </w:rPr>
-              <w:t>22</w:t>
-            </w:r>
-          </w:p>
-        </w:tc>
-        <w:tc>
-          <w:tcPr>
-            <w:tcW w:w="286" w:type="dxa"/>
-            <w:tcBorders>
-              <w:top w:val="single" w:sz="4" w:space="0" w:color="auto"/>
-              <w:left w:val="nil"/>
-              <w:bottom w:val="single" w:sz="4" w:space="0" w:color="auto"/>
-              <w:right w:val="single" w:sz="4" w:space="0" w:color="auto"/>
-            </w:tcBorders>
-            <w:shd w:val="clear" w:color="auto" w:fill="auto"/>
-            <w:noWrap/>
-            <w:vAlign w:val="center"/>
-            <w:hideMark/>
-          </w:tcPr>
-          <w:p>
-            <w:pPr>
-              <w:spacing w:after="0"/>
-              <w:jc w:val="center"/>
-              <w:rPr>
-                <w:rFonts w:eastAsia="Times New Roman" w:cs="Times New Roman"/>
-                <w:color w:val="000000"/>
-                <w:sz w:val="18"/>
-                <w:szCs w:val="18"/>
-                <w:lang w:eastAsia="pl-PL"/>
-              </w:rPr>
-            </w:pPr>
-            <w:r>
-              <w:rPr>
-                <w:rFonts w:eastAsia="Times New Roman" w:cs="Times New Roman"/>
-                <w:color w:val="000000"/>
-                <w:sz w:val="18"/>
-                <w:szCs w:val="18"/>
-                <w:lang w:eastAsia="pl-PL"/>
-              </w:rPr>
-              <w:t>23</w:t>
-            </w:r>
-          </w:p>
-        </w:tc>
-        <w:tc>
-          <w:tcPr>
-            <w:tcW w:w="286" w:type="dxa"/>
-            <w:tcBorders>
-              <w:top w:val="single" w:sz="4" w:space="0" w:color="auto"/>
-              <w:left w:val="nil"/>
-              <w:bottom w:val="single" w:sz="4" w:space="0" w:color="auto"/>
-              <w:right w:val="single" w:sz="4" w:space="0" w:color="auto"/>
-            </w:tcBorders>
-            <w:shd w:val="clear" w:color="auto" w:fill="auto"/>
-            <w:noWrap/>
-            <w:vAlign w:val="center"/>
-            <w:hideMark/>
-          </w:tcPr>
-          <w:p>
-            <w:pPr>
-              <w:spacing w:after="0"/>
-              <w:jc w:val="center"/>
-              <w:rPr>
-                <w:rFonts w:eastAsia="Times New Roman" w:cs="Times New Roman"/>
-                <w:color w:val="000000"/>
-                <w:sz w:val="18"/>
-                <w:szCs w:val="18"/>
-                <w:lang w:eastAsia="pl-PL"/>
-              </w:rPr>
-            </w:pPr>
-            <w:r>
-              <w:rPr>
-                <w:rFonts w:eastAsia="Times New Roman" w:cs="Times New Roman"/>
-                <w:color w:val="000000"/>
-                <w:sz w:val="18"/>
-                <w:szCs w:val="18"/>
-                <w:lang w:eastAsia="pl-PL"/>
-              </w:rPr>
-              <w:t>24</w:t>
-            </w:r>
-          </w:p>
-        </w:tc>
-        <w:tc>
-          <w:tcPr>
-            <w:tcW w:w="286" w:type="dxa"/>
-            <w:tcBorders>
-              <w:top w:val="single" w:sz="4" w:space="0" w:color="auto"/>
-              <w:left w:val="nil"/>
-              <w:bottom w:val="single" w:sz="4" w:space="0" w:color="auto"/>
-              <w:right w:val="single" w:sz="4" w:space="0" w:color="auto"/>
-            </w:tcBorders>
-            <w:shd w:val="clear" w:color="auto" w:fill="auto"/>
-            <w:noWrap/>
-            <w:vAlign w:val="center"/>
-            <w:hideMark/>
-          </w:tcPr>
-          <w:p>
-            <w:pPr>
-              <w:spacing w:after="0"/>
-              <w:jc w:val="center"/>
-              <w:rPr>
-                <w:rFonts w:eastAsia="Times New Roman" w:cs="Times New Roman"/>
-                <w:color w:val="000000"/>
-                <w:sz w:val="18"/>
-                <w:szCs w:val="18"/>
-                <w:lang w:eastAsia="pl-PL"/>
-              </w:rPr>
-            </w:pPr>
-            <w:r>
-              <w:rPr>
-                <w:rFonts w:eastAsia="Times New Roman" w:cs="Times New Roman"/>
-                <w:color w:val="000000"/>
-                <w:sz w:val="18"/>
-                <w:szCs w:val="18"/>
-                <w:lang w:eastAsia="pl-PL"/>
-              </w:rPr>
-              <w:t>25</w:t>
-            </w:r>
-          </w:p>
-        </w:tc>
-        <w:tc>
-          <w:tcPr>
-            <w:tcW w:w="286" w:type="dxa"/>
-            <w:tcBorders>
-              <w:top w:val="single" w:sz="4" w:space="0" w:color="auto"/>
-              <w:left w:val="nil"/>
-              <w:bottom w:val="single" w:sz="4" w:space="0" w:color="auto"/>
-              <w:right w:val="single" w:sz="4" w:space="0" w:color="auto"/>
-            </w:tcBorders>
-            <w:shd w:val="clear" w:color="auto" w:fill="auto"/>
-            <w:noWrap/>
-            <w:vAlign w:val="center"/>
-            <w:hideMark/>
-          </w:tcPr>
-          <w:p>
-            <w:pPr>
-              <w:spacing w:after="0"/>
-              <w:jc w:val="center"/>
-              <w:rPr>
-                <w:rFonts w:eastAsia="Times New Roman" w:cs="Times New Roman"/>
-                <w:color w:val="000000"/>
-                <w:sz w:val="18"/>
-                <w:szCs w:val="18"/>
-                <w:lang w:eastAsia="pl-PL"/>
-              </w:rPr>
-            </w:pPr>
-            <w:r>
-              <w:rPr>
-                <w:rFonts w:eastAsia="Times New Roman" w:cs="Times New Roman"/>
-                <w:color w:val="000000"/>
-                <w:sz w:val="18"/>
-                <w:szCs w:val="18"/>
-                <w:lang w:eastAsia="pl-PL"/>
-              </w:rPr>
-              <w:t>26</w:t>
-            </w:r>
-          </w:p>
-        </w:tc>
-        <w:tc>
-          <w:tcPr>
-            <w:tcW w:w="286" w:type="dxa"/>
-            <w:tcBorders>
-              <w:top w:val="single" w:sz="4" w:space="0" w:color="auto"/>
-              <w:left w:val="nil"/>
-              <w:bottom w:val="single" w:sz="4" w:space="0" w:color="auto"/>
-              <w:right w:val="single" w:sz="4" w:space="0" w:color="auto"/>
-            </w:tcBorders>
-            <w:shd w:val="clear" w:color="auto" w:fill="auto"/>
-            <w:noWrap/>
-            <w:vAlign w:val="center"/>
-            <w:hideMark/>
-          </w:tcPr>
-          <w:p>
-            <w:pPr>
-              <w:spacing w:after="0"/>
-              <w:jc w:val="center"/>
-              <w:rPr>
-                <w:rFonts w:eastAsia="Times New Roman" w:cs="Times New Roman"/>
-                <w:color w:val="000000"/>
-                <w:sz w:val="18"/>
-                <w:szCs w:val="18"/>
-                <w:lang w:eastAsia="pl-PL"/>
-              </w:rPr>
-            </w:pPr>
-            <w:r>
-              <w:rPr>
-                <w:rFonts w:eastAsia="Times New Roman" w:cs="Times New Roman"/>
-                <w:color w:val="000000"/>
-                <w:sz w:val="18"/>
-                <w:szCs w:val="18"/>
-                <w:lang w:eastAsia="pl-PL"/>
-              </w:rPr>
-              <w:t>27</w:t>
-            </w:r>
-          </w:p>
-        </w:tc>
-        <w:tc>
-          <w:tcPr>
-            <w:tcW w:w="286" w:type="dxa"/>
-            <w:tcBorders>
-              <w:top w:val="single" w:sz="4" w:space="0" w:color="auto"/>
-              <w:left w:val="nil"/>
-              <w:bottom w:val="single" w:sz="4" w:space="0" w:color="auto"/>
-              <w:right w:val="single" w:sz="4" w:space="0" w:color="auto"/>
-            </w:tcBorders>
-            <w:shd w:val="clear" w:color="auto" w:fill="auto"/>
-            <w:noWrap/>
-            <w:vAlign w:val="center"/>
-            <w:hideMark/>
-          </w:tcPr>
-          <w:p>
-            <w:pPr>
-              <w:spacing w:after="0"/>
-              <w:jc w:val="center"/>
-              <w:rPr>
-                <w:rFonts w:eastAsia="Times New Roman" w:cs="Times New Roman"/>
-                <w:color w:val="000000"/>
-                <w:sz w:val="18"/>
-                <w:szCs w:val="18"/>
-                <w:lang w:eastAsia="pl-PL"/>
-              </w:rPr>
-            </w:pPr>
-            <w:r>
-              <w:rPr>
-                <w:rFonts w:eastAsia="Times New Roman" w:cs="Times New Roman"/>
-                <w:color w:val="000000"/>
-                <w:sz w:val="18"/>
-                <w:szCs w:val="18"/>
-                <w:lang w:eastAsia="pl-PL"/>
-              </w:rPr>
-              <w:t>28</w:t>
-            </w:r>
-          </w:p>
-        </w:tc>
-        <w:tc>
-          <w:tcPr>
-            <w:tcW w:w="286" w:type="dxa"/>
-            <w:tcBorders>
-              <w:top w:val="single" w:sz="4" w:space="0" w:color="auto"/>
-              <w:left w:val="nil"/>
-              <w:bottom w:val="single" w:sz="4" w:space="0" w:color="auto"/>
-              <w:right w:val="single" w:sz="4" w:space="0" w:color="auto"/>
-            </w:tcBorders>
-            <w:shd w:val="clear" w:color="auto" w:fill="auto"/>
-            <w:noWrap/>
-            <w:vAlign w:val="center"/>
-            <w:hideMark/>
-          </w:tcPr>
-          <w:p>
-            <w:pPr>
-              <w:spacing w:after="0"/>
-              <w:jc w:val="center"/>
-              <w:rPr>
-                <w:rFonts w:eastAsia="Times New Roman" w:cs="Times New Roman"/>
-                <w:color w:val="000000"/>
-                <w:sz w:val="18"/>
-                <w:szCs w:val="18"/>
-                <w:lang w:eastAsia="pl-PL"/>
-              </w:rPr>
-            </w:pPr>
-            <w:r>
-              <w:rPr>
-                <w:rFonts w:eastAsia="Times New Roman" w:cs="Times New Roman"/>
-                <w:color w:val="000000"/>
-                <w:sz w:val="18"/>
-                <w:szCs w:val="18"/>
-                <w:lang w:eastAsia="pl-PL"/>
-              </w:rPr>
-              <w:t>29</w:t>
-            </w:r>
-          </w:p>
-        </w:tc>
-        <w:tc>
-          <w:tcPr>
-            <w:tcW w:w="286" w:type="dxa"/>
-            <w:tcBorders>
-              <w:top w:val="single" w:sz="4" w:space="0" w:color="auto"/>
-              <w:left w:val="nil"/>
-              <w:bottom w:val="single" w:sz="4" w:space="0" w:color="auto"/>
-              <w:right w:val="single" w:sz="4" w:space="0" w:color="auto"/>
-            </w:tcBorders>
-            <w:shd w:val="clear" w:color="auto" w:fill="auto"/>
-            <w:noWrap/>
-            <w:vAlign w:val="center"/>
-            <w:hideMark/>
-          </w:tcPr>
-          <w:p>
-            <w:pPr>
-              <w:spacing w:after="0"/>
-              <w:jc w:val="center"/>
-              <w:rPr>
-                <w:rFonts w:eastAsia="Times New Roman" w:cs="Times New Roman"/>
-                <w:color w:val="000000"/>
-                <w:sz w:val="18"/>
-                <w:szCs w:val="18"/>
-                <w:lang w:eastAsia="pl-PL"/>
-              </w:rPr>
-            </w:pPr>
-            <w:r>
-              <w:rPr>
-                <w:rFonts w:eastAsia="Times New Roman" w:cs="Times New Roman"/>
-                <w:color w:val="000000"/>
-                <w:sz w:val="18"/>
-                <w:szCs w:val="18"/>
-                <w:lang w:eastAsia="pl-PL"/>
-              </w:rPr>
-              <w:t>30</w:t>
-            </w:r>
-          </w:p>
-        </w:tc>
-        <w:tc>
-          <w:tcPr>
-            <w:tcW w:w="286" w:type="dxa"/>
-            <w:tcBorders>
-              <w:top w:val="single" w:sz="4" w:space="0" w:color="auto"/>
-              <w:left w:val="nil"/>
-              <w:bottom w:val="single" w:sz="4" w:space="0" w:color="auto"/>
-              <w:right w:val="single" w:sz="4" w:space="0" w:color="auto"/>
-            </w:tcBorders>
-            <w:shd w:val="clear" w:color="auto" w:fill="auto"/>
-            <w:noWrap/>
-            <w:vAlign w:val="center"/>
-            <w:hideMark/>
-          </w:tcPr>
-          <w:p>
-            <w:pPr>
-              <w:spacing w:after="0"/>
-              <w:jc w:val="center"/>
-              <w:rPr>
-                <w:rFonts w:eastAsia="Times New Roman" w:cs="Times New Roman"/>
-                <w:color w:val="000000"/>
-                <w:sz w:val="18"/>
-                <w:szCs w:val="18"/>
-                <w:lang w:eastAsia="pl-PL"/>
-              </w:rPr>
-            </w:pPr>
-            <w:r>
-              <w:rPr>
-                <w:rFonts w:eastAsia="Times New Roman" w:cs="Times New Roman"/>
-                <w:color w:val="000000"/>
-                <w:sz w:val="18"/>
-                <w:szCs w:val="18"/>
-                <w:lang w:eastAsia="pl-PL"/>
-              </w:rPr>
-              <w:t>31</w:t>
-            </w:r>
-          </w:p>
-        </w:tc>
-      </w:tr>
-      <w:tr>
-        <w:trPr>
-          <w:trHeight w:val="415"/>
-          <w:jc w:val="center"/>
-        </w:trPr>
-        <w:tc>
-          <w:tcPr>
-            <w:tcW w:w="360" w:type="dxa"/>
-            <w:tcBorders>
-              <w:top w:val="nil"/>
-              <w:left w:val="single" w:sz="4" w:space="0" w:color="auto"/>
-              <w:bottom w:val="single" w:sz="4" w:space="0" w:color="auto"/>
-              <w:right w:val="single" w:sz="4" w:space="0" w:color="auto"/>
-            </w:tcBorders>
-            <w:shd w:val="clear" w:color="auto" w:fill="auto"/>
-            <w:noWrap/>
-            <w:vAlign w:val="center"/>
-            <w:hideMark/>
-          </w:tcPr>
-          <w:p>
-            <w:pPr>
-              <w:spacing w:after="0"/>
-              <w:jc w:val="center"/>
-              <w:rPr>
-                <w:rFonts w:eastAsia="Times New Roman" w:cs="Times New Roman"/>
-                <w:color w:val="000000"/>
-                <w:sz w:val="18"/>
-                <w:szCs w:val="18"/>
-                <w:lang w:eastAsia="pl-PL"/>
-              </w:rPr>
-            </w:pPr>
-            <w:r>
-              <w:rPr>
-                <w:rFonts w:eastAsia="Times New Roman" w:cs="Times New Roman"/>
-                <w:color w:val="000000"/>
-                <w:sz w:val="18"/>
-                <w:szCs w:val="18"/>
-                <w:lang w:eastAsia="pl-PL"/>
-              </w:rPr>
-              <w:t>0</w:t>
-            </w:r>
-          </w:p>
-        </w:tc>
-        <w:tc>
-          <w:tcPr>
-            <w:tcW w:w="4231" w:type="dxa"/>
-            <w:gridSpan w:val="16"/>
-            <w:tcBorders>
-              <w:top w:val="single" w:sz="4" w:space="0" w:color="auto"/>
-              <w:left w:val="nil"/>
-              <w:bottom w:val="single" w:sz="4" w:space="0" w:color="auto"/>
-              <w:right w:val="single" w:sz="4" w:space="0" w:color="auto"/>
-            </w:tcBorders>
-            <w:shd w:val="clear" w:color="auto" w:fill="auto"/>
-            <w:noWrap/>
-            <w:vAlign w:val="center"/>
-            <w:hideMark/>
-          </w:tcPr>
-          <w:p>
-            <w:pPr>
-              <w:spacing w:after="0"/>
-              <w:jc w:val="center"/>
-              <w:rPr>
-                <w:rFonts w:eastAsia="Times New Roman" w:cs="Times New Roman"/>
-                <w:color w:val="000000"/>
-                <w:szCs w:val="24"/>
-                <w:lang w:eastAsia="pl-PL"/>
-              </w:rPr>
-            </w:pPr>
-            <w:r>
-              <w:rPr>
-                <w:rFonts w:eastAsia="Times New Roman" w:cs="Times New Roman"/>
-                <w:color w:val="000000"/>
-                <w:szCs w:val="24"/>
-                <w:lang w:eastAsia="pl-PL"/>
-              </w:rPr>
-              <w:t>Port źródłowy</w:t>
-            </w:r>
-          </w:p>
-        </w:tc>
-        <w:tc>
-          <w:tcPr>
-            <w:tcW w:w="4586" w:type="dxa"/>
-            <w:gridSpan w:val="16"/>
-            <w:tcBorders>
-              <w:top w:val="single" w:sz="4" w:space="0" w:color="auto"/>
-              <w:left w:val="nil"/>
-              <w:bottom w:val="single" w:sz="4" w:space="0" w:color="auto"/>
-              <w:right w:val="single" w:sz="4" w:space="0" w:color="auto"/>
-            </w:tcBorders>
-            <w:shd w:val="clear" w:color="auto" w:fill="auto"/>
-            <w:noWrap/>
-            <w:vAlign w:val="center"/>
-            <w:hideMark/>
-          </w:tcPr>
-          <w:p>
-            <w:pPr>
-              <w:spacing w:after="0"/>
-              <w:jc w:val="center"/>
-              <w:rPr>
-                <w:rFonts w:eastAsia="Times New Roman" w:cs="Times New Roman"/>
-                <w:color w:val="000000"/>
-                <w:szCs w:val="24"/>
-                <w:lang w:eastAsia="pl-PL"/>
-              </w:rPr>
-            </w:pPr>
-            <w:r>
-              <w:rPr>
-                <w:rFonts w:eastAsia="Times New Roman" w:cs="Times New Roman"/>
-                <w:color w:val="000000"/>
-                <w:szCs w:val="24"/>
-                <w:lang w:eastAsia="pl-PL"/>
-              </w:rPr>
-              <w:t>Port docelowy</w:t>
-            </w:r>
-          </w:p>
-        </w:tc>
-      </w:tr>
-      <w:tr>
-        <w:trPr>
-          <w:trHeight w:val="415"/>
-          <w:jc w:val="center"/>
-        </w:trPr>
-        <w:tc>
-          <w:tcPr>
-            <w:tcW w:w="360" w:type="dxa"/>
-            <w:tcBorders>
-              <w:top w:val="nil"/>
-              <w:left w:val="single" w:sz="4" w:space="0" w:color="auto"/>
-              <w:bottom w:val="single" w:sz="4" w:space="0" w:color="auto"/>
-              <w:right w:val="single" w:sz="4" w:space="0" w:color="auto"/>
-            </w:tcBorders>
-            <w:shd w:val="clear" w:color="auto" w:fill="auto"/>
-            <w:noWrap/>
-            <w:vAlign w:val="center"/>
-            <w:hideMark/>
-          </w:tcPr>
-          <w:p>
-            <w:pPr>
-              <w:spacing w:after="0"/>
-              <w:jc w:val="center"/>
-              <w:rPr>
-                <w:rFonts w:eastAsia="Times New Roman" w:cs="Times New Roman"/>
-                <w:color w:val="000000"/>
-                <w:sz w:val="18"/>
-                <w:szCs w:val="18"/>
-                <w:lang w:eastAsia="pl-PL"/>
-              </w:rPr>
-            </w:pPr>
-            <w:r>
-              <w:rPr>
-                <w:rFonts w:eastAsia="Times New Roman" w:cs="Times New Roman"/>
-                <w:color w:val="000000"/>
-                <w:sz w:val="18"/>
-                <w:szCs w:val="18"/>
-                <w:lang w:eastAsia="pl-PL"/>
-              </w:rPr>
-              <w:t>32</w:t>
-            </w:r>
-          </w:p>
-        </w:tc>
-        <w:tc>
-          <w:tcPr>
-            <w:tcW w:w="8818" w:type="dxa"/>
-            <w:gridSpan w:val="32"/>
-            <w:tcBorders>
-              <w:top w:val="single" w:sz="4" w:space="0" w:color="auto"/>
-              <w:left w:val="nil"/>
-              <w:bottom w:val="single" w:sz="4" w:space="0" w:color="auto"/>
-              <w:right w:val="single" w:sz="4" w:space="0" w:color="auto"/>
-            </w:tcBorders>
-            <w:shd w:val="clear" w:color="auto" w:fill="auto"/>
-            <w:noWrap/>
-            <w:vAlign w:val="center"/>
-            <w:hideMark/>
-          </w:tcPr>
-          <w:p>
-            <w:pPr>
-              <w:spacing w:after="0"/>
-              <w:jc w:val="center"/>
-              <w:rPr>
-                <w:rFonts w:eastAsia="Times New Roman" w:cs="Times New Roman"/>
-                <w:color w:val="000000"/>
-                <w:szCs w:val="24"/>
-                <w:lang w:eastAsia="pl-PL"/>
-              </w:rPr>
-            </w:pPr>
-            <w:r>
-              <w:rPr>
-                <w:rFonts w:eastAsia="Times New Roman" w:cs="Times New Roman"/>
-                <w:color w:val="000000"/>
-                <w:szCs w:val="24"/>
-                <w:lang w:eastAsia="pl-PL"/>
-              </w:rPr>
-              <w:t>Numer sekwencyjny</w:t>
-            </w:r>
-          </w:p>
-        </w:tc>
-      </w:tr>
-      <w:tr>
-        <w:trPr>
-          <w:trHeight w:val="415"/>
-          <w:jc w:val="center"/>
-        </w:trPr>
-        <w:tc>
-          <w:tcPr>
-            <w:tcW w:w="360" w:type="dxa"/>
-            <w:tcBorders>
-              <w:top w:val="nil"/>
-              <w:left w:val="single" w:sz="4" w:space="0" w:color="auto"/>
-              <w:bottom w:val="single" w:sz="4" w:space="0" w:color="auto"/>
-              <w:right w:val="single" w:sz="4" w:space="0" w:color="auto"/>
-            </w:tcBorders>
-            <w:shd w:val="clear" w:color="auto" w:fill="auto"/>
-            <w:noWrap/>
-            <w:vAlign w:val="center"/>
-            <w:hideMark/>
-          </w:tcPr>
-          <w:p>
-            <w:pPr>
-              <w:spacing w:after="0"/>
-              <w:jc w:val="center"/>
-              <w:rPr>
-                <w:rFonts w:eastAsia="Times New Roman" w:cs="Times New Roman"/>
-                <w:color w:val="000000"/>
-                <w:sz w:val="18"/>
-                <w:szCs w:val="18"/>
-                <w:lang w:eastAsia="pl-PL"/>
-              </w:rPr>
-            </w:pPr>
-            <w:r>
-              <w:rPr>
-                <w:rFonts w:eastAsia="Times New Roman" w:cs="Times New Roman"/>
-                <w:color w:val="000000"/>
-                <w:sz w:val="18"/>
-                <w:szCs w:val="18"/>
-                <w:lang w:eastAsia="pl-PL"/>
-              </w:rPr>
-              <w:t>64</w:t>
-            </w:r>
-          </w:p>
-        </w:tc>
-        <w:tc>
-          <w:tcPr>
-            <w:tcW w:w="8818" w:type="dxa"/>
-            <w:gridSpan w:val="32"/>
-            <w:tcBorders>
-              <w:top w:val="single" w:sz="4" w:space="0" w:color="auto"/>
-              <w:left w:val="nil"/>
-              <w:bottom w:val="single" w:sz="4" w:space="0" w:color="auto"/>
-              <w:right w:val="single" w:sz="4" w:space="0" w:color="auto"/>
-            </w:tcBorders>
-            <w:shd w:val="clear" w:color="auto" w:fill="auto"/>
-            <w:noWrap/>
-            <w:vAlign w:val="center"/>
-            <w:hideMark/>
-          </w:tcPr>
-          <w:p>
-            <w:pPr>
-              <w:spacing w:after="0"/>
-              <w:jc w:val="center"/>
-              <w:rPr>
-                <w:rFonts w:eastAsia="Times New Roman" w:cs="Times New Roman"/>
-                <w:color w:val="000000"/>
-                <w:szCs w:val="24"/>
-                <w:lang w:eastAsia="pl-PL"/>
-              </w:rPr>
-            </w:pPr>
-            <w:r>
-              <w:rPr>
-                <w:rFonts w:eastAsia="Times New Roman" w:cs="Times New Roman"/>
-                <w:color w:val="000000"/>
-                <w:szCs w:val="24"/>
-                <w:lang w:eastAsia="pl-PL"/>
-              </w:rPr>
-              <w:t>Numer potwierdzenia</w:t>
-            </w:r>
-          </w:p>
-        </w:tc>
-      </w:tr>
-      <w:tr>
-        <w:trPr>
-          <w:trHeight w:val="961"/>
-          <w:jc w:val="center"/>
-        </w:trPr>
-        <w:tc>
-          <w:tcPr>
-            <w:tcW w:w="360" w:type="dxa"/>
-            <w:tcBorders>
-              <w:top w:val="nil"/>
-              <w:left w:val="single" w:sz="4" w:space="0" w:color="auto"/>
-              <w:bottom w:val="single" w:sz="4" w:space="0" w:color="auto"/>
-              <w:right w:val="single" w:sz="4" w:space="0" w:color="auto"/>
-            </w:tcBorders>
-            <w:shd w:val="clear" w:color="auto" w:fill="auto"/>
-            <w:noWrap/>
-            <w:vAlign w:val="center"/>
-            <w:hideMark/>
-          </w:tcPr>
-          <w:p>
-            <w:pPr>
-              <w:spacing w:after="0"/>
-              <w:jc w:val="center"/>
-              <w:rPr>
-                <w:rFonts w:eastAsia="Times New Roman" w:cs="Times New Roman"/>
-                <w:color w:val="000000"/>
-                <w:sz w:val="18"/>
-                <w:szCs w:val="18"/>
-                <w:lang w:eastAsia="pl-PL"/>
-              </w:rPr>
-            </w:pPr>
-            <w:r>
-              <w:rPr>
-                <w:rFonts w:eastAsia="Times New Roman" w:cs="Times New Roman"/>
-                <w:color w:val="000000"/>
-                <w:sz w:val="18"/>
-                <w:szCs w:val="18"/>
-                <w:lang w:eastAsia="pl-PL"/>
-              </w:rPr>
-              <w:t>96</w:t>
-            </w:r>
-          </w:p>
-        </w:tc>
-        <w:tc>
-          <w:tcPr>
-            <w:tcW w:w="956" w:type="dxa"/>
-            <w:gridSpan w:val="4"/>
-            <w:tcBorders>
-              <w:top w:val="single" w:sz="4" w:space="0" w:color="auto"/>
-              <w:left w:val="nil"/>
-              <w:bottom w:val="single" w:sz="4" w:space="0" w:color="auto"/>
-              <w:right w:val="single" w:sz="4" w:space="0" w:color="auto"/>
-            </w:tcBorders>
-            <w:shd w:val="clear" w:color="auto" w:fill="auto"/>
-            <w:vAlign w:val="center"/>
-            <w:hideMark/>
-          </w:tcPr>
-          <w:p>
-            <w:pPr>
-              <w:spacing w:after="0"/>
-              <w:jc w:val="center"/>
-              <w:rPr>
-                <w:rFonts w:eastAsia="Times New Roman" w:cs="Times New Roman"/>
-                <w:color w:val="000000"/>
-                <w:szCs w:val="24"/>
-                <w:lang w:eastAsia="pl-PL"/>
-              </w:rPr>
-            </w:pPr>
-            <w:r>
-              <w:rPr>
-                <w:rFonts w:eastAsia="Times New Roman" w:cs="Times New Roman"/>
-                <w:color w:val="000000"/>
-                <w:szCs w:val="24"/>
-                <w:lang w:eastAsia="pl-PL"/>
-              </w:rPr>
-              <w:t>Długość nagłówka TCP</w:t>
-            </w:r>
-          </w:p>
-        </w:tc>
-        <w:tc>
-          <w:tcPr>
-            <w:tcW w:w="717" w:type="dxa"/>
-            <w:gridSpan w:val="3"/>
-            <w:tcBorders>
-              <w:top w:val="single" w:sz="4" w:space="0" w:color="auto"/>
-              <w:left w:val="nil"/>
-              <w:bottom w:val="single" w:sz="4" w:space="0" w:color="auto"/>
-              <w:right w:val="single" w:sz="4" w:space="0" w:color="auto"/>
-            </w:tcBorders>
-            <w:shd w:val="clear" w:color="000000" w:fill="757171"/>
-            <w:noWrap/>
-            <w:vAlign w:val="center"/>
-            <w:hideMark/>
-          </w:tcPr>
-          <w:p>
-            <w:pPr>
-              <w:spacing w:after="0"/>
-              <w:jc w:val="center"/>
-              <w:rPr>
-                <w:rFonts w:eastAsia="Times New Roman" w:cs="Times New Roman"/>
-                <w:color w:val="000000"/>
-                <w:szCs w:val="24"/>
-                <w:lang w:eastAsia="pl-PL"/>
-              </w:rPr>
-            </w:pPr>
-            <w:r>
-              <w:rPr>
-                <w:rFonts w:eastAsia="Times New Roman" w:cs="Times New Roman"/>
-                <w:color w:val="000000"/>
-                <w:szCs w:val="24"/>
-                <w:lang w:eastAsia="pl-PL"/>
-              </w:rPr>
-              <w:t> </w:t>
-            </w:r>
-          </w:p>
-        </w:tc>
-        <w:tc>
-          <w:tcPr>
-            <w:tcW w:w="269" w:type="dxa"/>
-            <w:tcBorders>
-              <w:top w:val="nil"/>
-              <w:left w:val="nil"/>
-              <w:bottom w:val="single" w:sz="4" w:space="0" w:color="auto"/>
-              <w:right w:val="single" w:sz="4" w:space="0" w:color="auto"/>
-            </w:tcBorders>
-            <w:shd w:val="clear" w:color="auto" w:fill="auto"/>
-            <w:vAlign w:val="center"/>
-            <w:hideMark/>
-          </w:tcPr>
-          <w:p>
-            <w:pPr>
-              <w:spacing w:after="0"/>
-              <w:rPr>
-                <w:rFonts w:eastAsia="Times New Roman" w:cs="Times New Roman"/>
-                <w:color w:val="000000"/>
-                <w:szCs w:val="24"/>
-                <w:lang w:eastAsia="pl-PL"/>
-              </w:rPr>
-            </w:pPr>
-            <w:r>
-              <w:rPr>
-                <w:rFonts w:eastAsia="Times New Roman" w:cs="Times New Roman"/>
-                <w:color w:val="000000"/>
-                <w:szCs w:val="24"/>
-                <w:lang w:eastAsia="pl-PL"/>
-              </w:rPr>
-              <w:t>N S</w:t>
-            </w:r>
-          </w:p>
-        </w:tc>
-        <w:tc>
-          <w:tcPr>
-            <w:tcW w:w="308" w:type="dxa"/>
-            <w:tcBorders>
-              <w:top w:val="nil"/>
-              <w:left w:val="nil"/>
-              <w:bottom w:val="single" w:sz="4" w:space="0" w:color="auto"/>
-              <w:right w:val="single" w:sz="4" w:space="0" w:color="auto"/>
-            </w:tcBorders>
-            <w:shd w:val="clear" w:color="auto" w:fill="auto"/>
-            <w:vAlign w:val="bottom"/>
-            <w:hideMark/>
-          </w:tcPr>
-          <w:p>
-            <w:pPr>
-              <w:spacing w:after="0"/>
-              <w:rPr>
-                <w:rFonts w:eastAsia="Times New Roman" w:cs="Times New Roman"/>
-                <w:color w:val="000000"/>
-                <w:szCs w:val="24"/>
-                <w:lang w:eastAsia="pl-PL"/>
-              </w:rPr>
-            </w:pPr>
-            <w:r>
-              <w:rPr>
-                <w:rFonts w:eastAsia="Times New Roman" w:cs="Times New Roman"/>
-                <w:color w:val="000000"/>
-                <w:szCs w:val="24"/>
-                <w:lang w:eastAsia="pl-PL"/>
-              </w:rPr>
-              <w:t>C W R</w:t>
-            </w:r>
-          </w:p>
-        </w:tc>
-        <w:tc>
-          <w:tcPr>
-            <w:tcW w:w="260" w:type="dxa"/>
-            <w:tcBorders>
-              <w:top w:val="nil"/>
-              <w:left w:val="nil"/>
-              <w:bottom w:val="single" w:sz="4" w:space="0" w:color="auto"/>
-              <w:right w:val="single" w:sz="4" w:space="0" w:color="auto"/>
-            </w:tcBorders>
-            <w:shd w:val="clear" w:color="auto" w:fill="auto"/>
-            <w:vAlign w:val="bottom"/>
-            <w:hideMark/>
-          </w:tcPr>
-          <w:p>
-            <w:pPr>
-              <w:spacing w:after="0"/>
-              <w:rPr>
-                <w:rFonts w:eastAsia="Times New Roman" w:cs="Times New Roman"/>
-                <w:color w:val="000000"/>
-                <w:szCs w:val="24"/>
-                <w:lang w:eastAsia="pl-PL"/>
-              </w:rPr>
-            </w:pPr>
-            <w:r>
-              <w:rPr>
-                <w:rFonts w:eastAsia="Times New Roman" w:cs="Times New Roman"/>
-                <w:color w:val="000000"/>
-                <w:szCs w:val="24"/>
-                <w:lang w:eastAsia="pl-PL"/>
-              </w:rPr>
-              <w:t>E C E</w:t>
-            </w:r>
-          </w:p>
-        </w:tc>
-        <w:tc>
-          <w:tcPr>
-            <w:tcW w:w="286" w:type="dxa"/>
-            <w:tcBorders>
-              <w:top w:val="nil"/>
-              <w:left w:val="nil"/>
-              <w:bottom w:val="single" w:sz="4" w:space="0" w:color="auto"/>
-              <w:right w:val="single" w:sz="4" w:space="0" w:color="auto"/>
-            </w:tcBorders>
-            <w:shd w:val="clear" w:color="auto" w:fill="auto"/>
-            <w:vAlign w:val="center"/>
-            <w:hideMark/>
-          </w:tcPr>
-          <w:p>
-            <w:pPr>
-              <w:spacing w:after="0"/>
-              <w:jc w:val="center"/>
-              <w:rPr>
-                <w:rFonts w:eastAsia="Times New Roman" w:cs="Times New Roman"/>
-                <w:color w:val="000000"/>
-                <w:szCs w:val="24"/>
-                <w:lang w:eastAsia="pl-PL"/>
-              </w:rPr>
-            </w:pPr>
-            <w:r>
-              <w:rPr>
-                <w:rFonts w:eastAsia="Times New Roman" w:cs="Times New Roman"/>
-                <w:color w:val="000000"/>
-                <w:szCs w:val="24"/>
-                <w:lang w:eastAsia="pl-PL"/>
-              </w:rPr>
-              <w:t>U R G</w:t>
-            </w:r>
-          </w:p>
-        </w:tc>
-        <w:tc>
-          <w:tcPr>
-            <w:tcW w:w="286" w:type="dxa"/>
-            <w:tcBorders>
-              <w:top w:val="nil"/>
-              <w:left w:val="nil"/>
-              <w:bottom w:val="single" w:sz="4" w:space="0" w:color="auto"/>
-              <w:right w:val="single" w:sz="4" w:space="0" w:color="auto"/>
-            </w:tcBorders>
-            <w:shd w:val="clear" w:color="auto" w:fill="auto"/>
-            <w:vAlign w:val="center"/>
-            <w:hideMark/>
-          </w:tcPr>
-          <w:p>
-            <w:pPr>
-              <w:spacing w:after="0"/>
-              <w:jc w:val="center"/>
-              <w:rPr>
-                <w:rFonts w:eastAsia="Times New Roman" w:cs="Times New Roman"/>
-                <w:color w:val="000000"/>
-                <w:szCs w:val="24"/>
-                <w:lang w:eastAsia="pl-PL"/>
-              </w:rPr>
-            </w:pPr>
-            <w:r>
-              <w:rPr>
-                <w:rFonts w:eastAsia="Times New Roman" w:cs="Times New Roman"/>
-                <w:color w:val="000000"/>
-                <w:szCs w:val="24"/>
-                <w:lang w:eastAsia="pl-PL"/>
-              </w:rPr>
-              <w:t>A C K</w:t>
-            </w:r>
-          </w:p>
-        </w:tc>
-        <w:tc>
-          <w:tcPr>
-            <w:tcW w:w="286" w:type="dxa"/>
-            <w:tcBorders>
-              <w:top w:val="nil"/>
-              <w:left w:val="nil"/>
-              <w:bottom w:val="single" w:sz="4" w:space="0" w:color="auto"/>
-              <w:right w:val="single" w:sz="4" w:space="0" w:color="auto"/>
-            </w:tcBorders>
-            <w:shd w:val="clear" w:color="auto" w:fill="auto"/>
-            <w:vAlign w:val="center"/>
-            <w:hideMark/>
-          </w:tcPr>
-          <w:p>
-            <w:pPr>
-              <w:spacing w:after="0"/>
-              <w:jc w:val="center"/>
-              <w:rPr>
-                <w:rFonts w:eastAsia="Times New Roman" w:cs="Times New Roman"/>
-                <w:color w:val="000000"/>
-                <w:szCs w:val="24"/>
-                <w:lang w:eastAsia="pl-PL"/>
-              </w:rPr>
-            </w:pPr>
-            <w:r>
-              <w:rPr>
-                <w:rFonts w:eastAsia="Times New Roman" w:cs="Times New Roman"/>
-                <w:color w:val="000000"/>
-                <w:szCs w:val="24"/>
-                <w:lang w:eastAsia="pl-PL"/>
-              </w:rPr>
-              <w:t>P S H</w:t>
-            </w:r>
-          </w:p>
-        </w:tc>
-        <w:tc>
-          <w:tcPr>
-            <w:tcW w:w="286" w:type="dxa"/>
-            <w:tcBorders>
-              <w:top w:val="nil"/>
-              <w:left w:val="nil"/>
-              <w:bottom w:val="single" w:sz="4" w:space="0" w:color="auto"/>
-              <w:right w:val="single" w:sz="4" w:space="0" w:color="auto"/>
-            </w:tcBorders>
-            <w:shd w:val="clear" w:color="auto" w:fill="auto"/>
-            <w:vAlign w:val="center"/>
-            <w:hideMark/>
-          </w:tcPr>
-          <w:p>
-            <w:pPr>
-              <w:spacing w:after="0"/>
-              <w:jc w:val="center"/>
-              <w:rPr>
-                <w:rFonts w:eastAsia="Times New Roman" w:cs="Times New Roman"/>
-                <w:color w:val="000000"/>
-                <w:szCs w:val="24"/>
-                <w:lang w:eastAsia="pl-PL"/>
-              </w:rPr>
-            </w:pPr>
-            <w:r>
-              <w:rPr>
-                <w:rFonts w:eastAsia="Times New Roman" w:cs="Times New Roman"/>
-                <w:color w:val="000000"/>
-                <w:szCs w:val="24"/>
-                <w:lang w:eastAsia="pl-PL"/>
-              </w:rPr>
-              <w:t>R S T</w:t>
-            </w:r>
-          </w:p>
-        </w:tc>
-        <w:tc>
-          <w:tcPr>
-            <w:tcW w:w="286" w:type="dxa"/>
-            <w:tcBorders>
-              <w:top w:val="nil"/>
-              <w:left w:val="nil"/>
-              <w:bottom w:val="single" w:sz="4" w:space="0" w:color="auto"/>
-              <w:right w:val="single" w:sz="4" w:space="0" w:color="auto"/>
-            </w:tcBorders>
-            <w:shd w:val="clear" w:color="auto" w:fill="auto"/>
-            <w:vAlign w:val="center"/>
-            <w:hideMark/>
-          </w:tcPr>
-          <w:p>
-            <w:pPr>
-              <w:spacing w:after="0"/>
-              <w:jc w:val="center"/>
-              <w:rPr>
-                <w:rFonts w:eastAsia="Times New Roman" w:cs="Times New Roman"/>
-                <w:color w:val="000000"/>
-                <w:szCs w:val="24"/>
-                <w:lang w:eastAsia="pl-PL"/>
-              </w:rPr>
-            </w:pPr>
-            <w:r>
-              <w:rPr>
-                <w:rFonts w:eastAsia="Times New Roman" w:cs="Times New Roman"/>
-                <w:color w:val="000000"/>
-                <w:szCs w:val="24"/>
-                <w:lang w:eastAsia="pl-PL"/>
-              </w:rPr>
-              <w:t>S Y N</w:t>
-            </w:r>
-          </w:p>
-        </w:tc>
-        <w:tc>
-          <w:tcPr>
-            <w:tcW w:w="286" w:type="dxa"/>
-            <w:tcBorders>
-              <w:top w:val="nil"/>
-              <w:left w:val="nil"/>
-              <w:bottom w:val="single" w:sz="4" w:space="0" w:color="auto"/>
-              <w:right w:val="single" w:sz="4" w:space="0" w:color="auto"/>
-            </w:tcBorders>
-            <w:shd w:val="clear" w:color="auto" w:fill="auto"/>
-            <w:vAlign w:val="center"/>
-            <w:hideMark/>
-          </w:tcPr>
-          <w:p>
-            <w:pPr>
-              <w:spacing w:after="0"/>
-              <w:jc w:val="center"/>
-              <w:rPr>
-                <w:rFonts w:eastAsia="Times New Roman" w:cs="Times New Roman"/>
-                <w:color w:val="000000"/>
-                <w:szCs w:val="24"/>
-                <w:lang w:eastAsia="pl-PL"/>
-              </w:rPr>
-            </w:pPr>
-            <w:r>
-              <w:rPr>
-                <w:rFonts w:eastAsia="Times New Roman" w:cs="Times New Roman"/>
-                <w:color w:val="000000"/>
-                <w:szCs w:val="24"/>
-                <w:lang w:eastAsia="pl-PL"/>
-              </w:rPr>
-              <w:t>F  I N</w:t>
-            </w:r>
-          </w:p>
-        </w:tc>
-        <w:tc>
-          <w:tcPr>
-            <w:tcW w:w="4586" w:type="dxa"/>
-            <w:gridSpan w:val="16"/>
-            <w:tcBorders>
-              <w:top w:val="single" w:sz="4" w:space="0" w:color="auto"/>
-              <w:left w:val="nil"/>
-              <w:bottom w:val="single" w:sz="4" w:space="0" w:color="auto"/>
-              <w:right w:val="single" w:sz="4" w:space="0" w:color="auto"/>
-            </w:tcBorders>
-            <w:shd w:val="clear" w:color="auto" w:fill="auto"/>
-            <w:noWrap/>
-            <w:vAlign w:val="center"/>
-            <w:hideMark/>
-          </w:tcPr>
-          <w:p>
-            <w:pPr>
-              <w:spacing w:after="0"/>
-              <w:jc w:val="center"/>
-              <w:rPr>
-                <w:rFonts w:eastAsia="Times New Roman" w:cs="Times New Roman"/>
-                <w:color w:val="000000"/>
-                <w:szCs w:val="24"/>
-                <w:lang w:eastAsia="pl-PL"/>
-              </w:rPr>
-            </w:pPr>
-            <w:r>
-              <w:rPr>
-                <w:rFonts w:eastAsia="Times New Roman" w:cs="Times New Roman"/>
-                <w:color w:val="000000"/>
-                <w:szCs w:val="24"/>
-                <w:lang w:eastAsia="pl-PL"/>
-              </w:rPr>
-              <w:t>Rozmiar okna</w:t>
-            </w:r>
-          </w:p>
-        </w:tc>
-      </w:tr>
-      <w:tr>
-        <w:trPr>
-          <w:trHeight w:val="415"/>
-          <w:jc w:val="center"/>
-        </w:trPr>
-        <w:tc>
-          <w:tcPr>
-            <w:tcW w:w="360" w:type="dxa"/>
-            <w:tcBorders>
-              <w:top w:val="nil"/>
-              <w:left w:val="single" w:sz="4" w:space="0" w:color="auto"/>
-              <w:bottom w:val="single" w:sz="4" w:space="0" w:color="auto"/>
-              <w:right w:val="single" w:sz="4" w:space="0" w:color="auto"/>
-            </w:tcBorders>
-            <w:shd w:val="clear" w:color="auto" w:fill="auto"/>
-            <w:noWrap/>
-            <w:vAlign w:val="center"/>
-            <w:hideMark/>
-          </w:tcPr>
-          <w:p>
-            <w:pPr>
-              <w:spacing w:after="0"/>
-              <w:jc w:val="center"/>
-              <w:rPr>
-                <w:rFonts w:eastAsia="Times New Roman" w:cs="Times New Roman"/>
-                <w:color w:val="000000"/>
-                <w:sz w:val="18"/>
-                <w:szCs w:val="18"/>
-                <w:lang w:eastAsia="pl-PL"/>
-              </w:rPr>
-            </w:pPr>
-            <w:r>
-              <w:rPr>
-                <w:rFonts w:eastAsia="Times New Roman" w:cs="Times New Roman"/>
-                <w:color w:val="000000"/>
-                <w:sz w:val="18"/>
-                <w:szCs w:val="18"/>
-                <w:lang w:eastAsia="pl-PL"/>
-              </w:rPr>
-              <w:t>128</w:t>
-            </w:r>
-          </w:p>
-        </w:tc>
-        <w:tc>
-          <w:tcPr>
-            <w:tcW w:w="4231" w:type="dxa"/>
-            <w:gridSpan w:val="16"/>
-            <w:tcBorders>
-              <w:top w:val="single" w:sz="4" w:space="0" w:color="auto"/>
-              <w:left w:val="nil"/>
-              <w:bottom w:val="single" w:sz="4" w:space="0" w:color="auto"/>
-              <w:right w:val="single" w:sz="4" w:space="0" w:color="auto"/>
-            </w:tcBorders>
-            <w:shd w:val="clear" w:color="auto" w:fill="auto"/>
-            <w:noWrap/>
-            <w:vAlign w:val="center"/>
-            <w:hideMark/>
-          </w:tcPr>
-          <w:p>
-            <w:pPr>
-              <w:spacing w:after="0"/>
-              <w:jc w:val="center"/>
-              <w:rPr>
-                <w:rFonts w:eastAsia="Times New Roman" w:cs="Times New Roman"/>
-                <w:color w:val="000000"/>
-                <w:szCs w:val="24"/>
-                <w:lang w:eastAsia="pl-PL"/>
-              </w:rPr>
-            </w:pPr>
-            <w:r>
-              <w:rPr>
-                <w:rFonts w:eastAsia="Times New Roman" w:cs="Times New Roman"/>
-                <w:color w:val="000000"/>
-                <w:szCs w:val="24"/>
-                <w:lang w:eastAsia="pl-PL"/>
-              </w:rPr>
-              <w:t>Suma kontrolna</w:t>
-            </w:r>
-          </w:p>
-        </w:tc>
-        <w:tc>
-          <w:tcPr>
-            <w:tcW w:w="4586" w:type="dxa"/>
-            <w:gridSpan w:val="16"/>
-            <w:tcBorders>
-              <w:top w:val="single" w:sz="4" w:space="0" w:color="auto"/>
-              <w:left w:val="nil"/>
-              <w:bottom w:val="single" w:sz="4" w:space="0" w:color="auto"/>
-              <w:right w:val="single" w:sz="4" w:space="0" w:color="auto"/>
-            </w:tcBorders>
-            <w:shd w:val="clear" w:color="auto" w:fill="auto"/>
-            <w:noWrap/>
-            <w:vAlign w:val="center"/>
-            <w:hideMark/>
-          </w:tcPr>
-          <w:p>
-            <w:pPr>
-              <w:spacing w:after="0"/>
-              <w:jc w:val="center"/>
-              <w:rPr>
-                <w:rFonts w:eastAsia="Times New Roman" w:cs="Times New Roman"/>
-                <w:color w:val="000000"/>
-                <w:szCs w:val="24"/>
-                <w:lang w:eastAsia="pl-PL"/>
-              </w:rPr>
-            </w:pPr>
-            <w:r>
-              <w:rPr>
-                <w:rFonts w:eastAsia="Times New Roman" w:cs="Times New Roman"/>
-                <w:color w:val="000000"/>
-                <w:szCs w:val="24"/>
-                <w:lang w:eastAsia="pl-PL"/>
-              </w:rPr>
-              <w:t>Wskaźnik pilności</w:t>
-            </w:r>
-          </w:p>
-        </w:tc>
-      </w:tr>
-      <w:tr>
-        <w:trPr>
-          <w:trHeight w:val="415"/>
-          <w:jc w:val="center"/>
-        </w:trPr>
-        <w:tc>
-          <w:tcPr>
-            <w:tcW w:w="360" w:type="dxa"/>
-            <w:tcBorders>
-              <w:top w:val="nil"/>
-              <w:left w:val="single" w:sz="4" w:space="0" w:color="auto"/>
-              <w:bottom w:val="single" w:sz="4" w:space="0" w:color="auto"/>
-              <w:right w:val="single" w:sz="4" w:space="0" w:color="auto"/>
-            </w:tcBorders>
-            <w:shd w:val="clear" w:color="auto" w:fill="auto"/>
-            <w:noWrap/>
-            <w:vAlign w:val="center"/>
-            <w:hideMark/>
-          </w:tcPr>
-          <w:p>
-            <w:pPr>
-              <w:spacing w:after="0"/>
-              <w:jc w:val="center"/>
-              <w:rPr>
-                <w:rFonts w:eastAsia="Times New Roman" w:cs="Times New Roman"/>
-                <w:color w:val="000000"/>
-                <w:sz w:val="18"/>
-                <w:szCs w:val="18"/>
-                <w:lang w:eastAsia="pl-PL"/>
-              </w:rPr>
-            </w:pPr>
-            <w:r>
-              <w:rPr>
-                <w:rFonts w:eastAsia="Times New Roman" w:cs="Times New Roman"/>
-                <w:color w:val="000000"/>
-                <w:sz w:val="18"/>
-                <w:szCs w:val="18"/>
-                <w:lang w:eastAsia="pl-PL"/>
-              </w:rPr>
-              <w:t>160</w:t>
-            </w:r>
-          </w:p>
-        </w:tc>
-        <w:tc>
-          <w:tcPr>
-            <w:tcW w:w="8818" w:type="dxa"/>
-            <w:gridSpan w:val="32"/>
-            <w:tcBorders>
-              <w:top w:val="single" w:sz="4" w:space="0" w:color="auto"/>
-              <w:left w:val="nil"/>
-              <w:bottom w:val="single" w:sz="4" w:space="0" w:color="auto"/>
-              <w:right w:val="single" w:sz="4" w:space="0" w:color="auto"/>
-            </w:tcBorders>
-            <w:shd w:val="clear" w:color="auto" w:fill="auto"/>
-            <w:noWrap/>
-            <w:vAlign w:val="center"/>
-            <w:hideMark/>
-          </w:tcPr>
-          <w:p>
-            <w:pPr>
-              <w:spacing w:after="0"/>
-              <w:jc w:val="center"/>
-              <w:rPr>
-                <w:rFonts w:eastAsia="Times New Roman" w:cs="Times New Roman"/>
-                <w:color w:val="000000"/>
-                <w:szCs w:val="24"/>
-                <w:lang w:eastAsia="pl-PL"/>
-              </w:rPr>
-            </w:pPr>
-            <w:r>
-              <w:rPr>
-                <w:rFonts w:eastAsia="Times New Roman" w:cs="Times New Roman"/>
-                <w:color w:val="000000"/>
-                <w:szCs w:val="24"/>
-                <w:lang w:eastAsia="pl-PL"/>
-              </w:rPr>
-              <w:t>Opcje</w:t>
-            </w:r>
-          </w:p>
-        </w:tc>
-      </w:tr>
-    </w:tbl>
-    <w:p>
-      <w:pPr>
-        <w:ind w:left="360"/>
-      </w:pPr>
-    </w:p>
-    <w:p>
-      <w:pPr>
         <w:pStyle w:val="Nagwek1"/>
         <w:numPr>
           <w:ilvl w:val="0"/>
@@ -11986,13 +9723,7 @@
         </w:numPr>
       </w:pPr>
       <w:r>
-        <w:t>Kalibracja kamer – przeprowadzenie procesu kalibracji z wykorzystaniem szachownicy w celu wyznaczenia i zapisania</w:t>
-      </w:r>
-      <w:r>
-        <w:t xml:space="preserve"> do zewnętrznego pliku współczynników i macierzy niezbędnych do przeprowadzenia poprawnej analizy obrazów</w:t>
-      </w:r>
-      <w:r>
-        <w:t xml:space="preserve"> w programie wykonawczym</w:t>
+        <w:t>Kalibracja kamer – przeprowadzenie procesu kalibracji z wykorzystaniem szachownicy w celu wyznaczenia i zapisania do zewnętrznego pliku współczynników i macierzy niezbędnych do przeprowadzenia poprawnej analizy obrazów w programie wykonawczym</w:t>
       </w:r>
     </w:p>
     <w:p>
@@ -12039,170 +9770,10 @@
     </w:p>
     <w:p>
       <w:pPr>
-        <w:ind w:firstLine="360"/>
-      </w:pPr>
-      <w:r>
-        <w:t xml:space="preserve">Ogólna procedura kalibracji </w:t>
-      </w:r>
-      <w:r>
-        <w:t>kamer</w:t>
-      </w:r>
-      <w:r>
-        <w:t xml:space="preserve"> przedstawiona została na rys. </w:t>
-      </w:r>
-      <w:r>
-        <w:rPr>
-          <w:color w:val="FF0000"/>
-        </w:rPr>
-        <w:t>NUMER</w:t>
-      </w:r>
-      <w:r>
-        <w:t>. Po uruchomieniu programu kalibrującego wykonywany jest krok inicjalizacji, w którym sprawdzane jest połączenie z kamer</w:t>
-      </w:r>
-      <w:r>
-        <w:t>ami oraz parsowane są</w:t>
-      </w:r>
-      <w:r>
-        <w:t xml:space="preserve"> parametry doty</w:t>
-      </w:r>
-      <w:r>
-        <w:t>czące kalibracji. Kolejny</w:t>
-      </w:r>
-      <w:r>
-        <w:t xml:space="preserve"> etap to</w:t>
-      </w:r>
-      <w:r>
-        <w:t xml:space="preserve"> pętla porównująca</w:t>
-      </w:r>
-      <w:r>
-        <w:t xml:space="preserve"> aktualną ilość próbek</w:t>
-      </w:r>
-      <w:r>
-        <w:t xml:space="preserve"> do ich wymaganej liczby </w:t>
-      </w:r>
-      <w:r>
-        <w:rPr>
-          <w:color w:val="FF0000"/>
-        </w:rPr>
-        <w:t>(określanej przy inicjalizacji )</w:t>
-      </w:r>
-      <w:r>
-        <w:t xml:space="preserve">. W przypadku negatywnego wyniku porównania pobierana jest para obrazów, </w:t>
-      </w:r>
-      <w:r>
-        <w:t>a następnie odnajduje się punkty</w:t>
-      </w:r>
-      <w:r>
-        <w:t xml:space="preserve"> charakterystycz</w:t>
-      </w:r>
-      <w:r>
-        <w:t>ne. Jeżeli istnieją takie punkty</w:t>
-      </w:r>
-      <w:r>
-        <w:t xml:space="preserve"> na obu obrazach, są one wprowadzane do bufora próbek. W prz</w:t>
-      </w:r>
-      <w:r>
-        <w:t>eciwnym wypadku ponownie</w:t>
-      </w:r>
-      <w:r>
-        <w:t xml:space="preserve"> pobiera się parę obrazów. Jeśli spełniony jest warunek pętli wymaganej ilości próbek, program przechodzi do kroku faktycznej kalibracji, a następn</w:t>
-      </w:r>
-      <w:r>
-        <w:t>ie zapisuje jej wyniki do pliku i kończy swoje działanie.</w:t>
-      </w:r>
-      <w:r>
-        <w:t xml:space="preserve"> Potrzebnymi argumentami przy </w:t>
-      </w:r>
-      <w:r>
-        <w:t>inicjalizacji</w:t>
-      </w:r>
-      <w:r>
-        <w:t xml:space="preserve"> programu</w:t>
-      </w:r>
-      <w:r>
-        <w:t xml:space="preserve"> kalibracji kamer</w:t>
-      </w:r>
-      <w:r>
-        <w:t xml:space="preserve"> są:</w:t>
-      </w:r>
-    </w:p>
-    <w:p>
-      <w:pPr>
-        <w:pStyle w:val="Akapitzlist"/>
-        <w:numPr>
-          <w:ilvl w:val="0"/>
-          <w:numId w:val="10"/>
-        </w:numPr>
-      </w:pPr>
-      <w:r>
-        <w:t>Szerokość i wysokość szachownicy – wartości liczone w ilościach pół szachownicy używanej do znajdowania specyficznych punktów</w:t>
-      </w:r>
-    </w:p>
-    <w:p>
-      <w:pPr>
-        <w:pStyle w:val="Akapitzlist"/>
-        <w:numPr>
-          <w:ilvl w:val="0"/>
-          <w:numId w:val="10"/>
-        </w:numPr>
-      </w:pPr>
-      <w:r>
-        <w:t>Długość boku pola szachownicy – długość w mm pojedynczego pola szachownicy</w:t>
-      </w:r>
-    </w:p>
-    <w:p>
-      <w:pPr>
-        <w:pStyle w:val="Akapitzlist"/>
-        <w:numPr>
-          <w:ilvl w:val="0"/>
-          <w:numId w:val="10"/>
-        </w:numPr>
-      </w:pPr>
-      <w:r>
-        <w:t>Numery identyfikacyjne kamer</w:t>
-      </w:r>
-      <w:r>
-        <w:t xml:space="preserve"> – zazw</w:t>
-      </w:r>
-      <w:r>
-        <w:t>yczaj są to liczby 1 i 2</w:t>
-      </w:r>
-    </w:p>
-    <w:p>
-      <w:pPr>
-        <w:pStyle w:val="Akapitzlist"/>
-        <w:numPr>
-          <w:ilvl w:val="0"/>
-          <w:numId w:val="10"/>
-        </w:numPr>
-      </w:pPr>
-      <w:r>
-        <w:lastRenderedPageBreak/>
-        <w:t>Liczba wymaganych próbek –</w:t>
-      </w:r>
-      <w:r>
-        <w:t xml:space="preserve"> określa minimalną ilość </w:t>
-      </w:r>
-      <w:r>
-        <w:t>obrazów z wykrytymi punktami charakterystycznymi</w:t>
-      </w:r>
-      <w:r>
-        <w:t xml:space="preserve"> która jest wymagana przy procedurze kalibracji. Większa liczba próbek </w:t>
-      </w:r>
-      <w:r>
-        <w:t xml:space="preserve">podwyższa </w:t>
-      </w:r>
-      <w:r>
-        <w:t>jakość</w:t>
-      </w:r>
-      <w:r>
-        <w:t xml:space="preserve"> kalibracji, jednak znacząco wydłuża czas jej wykonywania. </w:t>
-      </w:r>
-      <w:r>
-        <w:t>Przeważnie wystarczająca wartość to 15</w:t>
-      </w:r>
-      <w:r>
-        <w:t>.</w:t>
+        <w:ind w:firstLine="708"/>
+      </w:pPr>
+      <w:r>
+        <w:t>Druga opcja kalibracji – ustawienie parametrów filtrowania – w kroku inicjalizacyjnym pyta użytkownika o numer ID kamery oraz przestrzeń kolorów, według której ma być realizowanie progowanie ( RGB lub HSV).</w:t>
       </w:r>
     </w:p>
     <w:p>
@@ -12346,37 +9917,62 @@
     </w:p>
     <w:p>
       <w:pPr>
-        <w:ind w:firstLine="360"/>
-      </w:pPr>
-      <w:bookmarkStart w:id="25" w:name="_GoBack"/>
-      <w:bookmarkEnd w:id="25"/>
-    </w:p>
-    <w:p>
-      <w:pPr>
-        <w:ind w:left="360"/>
+        <w:spacing w:before="0" w:after="160" w:line="259" w:lineRule="auto"/>
+        <w:jc w:val="left"/>
+      </w:pPr>
+      <w:r>
         <w:rPr>
           <w:noProof/>
           <w:lang w:eastAsia="pl-PL"/>
         </w:rPr>
-      </w:pPr>
-    </w:p>
-    <w:p>
-      <w:pPr>
-        <w:spacing w:before="0" w:after="160" w:line="259" w:lineRule="auto"/>
-        <w:jc w:val="left"/>
-      </w:pPr>
-    </w:p>
-    <w:p>
-      <w:pPr>
-        <w:spacing w:before="0" w:after="160" w:line="259" w:lineRule="auto"/>
-        <w:jc w:val="left"/>
-      </w:pPr>
+        <w:lastRenderedPageBreak/>
+        <w:drawing>
+          <wp:inline distT="0" distB="0" distL="0" distR="0">
+            <wp:extent cx="5600889" cy="2286077"/>
+            <wp:effectExtent l="0" t="0" r="0" b="0"/>
+            <wp:docPr id="20" name="Obraz 20"/>
+            <wp:cNvGraphicFramePr>
+              <a:graphicFrameLocks xmlns:a="http://schemas.openxmlformats.org/drawingml/2006/main" noChangeAspect="1"/>
+            </wp:cNvGraphicFramePr>
+            <a:graphic xmlns:a="http://schemas.openxmlformats.org/drawingml/2006/main">
+              <a:graphicData uri="http://schemas.openxmlformats.org/drawingml/2006/picture">
+                <pic:pic xmlns:pic="http://schemas.openxmlformats.org/drawingml/2006/picture">
+                  <pic:nvPicPr>
+                    <pic:cNvPr id="20" name="zapis-odczyt.png"/>
+                    <pic:cNvPicPr/>
+                  </pic:nvPicPr>
+                  <pic:blipFill>
+                    <a:blip r:embed="rId12">
+                      <a:extLst>
+                        <a:ext uri="{28A0092B-C50C-407E-A947-70E740481C1C}">
+                          <a14:useLocalDpi xmlns:a14="http://schemas.microsoft.com/office/drawing/2010/main" val="0"/>
+                        </a:ext>
+                      </a:extLst>
+                    </a:blip>
+                    <a:stretch>
+                      <a:fillRect/>
+                    </a:stretch>
+                  </pic:blipFill>
+                  <pic:spPr>
+                    <a:xfrm>
+                      <a:off x="0" y="0"/>
+                      <a:ext cx="5600889" cy="2286077"/>
+                    </a:xfrm>
+                    <a:prstGeom prst="rect">
+                      <a:avLst/>
+                    </a:prstGeom>
+                  </pic:spPr>
+                </pic:pic>
+              </a:graphicData>
+            </a:graphic>
+          </wp:inline>
+        </w:drawing>
+      </w:r>
       <w:r>
         <w:rPr>
           <w:noProof/>
           <w:lang w:eastAsia="pl-PL"/>
         </w:rPr>
-        <w:lastRenderedPageBreak/>
         <w:drawing>
           <wp:anchor distT="0" distB="0" distL="114300" distR="114300" simplePos="0" relativeHeight="251664384" behindDoc="0" locked="0" layoutInCell="1" allowOverlap="1" wp14:anchorId="52572E79" wp14:editId="759EA821">
             <wp:simplePos x="0" y="0"/>
@@ -12401,7 +9997,7 @@
                     <pic:cNvPicPr/>
                   </pic:nvPicPr>
                   <pic:blipFill>
-                    <a:blip r:embed="rId12">
+                    <a:blip r:embed="rId13">
                       <a:extLst>
                         <a:ext uri="{28A0092B-C50C-407E-A947-70E740481C1C}">
                           <a14:useLocalDpi xmlns:a14="http://schemas.microsoft.com/office/drawing/2010/main" val="0"/>
@@ -12462,7 +10058,7 @@
                     <pic:cNvPicPr/>
                   </pic:nvPicPr>
                   <pic:blipFill>
-                    <a:blip r:embed="rId13">
+                    <a:blip r:embed="rId14">
                       <a:extLst>
                         <a:ext uri="{28A0092B-C50C-407E-A947-70E740481C1C}">
                           <a14:useLocalDpi xmlns:a14="http://schemas.microsoft.com/office/drawing/2010/main" val="0"/>
@@ -12497,20 +10093,6 @@
     </w:p>
     <w:p>
       <w:pPr>
-        <w:spacing w:before="0" w:after="160" w:line="259" w:lineRule="auto"/>
-        <w:jc w:val="left"/>
-        <w:rPr>
-          <w:rFonts w:eastAsiaTheme="majorEastAsia" w:cstheme="majorBidi"/>
-          <w:b/>
-          <w:szCs w:val="26"/>
-        </w:rPr>
-      </w:pPr>
-      <w:r>
-        <w:br w:type="page"/>
-      </w:r>
-    </w:p>
-    <w:p>
-      <w:pPr>
         <w:pStyle w:val="Nagwek2"/>
       </w:pPr>
     </w:p>
@@ -12522,83 +10104,67 @@
           <w:numId w:val="2"/>
         </w:numPr>
       </w:pPr>
-      <w:bookmarkStart w:id="26" w:name="_Toc451285713"/>
-      <w:r>
-        <w:t>Klasa CStereoCalib</w:t>
-      </w:r>
-      <w:bookmarkEnd w:id="26"/>
-    </w:p>
-    <w:p>
-      <w:pPr>
-        <w:pStyle w:val="Nagwek2"/>
-        <w:numPr>
-          <w:ilvl w:val="1"/>
-          <w:numId w:val="2"/>
-        </w:numPr>
-      </w:pPr>
-      <w:bookmarkStart w:id="27" w:name="_Toc451285714"/>
-      <w:r>
-        <w:t>Klasa CStereoVision</w:t>
-      </w:r>
-      <w:bookmarkEnd w:id="27"/>
-    </w:p>
-    <w:p>
-      <w:pPr>
-        <w:pStyle w:val="Nagwek2"/>
-        <w:numPr>
-          <w:ilvl w:val="1"/>
-          <w:numId w:val="2"/>
-        </w:numPr>
-      </w:pPr>
-      <w:bookmarkStart w:id="28" w:name="_Toc451285715"/>
-      <w:r>
-        <w:t>Klasa CTCPConnection</w:t>
-      </w:r>
-      <w:bookmarkEnd w:id="28"/>
-    </w:p>
-    <w:p>
-      <w:pPr>
-        <w:pStyle w:val="Nagwek1"/>
-        <w:numPr>
-          <w:ilvl w:val="0"/>
-          <w:numId w:val="2"/>
-        </w:numPr>
-      </w:pPr>
-      <w:bookmarkStart w:id="29" w:name="_Toc451285716"/>
-      <w:r>
-        <w:t>Oprogramowanie robota</w:t>
-      </w:r>
-      <w:bookmarkEnd w:id="29"/>
-    </w:p>
-    <w:p>
-      <w:pPr>
-        <w:pStyle w:val="Nagwek2"/>
-        <w:numPr>
-          <w:ilvl w:val="1"/>
-          <w:numId w:val="2"/>
-        </w:numPr>
-      </w:pPr>
-      <w:bookmarkStart w:id="30" w:name="_Toc451285717"/>
-      <w:r>
-        <w:t>Struktura</w:t>
-      </w:r>
-      <w:bookmarkEnd w:id="30"/>
+      <w:bookmarkStart w:id="25" w:name="_Toc451285713"/>
+      <w:r>
+        <w:t>Kalibracja kamer</w:t>
+      </w:r>
     </w:p>
     <w:p>
       <w:pPr>
         <w:ind w:firstLine="360"/>
       </w:pPr>
       <w:r>
-        <w:t xml:space="preserve">Oprogramowanie robota składa się z głównego programu </w:t>
-      </w:r>
-      <w:r>
-        <w:rPr>
-          <w:i/>
-        </w:rPr>
-        <w:t>d_tcp</w:t>
-      </w:r>
-      <w:r>
-        <w:t xml:space="preserve"> i 4 podprogramów odpowiedzialnych za:</w:t>
+        <w:t>Przed przystąpieniem do kalibracji należy z</w:t>
+      </w:r>
+      <w:r>
+        <w:t>aopatrzyć się we wzorzec, w postaci</w:t>
+      </w:r>
+      <w:r>
+        <w:t xml:space="preserve"> </w:t>
+      </w:r>
+      <w:r>
+        <w:t>czarno</w:t>
+      </w:r>
+      <w:r>
+        <w:t xml:space="preserve"> </w:t>
+      </w:r>
+      <w:r>
+        <w:t>–</w:t>
+      </w:r>
+      <w:r>
+        <w:t xml:space="preserve"> białej</w:t>
+      </w:r>
+      <w:r>
+        <w:t xml:space="preserve"> </w:t>
+      </w:r>
+      <w:r>
+        <w:t>szachownicy</w:t>
+      </w:r>
+      <w:r>
+        <w:t xml:space="preserve"> o znanej ilości pól wszerz i wzdłuż oraz </w:t>
+      </w:r>
+      <w:r>
+        <w:t>długości boku pojedynczego pola. Należy pamiętać, aby wzorzec znajdował się na płaskiej powierzchni</w:t>
+      </w:r>
+      <w:r>
+        <w:t>. Wszelkie zafalowania, wybrzuszenia powierzchni mogą skutkować błędnie wyznaczonymi położeniami punktów specyficznych, a co za tym idzie dużym błędem kalibracji.</w:t>
+      </w:r>
+    </w:p>
+    <w:p>
+      <w:pPr>
+        <w:ind w:firstLine="360"/>
+      </w:pPr>
+      <w:r>
+        <w:t xml:space="preserve">Ogólna procedura kalibracji kamer przedstawiona została na rys. </w:t>
+      </w:r>
+      <w:r>
+        <w:rPr>
+          <w:color w:val="FF0000"/>
+        </w:rPr>
+        <w:t>NUMER</w:t>
+      </w:r>
+      <w:r>
+        <w:t>. Po uruchomieniu programu kalibrującego prowadzony jest w konsoli dialog z użytkownikiem, w celu wprowadzenia niezbędnych informacji do wykonania kalibracji:</w:t>
       </w:r>
     </w:p>
     <w:p>
@@ -12606,14 +10172,11 @@
         <w:pStyle w:val="Akapitzlist"/>
         <w:numPr>
           <w:ilvl w:val="0"/>
-          <w:numId w:val="14"/>
+          <w:numId w:val="10"/>
         </w:numPr>
-        <w:rPr>
-          <w:i/>
-        </w:rPr>
-      </w:pPr>
-      <w:r>
-        <w:t>d_openport – poprawne otworzenie portu TCP i nasłuchiwania na prośbę połączenia</w:t>
+      </w:pPr>
+      <w:r>
+        <w:t>Szerokość i wysokość szachownicy – wartości liczone w ilościach pół szachownicy używanej do znajdowania specyficznych punktów</w:t>
       </w:r>
     </w:p>
     <w:p>
@@ -12621,14 +10184,11 @@
         <w:pStyle w:val="Akapitzlist"/>
         <w:numPr>
           <w:ilvl w:val="0"/>
-          <w:numId w:val="14"/>
+          <w:numId w:val="10"/>
         </w:numPr>
-        <w:rPr>
-          <w:i/>
-        </w:rPr>
-      </w:pPr>
-      <w:r>
-        <w:t>d_closeport – zatrzymanie nasłuchiwania i zamknięcie portu</w:t>
+      </w:pPr>
+      <w:r>
+        <w:t>Długość boku pola szachownicy – długość w mm pojedynczego pola szachownicy</w:t>
       </w:r>
     </w:p>
     <w:p>
@@ -12636,14 +10196,14 @@
         <w:pStyle w:val="Akapitzlist"/>
         <w:numPr>
           <w:ilvl w:val="0"/>
-          <w:numId w:val="14"/>
+          <w:numId w:val="10"/>
         </w:numPr>
-        <w:rPr>
-          <w:i/>
-        </w:rPr>
-      </w:pPr>
-      <w:r>
-        <w:t>d_recvdata – odbieranie otrzymywanych pakietów danych</w:t>
+      </w:pPr>
+      <w:r>
+        <w:t>Liczba wymaganych próbek – określa minimalną ilość obrazów z wykrytymi punktami charakterystycznymi która jest wymagana przy procedurze kalibracji. Większa liczba próbek podwyższa jakość kalibracji, jednak znacząco wydłuża czas jej wykonywania. Przeważnie wystarczająca wartość to 15</w:t>
+      </w:r>
+      <w:r>
+        <w:t>.</w:t>
       </w:r>
     </w:p>
     <w:p>
@@ -12651,158 +10211,51 @@
         <w:pStyle w:val="Akapitzlist"/>
         <w:numPr>
           <w:ilvl w:val="0"/>
-          <w:numId w:val="14"/>
+          <w:numId w:val="10"/>
         </w:numPr>
-        <w:rPr>
-          <w:i/>
-        </w:rPr>
-      </w:pPr>
-      <w:r>
-        <w:t xml:space="preserve">d_transc – interpretacje otrzymanych danych i wykonanie odpowiedniej akcji </w:t>
-      </w:r>
-    </w:p>
-    <w:p>
-      <w:pPr>
-        <w:jc w:val="center"/>
-      </w:pPr>
-      <w:r>
-        <w:rPr>
-          <w:noProof/>
-          <w:lang w:eastAsia="pl-PL"/>
-        </w:rPr>
-        <w:drawing>
-          <wp:inline distT="0" distB="0" distL="0" distR="0" wp14:anchorId="0EE08A4D" wp14:editId="57266D89">
-            <wp:extent cx="3990975" cy="1995489"/>
-            <wp:effectExtent l="0" t="0" r="0" b="5080"/>
-            <wp:docPr id="3" name="Obraz 3"/>
-            <wp:cNvGraphicFramePr>
-              <a:graphicFrameLocks xmlns:a="http://schemas.openxmlformats.org/drawingml/2006/main" noChangeAspect="1"/>
-            </wp:cNvGraphicFramePr>
-            <a:graphic xmlns:a="http://schemas.openxmlformats.org/drawingml/2006/main">
-              <a:graphicData uri="http://schemas.openxmlformats.org/drawingml/2006/picture">
-                <pic:pic xmlns:pic="http://schemas.openxmlformats.org/drawingml/2006/picture">
-                  <pic:nvPicPr>
-                    <pic:cNvPr id="3" name="program robota.png"/>
-                    <pic:cNvPicPr/>
-                  </pic:nvPicPr>
-                  <pic:blipFill>
-                    <a:blip r:embed="rId14">
-                      <a:extLst>
-                        <a:ext uri="{28A0092B-C50C-407E-A947-70E740481C1C}">
-                          <a14:useLocalDpi xmlns:a14="http://schemas.microsoft.com/office/drawing/2010/main" val="0"/>
-                        </a:ext>
-                      </a:extLst>
-                    </a:blip>
-                    <a:stretch>
-                      <a:fillRect/>
-                    </a:stretch>
-                  </pic:blipFill>
-                  <pic:spPr>
-                    <a:xfrm>
-                      <a:off x="0" y="0"/>
-                      <a:ext cx="4012658" cy="2006331"/>
-                    </a:xfrm>
-                    <a:prstGeom prst="rect">
-                      <a:avLst/>
-                    </a:prstGeom>
-                  </pic:spPr>
-                </pic:pic>
-              </a:graphicData>
-            </a:graphic>
-          </wp:inline>
-        </w:drawing>
-      </w:r>
-    </w:p>
-    <w:p>
-      <w:pPr>
-        <w:pStyle w:val="Nagwek1"/>
-        <w:numPr>
-          <w:ilvl w:val="0"/>
-          <w:numId w:val="2"/>
-        </w:numPr>
-      </w:pPr>
-      <w:bookmarkStart w:id="31" w:name="_Toc451285718"/>
-      <w:r>
-        <w:t>Testowanie oprogramowania</w:t>
-      </w:r>
-      <w:bookmarkEnd w:id="31"/>
-    </w:p>
-    <w:p>
-      <w:pPr>
-        <w:pStyle w:val="Nagwek2"/>
-        <w:numPr>
-          <w:ilvl w:val="1"/>
-          <w:numId w:val="2"/>
-        </w:numPr>
-      </w:pPr>
-      <w:bookmarkStart w:id="32" w:name="_Toc451285719"/>
-      <w:r>
-        <w:t>Kalibracja</w:t>
-      </w:r>
-      <w:r>
-        <w:t xml:space="preserve"> kamer</w:t>
-      </w:r>
-      <w:bookmarkEnd w:id="32"/>
-    </w:p>
-    <w:p>
-      <w:pPr>
-        <w:spacing w:before="0" w:after="160" w:line="259" w:lineRule="auto"/>
+      </w:pPr>
+      <w:r>
+        <w:t>Numery identyfikacyjne</w:t>
+      </w:r>
+      <w:r>
+        <w:t xml:space="preserve"> obu</w:t>
+      </w:r>
+      <w:r>
+        <w:t xml:space="preserve"> kamer – zazwyczaj są to liczby 1 i 2</w:t>
+      </w:r>
+      <w:r>
+        <w:t>. Jeśli nie można otworzyć którejkolwiek kamery, program wyświetli stosowną informację i zapyta ponownie o numer ID.</w:t>
+      </w:r>
+    </w:p>
+    <w:p>
+      <w:pPr>
         <w:ind w:firstLine="360"/>
       </w:pPr>
       <w:r>
-        <w:t>Pozyskiwany z kamer obraz nie jest idealnym dwuwymiarowym rzutem monitorowanej przestrzeni. Głównymi przyczynami zaburzeń obrazu są niedokładności w wykonaniu oraz pozycjonowaniu względem siebie elementów urządzenia. O ile centralny obszar obrazu nie jest zdeformowany</w:t>
-      </w:r>
-      <w:r>
-        <w:t>, o tyle zewnętrzna część jest tym bardziej zniekształcona, im dalej od centrum obrazu</w:t>
-      </w:r>
-      <w:r>
-        <w:t xml:space="preserve">. </w:t>
-      </w:r>
-      <w:r>
-        <w:t>Skutkami tego może być zaniżona dokładność w wyznaczaniu przestrzennego położenia punktu przez triangulacje, dlatego przed uruchomieniem głównego programu stereowizyjnego należy skrupulatnie przeprowadzić proces kalibracji obrazu.</w:t>
-      </w:r>
-    </w:p>
-    <w:p>
-      <w:pPr>
-        <w:spacing w:before="0" w:after="160" w:line="259" w:lineRule="auto"/>
+        <w:t xml:space="preserve">Jeśli wszystkie wartości zostaną poprawnie wprowadzone, pojawiają się dwa okna wyświetlające obrazy z obu kamer. W tym momencie należy tak manipulować </w:t>
+      </w:r>
+      <w:r>
+        <w:t>wzorcem, aby znalazł się on w kadrach obu kamer. Poprawne wykrycie szachownicy sygnalizowane jest zaznaczeniem specyficznych punktów w postaci kolorowych okręgów na obrazach kamer.</w:t>
+      </w:r>
+      <w:r>
+        <w:t xml:space="preserve"> </w:t>
+      </w:r>
+      <w:r>
+        <w:t>Jeżeli wykryto punkty na obu obrazach, zapisywane są do bufora położenia tych punktów i oznaczane jako kolejna próbka. Przed dodaniem kolejnej próbki występuje dwusekundowa przerwa pozwalająca uniknąć zduplikowania próbki i daje czas użytkownikowi na ustawienie wzorca pod inną orientacją lub położeniem</w:t>
+      </w:r>
+      <w:r>
+        <w:t>.</w:t>
+      </w:r>
+    </w:p>
+    <w:p>
+      <w:pPr>
         <w:ind w:firstLine="360"/>
       </w:pPr>
       <w:r>
-        <w:t>Kalibracja kamer w układzie stereowizyjnym polega na wyznaczeniu współczynników korekcyjnych omówionych w rozdzi</w:t>
-      </w:r>
-      <w:r>
-        <w:t>ale 3. W tym celu wymagane jest pobranie próbek obrazów, na których będzie możliwe wyznaczenie specyficznych punktów, znając jednocześnie rzeczywiste powiązania wymiarowe pomiędzy tymi punktami. Idealnym wzorcem, którego punkty można łatwo wykryć i zmierzyć jest szachownica</w:t>
-      </w:r>
-      <w:r>
-        <w:t xml:space="preserve">. Ilość pól wzdłuż i wszerz oraz </w:t>
-      </w:r>
-      <w:r>
-        <w:t xml:space="preserve">długość boku pola w mm są niezbędnymi parametrami, które należy wprowadzić jako argumenty do programu kalibrującego. </w:t>
-      </w:r>
-      <w:r>
-        <w:t xml:space="preserve">Podczas pobierania próbek obrazu, wyświetlane są obrazy z obu kamer, aby ułatwić </w:t>
-      </w:r>
-      <w:r>
-        <w:t xml:space="preserve">poprawną manipulacje szachownicy w kadry kamer. Gdy program wykrywa specyficzne punkty – wierzchołki kwadratów – na obrazie wejściowym, w odpowiednich miejscach rysowane są kolorowe okręgi. Pomiędzy pobraniem próbek </w:t>
-      </w:r>
-      <w:r>
-        <w:t xml:space="preserve">obrazów </w:t>
-      </w:r>
-      <w:r>
-        <w:lastRenderedPageBreak/>
-        <w:t>występuje odstęp czasowy (</w:t>
-      </w:r>
-      <w:r>
-        <w:t xml:space="preserve"> domyślnie</w:t>
-      </w:r>
-      <w:r>
-        <w:t xml:space="preserve"> dwusekundowy),</w:t>
-      </w:r>
-      <w:r>
-        <w:t xml:space="preserve"> </w:t>
-      </w:r>
-      <w:r>
-        <w:t>aby zapobiec zduplikowaniu próbek, co niekiedy może prowadzić do błędnych wyników kalibracji.</w:t>
+        <w:t>Po tym, jak zdobyta będzie wymagana ilość próbek, określona przy inicjalizacji programu, następuje proces analizy otrzymanych danych i obliczenie na tej podstawie parametrów kamer. Procedura trwa kilka minut i trwa tym dłużej im więcej jest próbek. Zakończenie pracy oznajmiane jest stosownym komunikatem w konsoli informującym również o czasie obliczeń i orientac</w:t>
+      </w:r>
+      <w:r>
+        <w:t>yjnej wartości błędu kalibracji. Na zakończenie użytkownik ma możliwość zapisu parametrów do pliku, jeśli jest usatysfakcjonowany małym błędem, lub odrzucenia wyników kalibracji w przeciwnym wypadku.</w:t>
       </w:r>
     </w:p>
     <w:tbl>
@@ -12830,24 +10283,14 @@
             <w:pPr>
               <w:spacing w:before="0" w:after="160" w:line="259" w:lineRule="auto"/>
               <w:jc w:val="center"/>
+            </w:pPr>
+            <w:r>
               <w:rPr>
                 <w:noProof/>
                 <w:lang w:eastAsia="pl-PL"/>
               </w:rPr>
-            </w:pPr>
-          </w:p>
-          <w:p>
-            <w:pPr>
-              <w:spacing w:before="0" w:after="160" w:line="259" w:lineRule="auto"/>
-              <w:jc w:val="center"/>
-            </w:pPr>
-            <w:r>
-              <w:rPr>
-                <w:noProof/>
-                <w:lang w:eastAsia="pl-PL"/>
-              </w:rPr>
               <w:drawing>
-                <wp:inline distT="0" distB="0" distL="0" distR="0" wp14:anchorId="7844F822" wp14:editId="08F0289D">
+                <wp:inline distT="0" distB="0" distL="0" distR="0" wp14:anchorId="44CE860C" wp14:editId="41F94F41">
                   <wp:extent cx="2265517" cy="1800000"/>
                   <wp:effectExtent l="0" t="0" r="1905" b="0"/>
                   <wp:docPr id="16" name="Obraz 16"/>
@@ -12906,24 +10349,14 @@
             <w:pPr>
               <w:spacing w:before="0" w:after="160" w:line="259" w:lineRule="auto"/>
               <w:jc w:val="center"/>
+            </w:pPr>
+            <w:r>
               <w:rPr>
                 <w:noProof/>
                 <w:lang w:eastAsia="pl-PL"/>
               </w:rPr>
-            </w:pPr>
-          </w:p>
-          <w:p>
-            <w:pPr>
-              <w:spacing w:before="0" w:after="160" w:line="259" w:lineRule="auto"/>
-              <w:jc w:val="center"/>
-            </w:pPr>
-            <w:r>
-              <w:rPr>
-                <w:noProof/>
-                <w:lang w:eastAsia="pl-PL"/>
-              </w:rPr>
               <w:drawing>
-                <wp:inline distT="0" distB="0" distL="0" distR="0" wp14:anchorId="0052D70C" wp14:editId="051089D5">
+                <wp:inline distT="0" distB="0" distL="0" distR="0" wp14:anchorId="146242BD" wp14:editId="18A70323">
                   <wp:extent cx="2338318" cy="1800000"/>
                   <wp:effectExtent l="0" t="0" r="5080" b="0"/>
                   <wp:docPr id="18" name="Obraz 18"/>
@@ -12975,51 +10408,7 @@
         </w:tc>
       </w:tr>
     </w:tbl>
-    <w:p>
-      <w:pPr>
-        <w:spacing w:before="0" w:after="160" w:line="259" w:lineRule="auto"/>
-        <w:ind w:firstLine="360"/>
-      </w:pPr>
-    </w:p>
-    <w:p>
-      <w:pPr>
-        <w:spacing w:before="0" w:after="160" w:line="259" w:lineRule="auto"/>
-        <w:ind w:firstLine="360"/>
-      </w:pPr>
-      <w:r>
-        <w:t xml:space="preserve"> </w:t>
-      </w:r>
-      <w:r>
-        <w:t xml:space="preserve">Ilość próbek, na podstawie których przeprowadzane są obliczenia, decyduje o dokładności wyników i długości przetwarzania danych. </w:t>
-      </w:r>
-      <w:r>
-        <w:t xml:space="preserve">Na wykresie </w:t>
-      </w:r>
-      <w:r>
-        <w:rPr>
-          <w:color w:val="FF0000"/>
-        </w:rPr>
-        <w:t xml:space="preserve">[NUMER] </w:t>
-      </w:r>
-      <w:r>
-        <w:t>przedstawiono wyniki badanej zależności czasu obliczeń od ilości próbek.</w:t>
-      </w:r>
-      <w:r>
-        <w:t xml:space="preserve"> Należy mieć na uwadze, że system operacyjny przeznaczał część czasu procesora na inne proces</w:t>
-      </w:r>
-      <w:r>
-        <w:t>y, przez co wyniki mają zaniżoną</w:t>
-      </w:r>
-      <w:r>
-        <w:t xml:space="preserve"> dokładność, </w:t>
-      </w:r>
-      <w:r>
-        <w:t>jednak</w:t>
-      </w:r>
-      <w:r>
-        <w:t xml:space="preserve"> widoczna jest tendencja wzrostowa.</w:t>
-      </w:r>
-    </w:p>
+    <w:p/>
     <w:p>
       <w:pPr>
         <w:pStyle w:val="Nagwek2"/>
@@ -13028,6 +10417,761 @@
           <w:numId w:val="2"/>
         </w:numPr>
       </w:pPr>
+      <w:r>
+        <w:t>Ustawienie parametrów filtrowania</w:t>
+      </w:r>
+    </w:p>
+    <w:p>
+      <w:pPr>
+        <w:ind w:firstLine="360"/>
+      </w:pPr>
+      <w:r>
+        <w:t>Uruchamiając program kalibracyjny można wybrać drugą funkcję – ustawienie parametrów filtrowania. Po wybraniu odpowiedniej opcji, program pyta o kolejne wymagane informacje:</w:t>
+      </w:r>
+    </w:p>
+    <w:p>
+      <w:pPr>
+        <w:pStyle w:val="Akapitzlist"/>
+        <w:numPr>
+          <w:ilvl w:val="0"/>
+          <w:numId w:val="22"/>
+        </w:numPr>
+      </w:pPr>
+      <w:r>
+        <w:t>Numer identyfikacyjny kamery – wymagana jest tylko jedna kamera, która zazwyczaj posiada ID o wartości 1.</w:t>
+      </w:r>
+      <w:r>
+        <w:t xml:space="preserve"> Jeśli nie można uruchomić kamery, program ponownie pyta o ID.</w:t>
+      </w:r>
+    </w:p>
+    <w:p>
+      <w:pPr>
+        <w:pStyle w:val="Akapitzlist"/>
+        <w:numPr>
+          <w:ilvl w:val="0"/>
+          <w:numId w:val="22"/>
+        </w:numPr>
+      </w:pPr>
+      <w:r>
+        <w:t>Metoda filtrowania –określa przestrzeń kolorów, dla której w kolejnym etapie określane są granice progowan</w:t>
+      </w:r>
+      <w:r>
+        <w:t>ia obrazu wejściowego. Podaje</w:t>
+      </w:r>
+      <w:r>
+        <w:t xml:space="preserve"> się liczbę przypisaną do danej przestrzeni: RGB lub HSV.</w:t>
+      </w:r>
+    </w:p>
+    <w:p>
+      <w:pPr>
+        <w:ind w:firstLine="360"/>
+      </w:pPr>
+      <w:r>
+        <w:t>Wprowadzenie poprawnych</w:t>
+      </w:r>
+      <w:r>
+        <w:t xml:space="preserve"> danych wejściowych </w:t>
+      </w:r>
+      <w:r>
+        <w:t xml:space="preserve">pozwala przejść do etapu ustalania wartości progowania obrazu. </w:t>
+      </w:r>
+      <w:r>
+        <w:t>Pojawiają się dwa okna:</w:t>
+      </w:r>
+    </w:p>
+    <w:p>
+      <w:pPr>
+        <w:pStyle w:val="Akapitzlist"/>
+        <w:numPr>
+          <w:ilvl w:val="0"/>
+          <w:numId w:val="23"/>
+        </w:numPr>
+      </w:pPr>
+      <w:r>
+        <w:rPr>
+          <w:i/>
+        </w:rPr>
+        <w:t>cam</w:t>
+      </w:r>
+      <w:r>
+        <w:t xml:space="preserve"> – wyświetla</w:t>
+      </w:r>
+      <w:r>
+        <w:t xml:space="preserve"> w czasie rzeczywistym</w:t>
+      </w:r>
+      <w:r>
+        <w:t xml:space="preserve"> niezmieniony obraz pobrany z kamery</w:t>
+      </w:r>
+    </w:p>
+    <w:p>
+      <w:pPr>
+        <w:pStyle w:val="Akapitzlist"/>
+        <w:numPr>
+          <w:ilvl w:val="0"/>
+          <w:numId w:val="23"/>
+        </w:numPr>
+      </w:pPr>
+      <w:r>
+        <w:rPr>
+          <w:i/>
+        </w:rPr>
+        <w:t xml:space="preserve">filtered </w:t>
+      </w:r>
+      <w:r>
+        <w:t>– wyświetla obraz po filtrowaniu</w:t>
+      </w:r>
+      <w:r>
+        <w:t>; piksele mogą przyjmować jedną z dwóch wartości 0 lub 255</w:t>
+      </w:r>
+    </w:p>
+    <w:p>
+      <w:pPr>
+        <w:ind w:firstLine="360"/>
+      </w:pPr>
+      <w:r>
+        <w:t xml:space="preserve">W oknie </w:t>
+      </w:r>
+      <w:r>
+        <w:rPr>
+          <w:i/>
+        </w:rPr>
+        <w:t>filtered</w:t>
+      </w:r>
+      <w:r>
+        <w:t xml:space="preserve"> znajdują się suwaki służące do zmiany wartości progów. </w:t>
+      </w:r>
+      <w:r>
+        <w:t xml:space="preserve">Obok każdego </w:t>
+      </w:r>
+      <w:r>
+        <w:t xml:space="preserve">z nich </w:t>
+      </w:r>
+      <w:r>
+        <w:t>wyświet</w:t>
+      </w:r>
+      <w:r>
+        <w:t>lana jest nazwa progu w zależności od wybranej przestrzeni barw wraz z aktualną wartością. Zmiany wartości przez przesunięcie suwaków są na bieżąco realizowane i uwidocznione w oknie w</w:t>
+      </w:r>
+      <w:r>
+        <w:t>ynikowym filtrowania. Rys. X przedstawia</w:t>
+      </w:r>
+      <w:r>
+        <w:t xml:space="preserve"> </w:t>
+      </w:r>
+      <w:r>
+        <w:t xml:space="preserve">okno </w:t>
+      </w:r>
+      <w:r>
+        <w:rPr>
+          <w:i/>
+        </w:rPr>
+        <w:t>cam</w:t>
+      </w:r>
+      <w:r>
+        <w:t xml:space="preserve"> z obrazem wejściowym pobranym przez kamerę, natomiast okno </w:t>
+      </w:r>
+      <w:r>
+        <w:rPr>
+          <w:i/>
+        </w:rPr>
+        <w:t>filtered</w:t>
+      </w:r>
+      <w:r>
+        <w:t xml:space="preserve"> na rys. Y uwidacznia efekt filtrowania obrazu wejściowego w przestrzeni HSV na podstawie parametrów dobranych w taki sposób, aby uwidocznić czerwone obiekty.</w:t>
+      </w:r>
+    </w:p>
+    <w:p>
+      <w:pPr>
+        <w:ind w:firstLine="360"/>
+      </w:pPr>
+      <w:r>
+        <w:t xml:space="preserve">Jeżeli użytkownik jest usatysfakcjonowany z wybranych parametrów, wciśnięcie dowolnego klawisza przy aktywnym jednym z obu okien powoduje zatrzymanie </w:t>
+      </w:r>
+      <w:r>
+        <w:t xml:space="preserve">aktualizacji obrazów i wyświetlenie komunikatu w konsoli o możliwości zapisu parametrów i metody filtrowania do pliku. </w:t>
+      </w:r>
+    </w:p>
+    <w:tbl>
+      <w:tblPr>
+        <w:tblStyle w:val="Tabela-Siatka"/>
+        <w:tblW w:w="9989" w:type="dxa"/>
+        <w:tblInd w:w="-567" w:type="dxa"/>
+        <w:tblLook w:val="04A0" w:firstRow="1" w:lastRow="0" w:firstColumn="1" w:lastColumn="0" w:noHBand="0" w:noVBand="1"/>
+      </w:tblPr>
+      <w:tblGrid>
+        <w:gridCol w:w="4956"/>
+        <w:gridCol w:w="5076"/>
+      </w:tblGrid>
+      <w:tr>
+        <w:trPr>
+          <w:trHeight w:val="5024"/>
+        </w:trPr>
+        <w:tc>
+          <w:tcPr>
+            <w:tcW w:w="0" w:type="auto"/>
+            <w:vAlign w:val="center"/>
+          </w:tcPr>
+          <w:p>
+            <w:pPr>
+              <w:jc w:val="center"/>
+            </w:pPr>
+            <w:r>
+              <w:rPr>
+                <w:noProof/>
+                <w:lang w:eastAsia="pl-PL"/>
+              </w:rPr>
+              <w:drawing>
+                <wp:inline distT="0" distB="0" distL="0" distR="0">
+                  <wp:extent cx="3000878" cy="2371725"/>
+                  <wp:effectExtent l="0" t="0" r="9525" b="0"/>
+                  <wp:docPr id="19" name="Obraz 19"/>
+                  <wp:cNvGraphicFramePr>
+                    <a:graphicFrameLocks xmlns:a="http://schemas.openxmlformats.org/drawingml/2006/main" noChangeAspect="1"/>
+                  </wp:cNvGraphicFramePr>
+                  <a:graphic xmlns:a="http://schemas.openxmlformats.org/drawingml/2006/main">
+                    <a:graphicData uri="http://schemas.openxmlformats.org/drawingml/2006/picture">
+                      <pic:pic xmlns:pic="http://schemas.openxmlformats.org/drawingml/2006/picture">
+                        <pic:nvPicPr>
+                          <pic:cNvPr id="19" name="filtr_okno1.png"/>
+                          <pic:cNvPicPr/>
+                        </pic:nvPicPr>
+                        <pic:blipFill>
+                          <a:blip r:embed="rId17">
+                            <a:extLst>
+                              <a:ext uri="{28A0092B-C50C-407E-A947-70E740481C1C}">
+                                <a14:useLocalDpi xmlns:a14="http://schemas.microsoft.com/office/drawing/2010/main" val="0"/>
+                              </a:ext>
+                            </a:extLst>
+                          </a:blip>
+                          <a:stretch>
+                            <a:fillRect/>
+                          </a:stretch>
+                        </pic:blipFill>
+                        <pic:spPr>
+                          <a:xfrm>
+                            <a:off x="0" y="0"/>
+                            <a:ext cx="3044362" cy="2406093"/>
+                          </a:xfrm>
+                          <a:prstGeom prst="rect">
+                            <a:avLst/>
+                          </a:prstGeom>
+                        </pic:spPr>
+                      </pic:pic>
+                    </a:graphicData>
+                  </a:graphic>
+                </wp:inline>
+              </w:drawing>
+            </w:r>
+          </w:p>
+        </w:tc>
+        <w:tc>
+          <w:tcPr>
+            <w:tcW w:w="0" w:type="auto"/>
+            <w:vAlign w:val="center"/>
+          </w:tcPr>
+          <w:p>
+            <w:pPr>
+              <w:jc w:val="center"/>
+            </w:pPr>
+            <w:r>
+              <w:rPr>
+                <w:noProof/>
+                <w:lang w:eastAsia="pl-PL"/>
+              </w:rPr>
+              <w:drawing>
+                <wp:inline distT="0" distB="0" distL="0" distR="0">
+                  <wp:extent cx="3086100" cy="3006158"/>
+                  <wp:effectExtent l="0" t="0" r="0" b="3810"/>
+                  <wp:docPr id="21" name="Obraz 21"/>
+                  <wp:cNvGraphicFramePr>
+                    <a:graphicFrameLocks xmlns:a="http://schemas.openxmlformats.org/drawingml/2006/main" noChangeAspect="1"/>
+                  </wp:cNvGraphicFramePr>
+                  <a:graphic xmlns:a="http://schemas.openxmlformats.org/drawingml/2006/main">
+                    <a:graphicData uri="http://schemas.openxmlformats.org/drawingml/2006/picture">
+                      <pic:pic xmlns:pic="http://schemas.openxmlformats.org/drawingml/2006/picture">
+                        <pic:nvPicPr>
+                          <pic:cNvPr id="21" name="filtr_okno_HSV.png"/>
+                          <pic:cNvPicPr/>
+                        </pic:nvPicPr>
+                        <pic:blipFill>
+                          <a:blip r:embed="rId18">
+                            <a:extLst>
+                              <a:ext uri="{28A0092B-C50C-407E-A947-70E740481C1C}">
+                                <a14:useLocalDpi xmlns:a14="http://schemas.microsoft.com/office/drawing/2010/main" val="0"/>
+                              </a:ext>
+                            </a:extLst>
+                          </a:blip>
+                          <a:stretch>
+                            <a:fillRect/>
+                          </a:stretch>
+                        </pic:blipFill>
+                        <pic:spPr>
+                          <a:xfrm>
+                            <a:off x="0" y="0"/>
+                            <a:ext cx="3105760" cy="3025308"/>
+                          </a:xfrm>
+                          <a:prstGeom prst="rect">
+                            <a:avLst/>
+                          </a:prstGeom>
+                        </pic:spPr>
+                      </pic:pic>
+                    </a:graphicData>
+                  </a:graphic>
+                </wp:inline>
+              </w:drawing>
+            </w:r>
+          </w:p>
+        </w:tc>
+      </w:tr>
+    </w:tbl>
+    <w:p>
+      <w:pPr>
+        <w:ind w:firstLine="360"/>
+      </w:pPr>
+    </w:p>
+    <w:p>
+      <w:pPr>
+        <w:pStyle w:val="Nagwek2"/>
+        <w:numPr>
+          <w:ilvl w:val="1"/>
+          <w:numId w:val="2"/>
+        </w:numPr>
+      </w:pPr>
+      <w:r>
+        <w:lastRenderedPageBreak/>
+        <w:t>Program wykonawczy</w:t>
+      </w:r>
+    </w:p>
+    <w:p>
+      <w:pPr>
+        <w:ind w:firstLine="360"/>
+      </w:pPr>
+      <w:r>
+        <w:t>Zgodnie z ogólnym schematem działania głównego programu przedstawionym na rys. XX pierwszym etapem po uruchomieniu pr</w:t>
+      </w:r>
+      <w:r>
+        <w:t>ogramu jest inicjalizacja. W tym kroku podobnie jak w programie kalibrującym, należy podać numery ID kamer. Oprócz tego wczytywane są także dane z plików zewnętrznych, wymagane przy późniejszych procesach. W przypadku braku któregokolwiek z pliku program informuje w konsoli o braku danego pliku i kończy swoje działanie. Drugim etapem jest nawi</w:t>
+      </w:r>
+      <w:r>
+        <w:t xml:space="preserve">ązanie połączenia z robotem. </w:t>
+      </w:r>
+      <w:r>
+        <w:t>Prowadzony jest dialog w konsoli, w celu uzyskania skonfigurowanego adresu IP robota i numeru portu zdefiniowanego w programie robota.</w:t>
+      </w:r>
+      <w:r>
+        <w:t xml:space="preserve"> Po poprawnym wprowadzeniu wszystkich danych i wczytaniu plików konfiguracyjnych program przechodzi do głównej pętli programu.</w:t>
+      </w:r>
+    </w:p>
+    <w:p>
+      <w:pPr>
+        <w:ind w:firstLine="360"/>
+      </w:pPr>
+      <w:r>
+        <w:t>Pierwszym krokiem jest pobranie</w:t>
+      </w:r>
+      <w:r>
+        <w:t xml:space="preserve"> </w:t>
+      </w:r>
+      <w:r>
+        <w:t>z obu kamer</w:t>
+      </w:r>
+      <w:r>
+        <w:t xml:space="preserve"> obrazów, które </w:t>
+      </w:r>
+      <w:r>
+        <w:t>następnie zostają skorygowane w procesie transformacji uwzględniającej</w:t>
+      </w:r>
+      <w:r>
+        <w:t xml:space="preserve"> parametry</w:t>
+      </w:r>
+      <w:r>
+        <w:t xml:space="preserve"> wczytane</w:t>
+      </w:r>
+      <w:r>
+        <w:t xml:space="preserve"> z wynikowego pliku</w:t>
+      </w:r>
+      <w:r>
+        <w:t xml:space="preserve"> kalibracji kamer</w:t>
+      </w:r>
+      <w:r>
+        <w:t xml:space="preserve">. </w:t>
+      </w:r>
+      <w:r>
+        <w:t>W kolejnym kroku skorygowane ob</w:t>
+      </w:r>
+      <w:r>
+        <w:t>razy zostają poddane filtracji, która wykonuje progowanie na podstawie metody i wartości uzyskanych z pliku ustawień filtrowania. Jeżeli na obu wynikowyc</w:t>
+      </w:r>
+      <w:r>
+        <w:t>h, dwustanowych obrazach zostanie</w:t>
+      </w:r>
+      <w:r>
+        <w:t xml:space="preserve"> </w:t>
+      </w:r>
+      <w:r>
+        <w:t>wykryty punkt charakterystyczny, funkcja triangulacji wyznacza jego położenie przestrzenne względem układu kamer. Pierwsze dwie próbki są ignorowane, aby dać możliwość operatorowi wskazania laserem odpowiedniego miejsca. Kolejne próbki włączane są do bufora, a po przekroczeniu wymaganej ilości próbek liczona</w:t>
+      </w:r>
+      <w:r>
+        <w:t xml:space="preserve"> jest średnia wartość położenia, która następnie jest transformowana do układu współrzędnych robota. Położenie punktu dla każdej z trzech osi zamieniane jest na ciąg znaków, który jest przesyłany do robota zgodnie z protokołem TCP/IP, pod warunkiem poprawnie ustanowionego połączenia.</w:t>
+      </w:r>
+      <w:bookmarkStart w:id="26" w:name="_GoBack"/>
+      <w:bookmarkEnd w:id="26"/>
+    </w:p>
+    <w:p>
+      <w:pPr>
+        <w:pStyle w:val="Nagwek2"/>
+        <w:numPr>
+          <w:ilvl w:val="1"/>
+          <w:numId w:val="2"/>
+        </w:numPr>
+      </w:pPr>
+      <w:r>
+        <w:t>Klasa CStereoCalib</w:t>
+      </w:r>
+      <w:bookmarkEnd w:id="25"/>
+      <w:r>
+        <w:t>ration</w:t>
+      </w:r>
+    </w:p>
+    <w:p>
+      <w:pPr>
+        <w:pStyle w:val="Nagwek2"/>
+        <w:numPr>
+          <w:ilvl w:val="1"/>
+          <w:numId w:val="2"/>
+        </w:numPr>
+      </w:pPr>
+      <w:r>
+        <w:t>Klasa CFilterCalibration</w:t>
+      </w:r>
+    </w:p>
+    <w:p>
+      <w:pPr>
+        <w:pStyle w:val="Nagwek2"/>
+        <w:numPr>
+          <w:ilvl w:val="1"/>
+          <w:numId w:val="2"/>
+        </w:numPr>
+      </w:pPr>
+      <w:bookmarkStart w:id="27" w:name="_Toc451285714"/>
+      <w:r>
+        <w:t>Klasa CStereoVision</w:t>
+      </w:r>
+      <w:bookmarkEnd w:id="27"/>
+    </w:p>
+    <w:p>
+      <w:pPr>
+        <w:pStyle w:val="Nagwek2"/>
+        <w:numPr>
+          <w:ilvl w:val="1"/>
+          <w:numId w:val="2"/>
+        </w:numPr>
+      </w:pPr>
+      <w:bookmarkStart w:id="28" w:name="_Toc451285715"/>
+      <w:r>
+        <w:t>Klasa CTCPConnection</w:t>
+      </w:r>
+      <w:bookmarkEnd w:id="28"/>
+    </w:p>
+    <w:p>
+      <w:pPr>
+        <w:pStyle w:val="Nagwek1"/>
+        <w:numPr>
+          <w:ilvl w:val="0"/>
+          <w:numId w:val="2"/>
+        </w:numPr>
+      </w:pPr>
+      <w:bookmarkStart w:id="29" w:name="_Toc451285716"/>
+      <w:r>
+        <w:t>Oprogramowanie robota</w:t>
+      </w:r>
+      <w:bookmarkEnd w:id="29"/>
+    </w:p>
+    <w:p>
+      <w:pPr>
+        <w:pStyle w:val="Nagwek2"/>
+        <w:numPr>
+          <w:ilvl w:val="1"/>
+          <w:numId w:val="2"/>
+        </w:numPr>
+      </w:pPr>
+      <w:bookmarkStart w:id="30" w:name="_Toc451285717"/>
+      <w:r>
+        <w:t>Struktura</w:t>
+      </w:r>
+      <w:bookmarkEnd w:id="30"/>
+    </w:p>
+    <w:p>
+      <w:pPr>
+        <w:ind w:firstLine="360"/>
+      </w:pPr>
+      <w:r>
+        <w:t xml:space="preserve">Oprogramowanie robota składa się z głównego programu </w:t>
+      </w:r>
+      <w:r>
+        <w:rPr>
+          <w:i/>
+        </w:rPr>
+        <w:t>d_tcp</w:t>
+      </w:r>
+      <w:r>
+        <w:t xml:space="preserve"> i 4 podprogramów odpowiedzialnych za:</w:t>
+      </w:r>
+    </w:p>
+    <w:p>
+      <w:pPr>
+        <w:pStyle w:val="Akapitzlist"/>
+        <w:numPr>
+          <w:ilvl w:val="0"/>
+          <w:numId w:val="14"/>
+        </w:numPr>
+        <w:rPr>
+          <w:i/>
+        </w:rPr>
+      </w:pPr>
+      <w:r>
+        <w:t>d_openport – poprawne otworzenie portu TCP i nasłuchiwania na prośbę połączenia</w:t>
+      </w:r>
+    </w:p>
+    <w:p>
+      <w:pPr>
+        <w:pStyle w:val="Akapitzlist"/>
+        <w:numPr>
+          <w:ilvl w:val="0"/>
+          <w:numId w:val="14"/>
+        </w:numPr>
+        <w:rPr>
+          <w:i/>
+        </w:rPr>
+      </w:pPr>
+      <w:r>
+        <w:t>d_closeport – zatrzymanie nasłuchiwania i zamknięcie portu</w:t>
+      </w:r>
+    </w:p>
+    <w:p>
+      <w:pPr>
+        <w:pStyle w:val="Akapitzlist"/>
+        <w:numPr>
+          <w:ilvl w:val="0"/>
+          <w:numId w:val="14"/>
+        </w:numPr>
+        <w:rPr>
+          <w:i/>
+        </w:rPr>
+      </w:pPr>
+      <w:r>
+        <w:t>d_recvdata – odbieranie otrzymywanych pakietów danych</w:t>
+      </w:r>
+    </w:p>
+    <w:p>
+      <w:pPr>
+        <w:pStyle w:val="Akapitzlist"/>
+        <w:numPr>
+          <w:ilvl w:val="0"/>
+          <w:numId w:val="14"/>
+        </w:numPr>
+        <w:rPr>
+          <w:i/>
+        </w:rPr>
+      </w:pPr>
+      <w:r>
+        <w:t xml:space="preserve">d_transc – interpretacje otrzymanych danych i wykonanie odpowiedniej akcji </w:t>
+      </w:r>
+    </w:p>
+    <w:p>
+      <w:pPr>
+        <w:jc w:val="center"/>
+      </w:pPr>
+      <w:r>
+        <w:rPr>
+          <w:noProof/>
+          <w:lang w:eastAsia="pl-PL"/>
+        </w:rPr>
+        <w:drawing>
+          <wp:inline distT="0" distB="0" distL="0" distR="0" wp14:anchorId="0EE08A4D" wp14:editId="57266D89">
+            <wp:extent cx="3990975" cy="1995489"/>
+            <wp:effectExtent l="0" t="0" r="0" b="5080"/>
+            <wp:docPr id="3" name="Obraz 3"/>
+            <wp:cNvGraphicFramePr>
+              <a:graphicFrameLocks xmlns:a="http://schemas.openxmlformats.org/drawingml/2006/main" noChangeAspect="1"/>
+            </wp:cNvGraphicFramePr>
+            <a:graphic xmlns:a="http://schemas.openxmlformats.org/drawingml/2006/main">
+              <a:graphicData uri="http://schemas.openxmlformats.org/drawingml/2006/picture">
+                <pic:pic xmlns:pic="http://schemas.openxmlformats.org/drawingml/2006/picture">
+                  <pic:nvPicPr>
+                    <pic:cNvPr id="3" name="program robota.png"/>
+                    <pic:cNvPicPr/>
+                  </pic:nvPicPr>
+                  <pic:blipFill>
+                    <a:blip r:embed="rId19">
+                      <a:extLst>
+                        <a:ext uri="{28A0092B-C50C-407E-A947-70E740481C1C}">
+                          <a14:useLocalDpi xmlns:a14="http://schemas.microsoft.com/office/drawing/2010/main" val="0"/>
+                        </a:ext>
+                      </a:extLst>
+                    </a:blip>
+                    <a:stretch>
+                      <a:fillRect/>
+                    </a:stretch>
+                  </pic:blipFill>
+                  <pic:spPr>
+                    <a:xfrm>
+                      <a:off x="0" y="0"/>
+                      <a:ext cx="4012658" cy="2006331"/>
+                    </a:xfrm>
+                    <a:prstGeom prst="rect">
+                      <a:avLst/>
+                    </a:prstGeom>
+                  </pic:spPr>
+                </pic:pic>
+              </a:graphicData>
+            </a:graphic>
+          </wp:inline>
+        </w:drawing>
+      </w:r>
+    </w:p>
+    <w:p>
+      <w:pPr>
+        <w:pStyle w:val="Nagwek1"/>
+        <w:numPr>
+          <w:ilvl w:val="0"/>
+          <w:numId w:val="2"/>
+        </w:numPr>
+      </w:pPr>
+      <w:bookmarkStart w:id="31" w:name="_Toc451285718"/>
+      <w:r>
+        <w:lastRenderedPageBreak/>
+        <w:t>Testowanie oprogramowania</w:t>
+      </w:r>
+      <w:bookmarkEnd w:id="31"/>
+    </w:p>
+    <w:p>
+      <w:pPr>
+        <w:pStyle w:val="Nagwek2"/>
+        <w:numPr>
+          <w:ilvl w:val="1"/>
+          <w:numId w:val="2"/>
+        </w:numPr>
+      </w:pPr>
+      <w:bookmarkStart w:id="32" w:name="_Toc451285719"/>
+      <w:r>
+        <w:t>Kalibracja</w:t>
+      </w:r>
+      <w:r>
+        <w:t xml:space="preserve"> kamer</w:t>
+      </w:r>
+      <w:bookmarkEnd w:id="32"/>
+    </w:p>
+    <w:p>
+      <w:pPr>
+        <w:spacing w:before="0" w:after="160" w:line="259" w:lineRule="auto"/>
+        <w:ind w:firstLine="360"/>
+      </w:pPr>
+      <w:r>
+        <w:t>Pozyskiwany z kamer obraz nie jest idealnym dwuwymiarowym rzutem monitorowanej przestrzeni. Głównymi przyczynami zaburzeń obrazu są niedokładności w wykonaniu oraz pozycjonowaniu względem siebie elementów urządzenia. O ile centralny obszar obrazu nie jest zdeformowany</w:t>
+      </w:r>
+      <w:r>
+        <w:t>, o tyle zewnętrzna część jest tym bardziej zniekształcona, im dalej od centrum obrazu</w:t>
+      </w:r>
+      <w:r>
+        <w:t xml:space="preserve">. </w:t>
+      </w:r>
+      <w:r>
+        <w:t>Skutkami tego może być zaniżona dokładność w wyznaczaniu przestrzennego położenia punktu przez triangulacje, dlatego przed uruchomieniem głównego programu stereowizyjnego należy skrupulatnie przeprowadzić proces kalibracji obrazu.</w:t>
+      </w:r>
+    </w:p>
+    <w:p>
+      <w:pPr>
+        <w:spacing w:before="0" w:after="160" w:line="259" w:lineRule="auto"/>
+        <w:ind w:firstLine="360"/>
+      </w:pPr>
+      <w:r>
+        <w:t>Kalibracja kamer w układzie stereowizyjnym polega na wyznaczeniu współczynników korekcyjnych omówionych w rozdzi</w:t>
+      </w:r>
+      <w:r>
+        <w:t>ale 3. W tym celu wymagane jest pobranie próbek obrazów, na których będzie możliwe wyznaczenie specyficznych punktów, znając jednocześnie rzeczywiste powiązania wymiarowe pomiędzy tymi punktami. Idealnym wzorcem, którego punkty można łatwo wykryć i zmierzyć jest szachownica</w:t>
+      </w:r>
+      <w:r>
+        <w:t xml:space="preserve">. Ilość pól wzdłuż i wszerz oraz </w:t>
+      </w:r>
+      <w:r>
+        <w:t xml:space="preserve">długość boku pola w mm są niezbędnymi parametrami, które należy wprowadzić jako argumenty do programu kalibrującego. </w:t>
+      </w:r>
+      <w:r>
+        <w:t xml:space="preserve">Podczas pobierania próbek obrazu, wyświetlane są obrazy z obu kamer, aby ułatwić </w:t>
+      </w:r>
+      <w:r>
+        <w:t xml:space="preserve">poprawną manipulacje szachownicy w kadry kamer. Gdy program wykrywa specyficzne punkty – wierzchołki kwadratów – na obrazie wejściowym, w odpowiednich miejscach rysowane są kolorowe okręgi. Pomiędzy pobraniem próbek </w:t>
+      </w:r>
+      <w:r>
+        <w:t>obrazów występuje odstęp czasowy (</w:t>
+      </w:r>
+      <w:r>
+        <w:t xml:space="preserve"> domyślnie</w:t>
+      </w:r>
+      <w:r>
+        <w:t xml:space="preserve"> dwusekundowy),</w:t>
+      </w:r>
+      <w:r>
+        <w:t xml:space="preserve"> </w:t>
+      </w:r>
+      <w:r>
+        <w:t>aby zapobiec zduplikowaniu próbek, co niekiedy może prowadzić do błędnych wyników kalibracji.</w:t>
+      </w:r>
+    </w:p>
+    <w:p>
+      <w:pPr>
+        <w:spacing w:before="0" w:after="160" w:line="259" w:lineRule="auto"/>
+        <w:ind w:firstLine="360"/>
+      </w:pPr>
+    </w:p>
+    <w:p>
+      <w:pPr>
+        <w:spacing w:before="0" w:after="160" w:line="259" w:lineRule="auto"/>
+        <w:ind w:firstLine="360"/>
+      </w:pPr>
+      <w:r>
+        <w:t xml:space="preserve"> </w:t>
+      </w:r>
+      <w:r>
+        <w:t xml:space="preserve">Ilość próbek, na podstawie których przeprowadzane są obliczenia, decyduje o dokładności wyników i długości przetwarzania danych. </w:t>
+      </w:r>
+      <w:r>
+        <w:t xml:space="preserve">Na wykresie </w:t>
+      </w:r>
+      <w:r>
+        <w:rPr>
+          <w:color w:val="FF0000"/>
+        </w:rPr>
+        <w:t xml:space="preserve">[NUMER] </w:t>
+      </w:r>
+      <w:r>
+        <w:t>przedstawiono wyniki badanej zależności czasu obliczeń od ilości próbek.</w:t>
+      </w:r>
+      <w:r>
+        <w:t xml:space="preserve"> Należy mieć na uwadze, że system operacyjny przeznaczał część czasu procesora na inne proces</w:t>
+      </w:r>
+      <w:r>
+        <w:t>y, przez co wyniki mają zaniżoną</w:t>
+      </w:r>
+      <w:r>
+        <w:t xml:space="preserve"> dokładność, </w:t>
+      </w:r>
+      <w:r>
+        <w:t>jednak</w:t>
+      </w:r>
+      <w:r>
+        <w:t xml:space="preserve"> widoczna jest tendencja wzrostowa.</w:t>
+      </w:r>
+    </w:p>
+    <w:p>
+      <w:pPr>
+        <w:pStyle w:val="Nagwek2"/>
+        <w:numPr>
+          <w:ilvl w:val="1"/>
+          <w:numId w:val="2"/>
+        </w:numPr>
+      </w:pPr>
       <w:bookmarkStart w:id="33" w:name="_Toc451285720"/>
       <w:r>
         <w:t>Filtrowanie</w:t>
@@ -13148,7 +11292,11 @@
         <w:t xml:space="preserve">wewnętrzne parametry kamery Logitech C905, które można zmieniać dzięki oprogramowaniu producenta. </w:t>
       </w:r>
       <w:r>
-        <w:t>Niestety nie można wprowadzać, ani odczytywać wartości liczbowych konkretnych parametrów, a jedynie ustalać ukryte wartości przez pasek przesuwny.</w:t>
+        <w:t xml:space="preserve">Niestety nie można wprowadzać, ani odczytywać wartości liczbowych konkretnych </w:t>
+      </w:r>
+      <w:r>
+        <w:lastRenderedPageBreak/>
+        <w:t>parametrów, a jedynie ustalać ukryte wartości przez pasek przesuwny.</w:t>
       </w:r>
       <w:r>
         <w:t xml:space="preserve"> Istotne jest, aby ustawienia na obu kamerach były jednakowe. W przeciwnym razie kolejna warstwa filtrowania będzie operować na różnych obrazach wejściowych, co może doprowadzić do wykrycia błędnych punktów, bądź też wyeliminowania poprawnych.</w:t>
@@ -13191,7 +11339,6 @@
           </w:tcPr>
           <w:p>
             <w:r>
-              <w:lastRenderedPageBreak/>
               <w:t>Nastawy automatyczne:</w:t>
             </w:r>
           </w:p>
@@ -13231,7 +11378,7 @@
                           <pic:cNvPicPr/>
                         </pic:nvPicPr>
                         <pic:blipFill rotWithShape="1">
-                          <a:blip r:embed="rId17">
+                          <a:blip r:embed="rId20">
                             <a:extLst>
                               <a:ext uri="{28A0092B-C50C-407E-A947-70E740481C1C}">
                                 <a14:useLocalDpi xmlns:a14="http://schemas.microsoft.com/office/drawing/2010/main" val="0"/>
@@ -13351,7 +11498,7 @@
                           <pic:cNvPicPr/>
                         </pic:nvPicPr>
                         <pic:blipFill rotWithShape="1">
-                          <a:blip r:embed="rId18">
+                          <a:blip r:embed="rId21">
                             <a:extLst>
                               <a:ext uri="{28A0092B-C50C-407E-A947-70E740481C1C}">
                                 <a14:useLocalDpi xmlns:a14="http://schemas.microsoft.com/office/drawing/2010/main" val="0"/>
@@ -13914,7 +12061,7 @@
                           <pic:cNvPicPr/>
                         </pic:nvPicPr>
                         <pic:blipFill>
-                          <a:blip r:embed="rId19" cstate="print">
+                          <a:blip r:embed="rId22" cstate="print">
                             <a:extLst>
                               <a:ext uri="{28A0092B-C50C-407E-A947-70E740481C1C}">
                                 <a14:useLocalDpi xmlns:a14="http://schemas.microsoft.com/office/drawing/2010/main" val="0"/>
@@ -13973,7 +12120,7 @@
                           <pic:cNvPicPr/>
                         </pic:nvPicPr>
                         <pic:blipFill>
-                          <a:blip r:embed="rId20" cstate="print">
+                          <a:blip r:embed="rId23" cstate="print">
                             <a:extLst>
                               <a:ext uri="{28A0092B-C50C-407E-A947-70E740481C1C}">
                                 <a14:useLocalDpi xmlns:a14="http://schemas.microsoft.com/office/drawing/2010/main" val="0"/>
@@ -14231,216 +12378,6 @@
                           <pic:cNvPicPr/>
                         </pic:nvPicPr>
                         <pic:blipFill>
-                          <a:blip r:embed="rId21">
-                            <a:extLst>
-                              <a:ext uri="{28A0092B-C50C-407E-A947-70E740481C1C}">
-                                <a14:useLocalDpi xmlns:a14="http://schemas.microsoft.com/office/drawing/2010/main" val="0"/>
-                              </a:ext>
-                            </a:extLst>
-                          </a:blip>
-                          <a:stretch>
-                            <a:fillRect/>
-                          </a:stretch>
-                        </pic:blipFill>
-                        <pic:spPr>
-                          <a:xfrm>
-                            <a:off x="0" y="0"/>
-                            <a:ext cx="2880000" cy="2160000"/>
-                          </a:xfrm>
-                          <a:prstGeom prst="rect">
-                            <a:avLst/>
-                          </a:prstGeom>
-                        </pic:spPr>
-                      </pic:pic>
-                    </a:graphicData>
-                  </a:graphic>
-                </wp:inline>
-              </w:drawing>
-            </w:r>
-          </w:p>
-        </w:tc>
-        <w:tc>
-          <w:tcPr>
-            <w:tcW w:w="4819" w:type="dxa"/>
-            <w:vAlign w:val="center"/>
-          </w:tcPr>
-          <w:p>
-            <w:pPr>
-              <w:jc w:val="center"/>
-              <w:rPr>
-                <w:noProof/>
-                <w:lang w:eastAsia="pl-PL"/>
-              </w:rPr>
-            </w:pPr>
-            <w:r>
-              <w:rPr>
-                <w:noProof/>
-                <w:lang w:eastAsia="pl-PL"/>
-              </w:rPr>
-              <w:drawing>
-                <wp:inline distT="0" distB="0" distL="0" distR="0" wp14:anchorId="31D4647B" wp14:editId="3C1F8465">
-                  <wp:extent cx="2880000" cy="2160000"/>
-                  <wp:effectExtent l="0" t="0" r="0" b="0"/>
-                  <wp:docPr id="9" name="Obraz 9"/>
-                  <wp:cNvGraphicFramePr>
-                    <a:graphicFrameLocks xmlns:a="http://schemas.openxmlformats.org/drawingml/2006/main" noChangeAspect="1"/>
-                  </wp:cNvGraphicFramePr>
-                  <a:graphic xmlns:a="http://schemas.openxmlformats.org/drawingml/2006/main">
-                    <a:graphicData uri="http://schemas.openxmlformats.org/drawingml/2006/picture">
-                      <pic:pic xmlns:pic="http://schemas.openxmlformats.org/drawingml/2006/picture">
-                        <pic:nvPicPr>
-                          <pic:cNvPr id="9" name="wyjsciowy_reczn_edyt.png"/>
-                          <pic:cNvPicPr/>
-                        </pic:nvPicPr>
-                        <pic:blipFill>
-                          <a:blip r:embed="rId22">
-                            <a:extLst>
-                              <a:ext uri="{28A0092B-C50C-407E-A947-70E740481C1C}">
-                                <a14:useLocalDpi xmlns:a14="http://schemas.microsoft.com/office/drawing/2010/main" val="0"/>
-                              </a:ext>
-                            </a:extLst>
-                          </a:blip>
-                          <a:stretch>
-                            <a:fillRect/>
-                          </a:stretch>
-                        </pic:blipFill>
-                        <pic:spPr>
-                          <a:xfrm>
-                            <a:off x="0" y="0"/>
-                            <a:ext cx="2880000" cy="2160000"/>
-                          </a:xfrm>
-                          <a:prstGeom prst="rect">
-                            <a:avLst/>
-                          </a:prstGeom>
-                        </pic:spPr>
-                      </pic:pic>
-                    </a:graphicData>
-                  </a:graphic>
-                </wp:inline>
-              </w:drawing>
-            </w:r>
-          </w:p>
-        </w:tc>
-      </w:tr>
-      <w:tr>
-        <w:trPr>
-          <w:cantSplit/>
-          <w:trHeight w:val="1134"/>
-        </w:trPr>
-        <w:tc>
-          <w:tcPr>
-            <w:tcW w:w="567" w:type="dxa"/>
-            <w:textDirection w:val="btLr"/>
-            <w:vAlign w:val="center"/>
-          </w:tcPr>
-          <w:p>
-            <w:pPr>
-              <w:ind w:left="113" w:right="113"/>
-              <w:jc w:val="center"/>
-            </w:pPr>
-            <w:r>
-              <w:t>Progowanie</w:t>
-            </w:r>
-            <w:r>
-              <w:t xml:space="preserve"> w</w:t>
-            </w:r>
-            <w:r>
-              <w:t xml:space="preserve"> przestrzeni RGB</w:t>
-            </w:r>
-          </w:p>
-        </w:tc>
-        <w:tc>
-          <w:tcPr>
-            <w:tcW w:w="4820" w:type="dxa"/>
-            <w:vAlign w:val="center"/>
-          </w:tcPr>
-          <w:p>
-            <w:pPr>
-              <w:jc w:val="center"/>
-            </w:pPr>
-            <w:r>
-              <w:rPr>
-                <w:noProof/>
-                <w:lang w:eastAsia="pl-PL"/>
-              </w:rPr>
-              <w:drawing>
-                <wp:inline distT="0" distB="0" distL="0" distR="0" wp14:anchorId="2026FBFF" wp14:editId="129E2F4B">
-                  <wp:extent cx="2880000" cy="2160000"/>
-                  <wp:effectExtent l="0" t="0" r="0" b="0"/>
-                  <wp:docPr id="7" name="Obraz 7"/>
-                  <wp:cNvGraphicFramePr>
-                    <a:graphicFrameLocks xmlns:a="http://schemas.openxmlformats.org/drawingml/2006/main" noChangeAspect="1"/>
-                  </wp:cNvGraphicFramePr>
-                  <a:graphic xmlns:a="http://schemas.openxmlformats.org/drawingml/2006/main">
-                    <a:graphicData uri="http://schemas.openxmlformats.org/drawingml/2006/picture">
-                      <pic:pic xmlns:pic="http://schemas.openxmlformats.org/drawingml/2006/picture">
-                        <pic:nvPicPr>
-                          <pic:cNvPr id="7" name="filtrBGR_autom_edyt.png"/>
-                          <pic:cNvPicPr/>
-                        </pic:nvPicPr>
-                        <pic:blipFill>
-                          <a:blip r:embed="rId23">
-                            <a:extLst>
-                              <a:ext uri="{28A0092B-C50C-407E-A947-70E740481C1C}">
-                                <a14:useLocalDpi xmlns:a14="http://schemas.microsoft.com/office/drawing/2010/main" val="0"/>
-                              </a:ext>
-                            </a:extLst>
-                          </a:blip>
-                          <a:stretch>
-                            <a:fillRect/>
-                          </a:stretch>
-                        </pic:blipFill>
-                        <pic:spPr>
-                          <a:xfrm>
-                            <a:off x="0" y="0"/>
-                            <a:ext cx="2880000" cy="2160000"/>
-                          </a:xfrm>
-                          <a:prstGeom prst="rect">
-                            <a:avLst/>
-                          </a:prstGeom>
-                        </pic:spPr>
-                      </pic:pic>
-                    </a:graphicData>
-                  </a:graphic>
-                </wp:inline>
-              </w:drawing>
-            </w:r>
-          </w:p>
-        </w:tc>
-        <w:tc>
-          <w:tcPr>
-            <w:tcW w:w="4819" w:type="dxa"/>
-            <w:vAlign w:val="center"/>
-          </w:tcPr>
-          <w:p>
-            <w:pPr>
-              <w:jc w:val="center"/>
-              <w:rPr>
-                <w:noProof/>
-                <w:lang w:eastAsia="pl-PL"/>
-              </w:rPr>
-            </w:pPr>
-            <w:r>
-              <w:rPr>
-                <w:noProof/>
-                <w:lang w:eastAsia="pl-PL"/>
-              </w:rPr>
-              <w:drawing>
-                <wp:inline distT="0" distB="0" distL="0" distR="0" wp14:anchorId="598918ED" wp14:editId="7B8E1D47">
-                  <wp:extent cx="2880000" cy="2160000"/>
-                  <wp:effectExtent l="0" t="0" r="0" b="0"/>
-                  <wp:docPr id="11" name="Obraz 11"/>
-                  <wp:cNvGraphicFramePr>
-                    <a:graphicFrameLocks xmlns:a="http://schemas.openxmlformats.org/drawingml/2006/main" noChangeAspect="1"/>
-                  </wp:cNvGraphicFramePr>
-                  <a:graphic xmlns:a="http://schemas.openxmlformats.org/drawingml/2006/main">
-                    <a:graphicData uri="http://schemas.openxmlformats.org/drawingml/2006/picture">
-                      <pic:pic xmlns:pic="http://schemas.openxmlformats.org/drawingml/2006/picture">
-                        <pic:nvPicPr>
-                          <pic:cNvPr id="11" name="filtrBGR_reczn_edyt.png"/>
-                          <pic:cNvPicPr/>
-                        </pic:nvPicPr>
-                        <pic:blipFill>
                           <a:blip r:embed="rId24">
                             <a:extLst>
                               <a:ext uri="{28A0092B-C50C-407E-A947-70E740481C1C}">
@@ -14469,6 +12406,68 @@
             </w:r>
           </w:p>
         </w:tc>
+        <w:tc>
+          <w:tcPr>
+            <w:tcW w:w="4819" w:type="dxa"/>
+            <w:vAlign w:val="center"/>
+          </w:tcPr>
+          <w:p>
+            <w:pPr>
+              <w:jc w:val="center"/>
+              <w:rPr>
+                <w:noProof/>
+                <w:lang w:eastAsia="pl-PL"/>
+              </w:rPr>
+            </w:pPr>
+            <w:r>
+              <w:rPr>
+                <w:noProof/>
+                <w:lang w:eastAsia="pl-PL"/>
+              </w:rPr>
+              <w:drawing>
+                <wp:inline distT="0" distB="0" distL="0" distR="0" wp14:anchorId="31D4647B" wp14:editId="3C1F8465">
+                  <wp:extent cx="2880000" cy="2160000"/>
+                  <wp:effectExtent l="0" t="0" r="0" b="0"/>
+                  <wp:docPr id="9" name="Obraz 9"/>
+                  <wp:cNvGraphicFramePr>
+                    <a:graphicFrameLocks xmlns:a="http://schemas.openxmlformats.org/drawingml/2006/main" noChangeAspect="1"/>
+                  </wp:cNvGraphicFramePr>
+                  <a:graphic xmlns:a="http://schemas.openxmlformats.org/drawingml/2006/main">
+                    <a:graphicData uri="http://schemas.openxmlformats.org/drawingml/2006/picture">
+                      <pic:pic xmlns:pic="http://schemas.openxmlformats.org/drawingml/2006/picture">
+                        <pic:nvPicPr>
+                          <pic:cNvPr id="9" name="wyjsciowy_reczn_edyt.png"/>
+                          <pic:cNvPicPr/>
+                        </pic:nvPicPr>
+                        <pic:blipFill>
+                          <a:blip r:embed="rId25">
+                            <a:extLst>
+                              <a:ext uri="{28A0092B-C50C-407E-A947-70E740481C1C}">
+                                <a14:useLocalDpi xmlns:a14="http://schemas.microsoft.com/office/drawing/2010/main" val="0"/>
+                              </a:ext>
+                            </a:extLst>
+                          </a:blip>
+                          <a:stretch>
+                            <a:fillRect/>
+                          </a:stretch>
+                        </pic:blipFill>
+                        <pic:spPr>
+                          <a:xfrm>
+                            <a:off x="0" y="0"/>
+                            <a:ext cx="2880000" cy="2160000"/>
+                          </a:xfrm>
+                          <a:prstGeom prst="rect">
+                            <a:avLst/>
+                          </a:prstGeom>
+                        </pic:spPr>
+                      </pic:pic>
+                    </a:graphicData>
+                  </a:graphic>
+                </wp:inline>
+              </w:drawing>
+            </w:r>
+          </w:p>
+        </w:tc>
       </w:tr>
       <w:tr>
         <w:trPr>
@@ -14487,6 +12486,154 @@
               <w:jc w:val="center"/>
             </w:pPr>
             <w:r>
+              <w:t>Progowanie</w:t>
+            </w:r>
+            <w:r>
+              <w:t xml:space="preserve"> w</w:t>
+            </w:r>
+            <w:r>
+              <w:t xml:space="preserve"> przestrzeni RGB</w:t>
+            </w:r>
+          </w:p>
+        </w:tc>
+        <w:tc>
+          <w:tcPr>
+            <w:tcW w:w="4820" w:type="dxa"/>
+            <w:vAlign w:val="center"/>
+          </w:tcPr>
+          <w:p>
+            <w:pPr>
+              <w:jc w:val="center"/>
+            </w:pPr>
+            <w:r>
+              <w:rPr>
+                <w:noProof/>
+                <w:lang w:eastAsia="pl-PL"/>
+              </w:rPr>
+              <w:drawing>
+                <wp:inline distT="0" distB="0" distL="0" distR="0" wp14:anchorId="2026FBFF" wp14:editId="129E2F4B">
+                  <wp:extent cx="2880000" cy="2160000"/>
+                  <wp:effectExtent l="0" t="0" r="0" b="0"/>
+                  <wp:docPr id="7" name="Obraz 7"/>
+                  <wp:cNvGraphicFramePr>
+                    <a:graphicFrameLocks xmlns:a="http://schemas.openxmlformats.org/drawingml/2006/main" noChangeAspect="1"/>
+                  </wp:cNvGraphicFramePr>
+                  <a:graphic xmlns:a="http://schemas.openxmlformats.org/drawingml/2006/main">
+                    <a:graphicData uri="http://schemas.openxmlformats.org/drawingml/2006/picture">
+                      <pic:pic xmlns:pic="http://schemas.openxmlformats.org/drawingml/2006/picture">
+                        <pic:nvPicPr>
+                          <pic:cNvPr id="7" name="filtrBGR_autom_edyt.png"/>
+                          <pic:cNvPicPr/>
+                        </pic:nvPicPr>
+                        <pic:blipFill>
+                          <a:blip r:embed="rId26">
+                            <a:extLst>
+                              <a:ext uri="{28A0092B-C50C-407E-A947-70E740481C1C}">
+                                <a14:useLocalDpi xmlns:a14="http://schemas.microsoft.com/office/drawing/2010/main" val="0"/>
+                              </a:ext>
+                            </a:extLst>
+                          </a:blip>
+                          <a:stretch>
+                            <a:fillRect/>
+                          </a:stretch>
+                        </pic:blipFill>
+                        <pic:spPr>
+                          <a:xfrm>
+                            <a:off x="0" y="0"/>
+                            <a:ext cx="2880000" cy="2160000"/>
+                          </a:xfrm>
+                          <a:prstGeom prst="rect">
+                            <a:avLst/>
+                          </a:prstGeom>
+                        </pic:spPr>
+                      </pic:pic>
+                    </a:graphicData>
+                  </a:graphic>
+                </wp:inline>
+              </w:drawing>
+            </w:r>
+          </w:p>
+        </w:tc>
+        <w:tc>
+          <w:tcPr>
+            <w:tcW w:w="4819" w:type="dxa"/>
+            <w:vAlign w:val="center"/>
+          </w:tcPr>
+          <w:p>
+            <w:pPr>
+              <w:jc w:val="center"/>
+              <w:rPr>
+                <w:noProof/>
+                <w:lang w:eastAsia="pl-PL"/>
+              </w:rPr>
+            </w:pPr>
+            <w:r>
+              <w:rPr>
+                <w:noProof/>
+                <w:lang w:eastAsia="pl-PL"/>
+              </w:rPr>
+              <w:drawing>
+                <wp:inline distT="0" distB="0" distL="0" distR="0" wp14:anchorId="598918ED" wp14:editId="7B8E1D47">
+                  <wp:extent cx="2880000" cy="2160000"/>
+                  <wp:effectExtent l="0" t="0" r="0" b="0"/>
+                  <wp:docPr id="11" name="Obraz 11"/>
+                  <wp:cNvGraphicFramePr>
+                    <a:graphicFrameLocks xmlns:a="http://schemas.openxmlformats.org/drawingml/2006/main" noChangeAspect="1"/>
+                  </wp:cNvGraphicFramePr>
+                  <a:graphic xmlns:a="http://schemas.openxmlformats.org/drawingml/2006/main">
+                    <a:graphicData uri="http://schemas.openxmlformats.org/drawingml/2006/picture">
+                      <pic:pic xmlns:pic="http://schemas.openxmlformats.org/drawingml/2006/picture">
+                        <pic:nvPicPr>
+                          <pic:cNvPr id="11" name="filtrBGR_reczn_edyt.png"/>
+                          <pic:cNvPicPr/>
+                        </pic:nvPicPr>
+                        <pic:blipFill>
+                          <a:blip r:embed="rId27">
+                            <a:extLst>
+                              <a:ext uri="{28A0092B-C50C-407E-A947-70E740481C1C}">
+                                <a14:useLocalDpi xmlns:a14="http://schemas.microsoft.com/office/drawing/2010/main" val="0"/>
+                              </a:ext>
+                            </a:extLst>
+                          </a:blip>
+                          <a:stretch>
+                            <a:fillRect/>
+                          </a:stretch>
+                        </pic:blipFill>
+                        <pic:spPr>
+                          <a:xfrm>
+                            <a:off x="0" y="0"/>
+                            <a:ext cx="2880000" cy="2160000"/>
+                          </a:xfrm>
+                          <a:prstGeom prst="rect">
+                            <a:avLst/>
+                          </a:prstGeom>
+                        </pic:spPr>
+                      </pic:pic>
+                    </a:graphicData>
+                  </a:graphic>
+                </wp:inline>
+              </w:drawing>
+            </w:r>
+          </w:p>
+        </w:tc>
+      </w:tr>
+      <w:tr>
+        <w:trPr>
+          <w:cantSplit/>
+          <w:trHeight w:val="1134"/>
+        </w:trPr>
+        <w:tc>
+          <w:tcPr>
+            <w:tcW w:w="567" w:type="dxa"/>
+            <w:textDirection w:val="btLr"/>
+            <w:vAlign w:val="center"/>
+          </w:tcPr>
+          <w:p>
+            <w:pPr>
+              <w:ind w:left="113" w:right="113"/>
+              <w:jc w:val="center"/>
+            </w:pPr>
+            <w:r>
               <w:t xml:space="preserve">Progowanie </w:t>
             </w:r>
             <w:r>
@@ -14527,7 +12674,7 @@
                           <pic:cNvPicPr/>
                         </pic:nvPicPr>
                         <pic:blipFill>
-                          <a:blip r:embed="rId25">
+                          <a:blip r:embed="rId28">
                             <a:extLst>
                               <a:ext uri="{28A0092B-C50C-407E-A947-70E740481C1C}">
                                 <a14:useLocalDpi xmlns:a14="http://schemas.microsoft.com/office/drawing/2010/main" val="0"/>
@@ -14589,7 +12736,7 @@
                           <pic:cNvPicPr/>
                         </pic:nvPicPr>
                         <pic:blipFill>
-                          <a:blip r:embed="rId26">
+                          <a:blip r:embed="rId29">
                             <a:extLst>
                               <a:ext uri="{28A0092B-C50C-407E-A947-70E740481C1C}">
                                 <a14:useLocalDpi xmlns:a14="http://schemas.microsoft.com/office/drawing/2010/main" val="0"/>
@@ -15407,7 +13554,7 @@
           <w:numId w:val="13"/>
         </w:numPr>
       </w:pPr>
-      <w:hyperlink r:id="rId27" w:history="1">
+      <w:hyperlink r:id="rId30" w:history="1">
         <w:r>
           <w:rPr>
             <w:rStyle w:val="Hipercze"/>
@@ -15424,7 +13571,7 @@
           <w:numId w:val="13"/>
         </w:numPr>
       </w:pPr>
-      <w:hyperlink r:id="rId28" w:history="1">
+      <w:hyperlink r:id="rId31" w:history="1">
         <w:r>
           <w:rPr>
             <w:rStyle w:val="Hipercze"/>
@@ -15495,7 +13642,7 @@
           <w:lang w:val="en-US"/>
         </w:rPr>
       </w:pPr>
-      <w:hyperlink r:id="rId29" w:history="1">
+      <w:hyperlink r:id="rId32" w:history="1">
         <w:r>
           <w:rPr>
             <w:rStyle w:val="Hipercze"/>
@@ -15516,7 +13663,7 @@
           <w:lang w:val="en-US"/>
         </w:rPr>
       </w:pPr>
-      <w:hyperlink r:id="rId30" w:history="1">
+      <w:hyperlink r:id="rId33" w:history="1">
         <w:r>
           <w:rPr>
             <w:rStyle w:val="Hipercze"/>
@@ -15942,6 +14089,92 @@
     </w:lvl>
   </w:abstractNum>
   <w:abstractNum w:abstractNumId="3" w15:restartNumberingAfterBreak="0">
+    <w:nsid w:val="37142EF9"/>
+    <w:multiLevelType w:val="multilevel"/>
+    <w:tmpl w:val="0415001F"/>
+    <w:lvl w:ilvl="0">
+      <w:start w:val="1"/>
+      <w:numFmt w:val="decimal"/>
+      <w:lvlText w:val="%1."/>
+      <w:lvlJc w:val="left"/>
+      <w:pPr>
+        <w:ind w:left="720" w:hanging="360"/>
+      </w:pPr>
+    </w:lvl>
+    <w:lvl w:ilvl="1">
+      <w:start w:val="1"/>
+      <w:numFmt w:val="decimal"/>
+      <w:lvlText w:val="%1.%2."/>
+      <w:lvlJc w:val="left"/>
+      <w:pPr>
+        <w:ind w:left="1152" w:hanging="432"/>
+      </w:pPr>
+    </w:lvl>
+    <w:lvl w:ilvl="2">
+      <w:start w:val="1"/>
+      <w:numFmt w:val="decimal"/>
+      <w:lvlText w:val="%1.%2.%3."/>
+      <w:lvlJc w:val="left"/>
+      <w:pPr>
+        <w:ind w:left="1584" w:hanging="504"/>
+      </w:pPr>
+    </w:lvl>
+    <w:lvl w:ilvl="3">
+      <w:start w:val="1"/>
+      <w:numFmt w:val="decimal"/>
+      <w:lvlText w:val="%1.%2.%3.%4."/>
+      <w:lvlJc w:val="left"/>
+      <w:pPr>
+        <w:ind w:left="2088" w:hanging="648"/>
+      </w:pPr>
+    </w:lvl>
+    <w:lvl w:ilvl="4">
+      <w:start w:val="1"/>
+      <w:numFmt w:val="decimal"/>
+      <w:lvlText w:val="%1.%2.%3.%4.%5."/>
+      <w:lvlJc w:val="left"/>
+      <w:pPr>
+        <w:ind w:left="2592" w:hanging="792"/>
+      </w:pPr>
+    </w:lvl>
+    <w:lvl w:ilvl="5">
+      <w:start w:val="1"/>
+      <w:numFmt w:val="decimal"/>
+      <w:lvlText w:val="%1.%2.%3.%4.%5.%6."/>
+      <w:lvlJc w:val="left"/>
+      <w:pPr>
+        <w:ind w:left="3096" w:hanging="936"/>
+      </w:pPr>
+    </w:lvl>
+    <w:lvl w:ilvl="6">
+      <w:start w:val="1"/>
+      <w:numFmt w:val="decimal"/>
+      <w:lvlText w:val="%1.%2.%3.%4.%5.%6.%7."/>
+      <w:lvlJc w:val="left"/>
+      <w:pPr>
+        <w:ind w:left="3600" w:hanging="1080"/>
+      </w:pPr>
+    </w:lvl>
+    <w:lvl w:ilvl="7">
+      <w:start w:val="1"/>
+      <w:numFmt w:val="decimal"/>
+      <w:lvlText w:val="%1.%2.%3.%4.%5.%6.%7.%8."/>
+      <w:lvlJc w:val="left"/>
+      <w:pPr>
+        <w:ind w:left="4104" w:hanging="1224"/>
+      </w:pPr>
+    </w:lvl>
+    <w:lvl w:ilvl="8">
+      <w:start w:val="1"/>
+      <w:numFmt w:val="decimal"/>
+      <w:lvlText w:val="%1.%2.%3.%4.%5.%6.%7.%8.%9."/>
+      <w:lvlJc w:val="left"/>
+      <w:pPr>
+        <w:ind w:left="4680" w:hanging="1440"/>
+      </w:pPr>
+    </w:lvl>
+  </w:abstractNum>
+  <w:abstractNum w:abstractNumId="4" w15:restartNumberingAfterBreak="0">
     <w:nsid w:val="38391A55"/>
     <w:multiLevelType w:val="hybridMultilevel"/>
     <w:tmpl w:val="B6C659EA"/>
@@ -16054,7 +14287,7 @@
       </w:rPr>
     </w:lvl>
   </w:abstractNum>
-  <w:abstractNum w:abstractNumId="4" w15:restartNumberingAfterBreak="0">
+  <w:abstractNum w:abstractNumId="5" w15:restartNumberingAfterBreak="0">
     <w:nsid w:val="38955A13"/>
     <w:multiLevelType w:val="hybridMultilevel"/>
     <w:tmpl w:val="B4BE7BDA"/>
@@ -16143,7 +14376,120 @@
       </w:pPr>
     </w:lvl>
   </w:abstractNum>
-  <w:abstractNum w:abstractNumId="5" w15:restartNumberingAfterBreak="0">
+  <w:abstractNum w:abstractNumId="6" w15:restartNumberingAfterBreak="0">
+    <w:nsid w:val="38A56297"/>
+    <w:multiLevelType w:val="hybridMultilevel"/>
+    <w:tmpl w:val="2F8698B6"/>
+    <w:lvl w:ilvl="0" w:tplc="04150001">
+      <w:start w:val="1"/>
+      <w:numFmt w:val="bullet"/>
+      <w:lvlText w:val=""/>
+      <w:lvlJc w:val="left"/>
+      <w:pPr>
+        <w:ind w:left="1080" w:hanging="360"/>
+      </w:pPr>
+      <w:rPr>
+        <w:rFonts w:ascii="Symbol" w:hAnsi="Symbol" w:hint="default"/>
+      </w:rPr>
+    </w:lvl>
+    <w:lvl w:ilvl="1" w:tplc="04150003" w:tentative="1">
+      <w:start w:val="1"/>
+      <w:numFmt w:val="bullet"/>
+      <w:lvlText w:val="o"/>
+      <w:lvlJc w:val="left"/>
+      <w:pPr>
+        <w:ind w:left="1800" w:hanging="360"/>
+      </w:pPr>
+      <w:rPr>
+        <w:rFonts w:ascii="Courier New" w:hAnsi="Courier New" w:cs="Courier New" w:hint="default"/>
+      </w:rPr>
+    </w:lvl>
+    <w:lvl w:ilvl="2" w:tplc="04150005" w:tentative="1">
+      <w:start w:val="1"/>
+      <w:numFmt w:val="bullet"/>
+      <w:lvlText w:val=""/>
+      <w:lvlJc w:val="left"/>
+      <w:pPr>
+        <w:ind w:left="2520" w:hanging="360"/>
+      </w:pPr>
+      <w:rPr>
+        <w:rFonts w:ascii="Wingdings" w:hAnsi="Wingdings" w:hint="default"/>
+      </w:rPr>
+    </w:lvl>
+    <w:lvl w:ilvl="3" w:tplc="04150001" w:tentative="1">
+      <w:start w:val="1"/>
+      <w:numFmt w:val="bullet"/>
+      <w:lvlText w:val=""/>
+      <w:lvlJc w:val="left"/>
+      <w:pPr>
+        <w:ind w:left="3240" w:hanging="360"/>
+      </w:pPr>
+      <w:rPr>
+        <w:rFonts w:ascii="Symbol" w:hAnsi="Symbol" w:hint="default"/>
+      </w:rPr>
+    </w:lvl>
+    <w:lvl w:ilvl="4" w:tplc="04150003" w:tentative="1">
+      <w:start w:val="1"/>
+      <w:numFmt w:val="bullet"/>
+      <w:lvlText w:val="o"/>
+      <w:lvlJc w:val="left"/>
+      <w:pPr>
+        <w:ind w:left="3960" w:hanging="360"/>
+      </w:pPr>
+      <w:rPr>
+        <w:rFonts w:ascii="Courier New" w:hAnsi="Courier New" w:cs="Courier New" w:hint="default"/>
+      </w:rPr>
+    </w:lvl>
+    <w:lvl w:ilvl="5" w:tplc="04150005" w:tentative="1">
+      <w:start w:val="1"/>
+      <w:numFmt w:val="bullet"/>
+      <w:lvlText w:val=""/>
+      <w:lvlJc w:val="left"/>
+      <w:pPr>
+        <w:ind w:left="4680" w:hanging="360"/>
+      </w:pPr>
+      <w:rPr>
+        <w:rFonts w:ascii="Wingdings" w:hAnsi="Wingdings" w:hint="default"/>
+      </w:rPr>
+    </w:lvl>
+    <w:lvl w:ilvl="6" w:tplc="04150001" w:tentative="1">
+      <w:start w:val="1"/>
+      <w:numFmt w:val="bullet"/>
+      <w:lvlText w:val=""/>
+      <w:lvlJc w:val="left"/>
+      <w:pPr>
+        <w:ind w:left="5400" w:hanging="360"/>
+      </w:pPr>
+      <w:rPr>
+        <w:rFonts w:ascii="Symbol" w:hAnsi="Symbol" w:hint="default"/>
+      </w:rPr>
+    </w:lvl>
+    <w:lvl w:ilvl="7" w:tplc="04150003" w:tentative="1">
+      <w:start w:val="1"/>
+      <w:numFmt w:val="bullet"/>
+      <w:lvlText w:val="o"/>
+      <w:lvlJc w:val="left"/>
+      <w:pPr>
+        <w:ind w:left="6120" w:hanging="360"/>
+      </w:pPr>
+      <w:rPr>
+        <w:rFonts w:ascii="Courier New" w:hAnsi="Courier New" w:cs="Courier New" w:hint="default"/>
+      </w:rPr>
+    </w:lvl>
+    <w:lvl w:ilvl="8" w:tplc="04150005" w:tentative="1">
+      <w:start w:val="1"/>
+      <w:numFmt w:val="bullet"/>
+      <w:lvlText w:val=""/>
+      <w:lvlJc w:val="left"/>
+      <w:pPr>
+        <w:ind w:left="6840" w:hanging="360"/>
+      </w:pPr>
+      <w:rPr>
+        <w:rFonts w:ascii="Wingdings" w:hAnsi="Wingdings" w:hint="default"/>
+      </w:rPr>
+    </w:lvl>
+  </w:abstractNum>
+  <w:abstractNum w:abstractNumId="7" w15:restartNumberingAfterBreak="0">
     <w:nsid w:val="3B6E2984"/>
     <w:multiLevelType w:val="hybridMultilevel"/>
     <w:tmpl w:val="AD10B904"/>
@@ -16256,7 +14602,7 @@
       </w:rPr>
     </w:lvl>
   </w:abstractNum>
-  <w:abstractNum w:abstractNumId="6" w15:restartNumberingAfterBreak="0">
+  <w:abstractNum w:abstractNumId="8" w15:restartNumberingAfterBreak="0">
     <w:nsid w:val="3BBB22B0"/>
     <w:multiLevelType w:val="hybridMultilevel"/>
     <w:tmpl w:val="EC38BAB6"/>
@@ -16369,7 +14715,7 @@
       </w:rPr>
     </w:lvl>
   </w:abstractNum>
-  <w:abstractNum w:abstractNumId="7" w15:restartNumberingAfterBreak="0">
+  <w:abstractNum w:abstractNumId="9" w15:restartNumberingAfterBreak="0">
     <w:nsid w:val="42F85B6C"/>
     <w:multiLevelType w:val="multilevel"/>
     <w:tmpl w:val="0415001F"/>
@@ -16455,7 +14801,7 @@
       </w:pPr>
     </w:lvl>
   </w:abstractNum>
-  <w:abstractNum w:abstractNumId="8" w15:restartNumberingAfterBreak="0">
+  <w:abstractNum w:abstractNumId="10" w15:restartNumberingAfterBreak="0">
     <w:nsid w:val="46782904"/>
     <w:multiLevelType w:val="multilevel"/>
     <w:tmpl w:val="0415001F"/>
@@ -16541,7 +14887,7 @@
       </w:pPr>
     </w:lvl>
   </w:abstractNum>
-  <w:abstractNum w:abstractNumId="9" w15:restartNumberingAfterBreak="0">
+  <w:abstractNum w:abstractNumId="11" w15:restartNumberingAfterBreak="0">
     <w:nsid w:val="48647AD6"/>
     <w:multiLevelType w:val="hybridMultilevel"/>
     <w:tmpl w:val="86F259BC"/>
@@ -16654,7 +15000,7 @@
       </w:rPr>
     </w:lvl>
   </w:abstractNum>
-  <w:abstractNum w:abstractNumId="10" w15:restartNumberingAfterBreak="0">
+  <w:abstractNum w:abstractNumId="12" w15:restartNumberingAfterBreak="0">
     <w:nsid w:val="4A4B519A"/>
     <w:multiLevelType w:val="hybridMultilevel"/>
     <w:tmpl w:val="92EA8CE6"/>
@@ -16767,7 +15113,7 @@
       </w:rPr>
     </w:lvl>
   </w:abstractNum>
-  <w:abstractNum w:abstractNumId="11" w15:restartNumberingAfterBreak="0">
+  <w:abstractNum w:abstractNumId="13" w15:restartNumberingAfterBreak="0">
     <w:nsid w:val="4AD0543D"/>
     <w:multiLevelType w:val="hybridMultilevel"/>
     <w:tmpl w:val="645C9A5E"/>
@@ -16856,7 +15202,7 @@
       </w:pPr>
     </w:lvl>
   </w:abstractNum>
-  <w:abstractNum w:abstractNumId="12" w15:restartNumberingAfterBreak="0">
+  <w:abstractNum w:abstractNumId="14" w15:restartNumberingAfterBreak="0">
     <w:nsid w:val="4DA32E49"/>
     <w:multiLevelType w:val="multilevel"/>
     <w:tmpl w:val="0415001F"/>
@@ -16942,7 +15288,120 @@
       </w:pPr>
     </w:lvl>
   </w:abstractNum>
-  <w:abstractNum w:abstractNumId="13" w15:restartNumberingAfterBreak="0">
+  <w:abstractNum w:abstractNumId="15" w15:restartNumberingAfterBreak="0">
+    <w:nsid w:val="504F3685"/>
+    <w:multiLevelType w:val="hybridMultilevel"/>
+    <w:tmpl w:val="A6800C30"/>
+    <w:lvl w:ilvl="0" w:tplc="04150001">
+      <w:start w:val="1"/>
+      <w:numFmt w:val="bullet"/>
+      <w:lvlText w:val=""/>
+      <w:lvlJc w:val="left"/>
+      <w:pPr>
+        <w:ind w:left="1080" w:hanging="360"/>
+      </w:pPr>
+      <w:rPr>
+        <w:rFonts w:ascii="Symbol" w:hAnsi="Symbol" w:hint="default"/>
+      </w:rPr>
+    </w:lvl>
+    <w:lvl w:ilvl="1" w:tplc="04150003" w:tentative="1">
+      <w:start w:val="1"/>
+      <w:numFmt w:val="bullet"/>
+      <w:lvlText w:val="o"/>
+      <w:lvlJc w:val="left"/>
+      <w:pPr>
+        <w:ind w:left="1800" w:hanging="360"/>
+      </w:pPr>
+      <w:rPr>
+        <w:rFonts w:ascii="Courier New" w:hAnsi="Courier New" w:cs="Courier New" w:hint="default"/>
+      </w:rPr>
+    </w:lvl>
+    <w:lvl w:ilvl="2" w:tplc="04150005" w:tentative="1">
+      <w:start w:val="1"/>
+      <w:numFmt w:val="bullet"/>
+      <w:lvlText w:val=""/>
+      <w:lvlJc w:val="left"/>
+      <w:pPr>
+        <w:ind w:left="2520" w:hanging="360"/>
+      </w:pPr>
+      <w:rPr>
+        <w:rFonts w:ascii="Wingdings" w:hAnsi="Wingdings" w:hint="default"/>
+      </w:rPr>
+    </w:lvl>
+    <w:lvl w:ilvl="3" w:tplc="04150001" w:tentative="1">
+      <w:start w:val="1"/>
+      <w:numFmt w:val="bullet"/>
+      <w:lvlText w:val=""/>
+      <w:lvlJc w:val="left"/>
+      <w:pPr>
+        <w:ind w:left="3240" w:hanging="360"/>
+      </w:pPr>
+      <w:rPr>
+        <w:rFonts w:ascii="Symbol" w:hAnsi="Symbol" w:hint="default"/>
+      </w:rPr>
+    </w:lvl>
+    <w:lvl w:ilvl="4" w:tplc="04150003" w:tentative="1">
+      <w:start w:val="1"/>
+      <w:numFmt w:val="bullet"/>
+      <w:lvlText w:val="o"/>
+      <w:lvlJc w:val="left"/>
+      <w:pPr>
+        <w:ind w:left="3960" w:hanging="360"/>
+      </w:pPr>
+      <w:rPr>
+        <w:rFonts w:ascii="Courier New" w:hAnsi="Courier New" w:cs="Courier New" w:hint="default"/>
+      </w:rPr>
+    </w:lvl>
+    <w:lvl w:ilvl="5" w:tplc="04150005" w:tentative="1">
+      <w:start w:val="1"/>
+      <w:numFmt w:val="bullet"/>
+      <w:lvlText w:val=""/>
+      <w:lvlJc w:val="left"/>
+      <w:pPr>
+        <w:ind w:left="4680" w:hanging="360"/>
+      </w:pPr>
+      <w:rPr>
+        <w:rFonts w:ascii="Wingdings" w:hAnsi="Wingdings" w:hint="default"/>
+      </w:rPr>
+    </w:lvl>
+    <w:lvl w:ilvl="6" w:tplc="04150001" w:tentative="1">
+      <w:start w:val="1"/>
+      <w:numFmt w:val="bullet"/>
+      <w:lvlText w:val=""/>
+      <w:lvlJc w:val="left"/>
+      <w:pPr>
+        <w:ind w:left="5400" w:hanging="360"/>
+      </w:pPr>
+      <w:rPr>
+        <w:rFonts w:ascii="Symbol" w:hAnsi="Symbol" w:hint="default"/>
+      </w:rPr>
+    </w:lvl>
+    <w:lvl w:ilvl="7" w:tplc="04150003" w:tentative="1">
+      <w:start w:val="1"/>
+      <w:numFmt w:val="bullet"/>
+      <w:lvlText w:val="o"/>
+      <w:lvlJc w:val="left"/>
+      <w:pPr>
+        <w:ind w:left="6120" w:hanging="360"/>
+      </w:pPr>
+      <w:rPr>
+        <w:rFonts w:ascii="Courier New" w:hAnsi="Courier New" w:cs="Courier New" w:hint="default"/>
+      </w:rPr>
+    </w:lvl>
+    <w:lvl w:ilvl="8" w:tplc="04150005" w:tentative="1">
+      <w:start w:val="1"/>
+      <w:numFmt w:val="bullet"/>
+      <w:lvlText w:val=""/>
+      <w:lvlJc w:val="left"/>
+      <w:pPr>
+        <w:ind w:left="6840" w:hanging="360"/>
+      </w:pPr>
+      <w:rPr>
+        <w:rFonts w:ascii="Wingdings" w:hAnsi="Wingdings" w:hint="default"/>
+      </w:rPr>
+    </w:lvl>
+  </w:abstractNum>
+  <w:abstractNum w:abstractNumId="16" w15:restartNumberingAfterBreak="0">
     <w:nsid w:val="59542428"/>
     <w:multiLevelType w:val="hybridMultilevel"/>
     <w:tmpl w:val="767632EA"/>
@@ -17055,7 +15514,7 @@
       </w:rPr>
     </w:lvl>
   </w:abstractNum>
-  <w:abstractNum w:abstractNumId="14" w15:restartNumberingAfterBreak="0">
+  <w:abstractNum w:abstractNumId="17" w15:restartNumberingAfterBreak="0">
     <w:nsid w:val="5D612ADF"/>
     <w:multiLevelType w:val="hybridMultilevel"/>
     <w:tmpl w:val="D292BB6C"/>
@@ -17168,7 +15627,7 @@
       </w:rPr>
     </w:lvl>
   </w:abstractNum>
-  <w:abstractNum w:abstractNumId="15" w15:restartNumberingAfterBreak="0">
+  <w:abstractNum w:abstractNumId="18" w15:restartNumberingAfterBreak="0">
     <w:nsid w:val="649B48B3"/>
     <w:multiLevelType w:val="multilevel"/>
     <w:tmpl w:val="0415001F"/>
@@ -17254,7 +15713,7 @@
       </w:pPr>
     </w:lvl>
   </w:abstractNum>
-  <w:abstractNum w:abstractNumId="16" w15:restartNumberingAfterBreak="0">
+  <w:abstractNum w:abstractNumId="19" w15:restartNumberingAfterBreak="0">
     <w:nsid w:val="66CC76C6"/>
     <w:multiLevelType w:val="hybridMultilevel"/>
     <w:tmpl w:val="A240E792"/>
@@ -17367,7 +15826,7 @@
       </w:rPr>
     </w:lvl>
   </w:abstractNum>
-  <w:abstractNum w:abstractNumId="17" w15:restartNumberingAfterBreak="0">
+  <w:abstractNum w:abstractNumId="20" w15:restartNumberingAfterBreak="0">
     <w:nsid w:val="6BD402B2"/>
     <w:multiLevelType w:val="hybridMultilevel"/>
     <w:tmpl w:val="1B1E914C"/>
@@ -17480,7 +15939,7 @@
       </w:rPr>
     </w:lvl>
   </w:abstractNum>
-  <w:abstractNum w:abstractNumId="18" w15:restartNumberingAfterBreak="0">
+  <w:abstractNum w:abstractNumId="21" w15:restartNumberingAfterBreak="0">
     <w:nsid w:val="6E156BF6"/>
     <w:multiLevelType w:val="hybridMultilevel"/>
     <w:tmpl w:val="21D44AA0"/>
@@ -17593,7 +16052,7 @@
       </w:rPr>
     </w:lvl>
   </w:abstractNum>
-  <w:abstractNum w:abstractNumId="19" w15:restartNumberingAfterBreak="0">
+  <w:abstractNum w:abstractNumId="22" w15:restartNumberingAfterBreak="0">
     <w:nsid w:val="715B71ED"/>
     <w:multiLevelType w:val="multilevel"/>
     <w:tmpl w:val="0415001F"/>
@@ -17680,10 +16139,10 @@
     </w:lvl>
   </w:abstractNum>
   <w:num w:numId="1">
-    <w:abstractNumId w:val="19"/>
+    <w:abstractNumId w:val="22"/>
   </w:num>
   <w:num w:numId="2">
-    <w:abstractNumId w:val="7"/>
+    <w:abstractNumId w:val="9"/>
   </w:num>
   <w:num w:numId="3">
     <w:abstractNumId w:val="0"/>
@@ -17692,52 +16151,61 @@
     <w:abstractNumId w:val="1"/>
   </w:num>
   <w:num w:numId="5">
-    <w:abstractNumId w:val="3"/>
+    <w:abstractNumId w:val="4"/>
   </w:num>
   <w:num w:numId="6">
+    <w:abstractNumId w:val="19"/>
+  </w:num>
+  <w:num w:numId="7">
+    <w:abstractNumId w:val="11"/>
+  </w:num>
+  <w:num w:numId="8">
+    <w:abstractNumId w:val="8"/>
+  </w:num>
+  <w:num w:numId="9">
+    <w:abstractNumId w:val="12"/>
+  </w:num>
+  <w:num w:numId="10">
+    <w:abstractNumId w:val="20"/>
+  </w:num>
+  <w:num w:numId="11">
+    <w:abstractNumId w:val="17"/>
+  </w:num>
+  <w:num w:numId="12">
+    <w:abstractNumId w:val="10"/>
+  </w:num>
+  <w:num w:numId="13">
+    <w:abstractNumId w:val="13"/>
+  </w:num>
+  <w:num w:numId="14">
     <w:abstractNumId w:val="16"/>
   </w:num>
-  <w:num w:numId="7">
-    <w:abstractNumId w:val="9"/>
-  </w:num>
-  <w:num w:numId="8">
-    <w:abstractNumId w:val="6"/>
-  </w:num>
-  <w:num w:numId="9">
-    <w:abstractNumId w:val="10"/>
-  </w:num>
-  <w:num w:numId="10">
-    <w:abstractNumId w:val="17"/>
-  </w:num>
-  <w:num w:numId="11">
+  <w:num w:numId="15">
     <w:abstractNumId w:val="14"/>
   </w:num>
-  <w:num w:numId="12">
-    <w:abstractNumId w:val="8"/>
-  </w:num>
-  <w:num w:numId="13">
-    <w:abstractNumId w:val="11"/>
-  </w:num>
-  <w:num w:numId="14">
-    <w:abstractNumId w:val="13"/>
-  </w:num>
-  <w:num w:numId="15">
-    <w:abstractNumId w:val="12"/>
-  </w:num>
   <w:num w:numId="16">
-    <w:abstractNumId w:val="18"/>
+    <w:abstractNumId w:val="21"/>
   </w:num>
   <w:num w:numId="17">
-    <w:abstractNumId w:val="5"/>
+    <w:abstractNumId w:val="7"/>
   </w:num>
   <w:num w:numId="18">
-    <w:abstractNumId w:val="15"/>
+    <w:abstractNumId w:val="18"/>
   </w:num>
   <w:num w:numId="19">
     <w:abstractNumId w:val="2"/>
   </w:num>
   <w:num w:numId="20">
-    <w:abstractNumId w:val="4"/>
+    <w:abstractNumId w:val="5"/>
+  </w:num>
+  <w:num w:numId="21">
+    <w:abstractNumId w:val="3"/>
+  </w:num>
+  <w:num w:numId="22">
+    <w:abstractNumId w:val="6"/>
+  </w:num>
+  <w:num w:numId="23">
+    <w:abstractNumId w:val="15"/>
   </w:num>
 </w:numbering>
 </file>
@@ -18849,7 +17317,7 @@
 </file>
 
 <file path=customXml/itemProps1.xml><?xml version="1.0" encoding="utf-8"?>
-<ds:datastoreItem xmlns:ds="http://schemas.openxmlformats.org/officeDocument/2006/customXml" ds:itemID="{E3E67156-23B4-4195-B1A1-D73F12C07537}">
+<ds:datastoreItem xmlns:ds="http://schemas.openxmlformats.org/officeDocument/2006/customXml" ds:itemID="{E2A46FE0-26D7-49BE-A605-CAD9F0ACFEAA}">
   <ds:schemaRefs>
     <ds:schemaRef ds:uri="http://schemas.openxmlformats.org/officeDocument/2006/bibliography"/>
   </ds:schemaRefs>

</xml_diff>